<commit_message>
vault backup: 2024-03-06 17:35:38
</commit_message>
<xml_diff>
--- a/02-Code/面试/简历/简历0.2.docx
+++ b/02-Code/面试/简历/简历0.2.docx
@@ -5,9 +5,6 @@
     <w:p>
       <w:pPr>
         <w:snapToGrid w:val="0"/>
-        <w:rPr>
-          <w:rFonts w:hint="eastAsia"/>
-        </w:rPr>
       </w:pPr>
       <w:r>
         <w:rPr>
@@ -857,7 +854,7 @@
                                 <w:adjustRightInd w:val="0"/>
                                 <w:snapToGrid w:val="0"/>
                                 <w:rPr>
-                                  <w:rFonts w:ascii="微软雅黑" w:eastAsia="微软雅黑" w:hAnsi="微软雅黑" w:hint="eastAsia"/>
+                                  <w:rFonts w:ascii="微软雅黑" w:eastAsia="微软雅黑" w:hAnsi="微软雅黑"/>
                                   <w:color w:val="414141"/>
                                   <w:szCs w:val="21"/>
                                 </w:rPr>
@@ -1215,7 +1212,7 @@
                           <w:adjustRightInd w:val="0"/>
                           <w:snapToGrid w:val="0"/>
                           <w:rPr>
-                            <w:rFonts w:ascii="微软雅黑" w:eastAsia="微软雅黑" w:hAnsi="微软雅黑" w:hint="eastAsia"/>
+                            <w:rFonts w:ascii="微软雅黑" w:eastAsia="微软雅黑" w:hAnsi="微软雅黑"/>
                             <w:color w:val="414141"/>
                             <w:szCs w:val="21"/>
                           </w:rPr>
@@ -1278,9 +1275,6 @@
     <w:p>
       <w:pPr>
         <w:snapToGrid w:val="0"/>
-        <w:rPr>
-          <w:rFonts w:hint="eastAsia"/>
-        </w:rPr>
       </w:pPr>
     </w:p>
     <w:p>
@@ -1549,7 +1543,7 @@
         <w:adjustRightInd w:val="0"/>
         <w:snapToGrid w:val="0"/>
         <w:rPr>
-          <w:rFonts w:ascii="微软雅黑" w:eastAsia="微软雅黑" w:hAnsi="微软雅黑" w:hint="eastAsia"/>
+          <w:rFonts w:ascii="微软雅黑" w:eastAsia="微软雅黑" w:hAnsi="微软雅黑"/>
           <w:b/>
           <w:bCs/>
           <w:color w:val="414141"/>
@@ -1693,7 +1687,7 @@
         <w:adjustRightInd w:val="0"/>
         <w:snapToGrid w:val="0"/>
         <w:rPr>
-          <w:rFonts w:ascii="微软雅黑" w:eastAsia="微软雅黑" w:hAnsi="微软雅黑" w:hint="eastAsia"/>
+          <w:rFonts w:ascii="微软雅黑" w:eastAsia="微软雅黑" w:hAnsi="微软雅黑"/>
           <w:color w:val="414141"/>
           <w:szCs w:val="21"/>
         </w:rPr>
@@ -2060,7 +2054,7 @@
         <w:snapToGrid w:val="0"/>
         <w:ind w:firstLineChars="0"/>
         <w:rPr>
-          <w:rFonts w:ascii="微软雅黑" w:eastAsia="微软雅黑" w:hAnsi="微软雅黑" w:hint="eastAsia"/>
+          <w:rFonts w:ascii="微软雅黑" w:eastAsia="微软雅黑" w:hAnsi="微软雅黑"/>
           <w:color w:val="414141"/>
           <w:szCs w:val="21"/>
         </w:rPr>
@@ -2089,146 +2083,114 @@
         <w:snapToGrid w:val="0"/>
         <w:ind w:firstLineChars="0"/>
         <w:rPr>
-          <w:rFonts w:ascii="微软雅黑" w:eastAsia="微软雅黑" w:hAnsi="微软雅黑" w:hint="eastAsia"/>
-          <w:color w:val="414141"/>
-          <w:szCs w:val="21"/>
-        </w:rPr>
-      </w:pPr>
-      <w:r>
-        <w:rPr>
-          <w:rFonts w:ascii="微软雅黑" w:eastAsia="微软雅黑" w:hAnsi="微软雅黑" w:hint="eastAsia"/>
-          <w:color w:val="414141"/>
-          <w:szCs w:val="21"/>
-        </w:rPr>
-        <w:t>熟悉</w:t>
-      </w:r>
-      <w:r>
-        <w:rPr>
-          <w:rFonts w:ascii="微软雅黑" w:eastAsia="微软雅黑" w:hAnsi="微软雅黑"/>
-          <w:color w:val="414141"/>
-          <w:szCs w:val="21"/>
-        </w:rPr>
-        <w:t>WEB应用系统研发，熟练</w:t>
-      </w:r>
-      <w:r>
-        <w:rPr>
-          <w:rFonts w:ascii="微软雅黑" w:eastAsia="微软雅黑" w:hAnsi="微软雅黑" w:hint="eastAsia"/>
-          <w:color w:val="414141"/>
-          <w:szCs w:val="21"/>
-        </w:rPr>
-        <w:t>掌握</w:t>
-      </w:r>
-      <w:r>
-        <w:rPr>
-          <w:rFonts w:ascii="微软雅黑" w:eastAsia="微软雅黑" w:hAnsi="微软雅黑"/>
-          <w:color w:val="414141"/>
-          <w:szCs w:val="21"/>
-        </w:rPr>
-        <w:t>Mybatis</w:t>
-      </w:r>
-      <w:r>
-        <w:rPr>
-          <w:rFonts w:ascii="微软雅黑" w:eastAsia="微软雅黑" w:hAnsi="微软雅黑"/>
-          <w:color w:val="414141"/>
-          <w:szCs w:val="21"/>
-        </w:rPr>
-        <w:t>/</w:t>
-      </w:r>
-      <w:r>
-        <w:rPr>
-          <w:rFonts w:ascii="微软雅黑" w:eastAsia="微软雅黑" w:hAnsi="微软雅黑" w:hint="eastAsia"/>
-          <w:color w:val="414141"/>
-          <w:szCs w:val="21"/>
-        </w:rPr>
-        <w:t>Puls</w:t>
-      </w:r>
-      <w:r>
-        <w:rPr>
-          <w:rFonts w:ascii="微软雅黑" w:eastAsia="微软雅黑" w:hAnsi="微软雅黑"/>
-          <w:color w:val="414141"/>
-          <w:szCs w:val="21"/>
-        </w:rPr>
-        <w:t>、SpringB</w:t>
-      </w:r>
-      <w:r>
-        <w:rPr>
-          <w:rFonts w:ascii="微软雅黑" w:eastAsia="微软雅黑" w:hAnsi="微软雅黑" w:hint="eastAsia"/>
-          <w:color w:val="414141"/>
-          <w:szCs w:val="21"/>
-        </w:rPr>
-        <w:t>oo</w:t>
-      </w:r>
-      <w:r>
-        <w:rPr>
-          <w:rFonts w:ascii="微软雅黑" w:eastAsia="微软雅黑" w:hAnsi="微软雅黑"/>
-          <w:color w:val="414141"/>
-          <w:szCs w:val="21"/>
-        </w:rPr>
-        <w:t>t等开源框架</w:t>
-      </w:r>
-      <w:r>
-        <w:rPr>
-          <w:rFonts w:ascii="微软雅黑" w:eastAsia="微软雅黑" w:hAnsi="微软雅黑" w:hint="eastAsia"/>
-          <w:color w:val="414141"/>
-          <w:szCs w:val="21"/>
-        </w:rPr>
-        <w:t>，熟悉微服务架构下Restful风格开发</w:t>
-      </w:r>
-      <w:r>
-        <w:rPr>
-          <w:rFonts w:ascii="微软雅黑" w:eastAsia="微软雅黑" w:hAnsi="微软雅黑" w:hint="eastAsia"/>
-          <w:color w:val="414141"/>
-          <w:szCs w:val="21"/>
-        </w:rPr>
-        <w:t>规范</w:t>
-      </w:r>
-      <w:r>
-        <w:rPr>
-          <w:rFonts w:ascii="微软雅黑" w:eastAsia="微软雅黑" w:hAnsi="微软雅黑" w:hint="eastAsia"/>
-          <w:color w:val="414141"/>
-          <w:szCs w:val="21"/>
-        </w:rPr>
-        <w:t>，</w:t>
-      </w:r>
-      <w:r>
-        <w:rPr>
-          <w:rFonts w:ascii="微软雅黑" w:eastAsia="微软雅黑" w:hAnsi="微软雅黑" w:hint="eastAsia"/>
-          <w:color w:val="414141"/>
-          <w:szCs w:val="21"/>
-        </w:rPr>
-        <w:t xml:space="preserve"> </w:t>
-      </w:r>
-      <w:r>
-        <w:rPr>
-          <w:rFonts w:ascii="微软雅黑" w:eastAsia="微软雅黑" w:hAnsi="微软雅黑" w:hint="eastAsia"/>
-          <w:color w:val="414141"/>
-          <w:szCs w:val="21"/>
-        </w:rPr>
-        <w:t>熟悉SpringCloud</w:t>
-      </w:r>
-      <w:r>
-        <w:rPr>
-          <w:rFonts w:ascii="微软雅黑" w:eastAsia="微软雅黑" w:hAnsi="微软雅黑"/>
-          <w:color w:val="414141"/>
-          <w:szCs w:val="21"/>
-        </w:rPr>
-        <w:t xml:space="preserve"> </w:t>
-      </w:r>
-      <w:r>
-        <w:rPr>
-          <w:rFonts w:ascii="微软雅黑" w:eastAsia="微软雅黑" w:hAnsi="微软雅黑" w:hint="eastAsia"/>
-          <w:color w:val="414141"/>
-          <w:szCs w:val="21"/>
-        </w:rPr>
-        <w:t>Alibaba等</w:t>
-      </w:r>
-      <w:r>
-        <w:rPr>
-          <w:rFonts w:ascii="微软雅黑" w:eastAsia="微软雅黑" w:hAnsi="微软雅黑" w:hint="eastAsia"/>
-          <w:color w:val="414141"/>
-          <w:szCs w:val="21"/>
-        </w:rPr>
-        <w:t>。</w:t>
+          <w:rFonts w:ascii="微软雅黑" w:eastAsia="微软雅黑" w:hAnsi="微软雅黑"/>
+          <w:color w:val="414141"/>
+          <w:szCs w:val="21"/>
+        </w:rPr>
+      </w:pPr>
+      <w:r>
+        <w:rPr>
+          <w:rFonts w:ascii="微软雅黑" w:eastAsia="微软雅黑" w:hAnsi="微软雅黑" w:hint="eastAsia"/>
+          <w:color w:val="414141"/>
+          <w:szCs w:val="21"/>
+        </w:rPr>
+        <w:t>熟练掌握</w:t>
+      </w:r>
+      <w:r>
+        <w:rPr>
+          <w:rFonts w:ascii="微软雅黑" w:eastAsia="微软雅黑" w:hAnsi="微软雅黑"/>
+          <w:color w:val="414141"/>
+          <w:szCs w:val="21"/>
+        </w:rPr>
+        <w:t>JavaScript</w:t>
+      </w:r>
+      <w:r>
+        <w:rPr>
+          <w:rFonts w:ascii="微软雅黑" w:eastAsia="微软雅黑" w:hAnsi="微软雅黑" w:hint="eastAsia"/>
+          <w:color w:val="414141"/>
+          <w:szCs w:val="21"/>
+        </w:rPr>
+        <w:t>，T</w:t>
+      </w:r>
+      <w:r>
+        <w:rPr>
+          <w:rFonts w:ascii="微软雅黑" w:eastAsia="微软雅黑" w:hAnsi="微软雅黑"/>
+          <w:color w:val="414141"/>
+          <w:szCs w:val="21"/>
+        </w:rPr>
+        <w:t>ypeScript</w:t>
+      </w:r>
+      <w:r>
+        <w:rPr>
+          <w:rFonts w:ascii="微软雅黑" w:eastAsia="微软雅黑" w:hAnsi="微软雅黑" w:hint="eastAsia"/>
+          <w:color w:val="414141"/>
+          <w:szCs w:val="21"/>
+        </w:rPr>
+        <w:t>，Pinia，Vue</w:t>
+      </w:r>
+      <w:r>
+        <w:rPr>
+          <w:rFonts w:ascii="微软雅黑" w:eastAsia="微软雅黑" w:hAnsi="微软雅黑"/>
+          <w:color w:val="414141"/>
+          <w:szCs w:val="21"/>
+        </w:rPr>
+        <w:t>Router</w:t>
+      </w:r>
+      <w:r>
+        <w:rPr>
+          <w:rFonts w:ascii="微软雅黑" w:eastAsia="微软雅黑" w:hAnsi="微软雅黑"/>
+          <w:color w:val="414141"/>
+          <w:szCs w:val="21"/>
+        </w:rPr>
+        <w:t>等前端技术</w:t>
+      </w:r>
+      <w:r>
+        <w:rPr>
+          <w:rFonts w:ascii="微软雅黑" w:eastAsia="微软雅黑" w:hAnsi="微软雅黑" w:hint="eastAsia"/>
+          <w:color w:val="414141"/>
+          <w:szCs w:val="21"/>
+        </w:rPr>
+        <w:t>，并能够熟练使用Vue，Uniapp等框架协同Element</w:t>
+      </w:r>
+      <w:r>
+        <w:rPr>
+          <w:rFonts w:ascii="微软雅黑" w:eastAsia="微软雅黑" w:hAnsi="微软雅黑"/>
+          <w:color w:val="414141"/>
+          <w:szCs w:val="21"/>
+        </w:rPr>
+        <w:t>-</w:t>
+      </w:r>
+      <w:r>
+        <w:rPr>
+          <w:rFonts w:ascii="微软雅黑" w:eastAsia="微软雅黑" w:hAnsi="微软雅黑" w:hint="eastAsia"/>
+          <w:color w:val="414141"/>
+          <w:szCs w:val="21"/>
+        </w:rPr>
+        <w:t>plus，</w:t>
+      </w:r>
+      <w:r>
+        <w:rPr>
+          <w:rFonts w:ascii="微软雅黑" w:eastAsia="微软雅黑" w:hAnsi="微软雅黑" w:hint="eastAsia"/>
+          <w:color w:val="414141"/>
+          <w:szCs w:val="21"/>
+        </w:rPr>
+        <w:t>V</w:t>
+      </w:r>
+      <w:r>
+        <w:rPr>
+          <w:rFonts w:ascii="微软雅黑" w:eastAsia="微软雅黑" w:hAnsi="微软雅黑"/>
+          <w:color w:val="414141"/>
+          <w:szCs w:val="21"/>
+        </w:rPr>
+        <w:t>a</w:t>
+      </w:r>
+      <w:r>
+        <w:rPr>
+          <w:rFonts w:ascii="微软雅黑" w:eastAsia="微软雅黑" w:hAnsi="微软雅黑" w:hint="eastAsia"/>
+          <w:color w:val="414141"/>
+          <w:szCs w:val="21"/>
+        </w:rPr>
+        <w:t>nt第三方库进行前端页面开发。</w:t>
       </w:r>
     </w:p>
     <w:p>
@@ -2246,138 +2208,178 @@
         <w:snapToGrid w:val="0"/>
         <w:ind w:firstLineChars="0"/>
         <w:rPr>
-          <w:rFonts w:ascii="微软雅黑" w:eastAsia="微软雅黑" w:hAnsi="微软雅黑" w:hint="eastAsia"/>
-          <w:color w:val="414141"/>
-          <w:szCs w:val="21"/>
-        </w:rPr>
-      </w:pPr>
-      <w:r>
-        <w:rPr>
-          <w:rFonts w:ascii="微软雅黑" w:eastAsia="微软雅黑" w:hAnsi="微软雅黑" w:hint="eastAsia"/>
-          <w:color w:val="414141"/>
-          <w:szCs w:val="21"/>
-        </w:rPr>
-        <w:t>熟练掌握</w:t>
-      </w:r>
-      <w:r>
-        <w:rPr>
-          <w:rFonts w:ascii="微软雅黑" w:eastAsia="微软雅黑" w:hAnsi="微软雅黑"/>
-          <w:color w:val="414141"/>
-          <w:szCs w:val="21"/>
-        </w:rPr>
-        <w:t>JavaScript</w:t>
-      </w:r>
-      <w:r>
-        <w:rPr>
-          <w:rFonts w:ascii="微软雅黑" w:eastAsia="微软雅黑" w:hAnsi="微软雅黑" w:hint="eastAsia"/>
-          <w:color w:val="414141"/>
-          <w:szCs w:val="21"/>
-        </w:rPr>
-        <w:t>，T</w:t>
-      </w:r>
-      <w:r>
-        <w:rPr>
-          <w:rFonts w:ascii="微软雅黑" w:eastAsia="微软雅黑" w:hAnsi="微软雅黑"/>
-          <w:color w:val="414141"/>
-          <w:szCs w:val="21"/>
-        </w:rPr>
-        <w:t>ypeScript</w:t>
-      </w:r>
-      <w:r>
-        <w:rPr>
-          <w:rFonts w:ascii="微软雅黑" w:eastAsia="微软雅黑" w:hAnsi="微软雅黑"/>
-          <w:color w:val="414141"/>
-          <w:szCs w:val="21"/>
-        </w:rPr>
-        <w:t>等前端技术</w:t>
-      </w:r>
-      <w:r>
-        <w:rPr>
-          <w:rFonts w:ascii="微软雅黑" w:eastAsia="微软雅黑" w:hAnsi="微软雅黑" w:hint="eastAsia"/>
-          <w:color w:val="414141"/>
-          <w:szCs w:val="21"/>
-        </w:rPr>
-        <w:t>，并能够</w:t>
-      </w:r>
-      <w:r>
-        <w:rPr>
-          <w:rFonts w:ascii="微软雅黑" w:eastAsia="微软雅黑" w:hAnsi="微软雅黑" w:hint="eastAsia"/>
-          <w:color w:val="414141"/>
-          <w:szCs w:val="21"/>
-        </w:rPr>
-        <w:t>熟练</w:t>
-      </w:r>
-      <w:r>
-        <w:rPr>
-          <w:rFonts w:ascii="微软雅黑" w:eastAsia="微软雅黑" w:hAnsi="微软雅黑" w:hint="eastAsia"/>
-          <w:color w:val="414141"/>
-          <w:szCs w:val="21"/>
-        </w:rPr>
-        <w:t>使用Vue，Uniapp</w:t>
-      </w:r>
-      <w:r>
-        <w:rPr>
-          <w:rFonts w:ascii="微软雅黑" w:eastAsia="微软雅黑" w:hAnsi="微软雅黑" w:hint="eastAsia"/>
-          <w:color w:val="414141"/>
-          <w:szCs w:val="21"/>
-        </w:rPr>
-        <w:t>等框架</w:t>
-      </w:r>
-      <w:r>
-        <w:rPr>
-          <w:rFonts w:ascii="微软雅黑" w:eastAsia="微软雅黑" w:hAnsi="微软雅黑" w:hint="eastAsia"/>
-          <w:color w:val="414141"/>
-          <w:szCs w:val="21"/>
-        </w:rPr>
-        <w:t>协同Element</w:t>
-      </w:r>
-      <w:r>
-        <w:rPr>
-          <w:rFonts w:ascii="微软雅黑" w:eastAsia="微软雅黑" w:hAnsi="微软雅黑"/>
-          <w:color w:val="414141"/>
-          <w:szCs w:val="21"/>
-        </w:rPr>
-        <w:t>-</w:t>
-      </w:r>
-      <w:r>
-        <w:rPr>
-          <w:rFonts w:ascii="微软雅黑" w:eastAsia="微软雅黑" w:hAnsi="微软雅黑" w:hint="eastAsia"/>
-          <w:color w:val="414141"/>
-          <w:szCs w:val="21"/>
-        </w:rPr>
-        <w:t>plus，</w:t>
-      </w:r>
-      <w:r>
-        <w:rPr>
-          <w:rFonts w:ascii="微软雅黑" w:eastAsia="微软雅黑" w:hAnsi="微软雅黑" w:hint="eastAsia"/>
-          <w:color w:val="414141"/>
-          <w:szCs w:val="21"/>
-        </w:rPr>
-        <w:t>A</w:t>
-      </w:r>
-      <w:r>
-        <w:rPr>
-          <w:rFonts w:ascii="微软雅黑" w:eastAsia="微软雅黑" w:hAnsi="微软雅黑" w:hint="eastAsia"/>
-          <w:color w:val="414141"/>
-          <w:szCs w:val="21"/>
-        </w:rPr>
-        <w:t>nt第三方库</w:t>
-      </w:r>
-      <w:r>
-        <w:rPr>
-          <w:rFonts w:ascii="微软雅黑" w:eastAsia="微软雅黑" w:hAnsi="微软雅黑" w:hint="eastAsia"/>
-          <w:color w:val="414141"/>
-          <w:szCs w:val="21"/>
-        </w:rPr>
-        <w:t>进行前端页面</w:t>
-      </w:r>
-      <w:r>
-        <w:rPr>
-          <w:rFonts w:ascii="微软雅黑" w:eastAsia="微软雅黑" w:hAnsi="微软雅黑" w:hint="eastAsia"/>
-          <w:color w:val="414141"/>
-          <w:szCs w:val="21"/>
-        </w:rPr>
-        <w:t>开发。</w:t>
+          <w:rFonts w:ascii="微软雅黑" w:eastAsia="微软雅黑" w:hAnsi="微软雅黑"/>
+          <w:color w:val="414141"/>
+          <w:szCs w:val="21"/>
+        </w:rPr>
+      </w:pPr>
+      <w:r>
+        <w:rPr>
+          <w:rFonts w:ascii="微软雅黑" w:eastAsia="微软雅黑" w:hAnsi="微软雅黑" w:hint="eastAsia"/>
+          <w:color w:val="414141"/>
+          <w:szCs w:val="21"/>
+        </w:rPr>
+        <w:t>熟悉</w:t>
+      </w:r>
+      <w:r>
+        <w:rPr>
+          <w:rFonts w:ascii="微软雅黑" w:eastAsia="微软雅黑" w:hAnsi="微软雅黑"/>
+          <w:color w:val="414141"/>
+          <w:szCs w:val="21"/>
+        </w:rPr>
+        <w:t>WEB应用系统研发，熟练</w:t>
+      </w:r>
+      <w:r>
+        <w:rPr>
+          <w:rFonts w:ascii="微软雅黑" w:eastAsia="微软雅黑" w:hAnsi="微软雅黑" w:hint="eastAsia"/>
+          <w:color w:val="414141"/>
+          <w:szCs w:val="21"/>
+        </w:rPr>
+        <w:t>掌握</w:t>
+      </w:r>
+      <w:r>
+        <w:rPr>
+          <w:rFonts w:ascii="微软雅黑" w:eastAsia="微软雅黑" w:hAnsi="微软雅黑"/>
+          <w:color w:val="414141"/>
+          <w:szCs w:val="21"/>
+        </w:rPr>
+        <w:t>Mybatis</w:t>
+      </w:r>
+      <w:r>
+        <w:rPr>
+          <w:rFonts w:ascii="微软雅黑" w:eastAsia="微软雅黑" w:hAnsi="微软雅黑"/>
+          <w:color w:val="414141"/>
+          <w:szCs w:val="21"/>
+        </w:rPr>
+        <w:t>/</w:t>
+      </w:r>
+      <w:r>
+        <w:rPr>
+          <w:rFonts w:ascii="微软雅黑" w:eastAsia="微软雅黑" w:hAnsi="微软雅黑" w:hint="eastAsia"/>
+          <w:color w:val="414141"/>
+          <w:szCs w:val="21"/>
+        </w:rPr>
+        <w:t>Puls</w:t>
+      </w:r>
+      <w:r>
+        <w:rPr>
+          <w:rFonts w:ascii="微软雅黑" w:eastAsia="微软雅黑" w:hAnsi="微软雅黑"/>
+          <w:color w:val="414141"/>
+          <w:szCs w:val="21"/>
+        </w:rPr>
+        <w:t>、SpringB</w:t>
+      </w:r>
+      <w:r>
+        <w:rPr>
+          <w:rFonts w:ascii="微软雅黑" w:eastAsia="微软雅黑" w:hAnsi="微软雅黑" w:hint="eastAsia"/>
+          <w:color w:val="414141"/>
+          <w:szCs w:val="21"/>
+        </w:rPr>
+        <w:t>oo</w:t>
+      </w:r>
+      <w:r>
+        <w:rPr>
+          <w:rFonts w:ascii="微软雅黑" w:eastAsia="微软雅黑" w:hAnsi="微软雅黑"/>
+          <w:color w:val="414141"/>
+          <w:szCs w:val="21"/>
+        </w:rPr>
+        <w:t>t等开源框架</w:t>
+      </w:r>
+      <w:r>
+        <w:rPr>
+          <w:rFonts w:ascii="微软雅黑" w:eastAsia="微软雅黑" w:hAnsi="微软雅黑" w:hint="eastAsia"/>
+          <w:color w:val="414141"/>
+          <w:szCs w:val="21"/>
+        </w:rPr>
+        <w:t>，</w:t>
+      </w:r>
+      <w:r>
+        <w:rPr>
+          <w:rFonts w:ascii="微软雅黑" w:eastAsia="微软雅黑" w:hAnsi="微软雅黑" w:hint="eastAsia"/>
+          <w:color w:val="414141"/>
+          <w:szCs w:val="21"/>
+        </w:rPr>
+        <w:t>了解</w:t>
+      </w:r>
+      <w:r>
+        <w:rPr>
+          <w:rFonts w:ascii="微软雅黑" w:eastAsia="微软雅黑" w:hAnsi="微软雅黑"/>
+          <w:color w:val="414141"/>
+          <w:szCs w:val="21"/>
+        </w:rPr>
+        <w:t>Spring Securit</w:t>
+      </w:r>
+      <w:r>
+        <w:rPr>
+          <w:rFonts w:ascii="微软雅黑" w:eastAsia="微软雅黑" w:hAnsi="微软雅黑" w:hint="eastAsia"/>
+          <w:color w:val="414141"/>
+          <w:szCs w:val="21"/>
+        </w:rPr>
+        <w:t>y工作原理，</w:t>
+      </w:r>
+      <w:r>
+        <w:rPr>
+          <w:rFonts w:ascii="微软雅黑" w:eastAsia="微软雅黑" w:hAnsi="微软雅黑" w:hint="eastAsia"/>
+          <w:color w:val="414141"/>
+          <w:szCs w:val="21"/>
+        </w:rPr>
+        <w:t>熟悉微服务架构下Restful风格开发</w:t>
+      </w:r>
+      <w:r>
+        <w:rPr>
+          <w:rFonts w:ascii="微软雅黑" w:eastAsia="微软雅黑" w:hAnsi="微软雅黑" w:hint="eastAsia"/>
+          <w:color w:val="414141"/>
+          <w:szCs w:val="21"/>
+        </w:rPr>
+        <w:t>规范</w:t>
+      </w:r>
+      <w:r>
+        <w:rPr>
+          <w:rFonts w:ascii="微软雅黑" w:eastAsia="微软雅黑" w:hAnsi="微软雅黑" w:hint="eastAsia"/>
+          <w:color w:val="414141"/>
+          <w:szCs w:val="21"/>
+        </w:rPr>
+        <w:t>，</w:t>
+      </w:r>
+      <w:r>
+        <w:rPr>
+          <w:rFonts w:ascii="微软雅黑" w:eastAsia="微软雅黑" w:hAnsi="微软雅黑" w:hint="eastAsia"/>
+          <w:color w:val="414141"/>
+          <w:szCs w:val="21"/>
+        </w:rPr>
+        <w:t xml:space="preserve"> </w:t>
+      </w:r>
+      <w:r>
+        <w:rPr>
+          <w:rFonts w:ascii="微软雅黑" w:eastAsia="微软雅黑" w:hAnsi="微软雅黑" w:hint="eastAsia"/>
+          <w:color w:val="414141"/>
+          <w:szCs w:val="21"/>
+        </w:rPr>
+        <w:t>熟悉SpringCloud</w:t>
+      </w:r>
+      <w:r>
+        <w:rPr>
+          <w:rFonts w:ascii="微软雅黑" w:eastAsia="微软雅黑" w:hAnsi="微软雅黑"/>
+          <w:color w:val="414141"/>
+          <w:szCs w:val="21"/>
+        </w:rPr>
+        <w:t xml:space="preserve"> </w:t>
+      </w:r>
+      <w:r>
+        <w:rPr>
+          <w:rFonts w:ascii="微软雅黑" w:eastAsia="微软雅黑" w:hAnsi="微软雅黑" w:hint="eastAsia"/>
+          <w:color w:val="414141"/>
+          <w:szCs w:val="21"/>
+        </w:rPr>
+        <w:t>Alibaba等</w:t>
+      </w:r>
+      <w:r>
+        <w:rPr>
+          <w:rFonts w:ascii="微软雅黑" w:eastAsia="微软雅黑" w:hAnsi="微软雅黑" w:hint="eastAsia"/>
+          <w:color w:val="414141"/>
+          <w:szCs w:val="21"/>
+        </w:rPr>
+        <w:t>。</w:t>
       </w:r>
     </w:p>
     <w:p>
@@ -2704,15 +2706,7 @@
           <w:color w:val="414141"/>
           <w:szCs w:val="21"/>
         </w:rPr>
-        <w:t>Nginx实现部署前端项目</w:t>
-      </w:r>
-      <w:r>
-        <w:rPr>
-          <w:rFonts w:ascii="微软雅黑" w:eastAsia="微软雅黑" w:hAnsi="微软雅黑" w:hint="eastAsia"/>
-          <w:color w:val="414141"/>
-          <w:szCs w:val="21"/>
-        </w:rPr>
-        <w:t>。</w:t>
+        <w:t>Nginx实现部署前端项目。</w:t>
       </w:r>
     </w:p>
     <w:p>
@@ -2874,15 +2868,7 @@
           <w:color w:val="414141"/>
           <w:szCs w:val="21"/>
         </w:rPr>
-        <w:t>熟练使用MySQL数据库、</w:t>
-      </w:r>
-      <w:r>
-        <w:rPr>
-          <w:rFonts w:ascii="微软雅黑" w:eastAsia="微软雅黑" w:hAnsi="微软雅黑" w:hint="eastAsia"/>
-          <w:color w:val="414141"/>
-          <w:szCs w:val="21"/>
-        </w:rPr>
-        <w:t>MongoDB</w:t>
+        <w:t>熟练使用MySQL数据库、MongoDB</w:t>
       </w:r>
       <w:r>
         <w:rPr>
@@ -2943,7 +2929,31 @@
           <w:color w:val="414141"/>
           <w:szCs w:val="21"/>
         </w:rPr>
-        <w:t>熟练使用Git进行版本控制，有团队开发经验</w:t>
+        <w:t>熟练使用Git进行版本控制，</w:t>
+      </w:r>
+      <w:r>
+        <w:rPr>
+          <w:rFonts w:ascii="微软雅黑" w:eastAsia="微软雅黑" w:hAnsi="微软雅黑" w:hint="eastAsia"/>
+          <w:color w:val="414141"/>
+          <w:szCs w:val="21"/>
+        </w:rPr>
+        <w:t>了解CICD自动化部署</w:t>
+      </w:r>
+      <w:r>
+        <w:rPr>
+          <w:rFonts w:ascii="微软雅黑" w:eastAsia="微软雅黑" w:hAnsi="微软雅黑" w:hint="eastAsia"/>
+          <w:color w:val="414141"/>
+          <w:szCs w:val="21"/>
+        </w:rPr>
+        <w:t>，</w:t>
+      </w:r>
+      <w:r>
+        <w:rPr>
+          <w:rFonts w:ascii="微软雅黑" w:eastAsia="微软雅黑" w:hAnsi="微软雅黑" w:hint="eastAsia"/>
+          <w:color w:val="414141"/>
+          <w:szCs w:val="21"/>
+        </w:rPr>
+        <w:t>有团队开发经验</w:t>
       </w:r>
       <w:r>
         <w:rPr>
@@ -2981,9 +2991,6 @@
     <w:p>
       <w:pPr>
         <w:snapToGrid w:val="0"/>
-        <w:rPr>
-          <w:rFonts w:hint="eastAsia"/>
-        </w:rPr>
       </w:pPr>
     </w:p>
     <w:p>
@@ -3450,7 +3457,7 @@
         <w:adjustRightInd w:val="0"/>
         <w:snapToGrid w:val="0"/>
         <w:rPr>
-          <w:rFonts w:ascii="微软雅黑" w:eastAsia="微软雅黑" w:hAnsi="微软雅黑" w:hint="eastAsia"/>
+          <w:rFonts w:ascii="微软雅黑" w:eastAsia="微软雅黑" w:hAnsi="微软雅黑"/>
           <w:color w:val="414141"/>
           <w:szCs w:val="21"/>
         </w:rPr>
@@ -3584,7 +3591,7 @@
         <w:snapToGrid w:val="0"/>
         <w:ind w:firstLineChars="0"/>
         <w:rPr>
-          <w:rFonts w:ascii="微软雅黑" w:eastAsia="微软雅黑" w:hAnsi="微软雅黑" w:hint="eastAsia"/>
+          <w:rFonts w:ascii="微软雅黑" w:eastAsia="微软雅黑" w:hAnsi="微软雅黑"/>
           <w:color w:val="414141"/>
           <w:szCs w:val="21"/>
         </w:rPr>
@@ -4055,7 +4062,7 @@
         <w:snapToGrid w:val="0"/>
         <w:ind w:firstLineChars="0"/>
         <w:rPr>
-          <w:rFonts w:ascii="微软雅黑" w:eastAsia="微软雅黑" w:hAnsi="微软雅黑" w:hint="eastAsia"/>
+          <w:rFonts w:ascii="微软雅黑" w:eastAsia="微软雅黑" w:hAnsi="微软雅黑"/>
           <w:color w:val="414141"/>
           <w:szCs w:val="21"/>
         </w:rPr>
@@ -4379,7 +4386,7 @@
     <w:p>
       <w:pPr>
         <w:rPr>
-          <w:rFonts w:ascii="微软雅黑" w:eastAsia="微软雅黑" w:hAnsi="微软雅黑" w:hint="eastAsia"/>
+          <w:rFonts w:ascii="微软雅黑" w:eastAsia="微软雅黑" w:hAnsi="微软雅黑"/>
           <w:color w:val="414141"/>
           <w:szCs w:val="21"/>
         </w:rPr>

</xml_diff>

<commit_message>
vault backup: 2024-03-06 17:47:26
</commit_message>
<xml_diff>
--- a/02-Code/面试/简历/简历0.2.docx
+++ b/02-Code/面试/简历/简历0.2.docx
@@ -2014,13 +2014,23 @@
         </w:rPr>
         <w:t>握</w:t>
       </w:r>
-      <w:r>
-        <w:rPr>
-          <w:rFonts w:ascii="微软雅黑" w:eastAsia="微软雅黑" w:hAnsi="微软雅黑"/>
-          <w:color w:val="414141"/>
-          <w:szCs w:val="21"/>
-        </w:rPr>
-        <w:t>JavaSE基础知识，熟悉多线程编程</w:t>
+      <w:proofErr w:type="spellStart"/>
+      <w:r>
+        <w:rPr>
+          <w:rFonts w:ascii="微软雅黑" w:eastAsia="微软雅黑" w:hAnsi="微软雅黑"/>
+          <w:color w:val="414141"/>
+          <w:szCs w:val="21"/>
+        </w:rPr>
+        <w:t>JavaSE</w:t>
+      </w:r>
+      <w:proofErr w:type="spellEnd"/>
+      <w:r>
+        <w:rPr>
+          <w:rFonts w:ascii="微软雅黑" w:eastAsia="微软雅黑" w:hAnsi="微软雅黑"/>
+          <w:color w:val="414141"/>
+          <w:szCs w:val="21"/>
+        </w:rPr>
+        <w:t>基础知识，熟悉多线程编程</w:t>
       </w:r>
       <w:r>
         <w:rPr>
@@ -2126,7 +2136,34 @@
           <w:color w:val="414141"/>
           <w:szCs w:val="21"/>
         </w:rPr>
-        <w:t>，Pinia，Vue</w:t>
+        <w:t>，</w:t>
+      </w:r>
+      <w:proofErr w:type="spellStart"/>
+      <w:r>
+        <w:rPr>
+          <w:rFonts w:ascii="微软雅黑" w:eastAsia="微软雅黑" w:hAnsi="微软雅黑" w:hint="eastAsia"/>
+          <w:color w:val="414141"/>
+          <w:szCs w:val="21"/>
+        </w:rPr>
+        <w:t>Pinia</w:t>
+      </w:r>
+      <w:proofErr w:type="spellEnd"/>
+      <w:r>
+        <w:rPr>
+          <w:rFonts w:ascii="微软雅黑" w:eastAsia="微软雅黑" w:hAnsi="微软雅黑" w:hint="eastAsia"/>
+          <w:color w:val="414141"/>
+          <w:szCs w:val="21"/>
+        </w:rPr>
+        <w:t>，</w:t>
+      </w:r>
+      <w:proofErr w:type="spellStart"/>
+      <w:r>
+        <w:rPr>
+          <w:rFonts w:ascii="微软雅黑" w:eastAsia="微软雅黑" w:hAnsi="微软雅黑" w:hint="eastAsia"/>
+          <w:color w:val="414141"/>
+          <w:szCs w:val="21"/>
+        </w:rPr>
+        <w:t>Vue</w:t>
       </w:r>
       <w:r>
         <w:rPr>
@@ -2136,6 +2173,7 @@
         </w:rPr>
         <w:t>Router</w:t>
       </w:r>
+      <w:proofErr w:type="spellEnd"/>
       <w:r>
         <w:rPr>
           <w:rFonts w:ascii="微软雅黑" w:eastAsia="微软雅黑" w:hAnsi="微软雅黑"/>
@@ -2150,7 +2188,25 @@
           <w:color w:val="414141"/>
           <w:szCs w:val="21"/>
         </w:rPr>
-        <w:t>，并能够熟练使用Vue，Uniapp等框架协同Element</w:t>
+        <w:t>，并能够熟练使用Vue，</w:t>
+      </w:r>
+      <w:proofErr w:type="spellStart"/>
+      <w:r>
+        <w:rPr>
+          <w:rFonts w:ascii="微软雅黑" w:eastAsia="微软雅黑" w:hAnsi="微软雅黑" w:hint="eastAsia"/>
+          <w:color w:val="414141"/>
+          <w:szCs w:val="21"/>
+        </w:rPr>
+        <w:t>Uniapp</w:t>
+      </w:r>
+      <w:proofErr w:type="spellEnd"/>
+      <w:r>
+        <w:rPr>
+          <w:rFonts w:ascii="微软雅黑" w:eastAsia="微软雅黑" w:hAnsi="微软雅黑" w:hint="eastAsia"/>
+          <w:color w:val="414141"/>
+          <w:szCs w:val="21"/>
+        </w:rPr>
+        <w:t>等框架协同Element</w:t>
       </w:r>
       <w:r>
         <w:rPr>
@@ -2237,6 +2293,7 @@
         </w:rPr>
         <w:t>掌握</w:t>
       </w:r>
+      <w:proofErr w:type="spellStart"/>
       <w:r>
         <w:rPr>
           <w:rFonts w:ascii="微软雅黑" w:eastAsia="微软雅黑" w:hAnsi="微软雅黑"/>
@@ -2245,6 +2302,7 @@
         </w:rPr>
         <w:t>Mybatis</w:t>
       </w:r>
+      <w:proofErr w:type="spellEnd"/>
       <w:r>
         <w:rPr>
           <w:rFonts w:ascii="微软雅黑" w:eastAsia="微软雅黑" w:hAnsi="微软雅黑"/>
@@ -2267,7 +2325,16 @@
           <w:color w:val="414141"/>
           <w:szCs w:val="21"/>
         </w:rPr>
-        <w:t>、SpringB</w:t>
+        <w:t>、</w:t>
+      </w:r>
+      <w:proofErr w:type="spellStart"/>
+      <w:r>
+        <w:rPr>
+          <w:rFonts w:ascii="微软雅黑" w:eastAsia="微软雅黑" w:hAnsi="微软雅黑"/>
+          <w:color w:val="414141"/>
+          <w:szCs w:val="21"/>
+        </w:rPr>
+        <w:t>SpringB</w:t>
       </w:r>
       <w:r>
         <w:rPr>
@@ -2283,7 +2350,16 @@
           <w:color w:val="414141"/>
           <w:szCs w:val="21"/>
         </w:rPr>
-        <w:t>t等开源框架</w:t>
+        <w:t>t</w:t>
+      </w:r>
+      <w:proofErr w:type="spellEnd"/>
+      <w:r>
+        <w:rPr>
+          <w:rFonts w:ascii="微软雅黑" w:eastAsia="微软雅黑" w:hAnsi="微软雅黑"/>
+          <w:color w:val="414141"/>
+          <w:szCs w:val="21"/>
+        </w:rPr>
+        <w:t>等开源框架</w:t>
       </w:r>
       <w:r>
         <w:rPr>
@@ -2299,30 +2375,6 @@
           <w:color w:val="414141"/>
           <w:szCs w:val="21"/>
         </w:rPr>
-        <w:t>了解</w:t>
-      </w:r>
-      <w:r>
-        <w:rPr>
-          <w:rFonts w:ascii="微软雅黑" w:eastAsia="微软雅黑" w:hAnsi="微软雅黑"/>
-          <w:color w:val="414141"/>
-          <w:szCs w:val="21"/>
-        </w:rPr>
-        <w:t>Spring Securit</w:t>
-      </w:r>
-      <w:r>
-        <w:rPr>
-          <w:rFonts w:ascii="微软雅黑" w:eastAsia="微软雅黑" w:hAnsi="微软雅黑" w:hint="eastAsia"/>
-          <w:color w:val="414141"/>
-          <w:szCs w:val="21"/>
-        </w:rPr>
-        <w:t>y工作原理，</w:t>
-      </w:r>
-      <w:r>
-        <w:rPr>
-          <w:rFonts w:ascii="微软雅黑" w:eastAsia="微软雅黑" w:hAnsi="微软雅黑" w:hint="eastAsia"/>
-          <w:color w:val="414141"/>
-          <w:szCs w:val="21"/>
-        </w:rPr>
         <w:t>熟悉微服务架构下Restful风格开发</w:t>
       </w:r>
       <w:r>
@@ -2355,8 +2407,18 @@
           <w:color w:val="414141"/>
           <w:szCs w:val="21"/>
         </w:rPr>
-        <w:t>熟悉SpringCloud</w:t>
-      </w:r>
+        <w:t>熟悉</w:t>
+      </w:r>
+      <w:proofErr w:type="spellStart"/>
+      <w:r>
+        <w:rPr>
+          <w:rFonts w:ascii="微软雅黑" w:eastAsia="微软雅黑" w:hAnsi="微软雅黑" w:hint="eastAsia"/>
+          <w:color w:val="414141"/>
+          <w:szCs w:val="21"/>
+        </w:rPr>
+        <w:t>SpringCloud</w:t>
+      </w:r>
+      <w:proofErr w:type="spellEnd"/>
       <w:r>
         <w:rPr>
           <w:rFonts w:ascii="微软雅黑" w:eastAsia="微软雅黑" w:hAnsi="微软雅黑"/>
@@ -2432,7 +2494,25 @@
           <w:color w:val="414141"/>
           <w:szCs w:val="21"/>
         </w:rPr>
-        <w:t>注册中心Nacos、负载均衡器R</w:t>
+        <w:t>注册中心</w:t>
+      </w:r>
+      <w:proofErr w:type="spellStart"/>
+      <w:r>
+        <w:rPr>
+          <w:rFonts w:ascii="微软雅黑" w:eastAsia="微软雅黑" w:hAnsi="微软雅黑"/>
+          <w:color w:val="414141"/>
+          <w:szCs w:val="21"/>
+        </w:rPr>
+        <w:t>Nacos</w:t>
+      </w:r>
+      <w:proofErr w:type="spellEnd"/>
+      <w:r>
+        <w:rPr>
+          <w:rFonts w:ascii="微软雅黑" w:eastAsia="微软雅黑" w:hAnsi="微软雅黑"/>
+          <w:color w:val="414141"/>
+          <w:szCs w:val="21"/>
+        </w:rPr>
+        <w:t>、负载均衡器R</w:t>
       </w:r>
       <w:r>
         <w:rPr>
@@ -2464,7 +2544,16 @@
           <w:color w:val="414141"/>
           <w:szCs w:val="21"/>
         </w:rPr>
-        <w:t>客户端调用工具OpenFei</w:t>
+        <w:t>客户端调用工具</w:t>
+      </w:r>
+      <w:proofErr w:type="spellStart"/>
+      <w:r>
+        <w:rPr>
+          <w:rFonts w:ascii="微软雅黑" w:eastAsia="微软雅黑" w:hAnsi="微软雅黑"/>
+          <w:color w:val="414141"/>
+          <w:szCs w:val="21"/>
+        </w:rPr>
+        <w:t>OpenFei</w:t>
       </w:r>
       <w:r>
         <w:rPr>
@@ -2482,6 +2571,7 @@
         </w:rPr>
         <w:t>n</w:t>
       </w:r>
+      <w:proofErr w:type="spellEnd"/>
       <w:r>
         <w:rPr>
           <w:rFonts w:ascii="微软雅黑" w:eastAsia="微软雅黑" w:hAnsi="微软雅黑" w:hint="eastAsia"/>
@@ -2591,6 +2681,7 @@
         </w:rPr>
         <w:t>/</w:t>
       </w:r>
+      <w:proofErr w:type="spellStart"/>
       <w:r>
         <w:rPr>
           <w:rFonts w:ascii="微软雅黑" w:eastAsia="微软雅黑" w:hAnsi="微软雅黑" w:hint="eastAsia"/>
@@ -2607,6 +2698,7 @@
         </w:rPr>
         <w:t>fka</w:t>
       </w:r>
+      <w:proofErr w:type="spellEnd"/>
       <w:r>
         <w:rPr>
           <w:rFonts w:ascii="微软雅黑" w:eastAsia="微软雅黑" w:hAnsi="微软雅黑" w:hint="eastAsia"/>
@@ -4366,13 +4458,23 @@
           <w:szCs w:val="21"/>
         </w:rPr>
       </w:pPr>
-      <w:r>
-        <w:rPr>
-          <w:rFonts w:ascii="微软雅黑" w:eastAsia="微软雅黑" w:hAnsi="微软雅黑" w:hint="eastAsia"/>
-          <w:color w:val="414141"/>
-          <w:szCs w:val="21"/>
-        </w:rPr>
-        <w:t>Github：</w:t>
+      <w:proofErr w:type="spellStart"/>
+      <w:r>
+        <w:rPr>
+          <w:rFonts w:ascii="微软雅黑" w:eastAsia="微软雅黑" w:hAnsi="微软雅黑" w:hint="eastAsia"/>
+          <w:color w:val="414141"/>
+          <w:szCs w:val="21"/>
+        </w:rPr>
+        <w:t>Github</w:t>
+      </w:r>
+      <w:proofErr w:type="spellEnd"/>
+      <w:r>
+        <w:rPr>
+          <w:rFonts w:ascii="微软雅黑" w:eastAsia="微软雅黑" w:hAnsi="微软雅黑" w:hint="eastAsia"/>
+          <w:color w:val="414141"/>
+          <w:szCs w:val="21"/>
+        </w:rPr>
+        <w:t>：</w:t>
       </w:r>
       <w:r>
         <w:rPr>

</xml_diff>

<commit_message>
vault backup: 2024-03-06 17:52:30
</commit_message>
<xml_diff>
--- a/02-Code/面试/简历/简历0.2.docx
+++ b/02-Code/面试/简历/简历0.2.docx
@@ -2014,23 +2014,13 @@
         </w:rPr>
         <w:t>握</w:t>
       </w:r>
-      <w:proofErr w:type="spellStart"/>
-      <w:r>
-        <w:rPr>
-          <w:rFonts w:ascii="微软雅黑" w:eastAsia="微软雅黑" w:hAnsi="微软雅黑"/>
-          <w:color w:val="414141"/>
-          <w:szCs w:val="21"/>
-        </w:rPr>
-        <w:t>JavaSE</w:t>
-      </w:r>
-      <w:proofErr w:type="spellEnd"/>
-      <w:r>
-        <w:rPr>
-          <w:rFonts w:ascii="微软雅黑" w:eastAsia="微软雅黑" w:hAnsi="微软雅黑"/>
-          <w:color w:val="414141"/>
-          <w:szCs w:val="21"/>
-        </w:rPr>
-        <w:t>基础知识，熟悉多线程编程</w:t>
+      <w:r>
+        <w:rPr>
+          <w:rFonts w:ascii="微软雅黑" w:eastAsia="微软雅黑" w:hAnsi="微软雅黑"/>
+          <w:color w:val="414141"/>
+          <w:szCs w:val="21"/>
+        </w:rPr>
+        <w:t>JavaSE基础知识，熟悉多线程编程</w:t>
       </w:r>
       <w:r>
         <w:rPr>
@@ -2136,34 +2126,7 @@
           <w:color w:val="414141"/>
           <w:szCs w:val="21"/>
         </w:rPr>
-        <w:t>，</w:t>
-      </w:r>
-      <w:proofErr w:type="spellStart"/>
-      <w:r>
-        <w:rPr>
-          <w:rFonts w:ascii="微软雅黑" w:eastAsia="微软雅黑" w:hAnsi="微软雅黑" w:hint="eastAsia"/>
-          <w:color w:val="414141"/>
-          <w:szCs w:val="21"/>
-        </w:rPr>
-        <w:t>Pinia</w:t>
-      </w:r>
-      <w:proofErr w:type="spellEnd"/>
-      <w:r>
-        <w:rPr>
-          <w:rFonts w:ascii="微软雅黑" w:eastAsia="微软雅黑" w:hAnsi="微软雅黑" w:hint="eastAsia"/>
-          <w:color w:val="414141"/>
-          <w:szCs w:val="21"/>
-        </w:rPr>
-        <w:t>，</w:t>
-      </w:r>
-      <w:proofErr w:type="spellStart"/>
-      <w:r>
-        <w:rPr>
-          <w:rFonts w:ascii="微软雅黑" w:eastAsia="微软雅黑" w:hAnsi="微软雅黑" w:hint="eastAsia"/>
-          <w:color w:val="414141"/>
-          <w:szCs w:val="21"/>
-        </w:rPr>
-        <w:t>Vue</w:t>
+        <w:t>，Pinia，Vue</w:t>
       </w:r>
       <w:r>
         <w:rPr>
@@ -2173,7 +2136,6 @@
         </w:rPr>
         <w:t>Router</w:t>
       </w:r>
-      <w:proofErr w:type="spellEnd"/>
       <w:r>
         <w:rPr>
           <w:rFonts w:ascii="微软雅黑" w:eastAsia="微软雅黑" w:hAnsi="微软雅黑"/>
@@ -2188,25 +2150,7 @@
           <w:color w:val="414141"/>
           <w:szCs w:val="21"/>
         </w:rPr>
-        <w:t>，并能够熟练使用Vue，</w:t>
-      </w:r>
-      <w:proofErr w:type="spellStart"/>
-      <w:r>
-        <w:rPr>
-          <w:rFonts w:ascii="微软雅黑" w:eastAsia="微软雅黑" w:hAnsi="微软雅黑" w:hint="eastAsia"/>
-          <w:color w:val="414141"/>
-          <w:szCs w:val="21"/>
-        </w:rPr>
-        <w:t>Uniapp</w:t>
-      </w:r>
-      <w:proofErr w:type="spellEnd"/>
-      <w:r>
-        <w:rPr>
-          <w:rFonts w:ascii="微软雅黑" w:eastAsia="微软雅黑" w:hAnsi="微软雅黑" w:hint="eastAsia"/>
-          <w:color w:val="414141"/>
-          <w:szCs w:val="21"/>
-        </w:rPr>
-        <w:t>等框架协同Element</w:t>
+        <w:t>，并能够熟练使用Vue，Uniapp等框架协同Element</w:t>
       </w:r>
       <w:r>
         <w:rPr>
@@ -2293,7 +2237,6 @@
         </w:rPr>
         <w:t>掌握</w:t>
       </w:r>
-      <w:proofErr w:type="spellStart"/>
       <w:r>
         <w:rPr>
           <w:rFonts w:ascii="微软雅黑" w:eastAsia="微软雅黑" w:hAnsi="微软雅黑"/>
@@ -2302,7 +2245,6 @@
         </w:rPr>
         <w:t>Mybatis</w:t>
       </w:r>
-      <w:proofErr w:type="spellEnd"/>
       <w:r>
         <w:rPr>
           <w:rFonts w:ascii="微软雅黑" w:eastAsia="微软雅黑" w:hAnsi="微软雅黑"/>
@@ -2325,16 +2267,7 @@
           <w:color w:val="414141"/>
           <w:szCs w:val="21"/>
         </w:rPr>
-        <w:t>、</w:t>
-      </w:r>
-      <w:proofErr w:type="spellStart"/>
-      <w:r>
-        <w:rPr>
-          <w:rFonts w:ascii="微软雅黑" w:eastAsia="微软雅黑" w:hAnsi="微软雅黑"/>
-          <w:color w:val="414141"/>
-          <w:szCs w:val="21"/>
-        </w:rPr>
-        <w:t>SpringB</w:t>
+        <w:t>、SpringB</w:t>
       </w:r>
       <w:r>
         <w:rPr>
@@ -2350,16 +2283,7 @@
           <w:color w:val="414141"/>
           <w:szCs w:val="21"/>
         </w:rPr>
-        <w:t>t</w:t>
-      </w:r>
-      <w:proofErr w:type="spellEnd"/>
-      <w:r>
-        <w:rPr>
-          <w:rFonts w:ascii="微软雅黑" w:eastAsia="微软雅黑" w:hAnsi="微软雅黑"/>
-          <w:color w:val="414141"/>
-          <w:szCs w:val="21"/>
-        </w:rPr>
-        <w:t>等开源框架</w:t>
+        <w:t>t等开源框架</w:t>
       </w:r>
       <w:r>
         <w:rPr>
@@ -2407,18 +2331,8 @@
           <w:color w:val="414141"/>
           <w:szCs w:val="21"/>
         </w:rPr>
-        <w:t>熟悉</w:t>
-      </w:r>
-      <w:proofErr w:type="spellStart"/>
-      <w:r>
-        <w:rPr>
-          <w:rFonts w:ascii="微软雅黑" w:eastAsia="微软雅黑" w:hAnsi="微软雅黑" w:hint="eastAsia"/>
-          <w:color w:val="414141"/>
-          <w:szCs w:val="21"/>
-        </w:rPr>
-        <w:t>SpringCloud</w:t>
-      </w:r>
-      <w:proofErr w:type="spellEnd"/>
+        <w:t>熟悉SpringCloud</w:t>
+      </w:r>
       <w:r>
         <w:rPr>
           <w:rFonts w:ascii="微软雅黑" w:eastAsia="微软雅黑" w:hAnsi="微软雅黑"/>
@@ -2494,25 +2408,7 @@
           <w:color w:val="414141"/>
           <w:szCs w:val="21"/>
         </w:rPr>
-        <w:t>注册中心</w:t>
-      </w:r>
-      <w:proofErr w:type="spellStart"/>
-      <w:r>
-        <w:rPr>
-          <w:rFonts w:ascii="微软雅黑" w:eastAsia="微软雅黑" w:hAnsi="微软雅黑"/>
-          <w:color w:val="414141"/>
-          <w:szCs w:val="21"/>
-        </w:rPr>
-        <w:t>Nacos</w:t>
-      </w:r>
-      <w:proofErr w:type="spellEnd"/>
-      <w:r>
-        <w:rPr>
-          <w:rFonts w:ascii="微软雅黑" w:eastAsia="微软雅黑" w:hAnsi="微软雅黑"/>
-          <w:color w:val="414141"/>
-          <w:szCs w:val="21"/>
-        </w:rPr>
-        <w:t>、负载均衡器R</w:t>
+        <w:t>注册中心Nacos、负载均衡器R</w:t>
       </w:r>
       <w:r>
         <w:rPr>
@@ -2544,16 +2440,7 @@
           <w:color w:val="414141"/>
           <w:szCs w:val="21"/>
         </w:rPr>
-        <w:t>客户端调用工具</w:t>
-      </w:r>
-      <w:proofErr w:type="spellStart"/>
-      <w:r>
-        <w:rPr>
-          <w:rFonts w:ascii="微软雅黑" w:eastAsia="微软雅黑" w:hAnsi="微软雅黑"/>
-          <w:color w:val="414141"/>
-          <w:szCs w:val="21"/>
-        </w:rPr>
-        <w:t>OpenFei</w:t>
+        <w:t>客户端调用工具OpenFei</w:t>
       </w:r>
       <w:r>
         <w:rPr>
@@ -2571,7 +2458,6 @@
         </w:rPr>
         <w:t>n</w:t>
       </w:r>
-      <w:proofErr w:type="spellEnd"/>
       <w:r>
         <w:rPr>
           <w:rFonts w:ascii="微软雅黑" w:eastAsia="微软雅黑" w:hAnsi="微软雅黑" w:hint="eastAsia"/>
@@ -2681,14 +2567,21 @@
         </w:rPr>
         <w:t>/</w:t>
       </w:r>
-      <w:proofErr w:type="spellStart"/>
-      <w:r>
-        <w:rPr>
-          <w:rFonts w:ascii="微软雅黑" w:eastAsia="微软雅黑" w:hAnsi="微软雅黑" w:hint="eastAsia"/>
-          <w:color w:val="414141"/>
-          <w:szCs w:val="21"/>
-        </w:rPr>
-        <w:t>Ki</w:t>
+      <w:r>
+        <w:rPr>
+          <w:rFonts w:ascii="微软雅黑" w:eastAsia="微软雅黑" w:hAnsi="微软雅黑" w:hint="eastAsia"/>
+          <w:color w:val="414141"/>
+          <w:szCs w:val="21"/>
+        </w:rPr>
+        <w:t>K</w:t>
+      </w:r>
+      <w:r>
+        <w:rPr>
+          <w:rFonts w:ascii="微软雅黑" w:eastAsia="微软雅黑" w:hAnsi="微软雅黑" w:hint="eastAsia"/>
+          <w:color w:val="414141"/>
+          <w:szCs w:val="21"/>
+        </w:rPr>
+        <w:t>a</w:t>
       </w:r>
       <w:r>
         <w:rPr>
@@ -2698,7 +2591,38 @@
         </w:rPr>
         <w:t>fka</w:t>
       </w:r>
-      <w:proofErr w:type="spellEnd"/>
+      <w:r>
+        <w:rPr>
+          <w:rFonts w:ascii="微软雅黑" w:eastAsia="微软雅黑" w:hAnsi="微软雅黑" w:hint="eastAsia"/>
+          <w:color w:val="414141"/>
+          <w:szCs w:val="21"/>
+        </w:rPr>
+        <w:t>、Kafka</w:t>
+      </w:r>
+      <w:r>
+        <w:rPr>
+          <w:rFonts w:ascii="微软雅黑" w:eastAsia="微软雅黑" w:hAnsi="微软雅黑"/>
+          <w:color w:val="414141"/>
+          <w:szCs w:val="21"/>
+        </w:rPr>
+        <w:t xml:space="preserve"> </w:t>
+      </w:r>
+      <w:r>
+        <w:rPr>
+          <w:rFonts w:ascii="微软雅黑" w:eastAsia="微软雅黑" w:hAnsi="微软雅黑" w:hint="eastAsia"/>
+          <w:color w:val="414141"/>
+          <w:szCs w:val="21"/>
+        </w:rPr>
+        <w:t>Strea</w:t>
+      </w:r>
+      <w:r>
+        <w:rPr>
+          <w:rFonts w:ascii="微软雅黑" w:eastAsia="微软雅黑" w:hAnsi="微软雅黑" w:hint="eastAsia"/>
+          <w:color w:val="414141"/>
+          <w:szCs w:val="21"/>
+        </w:rPr>
+        <w:t>m</w:t>
+      </w:r>
       <w:r>
         <w:rPr>
           <w:rFonts w:ascii="微软雅黑" w:eastAsia="微软雅黑" w:hAnsi="微软雅黑" w:hint="eastAsia"/>
@@ -2899,7 +2823,7 @@
           <w:color w:val="414141"/>
           <w:szCs w:val="21"/>
         </w:rPr>
-        <w:t>、击穿、穿透等问题解决方案</w:t>
+        <w:t>、击穿、穿透等问题</w:t>
       </w:r>
       <w:r>
         <w:rPr>
@@ -4458,23 +4382,13 @@
           <w:szCs w:val="21"/>
         </w:rPr>
       </w:pPr>
-      <w:proofErr w:type="spellStart"/>
-      <w:r>
-        <w:rPr>
-          <w:rFonts w:ascii="微软雅黑" w:eastAsia="微软雅黑" w:hAnsi="微软雅黑" w:hint="eastAsia"/>
-          <w:color w:val="414141"/>
-          <w:szCs w:val="21"/>
-        </w:rPr>
-        <w:t>Github</w:t>
-      </w:r>
-      <w:proofErr w:type="spellEnd"/>
-      <w:r>
-        <w:rPr>
-          <w:rFonts w:ascii="微软雅黑" w:eastAsia="微软雅黑" w:hAnsi="微软雅黑" w:hint="eastAsia"/>
-          <w:color w:val="414141"/>
-          <w:szCs w:val="21"/>
-        </w:rPr>
-        <w:t>：</w:t>
+      <w:r>
+        <w:rPr>
+          <w:rFonts w:ascii="微软雅黑" w:eastAsia="微软雅黑" w:hAnsi="微软雅黑" w:hint="eastAsia"/>
+          <w:color w:val="414141"/>
+          <w:szCs w:val="21"/>
+        </w:rPr>
+        <w:t>Github：</w:t>
       </w:r>
       <w:r>
         <w:rPr>

</xml_diff>

<commit_message>
vault backup: 2024-03-06 18:00:42
</commit_message>
<xml_diff>
--- a/02-Code/面试/简历/简历0.2.docx
+++ b/02-Code/面试/简历/简历0.2.docx
@@ -668,6 +668,7 @@
                                   <w:szCs w:val="21"/>
                                 </w:rPr>
                               </w:pPr>
+                              <w:proofErr w:type="gramStart"/>
                               <w:r>
                                 <w:rPr>
                                   <w:rFonts w:ascii="微软雅黑" w:eastAsia="微软雅黑" w:hAnsi="微软雅黑" w:hint="eastAsia"/>
@@ -676,6 +677,7 @@
                                 </w:rPr>
                                 <w:t>邮</w:t>
                               </w:r>
+                              <w:proofErr w:type="gramEnd"/>
                               <w:r>
                                 <w:rPr>
                                   <w:rFonts w:ascii="微软雅黑" w:eastAsia="微软雅黑" w:hAnsi="微软雅黑"/>
@@ -799,11 +801,19 @@
                               </w:pPr>
                               <w:r>
                                 <w:rPr>
+                                  <w:rFonts w:ascii="微软雅黑" w:eastAsia="微软雅黑" w:hAnsi="微软雅黑" w:hint="eastAsia"/>
+                                  <w:color w:val="414141"/>
+                                  <w:szCs w:val="21"/>
+                                </w:rPr>
+                                <w:t xml:space="preserve">民 </w:t>
+                              </w:r>
+                              <w:r>
+                                <w:rPr>
                                   <w:rFonts w:ascii="微软雅黑" w:eastAsia="微软雅黑" w:hAnsi="微软雅黑"/>
                                   <w:color w:val="414141"/>
                                   <w:szCs w:val="21"/>
                                 </w:rPr>
-                                <w:t>专</w:t>
+                                <w:t xml:space="preserve">   </w:t>
                               </w:r>
                               <w:r>
                                 <w:rPr>
@@ -811,23 +821,7 @@
                                   <w:color w:val="414141"/>
                                   <w:szCs w:val="21"/>
                                 </w:rPr>
-                                <w:t xml:space="preserve"> </w:t>
-                              </w:r>
-                              <w:r>
-                                <w:rPr>
-                                  <w:rFonts w:ascii="微软雅黑" w:eastAsia="微软雅黑" w:hAnsi="微软雅黑"/>
-                                  <w:color w:val="414141"/>
-                                  <w:szCs w:val="21"/>
-                                </w:rPr>
-                                <w:t xml:space="preserve">   业</w:t>
-                              </w:r>
-                              <w:r>
-                                <w:rPr>
-                                  <w:rFonts w:ascii="微软雅黑" w:eastAsia="微软雅黑" w:hAnsi="微软雅黑" w:hint="eastAsia"/>
-                                  <w:color w:val="414141"/>
-                                  <w:szCs w:val="21"/>
-                                </w:rPr>
-                                <w:t>：软件工程</w:t>
+                                <w:t>族：汉</w:t>
                               </w:r>
                             </w:p>
                             <w:p>
@@ -881,7 +875,25 @@
                                   <w:color w:val="414141"/>
                                   <w:szCs w:val="21"/>
                                 </w:rPr>
-                                <w:t>位：全栈工程师</w:t>
+                                <w:t>位：全</w:t>
+                              </w:r>
+                              <w:proofErr w:type="gramStart"/>
+                              <w:r>
+                                <w:rPr>
+                                  <w:rFonts w:ascii="微软雅黑" w:eastAsia="微软雅黑" w:hAnsi="微软雅黑" w:hint="eastAsia"/>
+                                  <w:color w:val="414141"/>
+                                  <w:szCs w:val="21"/>
+                                </w:rPr>
+                                <w:t>栈</w:t>
+                              </w:r>
+                              <w:proofErr w:type="gramEnd"/>
+                              <w:r>
+                                <w:rPr>
+                                  <w:rFonts w:ascii="微软雅黑" w:eastAsia="微软雅黑" w:hAnsi="微软雅黑" w:hint="eastAsia"/>
+                                  <w:color w:val="414141"/>
+                                  <w:szCs w:val="21"/>
+                                </w:rPr>
+                                <w:t>工程师</w:t>
                               </w:r>
                             </w:p>
                           </w:txbxContent>
@@ -1047,6 +1059,7 @@
                             <w:szCs w:val="21"/>
                           </w:rPr>
                         </w:pPr>
+                        <w:proofErr w:type="gramStart"/>
                         <w:r>
                           <w:rPr>
                             <w:rFonts w:ascii="微软雅黑" w:eastAsia="微软雅黑" w:hAnsi="微软雅黑" w:hint="eastAsia"/>
@@ -1055,6 +1068,7 @@
                           </w:rPr>
                           <w:t>邮</w:t>
                         </w:r>
+                        <w:proofErr w:type="gramEnd"/>
                         <w:r>
                           <w:rPr>
                             <w:rFonts w:ascii="微软雅黑" w:eastAsia="微软雅黑" w:hAnsi="微软雅黑"/>
@@ -1157,11 +1171,19 @@
                         </w:pPr>
                         <w:r>
                           <w:rPr>
+                            <w:rFonts w:ascii="微软雅黑" w:eastAsia="微软雅黑" w:hAnsi="微软雅黑" w:hint="eastAsia"/>
+                            <w:color w:val="414141"/>
+                            <w:szCs w:val="21"/>
+                          </w:rPr>
+                          <w:t xml:space="preserve">民 </w:t>
+                        </w:r>
+                        <w:r>
+                          <w:rPr>
                             <w:rFonts w:ascii="微软雅黑" w:eastAsia="微软雅黑" w:hAnsi="微软雅黑"/>
                             <w:color w:val="414141"/>
                             <w:szCs w:val="21"/>
                           </w:rPr>
-                          <w:t>专</w:t>
+                          <w:t xml:space="preserve">   </w:t>
                         </w:r>
                         <w:r>
                           <w:rPr>
@@ -1169,23 +1191,7 @@
                             <w:color w:val="414141"/>
                             <w:szCs w:val="21"/>
                           </w:rPr>
-                          <w:t xml:space="preserve"> </w:t>
-                        </w:r>
-                        <w:r>
-                          <w:rPr>
-                            <w:rFonts w:ascii="微软雅黑" w:eastAsia="微软雅黑" w:hAnsi="微软雅黑"/>
-                            <w:color w:val="414141"/>
-                            <w:szCs w:val="21"/>
-                          </w:rPr>
-                          <w:t xml:space="preserve">   业</w:t>
-                        </w:r>
-                        <w:r>
-                          <w:rPr>
-                            <w:rFonts w:ascii="微软雅黑" w:eastAsia="微软雅黑" w:hAnsi="微软雅黑" w:hint="eastAsia"/>
-                            <w:color w:val="414141"/>
-                            <w:szCs w:val="21"/>
-                          </w:rPr>
-                          <w:t>：软件工程</w:t>
+                          <w:t>族：汉</w:t>
                         </w:r>
                       </w:p>
                       <w:p>
@@ -1239,7 +1245,25 @@
                             <w:color w:val="414141"/>
                             <w:szCs w:val="21"/>
                           </w:rPr>
-                          <w:t>位：全栈工程师</w:t>
+                          <w:t>位：全</w:t>
+                        </w:r>
+                        <w:proofErr w:type="gramStart"/>
+                        <w:r>
+                          <w:rPr>
+                            <w:rFonts w:ascii="微软雅黑" w:eastAsia="微软雅黑" w:hAnsi="微软雅黑" w:hint="eastAsia"/>
+                            <w:color w:val="414141"/>
+                            <w:szCs w:val="21"/>
+                          </w:rPr>
+                          <w:t>栈</w:t>
+                        </w:r>
+                        <w:proofErr w:type="gramEnd"/>
+                        <w:r>
+                          <w:rPr>
+                            <w:rFonts w:ascii="微软雅黑" w:eastAsia="微软雅黑" w:hAnsi="微软雅黑" w:hint="eastAsia"/>
+                            <w:color w:val="414141"/>
+                            <w:szCs w:val="21"/>
+                          </w:rPr>
+                          <w:t>工程师</w:t>
                         </w:r>
                       </w:p>
                     </w:txbxContent>
@@ -1537,7 +1561,7 @@
     <w:p>
       <w:pPr>
         <w:tabs>
-          <w:tab w:val="left" w:pos="5365"/>
+          <w:tab w:val="left" w:pos="5160"/>
           <w:tab w:val="left" w:pos="7655"/>
         </w:tabs>
         <w:adjustRightInd w:val="0"/>
@@ -1619,6 +1643,16 @@
           <w:szCs w:val="21"/>
         </w:rPr>
         <w:tab/>
+      </w:r>
+      <w:r>
+        <w:rPr>
+          <w:rFonts w:ascii="微软雅黑" w:eastAsia="微软雅黑" w:hAnsi="微软雅黑" w:hint="eastAsia"/>
+          <w:b/>
+          <w:bCs/>
+          <w:color w:val="414141"/>
+          <w:szCs w:val="21"/>
+        </w:rPr>
+        <w:t>软件工程</w:t>
       </w:r>
       <w:r>
         <w:rPr>
@@ -2014,13 +2048,23 @@
         </w:rPr>
         <w:t>握</w:t>
       </w:r>
-      <w:r>
-        <w:rPr>
-          <w:rFonts w:ascii="微软雅黑" w:eastAsia="微软雅黑" w:hAnsi="微软雅黑"/>
-          <w:color w:val="414141"/>
-          <w:szCs w:val="21"/>
-        </w:rPr>
-        <w:t>JavaSE基础知识，熟悉多线程编程</w:t>
+      <w:proofErr w:type="spellStart"/>
+      <w:r>
+        <w:rPr>
+          <w:rFonts w:ascii="微软雅黑" w:eastAsia="微软雅黑" w:hAnsi="微软雅黑"/>
+          <w:color w:val="414141"/>
+          <w:szCs w:val="21"/>
+        </w:rPr>
+        <w:t>JavaSE</w:t>
+      </w:r>
+      <w:proofErr w:type="spellEnd"/>
+      <w:r>
+        <w:rPr>
+          <w:rFonts w:ascii="微软雅黑" w:eastAsia="微软雅黑" w:hAnsi="微软雅黑"/>
+          <w:color w:val="414141"/>
+          <w:szCs w:val="21"/>
+        </w:rPr>
+        <w:t>基础知识，熟悉多线程编程</w:t>
       </w:r>
       <w:r>
         <w:rPr>
@@ -2126,7 +2170,34 @@
           <w:color w:val="414141"/>
           <w:szCs w:val="21"/>
         </w:rPr>
-        <w:t>，Pinia，Vue</w:t>
+        <w:t>，</w:t>
+      </w:r>
+      <w:proofErr w:type="spellStart"/>
+      <w:r>
+        <w:rPr>
+          <w:rFonts w:ascii="微软雅黑" w:eastAsia="微软雅黑" w:hAnsi="微软雅黑" w:hint="eastAsia"/>
+          <w:color w:val="414141"/>
+          <w:szCs w:val="21"/>
+        </w:rPr>
+        <w:t>Pinia</w:t>
+      </w:r>
+      <w:proofErr w:type="spellEnd"/>
+      <w:r>
+        <w:rPr>
+          <w:rFonts w:ascii="微软雅黑" w:eastAsia="微软雅黑" w:hAnsi="微软雅黑" w:hint="eastAsia"/>
+          <w:color w:val="414141"/>
+          <w:szCs w:val="21"/>
+        </w:rPr>
+        <w:t>，</w:t>
+      </w:r>
+      <w:proofErr w:type="spellStart"/>
+      <w:r>
+        <w:rPr>
+          <w:rFonts w:ascii="微软雅黑" w:eastAsia="微软雅黑" w:hAnsi="微软雅黑" w:hint="eastAsia"/>
+          <w:color w:val="414141"/>
+          <w:szCs w:val="21"/>
+        </w:rPr>
+        <w:t>Vue</w:t>
       </w:r>
       <w:r>
         <w:rPr>
@@ -2136,6 +2207,7 @@
         </w:rPr>
         <w:t>Router</w:t>
       </w:r>
+      <w:proofErr w:type="spellEnd"/>
       <w:r>
         <w:rPr>
           <w:rFonts w:ascii="微软雅黑" w:eastAsia="微软雅黑" w:hAnsi="微软雅黑"/>
@@ -2150,7 +2222,25 @@
           <w:color w:val="414141"/>
           <w:szCs w:val="21"/>
         </w:rPr>
-        <w:t>，并能够熟练使用Vue，Uniapp等框架协同Element</w:t>
+        <w:t>，并能够熟练使用Vue，</w:t>
+      </w:r>
+      <w:proofErr w:type="spellStart"/>
+      <w:r>
+        <w:rPr>
+          <w:rFonts w:ascii="微软雅黑" w:eastAsia="微软雅黑" w:hAnsi="微软雅黑" w:hint="eastAsia"/>
+          <w:color w:val="414141"/>
+          <w:szCs w:val="21"/>
+        </w:rPr>
+        <w:t>Uniapp</w:t>
+      </w:r>
+      <w:proofErr w:type="spellEnd"/>
+      <w:r>
+        <w:rPr>
+          <w:rFonts w:ascii="微软雅黑" w:eastAsia="微软雅黑" w:hAnsi="微软雅黑" w:hint="eastAsia"/>
+          <w:color w:val="414141"/>
+          <w:szCs w:val="21"/>
+        </w:rPr>
+        <w:t>等框架协同Element</w:t>
       </w:r>
       <w:r>
         <w:rPr>
@@ -2190,7 +2280,25 @@
           <w:color w:val="414141"/>
           <w:szCs w:val="21"/>
         </w:rPr>
-        <w:t>nt第三方库进行前端页面开发。</w:t>
+        <w:t>nt</w:t>
+      </w:r>
+      <w:proofErr w:type="gramStart"/>
+      <w:r>
+        <w:rPr>
+          <w:rFonts w:ascii="微软雅黑" w:eastAsia="微软雅黑" w:hAnsi="微软雅黑" w:hint="eastAsia"/>
+          <w:color w:val="414141"/>
+          <w:szCs w:val="21"/>
+        </w:rPr>
+        <w:t>第三方库进行</w:t>
+      </w:r>
+      <w:proofErr w:type="gramEnd"/>
+      <w:r>
+        <w:rPr>
+          <w:rFonts w:ascii="微软雅黑" w:eastAsia="微软雅黑" w:hAnsi="微软雅黑" w:hint="eastAsia"/>
+          <w:color w:val="414141"/>
+          <w:szCs w:val="21"/>
+        </w:rPr>
+        <w:t>前端页面开发。</w:t>
       </w:r>
     </w:p>
     <w:p>
@@ -2237,6 +2345,7 @@
         </w:rPr>
         <w:t>掌握</w:t>
       </w:r>
+      <w:proofErr w:type="spellStart"/>
       <w:r>
         <w:rPr>
           <w:rFonts w:ascii="微软雅黑" w:eastAsia="微软雅黑" w:hAnsi="微软雅黑"/>
@@ -2245,6 +2354,7 @@
         </w:rPr>
         <w:t>Mybatis</w:t>
       </w:r>
+      <w:proofErr w:type="spellEnd"/>
       <w:r>
         <w:rPr>
           <w:rFonts w:ascii="微软雅黑" w:eastAsia="微软雅黑" w:hAnsi="微软雅黑"/>
@@ -2267,7 +2377,16 @@
           <w:color w:val="414141"/>
           <w:szCs w:val="21"/>
         </w:rPr>
-        <w:t>、SpringB</w:t>
+        <w:t>、</w:t>
+      </w:r>
+      <w:proofErr w:type="spellStart"/>
+      <w:r>
+        <w:rPr>
+          <w:rFonts w:ascii="微软雅黑" w:eastAsia="微软雅黑" w:hAnsi="微软雅黑"/>
+          <w:color w:val="414141"/>
+          <w:szCs w:val="21"/>
+        </w:rPr>
+        <w:t>SpringB</w:t>
       </w:r>
       <w:r>
         <w:rPr>
@@ -2283,7 +2402,16 @@
           <w:color w:val="414141"/>
           <w:szCs w:val="21"/>
         </w:rPr>
-        <w:t>t等开源框架</w:t>
+        <w:t>t</w:t>
+      </w:r>
+      <w:proofErr w:type="spellEnd"/>
+      <w:r>
+        <w:rPr>
+          <w:rFonts w:ascii="微软雅黑" w:eastAsia="微软雅黑" w:hAnsi="微软雅黑"/>
+          <w:color w:val="414141"/>
+          <w:szCs w:val="21"/>
+        </w:rPr>
+        <w:t>等开源框架</w:t>
       </w:r>
       <w:r>
         <w:rPr>
@@ -2293,13 +2421,23 @@
         </w:rPr>
         <w:t>，</w:t>
       </w:r>
-      <w:r>
-        <w:rPr>
-          <w:rFonts w:ascii="微软雅黑" w:eastAsia="微软雅黑" w:hAnsi="微软雅黑" w:hint="eastAsia"/>
-          <w:color w:val="414141"/>
-          <w:szCs w:val="21"/>
-        </w:rPr>
-        <w:t>熟悉微服务架构下Restful风格开发</w:t>
+      <w:proofErr w:type="gramStart"/>
+      <w:r>
+        <w:rPr>
+          <w:rFonts w:ascii="微软雅黑" w:eastAsia="微软雅黑" w:hAnsi="微软雅黑" w:hint="eastAsia"/>
+          <w:color w:val="414141"/>
+          <w:szCs w:val="21"/>
+        </w:rPr>
+        <w:t>熟悉微服务</w:t>
+      </w:r>
+      <w:proofErr w:type="gramEnd"/>
+      <w:r>
+        <w:rPr>
+          <w:rFonts w:ascii="微软雅黑" w:eastAsia="微软雅黑" w:hAnsi="微软雅黑" w:hint="eastAsia"/>
+          <w:color w:val="414141"/>
+          <w:szCs w:val="21"/>
+        </w:rPr>
+        <w:t>架构下Restful风格开发</w:t>
       </w:r>
       <w:r>
         <w:rPr>
@@ -2331,8 +2469,18 @@
           <w:color w:val="414141"/>
           <w:szCs w:val="21"/>
         </w:rPr>
-        <w:t>熟悉SpringCloud</w:t>
-      </w:r>
+        <w:t>熟悉</w:t>
+      </w:r>
+      <w:proofErr w:type="spellStart"/>
+      <w:r>
+        <w:rPr>
+          <w:rFonts w:ascii="微软雅黑" w:eastAsia="微软雅黑" w:hAnsi="微软雅黑" w:hint="eastAsia"/>
+          <w:color w:val="414141"/>
+          <w:szCs w:val="21"/>
+        </w:rPr>
+        <w:t>SpringCloud</w:t>
+      </w:r>
+      <w:proofErr w:type="spellEnd"/>
       <w:r>
         <w:rPr>
           <w:rFonts w:ascii="微软雅黑" w:eastAsia="微软雅黑" w:hAnsi="微软雅黑"/>
@@ -2392,7 +2540,25 @@
           <w:color w:val="414141"/>
           <w:szCs w:val="21"/>
         </w:rPr>
-        <w:t>握微服务常用组件</w:t>
+        <w:t>握</w:t>
+      </w:r>
+      <w:proofErr w:type="gramStart"/>
+      <w:r>
+        <w:rPr>
+          <w:rFonts w:ascii="微软雅黑" w:eastAsia="微软雅黑" w:hAnsi="微软雅黑" w:hint="eastAsia"/>
+          <w:color w:val="414141"/>
+          <w:szCs w:val="21"/>
+        </w:rPr>
+        <w:t>微服务</w:t>
+      </w:r>
+      <w:proofErr w:type="gramEnd"/>
+      <w:r>
+        <w:rPr>
+          <w:rFonts w:ascii="微软雅黑" w:eastAsia="微软雅黑" w:hAnsi="微软雅黑" w:hint="eastAsia"/>
+          <w:color w:val="414141"/>
+          <w:szCs w:val="21"/>
+        </w:rPr>
+        <w:t>常用组件</w:t>
       </w:r>
       <w:r>
         <w:rPr>
@@ -2408,7 +2574,25 @@
           <w:color w:val="414141"/>
           <w:szCs w:val="21"/>
         </w:rPr>
-        <w:t>注册中心Nacos、负载均衡器R</w:t>
+        <w:t>注册中心</w:t>
+      </w:r>
+      <w:proofErr w:type="spellStart"/>
+      <w:r>
+        <w:rPr>
+          <w:rFonts w:ascii="微软雅黑" w:eastAsia="微软雅黑" w:hAnsi="微软雅黑"/>
+          <w:color w:val="414141"/>
+          <w:szCs w:val="21"/>
+        </w:rPr>
+        <w:t>Nacos</w:t>
+      </w:r>
+      <w:proofErr w:type="spellEnd"/>
+      <w:r>
+        <w:rPr>
+          <w:rFonts w:ascii="微软雅黑" w:eastAsia="微软雅黑" w:hAnsi="微软雅黑"/>
+          <w:color w:val="414141"/>
+          <w:szCs w:val="21"/>
+        </w:rPr>
+        <w:t>、负载均衡器R</w:t>
       </w:r>
       <w:r>
         <w:rPr>
@@ -2440,7 +2624,16 @@
           <w:color w:val="414141"/>
           <w:szCs w:val="21"/>
         </w:rPr>
-        <w:t>客户端调用工具OpenFei</w:t>
+        <w:t>客户端调用工具</w:t>
+      </w:r>
+      <w:proofErr w:type="spellStart"/>
+      <w:r>
+        <w:rPr>
+          <w:rFonts w:ascii="微软雅黑" w:eastAsia="微软雅黑" w:hAnsi="微软雅黑"/>
+          <w:color w:val="414141"/>
+          <w:szCs w:val="21"/>
+        </w:rPr>
+        <w:t>OpenFei</w:t>
       </w:r>
       <w:r>
         <w:rPr>
@@ -2458,6 +2651,7 @@
         </w:rPr>
         <w:t>n</w:t>
       </w:r>
+      <w:proofErr w:type="spellEnd"/>
       <w:r>
         <w:rPr>
           <w:rFonts w:ascii="微软雅黑" w:eastAsia="微软雅黑" w:hAnsi="微软雅黑" w:hint="eastAsia"/>
@@ -2496,8 +2690,26 @@
           <w:color w:val="414141"/>
           <w:szCs w:val="21"/>
         </w:rPr>
-        <w:t>，了解一些分布式事务原理</w:t>
-      </w:r>
+        <w:t>，了解一些分布式事务</w:t>
+      </w:r>
+      <w:proofErr w:type="spellStart"/>
+      <w:r>
+        <w:rPr>
+          <w:rFonts w:ascii="微软雅黑" w:eastAsia="微软雅黑" w:hAnsi="微软雅黑" w:hint="eastAsia"/>
+          <w:color w:val="414141"/>
+          <w:szCs w:val="21"/>
+        </w:rPr>
+        <w:t>S</w:t>
+      </w:r>
+      <w:r>
+        <w:rPr>
+          <w:rFonts w:ascii="微软雅黑" w:eastAsia="微软雅黑" w:hAnsi="微软雅黑" w:hint="eastAsia"/>
+          <w:color w:val="414141"/>
+          <w:szCs w:val="21"/>
+        </w:rPr>
+        <w:t>eata</w:t>
+      </w:r>
+      <w:proofErr w:type="spellEnd"/>
       <w:r>
         <w:rPr>
           <w:rFonts w:ascii="微软雅黑" w:eastAsia="微软雅黑" w:hAnsi="微软雅黑" w:hint="eastAsia"/>
@@ -2706,7 +2918,25 @@
           <w:color w:val="414141"/>
           <w:szCs w:val="21"/>
         </w:rPr>
-        <w:t>Docker容器化部署技术</w:t>
+        <w:t>Docker容器</w:t>
+      </w:r>
+      <w:proofErr w:type="gramStart"/>
+      <w:r>
+        <w:rPr>
+          <w:rFonts w:ascii="微软雅黑" w:eastAsia="微软雅黑" w:hAnsi="微软雅黑" w:hint="eastAsia"/>
+          <w:color w:val="414141"/>
+          <w:szCs w:val="21"/>
+        </w:rPr>
+        <w:t>化部署</w:t>
+      </w:r>
+      <w:proofErr w:type="gramEnd"/>
+      <w:r>
+        <w:rPr>
+          <w:rFonts w:ascii="微软雅黑" w:eastAsia="微软雅黑" w:hAnsi="微软雅黑" w:hint="eastAsia"/>
+          <w:color w:val="414141"/>
+          <w:szCs w:val="21"/>
+        </w:rPr>
+        <w:t>技术</w:t>
       </w:r>
       <w:r>
         <w:rPr>
@@ -2953,7 +3183,23 @@
           <w:color w:val="414141"/>
           <w:szCs w:val="21"/>
         </w:rPr>
-        <w:t>了解CICD自动化部署</w:t>
+        <w:t>了解CICD</w:t>
+      </w:r>
+      <w:r>
+        <w:rPr>
+          <w:rFonts w:ascii="微软雅黑" w:eastAsia="微软雅黑" w:hAnsi="微软雅黑" w:hint="eastAsia"/>
+          <w:color w:val="414141"/>
+          <w:szCs w:val="21"/>
+        </w:rPr>
+        <w:t>等</w:t>
+      </w:r>
+      <w:r>
+        <w:rPr>
+          <w:rFonts w:ascii="微软雅黑" w:eastAsia="微软雅黑" w:hAnsi="微软雅黑" w:hint="eastAsia"/>
+          <w:color w:val="414141"/>
+          <w:szCs w:val="21"/>
+        </w:rPr>
+        <w:t>自动化部署</w:t>
       </w:r>
       <w:r>
         <w:rPr>
@@ -3391,17 +3637,13 @@
         <w:ind w:firstLine="420"/>
         <w:rPr>
           <w:rFonts w:ascii="微软雅黑" w:eastAsia="微软雅黑" w:hAnsi="微软雅黑"/>
-          <w:b/>
-          <w:bCs/>
-          <w:color w:val="414141"/>
-          <w:szCs w:val="21"/>
-        </w:rPr>
-      </w:pPr>
-      <w:r>
-        <w:rPr>
-          <w:rFonts w:ascii="微软雅黑" w:eastAsia="微软雅黑" w:hAnsi="微软雅黑" w:hint="eastAsia"/>
-          <w:b/>
-          <w:bCs/>
+          <w:color w:val="414141"/>
+          <w:szCs w:val="21"/>
+        </w:rPr>
+      </w:pPr>
+      <w:r>
+        <w:rPr>
+          <w:rFonts w:ascii="微软雅黑" w:eastAsia="微软雅黑" w:hAnsi="微软雅黑" w:hint="eastAsia"/>
           <w:color w:val="414141"/>
           <w:szCs w:val="21"/>
         </w:rPr>
@@ -3410,18 +3652,50 @@
       <w:r>
         <w:rPr>
           <w:rFonts w:ascii="微软雅黑" w:eastAsia="微软雅黑" w:hAnsi="微软雅黑" w:hint="eastAsia"/>
-          <w:b/>
-          <w:bCs/>
-          <w:color w:val="414141"/>
-          <w:szCs w:val="21"/>
-        </w:rPr>
-        <w:t>是仿今日头条的一个微服务项目</w:t>
-      </w:r>
-      <w:r>
-        <w:rPr>
-          <w:rFonts w:ascii="微软雅黑" w:eastAsia="微软雅黑" w:hAnsi="微软雅黑" w:hint="eastAsia"/>
-          <w:b/>
-          <w:bCs/>
+          <w:color w:val="414141"/>
+          <w:szCs w:val="21"/>
+        </w:rPr>
+        <w:t>是</w:t>
+      </w:r>
+      <w:proofErr w:type="gramStart"/>
+      <w:r>
+        <w:rPr>
+          <w:rFonts w:ascii="微软雅黑" w:eastAsia="微软雅黑" w:hAnsi="微软雅黑" w:hint="eastAsia"/>
+          <w:color w:val="414141"/>
+          <w:szCs w:val="21"/>
+        </w:rPr>
+        <w:t>仿今日</w:t>
+      </w:r>
+      <w:proofErr w:type="gramEnd"/>
+      <w:r>
+        <w:rPr>
+          <w:rFonts w:ascii="微软雅黑" w:eastAsia="微软雅黑" w:hAnsi="微软雅黑" w:hint="eastAsia"/>
+          <w:color w:val="414141"/>
+          <w:szCs w:val="21"/>
+        </w:rPr>
+        <w:t>头条的一个</w:t>
+      </w:r>
+      <w:proofErr w:type="gramStart"/>
+      <w:r>
+        <w:rPr>
+          <w:rFonts w:ascii="微软雅黑" w:eastAsia="微软雅黑" w:hAnsi="微软雅黑" w:hint="eastAsia"/>
+          <w:color w:val="414141"/>
+          <w:szCs w:val="21"/>
+        </w:rPr>
+        <w:t>微服务</w:t>
+      </w:r>
+      <w:proofErr w:type="gramEnd"/>
+      <w:r>
+        <w:rPr>
+          <w:rFonts w:ascii="微软雅黑" w:eastAsia="微软雅黑" w:hAnsi="微软雅黑" w:hint="eastAsia"/>
+          <w:color w:val="414141"/>
+          <w:szCs w:val="21"/>
+        </w:rPr>
+        <w:t>项目</w:t>
+      </w:r>
+      <w:r>
+        <w:rPr>
+          <w:rFonts w:ascii="微软雅黑" w:eastAsia="微软雅黑" w:hAnsi="微软雅黑" w:hint="eastAsia"/>
           <w:color w:val="414141"/>
           <w:szCs w:val="21"/>
         </w:rPr>
@@ -3626,7 +3900,25 @@
           <w:color w:val="414141"/>
           <w:szCs w:val="21"/>
         </w:rPr>
-        <w:t>Redis缓存技术，实现热数据的计算，提升系统性能指标</w:t>
+        <w:t>Redis缓存技术，实现</w:t>
+      </w:r>
+      <w:proofErr w:type="gramStart"/>
+      <w:r>
+        <w:rPr>
+          <w:rFonts w:ascii="微软雅黑" w:eastAsia="微软雅黑" w:hAnsi="微软雅黑"/>
+          <w:color w:val="414141"/>
+          <w:szCs w:val="21"/>
+        </w:rPr>
+        <w:t>热数据</w:t>
+      </w:r>
+      <w:proofErr w:type="gramEnd"/>
+      <w:r>
+        <w:rPr>
+          <w:rFonts w:ascii="微软雅黑" w:eastAsia="微软雅黑" w:hAnsi="微软雅黑"/>
+          <w:color w:val="414141"/>
+          <w:szCs w:val="21"/>
+        </w:rPr>
+        <w:t>的计算，提升系统性能指标</w:t>
       </w:r>
     </w:p>
     <w:p>
@@ -3899,13 +4191,23 @@
           <w:szCs w:val="21"/>
         </w:rPr>
       </w:pPr>
-      <w:r>
-        <w:rPr>
-          <w:rFonts w:ascii="微软雅黑" w:eastAsia="微软雅黑" w:hAnsi="微软雅黑" w:hint="eastAsia"/>
-          <w:color w:val="414141"/>
-          <w:szCs w:val="21"/>
-        </w:rPr>
-        <w:t xml:space="preserve">蓝桥杯 </w:t>
+      <w:proofErr w:type="gramStart"/>
+      <w:r>
+        <w:rPr>
+          <w:rFonts w:ascii="微软雅黑" w:eastAsia="微软雅黑" w:hAnsi="微软雅黑" w:hint="eastAsia"/>
+          <w:color w:val="414141"/>
+          <w:szCs w:val="21"/>
+        </w:rPr>
+        <w:t>蓝桥杯</w:t>
+      </w:r>
+      <w:proofErr w:type="gramEnd"/>
+      <w:r>
+        <w:rPr>
+          <w:rFonts w:ascii="微软雅黑" w:eastAsia="微软雅黑" w:hAnsi="微软雅黑" w:hint="eastAsia"/>
+          <w:color w:val="414141"/>
+          <w:szCs w:val="21"/>
+        </w:rPr>
+        <w:t xml:space="preserve"> </w:t>
       </w:r>
       <w:r>
         <w:rPr>
@@ -4382,13 +4684,23 @@
           <w:szCs w:val="21"/>
         </w:rPr>
       </w:pPr>
-      <w:r>
-        <w:rPr>
-          <w:rFonts w:ascii="微软雅黑" w:eastAsia="微软雅黑" w:hAnsi="微软雅黑" w:hint="eastAsia"/>
-          <w:color w:val="414141"/>
-          <w:szCs w:val="21"/>
-        </w:rPr>
-        <w:t>Github：</w:t>
+      <w:proofErr w:type="spellStart"/>
+      <w:r>
+        <w:rPr>
+          <w:rFonts w:ascii="微软雅黑" w:eastAsia="微软雅黑" w:hAnsi="微软雅黑" w:hint="eastAsia"/>
+          <w:color w:val="414141"/>
+          <w:szCs w:val="21"/>
+        </w:rPr>
+        <w:t>Github</w:t>
+      </w:r>
+      <w:proofErr w:type="spellEnd"/>
+      <w:r>
+        <w:rPr>
+          <w:rFonts w:ascii="微软雅黑" w:eastAsia="微软雅黑" w:hAnsi="微软雅黑" w:hint="eastAsia"/>
+          <w:color w:val="414141"/>
+          <w:szCs w:val="21"/>
+        </w:rPr>
+        <w:t>：</w:t>
       </w:r>
       <w:r>
         <w:rPr>

</xml_diff>

<commit_message>
vault backup: 2024-03-06 18:50:28
</commit_message>
<xml_diff>
--- a/02-Code/面试/简历/简历0.2.docx
+++ b/02-Code/面试/简历/简历0.2.docx
@@ -13,7 +13,7 @@
         <mc:AlternateContent>
           <mc:Choice Requires="wps">
             <w:drawing>
-              <wp:anchor distT="0" distB="0" distL="114300" distR="114300" simplePos="0" relativeHeight="251651072" behindDoc="0" locked="0" layoutInCell="1" allowOverlap="1" wp14:anchorId="5EC80C6F" wp14:editId="0E2A8528">
+              <wp:anchor distT="0" distB="0" distL="114300" distR="114300" simplePos="0" relativeHeight="251653632" behindDoc="0" locked="0" layoutInCell="1" allowOverlap="1" wp14:anchorId="5EC80C6F" wp14:editId="37633EE8">
                 <wp:simplePos x="0" y="0"/>
                 <wp:positionH relativeFrom="margin">
                   <wp:posOffset>-652780</wp:posOffset>
@@ -114,7 +114,7 @@
           </mc:Choice>
           <mc:Fallback>
             <w:pict>
-              <v:rect w14:anchorId="5EC80C6F" id="矩形 1" o:spid="_x0000_s1026" style="position:absolute;left:0;text-align:left;margin-left:-51.4pt;margin-top:-39.4pt;width:624pt;height:39.7pt;z-index:251651072;visibility:visible;mso-wrap-style:square;mso-height-percent:0;mso-wrap-distance-left:9pt;mso-wrap-distance-top:0;mso-wrap-distance-right:9pt;mso-wrap-distance-bottom:0;mso-position-horizontal:absolute;mso-position-horizontal-relative:margin;mso-position-vertical:absolute;mso-position-vertical-relative:text;mso-height-percent:0;mso-height-relative:margin;v-text-anchor:middle" o:gfxdata="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" fillcolor="#1f3763 [1604]" stroked="f" strokeweight="1pt">
+              <v:rect w14:anchorId="5EC80C6F" id="矩形 1" o:spid="_x0000_s1026" style="position:absolute;left:0;text-align:left;margin-left:-51.4pt;margin-top:-39.4pt;width:624pt;height:39.7pt;z-index:251653632;visibility:visible;mso-wrap-style:square;mso-height-percent:0;mso-wrap-distance-left:9pt;mso-wrap-distance-top:0;mso-wrap-distance-right:9pt;mso-wrap-distance-bottom:0;mso-position-horizontal:absolute;mso-position-horizontal-relative:margin;mso-position-vertical:absolute;mso-position-vertical-relative:text;mso-height-percent:0;mso-height-relative:margin;v-text-anchor:middle" o:gfxdata="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" fillcolor="#1f3763 [1604]" stroked="f" strokeweight="1pt">
                 <v:textbox>
                   <w:txbxContent>
                     <w:p>
@@ -162,7 +162,7 @@
         <mc:AlternateContent>
           <mc:Choice Requires="wpg">
             <w:drawing>
-              <wp:anchor distT="0" distB="0" distL="114300" distR="114300" simplePos="0" relativeHeight="251654144" behindDoc="0" locked="0" layoutInCell="1" allowOverlap="1" wp14:anchorId="716AC559" wp14:editId="28952A7F">
+              <wp:anchor distT="0" distB="0" distL="114300" distR="114300" simplePos="0" relativeHeight="251656704" behindDoc="0" locked="0" layoutInCell="1" allowOverlap="1" wp14:anchorId="716AC559" wp14:editId="4CA3A5DF">
                 <wp:simplePos x="0" y="0"/>
                 <wp:positionH relativeFrom="column">
                   <wp:posOffset>-1</wp:posOffset>
@@ -360,7 +360,7 @@
           </mc:Choice>
           <mc:Fallback>
             <w:pict>
-              <v:group w14:anchorId="716AC559" id="组合 1228226193" o:spid="_x0000_s1027" style="position:absolute;left:0;text-align:left;margin-left:0;margin-top:5.05pt;width:513.15pt;height:33.35pt;z-index:251654144;mso-width-relative:margin" coordorigin="2629,10146" coordsize="10308,610" o:gfxdata="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">
+              <v:group w14:anchorId="716AC559" id="组合 1228226193" o:spid="_x0000_s1027" style="position:absolute;left:0;text-align:left;margin-left:0;margin-top:5.05pt;width:513.15pt;height:33.35pt;z-index:251656704;mso-width-relative:margin" coordorigin="2629,10146" coordsize="10308,610" o:gfxdata="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">
                 <v:group id="组合 397099172" o:spid="_x0000_s1028" style="position:absolute;left:2629;top:10214;width:10308;height:468" coordorigin="2775,3675" coordsize="10308,529" o:gfxdata="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">
                   <v:shape id="Shape 1794" o:spid="_x0000_s1029" style="position:absolute;left:2775;top:3675;width:2199;height:529;visibility:visible;mso-wrap-style:square;v-text-anchor:middle" coordsize="2199,529" o:gfxdata="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" path="m,l1769,r254,322l2199,528,,529,,xe" fillcolor="#19325b" stroked="f" strokeweight="1pt">
                     <v:path arrowok="t" o:connecttype="custom" o:connectlocs="0,0;1769,0;2023,322;2199,528;0,529;0,0" o:connectangles="0,0,0,0,0,0"/>
@@ -421,7 +421,7 @@
           <w:noProof/>
         </w:rPr>
         <w:drawing>
-          <wp:anchor distT="0" distB="0" distL="114300" distR="114300" simplePos="0" relativeHeight="251653120" behindDoc="0" locked="0" layoutInCell="1" allowOverlap="1" wp14:anchorId="3DB18E4C" wp14:editId="435358B2">
+          <wp:anchor distT="0" distB="0" distL="114300" distR="114300" simplePos="0" relativeHeight="251655680" behindDoc="0" locked="0" layoutInCell="1" allowOverlap="1" wp14:anchorId="3DB18E4C" wp14:editId="1160E0FB">
             <wp:simplePos x="0" y="0"/>
             <wp:positionH relativeFrom="column">
               <wp:posOffset>5596600</wp:posOffset>
@@ -483,7 +483,7 @@
         <mc:AlternateContent>
           <mc:Choice Requires="wpg">
             <w:drawing>
-              <wp:anchor distT="0" distB="0" distL="114300" distR="114300" simplePos="0" relativeHeight="251652096" behindDoc="0" locked="0" layoutInCell="1" allowOverlap="1" wp14:anchorId="3DBC11E5" wp14:editId="10431478">
+              <wp:anchor distT="0" distB="0" distL="114300" distR="114300" simplePos="0" relativeHeight="251654656" behindDoc="0" locked="0" layoutInCell="1" allowOverlap="1" wp14:anchorId="3DBC11E5" wp14:editId="757129E3">
                 <wp:simplePos x="0" y="0"/>
                 <wp:positionH relativeFrom="column">
                   <wp:posOffset>54610</wp:posOffset>
@@ -668,7 +668,6 @@
                                   <w:szCs w:val="21"/>
                                 </w:rPr>
                               </w:pPr>
-                              <w:proofErr w:type="gramStart"/>
                               <w:r>
                                 <w:rPr>
                                   <w:rFonts w:ascii="微软雅黑" w:eastAsia="微软雅黑" w:hAnsi="微软雅黑" w:hint="eastAsia"/>
@@ -677,7 +676,6 @@
                                 </w:rPr>
                                 <w:t>邮</w:t>
                               </w:r>
-                              <w:proofErr w:type="gramEnd"/>
                               <w:r>
                                 <w:rPr>
                                   <w:rFonts w:ascii="微软雅黑" w:eastAsia="微软雅黑" w:hAnsi="微软雅黑"/>
@@ -875,25 +873,7 @@
                                   <w:color w:val="414141"/>
                                   <w:szCs w:val="21"/>
                                 </w:rPr>
-                                <w:t>位：全</w:t>
-                              </w:r>
-                              <w:proofErr w:type="gramStart"/>
-                              <w:r>
-                                <w:rPr>
-                                  <w:rFonts w:ascii="微软雅黑" w:eastAsia="微软雅黑" w:hAnsi="微软雅黑" w:hint="eastAsia"/>
-                                  <w:color w:val="414141"/>
-                                  <w:szCs w:val="21"/>
-                                </w:rPr>
-                                <w:t>栈</w:t>
-                              </w:r>
-                              <w:proofErr w:type="gramEnd"/>
-                              <w:r>
-                                <w:rPr>
-                                  <w:rFonts w:ascii="微软雅黑" w:eastAsia="微软雅黑" w:hAnsi="微软雅黑" w:hint="eastAsia"/>
-                                  <w:color w:val="414141"/>
-                                  <w:szCs w:val="21"/>
-                                </w:rPr>
-                                <w:t>工程师</w:t>
+                                <w:t>位：全栈工程师</w:t>
                               </w:r>
                             </w:p>
                           </w:txbxContent>
@@ -916,7 +896,7 @@
           </mc:Choice>
           <mc:Fallback>
             <w:pict>
-              <v:group w14:anchorId="3DBC11E5" id="组合 6" o:spid="_x0000_s1032" style="position:absolute;left:0;text-align:left;margin-left:4.3pt;margin-top:79.55pt;width:421.7pt;height:80pt;z-index:251652096;mso-position-vertical-relative:page;mso-width-relative:margin;mso-height-relative:margin" coordorigin=",4217" coordsize="53563,10170" o:gfxdata="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">
+              <v:group w14:anchorId="3DBC11E5" id="组合 6" o:spid="_x0000_s1032" style="position:absolute;left:0;text-align:left;margin-left:4.3pt;margin-top:79.55pt;width:421.7pt;height:80pt;z-index:251654656;mso-position-vertical-relative:page;mso-width-relative:margin;mso-height-relative:margin" coordorigin=",4217" coordsize="53563,10170" o:gfxdata="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">
                 <v:shape id="文本框 2" o:spid="_x0000_s1033" type="#_x0000_t202" style="position:absolute;top:4220;width:26984;height:10167;visibility:visible;mso-wrap-style:square;v-text-anchor:middle" o:gfxdata="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" filled="f" stroked="f">
                   <v:textbox style="mso-fit-shape-to-text:t">
                     <w:txbxContent>
@@ -1059,7 +1039,6 @@
                             <w:szCs w:val="21"/>
                           </w:rPr>
                         </w:pPr>
-                        <w:proofErr w:type="gramStart"/>
                         <w:r>
                           <w:rPr>
                             <w:rFonts w:ascii="微软雅黑" w:eastAsia="微软雅黑" w:hAnsi="微软雅黑" w:hint="eastAsia"/>
@@ -1068,7 +1047,6 @@
                           </w:rPr>
                           <w:t>邮</w:t>
                         </w:r>
-                        <w:proofErr w:type="gramEnd"/>
                         <w:r>
                           <w:rPr>
                             <w:rFonts w:ascii="微软雅黑" w:eastAsia="微软雅黑" w:hAnsi="微软雅黑"/>
@@ -1245,25 +1223,7 @@
                             <w:color w:val="414141"/>
                             <w:szCs w:val="21"/>
                           </w:rPr>
-                          <w:t>位：全</w:t>
-                        </w:r>
-                        <w:proofErr w:type="gramStart"/>
-                        <w:r>
-                          <w:rPr>
-                            <w:rFonts w:ascii="微软雅黑" w:eastAsia="微软雅黑" w:hAnsi="微软雅黑" w:hint="eastAsia"/>
-                            <w:color w:val="414141"/>
-                            <w:szCs w:val="21"/>
-                          </w:rPr>
-                          <w:t>栈</w:t>
-                        </w:r>
-                        <w:proofErr w:type="gramEnd"/>
-                        <w:r>
-                          <w:rPr>
-                            <w:rFonts w:ascii="微软雅黑" w:eastAsia="微软雅黑" w:hAnsi="微软雅黑" w:hint="eastAsia"/>
-                            <w:color w:val="414141"/>
-                            <w:szCs w:val="21"/>
-                          </w:rPr>
-                          <w:t>工程师</w:t>
+                          <w:t>位：全栈工程师</w:t>
                         </w:r>
                       </w:p>
                     </w:txbxContent>
@@ -1312,7 +1272,7 @@
         <mc:AlternateContent>
           <mc:Choice Requires="wpg">
             <w:drawing>
-              <wp:anchor distT="0" distB="0" distL="114300" distR="114300" simplePos="0" relativeHeight="251662336" behindDoc="0" locked="0" layoutInCell="1" allowOverlap="1" wp14:anchorId="574B211C" wp14:editId="453D6F1B">
+              <wp:anchor distT="0" distB="0" distL="114300" distR="114300" simplePos="0" relativeHeight="251660800" behindDoc="0" locked="0" layoutInCell="1" allowOverlap="1" wp14:anchorId="574B211C" wp14:editId="1532628A">
                 <wp:simplePos x="0" y="0"/>
                 <wp:positionH relativeFrom="column">
                   <wp:posOffset>0</wp:posOffset>
@@ -1510,7 +1470,7 @@
           </mc:Choice>
           <mc:Fallback>
             <w:pict>
-              <v:group w14:anchorId="574B211C" id="组合 1000436427" o:spid="_x0000_s1035" style="position:absolute;left:0;text-align:left;margin-left:0;margin-top:-.05pt;width:513.15pt;height:33.35pt;z-index:251662336;mso-width-relative:margin" coordorigin="2629,10146" coordsize="10308,610" o:gfxdata="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">
+              <v:group w14:anchorId="574B211C" id="组合 1000436427" o:spid="_x0000_s1035" style="position:absolute;left:0;text-align:left;margin-left:0;margin-top:-.05pt;width:513.15pt;height:33.35pt;z-index:251660800;mso-width-relative:margin" coordorigin="2629,10146" coordsize="10308,610" o:gfxdata="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">
                 <v:group id="组合 1467393753" o:spid="_x0000_s1036" style="position:absolute;left:2629;top:10214;width:10308;height:468" coordorigin="2775,3675" coordsize="10308,529" o:gfxdata="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">
                   <v:shape id="Shape 1794" o:spid="_x0000_s1037" style="position:absolute;left:2775;top:3675;width:2199;height:529;visibility:visible;mso-wrap-style:square;v-text-anchor:middle" coordsize="2199,529" o:gfxdata="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" path="m,l1769,r254,322l2199,528,,529,,xe" fillcolor="#19325b" stroked="f" strokeweight="1pt">
                     <v:path arrowok="t" o:connecttype="custom" o:connectlocs="0,0;1769,0;2023,322;2199,528;0,529;0,0" o:connectangles="0,0,0,0,0,0"/>
@@ -1738,7 +1698,7 @@
         <mc:AlternateContent>
           <mc:Choice Requires="wpg">
             <w:drawing>
-              <wp:anchor distT="0" distB="0" distL="114300" distR="114300" simplePos="0" relativeHeight="251664384" behindDoc="0" locked="0" layoutInCell="1" allowOverlap="1" wp14:anchorId="05CCB837" wp14:editId="695577E8">
+              <wp:anchor distT="0" distB="0" distL="114300" distR="114300" simplePos="0" relativeHeight="251661824" behindDoc="0" locked="0" layoutInCell="1" allowOverlap="1" wp14:anchorId="05CCB837" wp14:editId="48FAFAEF">
                 <wp:simplePos x="0" y="0"/>
                 <wp:positionH relativeFrom="column">
                   <wp:posOffset>0</wp:posOffset>
@@ -1946,7 +1906,7 @@
           </mc:Choice>
           <mc:Fallback>
             <w:pict>
-              <v:group w14:anchorId="05CCB837" id="组合 1184761763" o:spid="_x0000_s1040" style="position:absolute;left:0;text-align:left;margin-left:0;margin-top:-.05pt;width:513.15pt;height:33.35pt;z-index:251664384;mso-width-relative:margin" coordorigin="2629,10146" coordsize="10308,610" o:gfxdata="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">
+              <v:group w14:anchorId="05CCB837" id="组合 1184761763" o:spid="_x0000_s1040" style="position:absolute;left:0;text-align:left;margin-left:0;margin-top:-.05pt;width:513.15pt;height:33.35pt;z-index:251661824;mso-width-relative:margin" coordorigin="2629,10146" coordsize="10308,610" o:gfxdata="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">
                 <v:group id="组合 1440217731" o:spid="_x0000_s1041" style="position:absolute;left:2629;top:10214;width:10308;height:468" coordorigin="2775,3675" coordsize="10308,529" o:gfxdata="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">
                   <v:shape id="Shape 1794" o:spid="_x0000_s1042" style="position:absolute;left:2775;top:3675;width:2199;height:529;visibility:visible;mso-wrap-style:square;v-text-anchor:middle" coordsize="2199,529" o:gfxdata="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" path="m,l1769,r254,322l2199,528,,529,,xe" fillcolor="#19325b" stroked="f" strokeweight="1pt">
                     <v:path arrowok="t" o:connecttype="custom" o:connectlocs="0,0;1769,0;2023,322;2199,528;0,529;0,0" o:connectangles="0,0,0,0,0,0"/>
@@ -2048,23 +2008,13 @@
         </w:rPr>
         <w:t>握</w:t>
       </w:r>
-      <w:proofErr w:type="spellStart"/>
-      <w:r>
-        <w:rPr>
-          <w:rFonts w:ascii="微软雅黑" w:eastAsia="微软雅黑" w:hAnsi="微软雅黑"/>
-          <w:color w:val="414141"/>
-          <w:szCs w:val="21"/>
-        </w:rPr>
-        <w:t>JavaSE</w:t>
-      </w:r>
-      <w:proofErr w:type="spellEnd"/>
-      <w:r>
-        <w:rPr>
-          <w:rFonts w:ascii="微软雅黑" w:eastAsia="微软雅黑" w:hAnsi="微软雅黑"/>
-          <w:color w:val="414141"/>
-          <w:szCs w:val="21"/>
-        </w:rPr>
-        <w:t>基础知识，熟悉多线程编程</w:t>
+      <w:r>
+        <w:rPr>
+          <w:rFonts w:ascii="微软雅黑" w:eastAsia="微软雅黑" w:hAnsi="微软雅黑"/>
+          <w:color w:val="414141"/>
+          <w:szCs w:val="21"/>
+        </w:rPr>
+        <w:t>JavaSE基础知识，熟悉多线程编程</w:t>
       </w:r>
       <w:r>
         <w:rPr>
@@ -2170,34 +2120,7 @@
           <w:color w:val="414141"/>
           <w:szCs w:val="21"/>
         </w:rPr>
-        <w:t>，</w:t>
-      </w:r>
-      <w:proofErr w:type="spellStart"/>
-      <w:r>
-        <w:rPr>
-          <w:rFonts w:ascii="微软雅黑" w:eastAsia="微软雅黑" w:hAnsi="微软雅黑" w:hint="eastAsia"/>
-          <w:color w:val="414141"/>
-          <w:szCs w:val="21"/>
-        </w:rPr>
-        <w:t>Pinia</w:t>
-      </w:r>
-      <w:proofErr w:type="spellEnd"/>
-      <w:r>
-        <w:rPr>
-          <w:rFonts w:ascii="微软雅黑" w:eastAsia="微软雅黑" w:hAnsi="微软雅黑" w:hint="eastAsia"/>
-          <w:color w:val="414141"/>
-          <w:szCs w:val="21"/>
-        </w:rPr>
-        <w:t>，</w:t>
-      </w:r>
-      <w:proofErr w:type="spellStart"/>
-      <w:r>
-        <w:rPr>
-          <w:rFonts w:ascii="微软雅黑" w:eastAsia="微软雅黑" w:hAnsi="微软雅黑" w:hint="eastAsia"/>
-          <w:color w:val="414141"/>
-          <w:szCs w:val="21"/>
-        </w:rPr>
-        <w:t>Vue</w:t>
+        <w:t>，Pinia，Vue</w:t>
       </w:r>
       <w:r>
         <w:rPr>
@@ -2207,7 +2130,6 @@
         </w:rPr>
         <w:t>Router</w:t>
       </w:r>
-      <w:proofErr w:type="spellEnd"/>
       <w:r>
         <w:rPr>
           <w:rFonts w:ascii="微软雅黑" w:eastAsia="微软雅黑" w:hAnsi="微软雅黑"/>
@@ -2222,25 +2144,7 @@
           <w:color w:val="414141"/>
           <w:szCs w:val="21"/>
         </w:rPr>
-        <w:t>，并能够熟练使用Vue，</w:t>
-      </w:r>
-      <w:proofErr w:type="spellStart"/>
-      <w:r>
-        <w:rPr>
-          <w:rFonts w:ascii="微软雅黑" w:eastAsia="微软雅黑" w:hAnsi="微软雅黑" w:hint="eastAsia"/>
-          <w:color w:val="414141"/>
-          <w:szCs w:val="21"/>
-        </w:rPr>
-        <w:t>Uniapp</w:t>
-      </w:r>
-      <w:proofErr w:type="spellEnd"/>
-      <w:r>
-        <w:rPr>
-          <w:rFonts w:ascii="微软雅黑" w:eastAsia="微软雅黑" w:hAnsi="微软雅黑" w:hint="eastAsia"/>
-          <w:color w:val="414141"/>
-          <w:szCs w:val="21"/>
-        </w:rPr>
-        <w:t>等框架协同Element</w:t>
+        <w:t>，并能够熟练使用Vue，Uniapp等框架协同Element</w:t>
       </w:r>
       <w:r>
         <w:rPr>
@@ -2280,25 +2184,7 @@
           <w:color w:val="414141"/>
           <w:szCs w:val="21"/>
         </w:rPr>
-        <w:t>nt</w:t>
-      </w:r>
-      <w:proofErr w:type="gramStart"/>
-      <w:r>
-        <w:rPr>
-          <w:rFonts w:ascii="微软雅黑" w:eastAsia="微软雅黑" w:hAnsi="微软雅黑" w:hint="eastAsia"/>
-          <w:color w:val="414141"/>
-          <w:szCs w:val="21"/>
-        </w:rPr>
-        <w:t>第三方库进行</w:t>
-      </w:r>
-      <w:proofErr w:type="gramEnd"/>
-      <w:r>
-        <w:rPr>
-          <w:rFonts w:ascii="微软雅黑" w:eastAsia="微软雅黑" w:hAnsi="微软雅黑" w:hint="eastAsia"/>
-          <w:color w:val="414141"/>
-          <w:szCs w:val="21"/>
-        </w:rPr>
-        <w:t>前端页面开发。</w:t>
+        <w:t>nt第三方库进行前端页面开发。</w:t>
       </w:r>
     </w:p>
     <w:p>
@@ -2345,7 +2231,6 @@
         </w:rPr>
         <w:t>掌握</w:t>
       </w:r>
-      <w:proofErr w:type="spellStart"/>
       <w:r>
         <w:rPr>
           <w:rFonts w:ascii="微软雅黑" w:eastAsia="微软雅黑" w:hAnsi="微软雅黑"/>
@@ -2354,7 +2239,6 @@
         </w:rPr>
         <w:t>Mybatis</w:t>
       </w:r>
-      <w:proofErr w:type="spellEnd"/>
       <w:r>
         <w:rPr>
           <w:rFonts w:ascii="微软雅黑" w:eastAsia="微软雅黑" w:hAnsi="微软雅黑"/>
@@ -2377,16 +2261,7 @@
           <w:color w:val="414141"/>
           <w:szCs w:val="21"/>
         </w:rPr>
-        <w:t>、</w:t>
-      </w:r>
-      <w:proofErr w:type="spellStart"/>
-      <w:r>
-        <w:rPr>
-          <w:rFonts w:ascii="微软雅黑" w:eastAsia="微软雅黑" w:hAnsi="微软雅黑"/>
-          <w:color w:val="414141"/>
-          <w:szCs w:val="21"/>
-        </w:rPr>
-        <w:t>SpringB</w:t>
+        <w:t>、SpringB</w:t>
       </w:r>
       <w:r>
         <w:rPr>
@@ -2402,16 +2277,7 @@
           <w:color w:val="414141"/>
           <w:szCs w:val="21"/>
         </w:rPr>
-        <w:t>t</w:t>
-      </w:r>
-      <w:proofErr w:type="spellEnd"/>
-      <w:r>
-        <w:rPr>
-          <w:rFonts w:ascii="微软雅黑" w:eastAsia="微软雅黑" w:hAnsi="微软雅黑"/>
-          <w:color w:val="414141"/>
-          <w:szCs w:val="21"/>
-        </w:rPr>
-        <w:t>等开源框架</w:t>
+        <w:t>t等开源框架</w:t>
       </w:r>
       <w:r>
         <w:rPr>
@@ -2421,23 +2287,13 @@
         </w:rPr>
         <w:t>，</w:t>
       </w:r>
-      <w:proofErr w:type="gramStart"/>
-      <w:r>
-        <w:rPr>
-          <w:rFonts w:ascii="微软雅黑" w:eastAsia="微软雅黑" w:hAnsi="微软雅黑" w:hint="eastAsia"/>
-          <w:color w:val="414141"/>
-          <w:szCs w:val="21"/>
-        </w:rPr>
-        <w:t>熟悉微服务</w:t>
-      </w:r>
-      <w:proofErr w:type="gramEnd"/>
-      <w:r>
-        <w:rPr>
-          <w:rFonts w:ascii="微软雅黑" w:eastAsia="微软雅黑" w:hAnsi="微软雅黑" w:hint="eastAsia"/>
-          <w:color w:val="414141"/>
-          <w:szCs w:val="21"/>
-        </w:rPr>
-        <w:t>架构下Restful风格开发</w:t>
+      <w:r>
+        <w:rPr>
+          <w:rFonts w:ascii="微软雅黑" w:eastAsia="微软雅黑" w:hAnsi="微软雅黑" w:hint="eastAsia"/>
+          <w:color w:val="414141"/>
+          <w:szCs w:val="21"/>
+        </w:rPr>
+        <w:t>熟悉微服务架构下Restful风格开发</w:t>
       </w:r>
       <w:r>
         <w:rPr>
@@ -2469,18 +2325,8 @@
           <w:color w:val="414141"/>
           <w:szCs w:val="21"/>
         </w:rPr>
-        <w:t>熟悉</w:t>
-      </w:r>
-      <w:proofErr w:type="spellStart"/>
-      <w:r>
-        <w:rPr>
-          <w:rFonts w:ascii="微软雅黑" w:eastAsia="微软雅黑" w:hAnsi="微软雅黑" w:hint="eastAsia"/>
-          <w:color w:val="414141"/>
-          <w:szCs w:val="21"/>
-        </w:rPr>
-        <w:t>SpringCloud</w:t>
-      </w:r>
-      <w:proofErr w:type="spellEnd"/>
+        <w:t>熟悉SpringCloud</w:t>
+      </w:r>
       <w:r>
         <w:rPr>
           <w:rFonts w:ascii="微软雅黑" w:eastAsia="微软雅黑" w:hAnsi="微软雅黑"/>
@@ -2540,25 +2386,7 @@
           <w:color w:val="414141"/>
           <w:szCs w:val="21"/>
         </w:rPr>
-        <w:t>握</w:t>
-      </w:r>
-      <w:proofErr w:type="gramStart"/>
-      <w:r>
-        <w:rPr>
-          <w:rFonts w:ascii="微软雅黑" w:eastAsia="微软雅黑" w:hAnsi="微软雅黑" w:hint="eastAsia"/>
-          <w:color w:val="414141"/>
-          <w:szCs w:val="21"/>
-        </w:rPr>
-        <w:t>微服务</w:t>
-      </w:r>
-      <w:proofErr w:type="gramEnd"/>
-      <w:r>
-        <w:rPr>
-          <w:rFonts w:ascii="微软雅黑" w:eastAsia="微软雅黑" w:hAnsi="微软雅黑" w:hint="eastAsia"/>
-          <w:color w:val="414141"/>
-          <w:szCs w:val="21"/>
-        </w:rPr>
-        <w:t>常用组件</w:t>
+        <w:t>握微服务常用组件</w:t>
       </w:r>
       <w:r>
         <w:rPr>
@@ -2574,25 +2402,7 @@
           <w:color w:val="414141"/>
           <w:szCs w:val="21"/>
         </w:rPr>
-        <w:t>注册中心</w:t>
-      </w:r>
-      <w:proofErr w:type="spellStart"/>
-      <w:r>
-        <w:rPr>
-          <w:rFonts w:ascii="微软雅黑" w:eastAsia="微软雅黑" w:hAnsi="微软雅黑"/>
-          <w:color w:val="414141"/>
-          <w:szCs w:val="21"/>
-        </w:rPr>
-        <w:t>Nacos</w:t>
-      </w:r>
-      <w:proofErr w:type="spellEnd"/>
-      <w:r>
-        <w:rPr>
-          <w:rFonts w:ascii="微软雅黑" w:eastAsia="微软雅黑" w:hAnsi="微软雅黑"/>
-          <w:color w:val="414141"/>
-          <w:szCs w:val="21"/>
-        </w:rPr>
-        <w:t>、负载均衡器R</w:t>
+        <w:t>注册中心Nacos、负载均衡器R</w:t>
       </w:r>
       <w:r>
         <w:rPr>
@@ -2624,16 +2434,7 @@
           <w:color w:val="414141"/>
           <w:szCs w:val="21"/>
         </w:rPr>
-        <w:t>客户端调用工具</w:t>
-      </w:r>
-      <w:proofErr w:type="spellStart"/>
-      <w:r>
-        <w:rPr>
-          <w:rFonts w:ascii="微软雅黑" w:eastAsia="微软雅黑" w:hAnsi="微软雅黑"/>
-          <w:color w:val="414141"/>
-          <w:szCs w:val="21"/>
-        </w:rPr>
-        <w:t>OpenFei</w:t>
+        <w:t>客户端调用工具OpenFei</w:t>
       </w:r>
       <w:r>
         <w:rPr>
@@ -2651,7 +2452,6 @@
         </w:rPr>
         <w:t>n</w:t>
       </w:r>
-      <w:proofErr w:type="spellEnd"/>
       <w:r>
         <w:rPr>
           <w:rFonts w:ascii="微软雅黑" w:eastAsia="微软雅黑" w:hAnsi="微软雅黑" w:hint="eastAsia"/>
@@ -2692,7 +2492,6 @@
         </w:rPr>
         <w:t>，了解一些分布式事务</w:t>
       </w:r>
-      <w:proofErr w:type="spellStart"/>
       <w:r>
         <w:rPr>
           <w:rFonts w:ascii="微软雅黑" w:eastAsia="微软雅黑" w:hAnsi="微软雅黑" w:hint="eastAsia"/>
@@ -2709,7 +2508,6 @@
         </w:rPr>
         <w:t>eata</w:t>
       </w:r>
-      <w:proofErr w:type="spellEnd"/>
       <w:r>
         <w:rPr>
           <w:rFonts w:ascii="微软雅黑" w:eastAsia="微软雅黑" w:hAnsi="微软雅黑" w:hint="eastAsia"/>
@@ -2918,25 +2716,7 @@
           <w:color w:val="414141"/>
           <w:szCs w:val="21"/>
         </w:rPr>
-        <w:t>Docker容器</w:t>
-      </w:r>
-      <w:proofErr w:type="gramStart"/>
-      <w:r>
-        <w:rPr>
-          <w:rFonts w:ascii="微软雅黑" w:eastAsia="微软雅黑" w:hAnsi="微软雅黑" w:hint="eastAsia"/>
-          <w:color w:val="414141"/>
-          <w:szCs w:val="21"/>
-        </w:rPr>
-        <w:t>化部署</w:t>
-      </w:r>
-      <w:proofErr w:type="gramEnd"/>
-      <w:r>
-        <w:rPr>
-          <w:rFonts w:ascii="微软雅黑" w:eastAsia="微软雅黑" w:hAnsi="微软雅黑" w:hint="eastAsia"/>
-          <w:color w:val="414141"/>
-          <w:szCs w:val="21"/>
-        </w:rPr>
-        <w:t>技术</w:t>
+        <w:t>Docker容器化部署技术</w:t>
       </w:r>
       <w:r>
         <w:rPr>
@@ -3266,7 +3046,7 @@
         <mc:AlternateContent>
           <mc:Choice Requires="wpg">
             <w:drawing>
-              <wp:anchor distT="0" distB="0" distL="114300" distR="114300" simplePos="0" relativeHeight="251658240" behindDoc="0" locked="0" layoutInCell="1" allowOverlap="1" wp14:anchorId="183D04A5" wp14:editId="5050F949">
+              <wp:anchor distT="0" distB="0" distL="114300" distR="114300" simplePos="0" relativeHeight="251657728" behindDoc="0" locked="0" layoutInCell="1" allowOverlap="1" wp14:anchorId="183D04A5" wp14:editId="3D1F27B1">
                 <wp:simplePos x="0" y="0"/>
                 <wp:positionH relativeFrom="column">
                   <wp:posOffset>0</wp:posOffset>
@@ -3464,7 +3244,7 @@
           </mc:Choice>
           <mc:Fallback>
             <w:pict>
-              <v:group w14:anchorId="183D04A5" id="组合 521192110" o:spid="_x0000_s1045" style="position:absolute;left:0;text-align:left;margin-left:0;margin-top:-.05pt;width:513.15pt;height:33.35pt;z-index:251658240;mso-width-relative:margin" coordorigin="2629,10146" coordsize="10308,610" o:gfxdata="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">
+              <v:group w14:anchorId="183D04A5" id="组合 521192110" o:spid="_x0000_s1045" style="position:absolute;left:0;text-align:left;margin-left:0;margin-top:-.05pt;width:513.15pt;height:33.35pt;z-index:251657728;mso-width-relative:margin" coordorigin="2629,10146" coordsize="10308,610" o:gfxdata="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">
                 <v:group id="组合 484109613" o:spid="_x0000_s1046" style="position:absolute;left:2629;top:10214;width:10308;height:468" coordorigin="2775,3675" coordsize="10308,529" o:gfxdata="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">
                   <v:shape id="Shape 1794" o:spid="_x0000_s1047" style="position:absolute;left:2775;top:3675;width:2199;height:529;visibility:visible;mso-wrap-style:square;v-text-anchor:middle" coordsize="2199,529" o:gfxdata="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" path="m,l1769,r254,322l2199,528,,529,,xe" fillcolor="#19325b" stroked="f" strokeweight="1pt">
                     <v:path arrowok="t" o:connecttype="custom" o:connectlocs="0,0;1769,0;2023,322;2199,528;0,529;0,0" o:connectangles="0,0,0,0,0,0"/>
@@ -3655,43 +3435,7 @@
           <w:color w:val="414141"/>
           <w:szCs w:val="21"/>
         </w:rPr>
-        <w:t>是</w:t>
-      </w:r>
-      <w:proofErr w:type="gramStart"/>
-      <w:r>
-        <w:rPr>
-          <w:rFonts w:ascii="微软雅黑" w:eastAsia="微软雅黑" w:hAnsi="微软雅黑" w:hint="eastAsia"/>
-          <w:color w:val="414141"/>
-          <w:szCs w:val="21"/>
-        </w:rPr>
-        <w:t>仿今日</w:t>
-      </w:r>
-      <w:proofErr w:type="gramEnd"/>
-      <w:r>
-        <w:rPr>
-          <w:rFonts w:ascii="微软雅黑" w:eastAsia="微软雅黑" w:hAnsi="微软雅黑" w:hint="eastAsia"/>
-          <w:color w:val="414141"/>
-          <w:szCs w:val="21"/>
-        </w:rPr>
-        <w:t>头条的一个</w:t>
-      </w:r>
-      <w:proofErr w:type="gramStart"/>
-      <w:r>
-        <w:rPr>
-          <w:rFonts w:ascii="微软雅黑" w:eastAsia="微软雅黑" w:hAnsi="微软雅黑" w:hint="eastAsia"/>
-          <w:color w:val="414141"/>
-          <w:szCs w:val="21"/>
-        </w:rPr>
-        <w:t>微服务</w:t>
-      </w:r>
-      <w:proofErr w:type="gramEnd"/>
-      <w:r>
-        <w:rPr>
-          <w:rFonts w:ascii="微软雅黑" w:eastAsia="微软雅黑" w:hAnsi="微软雅黑" w:hint="eastAsia"/>
-          <w:color w:val="414141"/>
-          <w:szCs w:val="21"/>
-        </w:rPr>
-        <w:t>项目</w:t>
+        <w:t>是仿今日头条的一个微服务项目</w:t>
       </w:r>
       <w:r>
         <w:rPr>
@@ -3789,7 +3533,31 @@
           <w:color w:val="414141"/>
           <w:szCs w:val="21"/>
         </w:rPr>
-        <w:t>使用Gateway网关进行流速控制和服务熔断、使用</w:t>
+        <w:t>使用Gateway网关进行流速控制和服务熔断、</w:t>
+      </w:r>
+      <w:r>
+        <w:rPr>
+          <w:rFonts w:ascii="微软雅黑" w:eastAsia="微软雅黑" w:hAnsi="微软雅黑" w:hint="eastAsia"/>
+          <w:color w:val="414141"/>
+          <w:szCs w:val="21"/>
+        </w:rPr>
+        <w:t>并使用过滤器</w:t>
+      </w:r>
+      <w:r>
+        <w:rPr>
+          <w:rFonts w:ascii="微软雅黑" w:eastAsia="微软雅黑" w:hAnsi="微软雅黑" w:hint="eastAsia"/>
+          <w:color w:val="414141"/>
+          <w:szCs w:val="21"/>
+        </w:rPr>
+        <w:t>与拦截器配合JWT与前端交互</w:t>
+      </w:r>
+      <w:r>
+        <w:rPr>
+          <w:rFonts w:ascii="微软雅黑" w:eastAsia="微软雅黑" w:hAnsi="微软雅黑" w:hint="eastAsia"/>
+          <w:color w:val="414141"/>
+          <w:szCs w:val="21"/>
+        </w:rPr>
+        <w:t>。</w:t>
       </w:r>
     </w:p>
     <w:p>
@@ -3828,6 +3596,14 @@
         </w:rPr>
         <w:t>ES搜索技术，对冷数据、文章数据建立索引，以保证冷数据、文章查询性能</w:t>
       </w:r>
+      <w:r>
+        <w:rPr>
+          <w:rFonts w:ascii="微软雅黑" w:eastAsia="微软雅黑" w:hAnsi="微软雅黑" w:hint="eastAsia"/>
+          <w:color w:val="414141"/>
+          <w:szCs w:val="21"/>
+        </w:rPr>
+        <w:t>。</w:t>
+      </w:r>
     </w:p>
     <w:p>
       <w:pPr>
@@ -3865,6 +3641,14 @@
         </w:rPr>
         <w:t>Kafka完成内部系统消息通知；与客户端系统消息通知；以及实时数据计算</w:t>
       </w:r>
+      <w:r>
+        <w:rPr>
+          <w:rFonts w:ascii="微软雅黑" w:eastAsia="微软雅黑" w:hAnsi="微软雅黑" w:hint="eastAsia"/>
+          <w:color w:val="414141"/>
+          <w:szCs w:val="21"/>
+        </w:rPr>
+        <w:t>。</w:t>
+      </w:r>
     </w:p>
     <w:p>
       <w:pPr>
@@ -3880,11 +3664,6 @@
         <w:adjustRightInd w:val="0"/>
         <w:snapToGrid w:val="0"/>
         <w:ind w:firstLineChars="0"/>
-        <w:rPr>
-          <w:rFonts w:ascii="微软雅黑" w:eastAsia="微软雅黑" w:hAnsi="微软雅黑"/>
-          <w:color w:val="414141"/>
-          <w:szCs w:val="21"/>
-        </w:rPr>
       </w:pPr>
       <w:r>
         <w:rPr>
@@ -3900,28 +3679,76 @@
           <w:color w:val="414141"/>
           <w:szCs w:val="21"/>
         </w:rPr>
-        <w:t>Redis缓存技术，实现</w:t>
-      </w:r>
-      <w:proofErr w:type="gramStart"/>
-      <w:r>
-        <w:rPr>
-          <w:rFonts w:ascii="微软雅黑" w:eastAsia="微软雅黑" w:hAnsi="微软雅黑"/>
-          <w:color w:val="414141"/>
-          <w:szCs w:val="21"/>
-        </w:rPr>
-        <w:t>热数据</w:t>
-      </w:r>
-      <w:proofErr w:type="gramEnd"/>
-      <w:r>
-        <w:rPr>
-          <w:rFonts w:ascii="微软雅黑" w:eastAsia="微软雅黑" w:hAnsi="微软雅黑"/>
-          <w:color w:val="414141"/>
-          <w:szCs w:val="21"/>
-        </w:rPr>
-        <w:t>的计算，提升系统性能指标</w:t>
+        <w:t>Redis缓存技术，实现热数据的计算</w:t>
+      </w:r>
+      <w:r>
+        <w:rPr>
+          <w:rFonts w:ascii="微软雅黑" w:eastAsia="微软雅黑" w:hAnsi="微软雅黑" w:hint="eastAsia"/>
+          <w:color w:val="414141"/>
+          <w:szCs w:val="21"/>
+        </w:rPr>
+        <w:t>，</w:t>
+      </w:r>
+      <w:r>
+        <w:rPr>
+          <w:rFonts w:ascii="微软雅黑" w:eastAsia="微软雅黑" w:hAnsi="微软雅黑" w:hint="eastAsia"/>
+          <w:color w:val="414141"/>
+          <w:szCs w:val="21"/>
+        </w:rPr>
+        <w:t>代替</w:t>
+      </w:r>
+      <w:r>
+        <w:rPr>
+          <w:rFonts w:ascii="微软雅黑" w:eastAsia="微软雅黑" w:hAnsi="微软雅黑" w:hint="eastAsia"/>
+          <w:color w:val="414141"/>
+          <w:szCs w:val="21"/>
+        </w:rPr>
+        <w:t>消息中间件设置</w:t>
+      </w:r>
+      <w:r>
+        <w:rPr>
+          <w:rFonts w:ascii="微软雅黑" w:eastAsia="微软雅黑" w:hAnsi="微软雅黑" w:hint="eastAsia"/>
+          <w:color w:val="414141"/>
+          <w:szCs w:val="21"/>
+        </w:rPr>
+        <w:t>延时任务。</w:t>
       </w:r>
     </w:p>
     <w:p>
+      <w:pPr>
+        <w:pStyle w:val="a7"/>
+        <w:numPr>
+          <w:ilvl w:val="0"/>
+          <w:numId w:val="2"/>
+        </w:numPr>
+        <w:tabs>
+          <w:tab w:val="left" w:pos="3828"/>
+          <w:tab w:val="left" w:pos="7655"/>
+        </w:tabs>
+        <w:adjustRightInd w:val="0"/>
+        <w:snapToGrid w:val="0"/>
+        <w:ind w:firstLineChars="0"/>
+      </w:pPr>
+    </w:p>
+    <w:p>
+      <w:pPr>
+        <w:tabs>
+          <w:tab w:val="left" w:pos="3828"/>
+          <w:tab w:val="left" w:pos="7655"/>
+        </w:tabs>
+        <w:adjustRightInd w:val="0"/>
+        <w:snapToGrid w:val="0"/>
+      </w:pPr>
+    </w:p>
+    <w:p>
+      <w:pPr>
+        <w:tabs>
+          <w:tab w:val="left" w:pos="3828"/>
+          <w:tab w:val="left" w:pos="7655"/>
+        </w:tabs>
+        <w:adjustRightInd w:val="0"/>
+        <w:snapToGrid w:val="0"/>
+      </w:pPr>
       <w:r>
         <w:rPr>
           <w:noProof/>
@@ -3929,7 +3756,7 @@
         <mc:AlternateContent>
           <mc:Choice Requires="wpg">
             <w:drawing>
-              <wp:anchor distT="0" distB="0" distL="114300" distR="114300" simplePos="0" relativeHeight="251660288" behindDoc="0" locked="0" layoutInCell="1" allowOverlap="1" wp14:anchorId="343B8C8C" wp14:editId="1A656F9D">
+              <wp:anchor distT="0" distB="0" distL="114300" distR="114300" simplePos="0" relativeHeight="251657216" behindDoc="0" locked="0" layoutInCell="1" allowOverlap="1" wp14:anchorId="343B8C8C" wp14:editId="6F42764F">
                 <wp:simplePos x="0" y="0"/>
                 <wp:positionH relativeFrom="column">
                   <wp:posOffset>0</wp:posOffset>
@@ -4127,7 +3954,7 @@
           </mc:Choice>
           <mc:Fallback>
             <w:pict>
-              <v:group w14:anchorId="343B8C8C" id="组合 1083989295" o:spid="_x0000_s1050" style="position:absolute;left:0;text-align:left;margin-left:0;margin-top:0;width:513.15pt;height:33.35pt;z-index:251660288;mso-width-relative:margin" coordorigin="2629,10146" coordsize="10308,610" o:gfxdata="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">
+              <v:group w14:anchorId="343B8C8C" id="组合 1083989295" o:spid="_x0000_s1050" style="position:absolute;left:0;text-align:left;margin-left:0;margin-top:0;width:513.15pt;height:33.35pt;z-index:251657216;mso-width-relative:margin" coordorigin="2629,10146" coordsize="10308,610" o:gfxdata="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">
                 <v:group id="组合 182443263" o:spid="_x0000_s1051" style="position:absolute;left:2629;top:10214;width:10308;height:468" coordorigin="2775,3675" coordsize="10308,529" o:gfxdata="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">
                   <v:shape id="Shape 1794" o:spid="_x0000_s1052" style="position:absolute;left:2775;top:3675;width:2199;height:529;visibility:visible;mso-wrap-style:square;v-text-anchor:middle" coordsize="2199,529" o:gfxdata="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" path="m,l1769,r254,322l2199,528,,529,,xe" fillcolor="#19325b" stroked="f" strokeweight="1pt">
                     <v:path arrowok="t" o:connecttype="custom" o:connectlocs="0,0;1769,0;2023,322;2199,528;0,529;0,0" o:connectangles="0,0,0,0,0,0"/>
@@ -4191,23 +4018,13 @@
           <w:szCs w:val="21"/>
         </w:rPr>
       </w:pPr>
-      <w:proofErr w:type="gramStart"/>
-      <w:r>
-        <w:rPr>
-          <w:rFonts w:ascii="微软雅黑" w:eastAsia="微软雅黑" w:hAnsi="微软雅黑" w:hint="eastAsia"/>
-          <w:color w:val="414141"/>
-          <w:szCs w:val="21"/>
-        </w:rPr>
-        <w:t>蓝桥杯</w:t>
-      </w:r>
-      <w:proofErr w:type="gramEnd"/>
-      <w:r>
-        <w:rPr>
-          <w:rFonts w:ascii="微软雅黑" w:eastAsia="微软雅黑" w:hAnsi="微软雅黑" w:hint="eastAsia"/>
-          <w:color w:val="414141"/>
-          <w:szCs w:val="21"/>
-        </w:rPr>
-        <w:t xml:space="preserve"> </w:t>
+      <w:r>
+        <w:rPr>
+          <w:rFonts w:ascii="微软雅黑" w:eastAsia="微软雅黑" w:hAnsi="微软雅黑" w:hint="eastAsia"/>
+          <w:color w:val="414141"/>
+          <w:szCs w:val="21"/>
+        </w:rPr>
+        <w:t xml:space="preserve">蓝桥杯 </w:t>
       </w:r>
       <w:r>
         <w:rPr>
@@ -4252,7 +4069,6 @@
           <w:color w:val="414141"/>
           <w:szCs w:val="21"/>
         </w:rPr>
-        <w:lastRenderedPageBreak/>
         <w:t xml:space="preserve">全国大学生数学建模竞赛 </w:t>
       </w:r>
       <w:r>
@@ -4400,7 +4216,7 @@
         <mc:AlternateContent>
           <mc:Choice Requires="wpg">
             <w:drawing>
-              <wp:anchor distT="0" distB="0" distL="114300" distR="114300" simplePos="0" relativeHeight="251659264" behindDoc="0" locked="0" layoutInCell="1" allowOverlap="1" wp14:anchorId="7BC9F6E4" wp14:editId="76E9560C">
+              <wp:anchor distT="0" distB="0" distL="114300" distR="114300" simplePos="0" relativeHeight="251659776" behindDoc="0" locked="0" layoutInCell="1" allowOverlap="1" wp14:anchorId="7BC9F6E4" wp14:editId="63C199B3">
                 <wp:simplePos x="0" y="0"/>
                 <wp:positionH relativeFrom="column">
                   <wp:posOffset>0</wp:posOffset>
@@ -4598,7 +4414,7 @@
           </mc:Choice>
           <mc:Fallback>
             <w:pict>
-              <v:group w14:anchorId="7BC9F6E4" id="组合 1508435452" o:spid="_x0000_s1055" style="position:absolute;left:0;text-align:left;margin-left:0;margin-top:11.55pt;width:513.15pt;height:33.35pt;z-index:251659264;mso-width-relative:margin" coordorigin="2629,10146" coordsize="10308,610" o:gfxdata="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">
+              <v:group w14:anchorId="7BC9F6E4" id="组合 1508435452" o:spid="_x0000_s1055" style="position:absolute;left:0;text-align:left;margin-left:0;margin-top:11.55pt;width:513.15pt;height:33.35pt;z-index:251659776;mso-width-relative:margin" coordorigin="2629,10146" coordsize="10308,610" o:gfxdata="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">
                 <v:group id="组合 968829653" o:spid="_x0000_s1056" style="position:absolute;left:2629;top:10214;width:10308;height:468" coordorigin="2775,3675" coordsize="10308,529" o:gfxdata="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">
                   <v:shape id="Shape 1794" o:spid="_x0000_s1057" style="position:absolute;left:2775;top:3675;width:2199;height:529;visibility:visible;mso-wrap-style:square;v-text-anchor:middle" coordsize="2199,529" o:gfxdata="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" path="m,l1769,r254,322l2199,528,,529,,xe" fillcolor="#19325b" stroked="f" strokeweight="1pt">
                     <v:path arrowok="t" o:connecttype="custom" o:connectlocs="0,0;1769,0;2023,322;2199,528;0,529;0,0" o:connectangles="0,0,0,0,0,0"/>
@@ -4684,23 +4500,13 @@
           <w:szCs w:val="21"/>
         </w:rPr>
       </w:pPr>
-      <w:proofErr w:type="spellStart"/>
-      <w:r>
-        <w:rPr>
-          <w:rFonts w:ascii="微软雅黑" w:eastAsia="微软雅黑" w:hAnsi="微软雅黑" w:hint="eastAsia"/>
-          <w:color w:val="414141"/>
-          <w:szCs w:val="21"/>
-        </w:rPr>
-        <w:t>Github</w:t>
-      </w:r>
-      <w:proofErr w:type="spellEnd"/>
-      <w:r>
-        <w:rPr>
-          <w:rFonts w:ascii="微软雅黑" w:eastAsia="微软雅黑" w:hAnsi="微软雅黑" w:hint="eastAsia"/>
-          <w:color w:val="414141"/>
-          <w:szCs w:val="21"/>
-        </w:rPr>
-        <w:t>：</w:t>
+      <w:r>
+        <w:rPr>
+          <w:rFonts w:ascii="微软雅黑" w:eastAsia="微软雅黑" w:hAnsi="微软雅黑" w:hint="eastAsia"/>
+          <w:color w:val="414141"/>
+          <w:szCs w:val="21"/>
+        </w:rPr>
+        <w:t>Github：</w:t>
       </w:r>
       <w:r>
         <w:rPr>

</xml_diff>

<commit_message>
vault backup: 2024-03-06 18:55:33
</commit_message>
<xml_diff>
--- a/02-Code/面试/简历/简历0.2.docx
+++ b/02-Code/面试/简历/简历0.2.docx
@@ -2008,13 +2008,23 @@
         </w:rPr>
         <w:t>握</w:t>
       </w:r>
-      <w:r>
-        <w:rPr>
-          <w:rFonts w:ascii="微软雅黑" w:eastAsia="微软雅黑" w:hAnsi="微软雅黑"/>
-          <w:color w:val="414141"/>
-          <w:szCs w:val="21"/>
-        </w:rPr>
-        <w:t>JavaSE基础知识，熟悉多线程编程</w:t>
+      <w:proofErr w:type="spellStart"/>
+      <w:r>
+        <w:rPr>
+          <w:rFonts w:ascii="微软雅黑" w:eastAsia="微软雅黑" w:hAnsi="微软雅黑"/>
+          <w:color w:val="414141"/>
+          <w:szCs w:val="21"/>
+        </w:rPr>
+        <w:t>JavaSE</w:t>
+      </w:r>
+      <w:proofErr w:type="spellEnd"/>
+      <w:r>
+        <w:rPr>
+          <w:rFonts w:ascii="微软雅黑" w:eastAsia="微软雅黑" w:hAnsi="微软雅黑"/>
+          <w:color w:val="414141"/>
+          <w:szCs w:val="21"/>
+        </w:rPr>
+        <w:t>基础知识，熟悉多线程编程</w:t>
       </w:r>
       <w:r>
         <w:rPr>
@@ -2120,7 +2130,34 @@
           <w:color w:val="414141"/>
           <w:szCs w:val="21"/>
         </w:rPr>
-        <w:t>，Pinia，Vue</w:t>
+        <w:t>，</w:t>
+      </w:r>
+      <w:proofErr w:type="spellStart"/>
+      <w:r>
+        <w:rPr>
+          <w:rFonts w:ascii="微软雅黑" w:eastAsia="微软雅黑" w:hAnsi="微软雅黑" w:hint="eastAsia"/>
+          <w:color w:val="414141"/>
+          <w:szCs w:val="21"/>
+        </w:rPr>
+        <w:t>Pinia</w:t>
+      </w:r>
+      <w:proofErr w:type="spellEnd"/>
+      <w:r>
+        <w:rPr>
+          <w:rFonts w:ascii="微软雅黑" w:eastAsia="微软雅黑" w:hAnsi="微软雅黑" w:hint="eastAsia"/>
+          <w:color w:val="414141"/>
+          <w:szCs w:val="21"/>
+        </w:rPr>
+        <w:t>，</w:t>
+      </w:r>
+      <w:proofErr w:type="spellStart"/>
+      <w:r>
+        <w:rPr>
+          <w:rFonts w:ascii="微软雅黑" w:eastAsia="微软雅黑" w:hAnsi="微软雅黑" w:hint="eastAsia"/>
+          <w:color w:val="414141"/>
+          <w:szCs w:val="21"/>
+        </w:rPr>
+        <w:t>Vue</w:t>
       </w:r>
       <w:r>
         <w:rPr>
@@ -2130,6 +2167,7 @@
         </w:rPr>
         <w:t>Router</w:t>
       </w:r>
+      <w:proofErr w:type="spellEnd"/>
       <w:r>
         <w:rPr>
           <w:rFonts w:ascii="微软雅黑" w:eastAsia="微软雅黑" w:hAnsi="微软雅黑"/>
@@ -2144,7 +2182,25 @@
           <w:color w:val="414141"/>
           <w:szCs w:val="21"/>
         </w:rPr>
-        <w:t>，并能够熟练使用Vue，Uniapp等框架协同Element</w:t>
+        <w:t>，并能够熟练使用Vue，</w:t>
+      </w:r>
+      <w:proofErr w:type="spellStart"/>
+      <w:r>
+        <w:rPr>
+          <w:rFonts w:ascii="微软雅黑" w:eastAsia="微软雅黑" w:hAnsi="微软雅黑" w:hint="eastAsia"/>
+          <w:color w:val="414141"/>
+          <w:szCs w:val="21"/>
+        </w:rPr>
+        <w:t>Uniapp</w:t>
+      </w:r>
+      <w:proofErr w:type="spellEnd"/>
+      <w:r>
+        <w:rPr>
+          <w:rFonts w:ascii="微软雅黑" w:eastAsia="微软雅黑" w:hAnsi="微软雅黑" w:hint="eastAsia"/>
+          <w:color w:val="414141"/>
+          <w:szCs w:val="21"/>
+        </w:rPr>
+        <w:t>等框架协同Element</w:t>
       </w:r>
       <w:r>
         <w:rPr>
@@ -2231,6 +2287,7 @@
         </w:rPr>
         <w:t>掌握</w:t>
       </w:r>
+      <w:proofErr w:type="spellStart"/>
       <w:r>
         <w:rPr>
           <w:rFonts w:ascii="微软雅黑" w:eastAsia="微软雅黑" w:hAnsi="微软雅黑"/>
@@ -2239,6 +2296,7 @@
         </w:rPr>
         <w:t>Mybatis</w:t>
       </w:r>
+      <w:proofErr w:type="spellEnd"/>
       <w:r>
         <w:rPr>
           <w:rFonts w:ascii="微软雅黑" w:eastAsia="微软雅黑" w:hAnsi="微软雅黑"/>
@@ -2261,7 +2319,16 @@
           <w:color w:val="414141"/>
           <w:szCs w:val="21"/>
         </w:rPr>
-        <w:t>、SpringB</w:t>
+        <w:t>、</w:t>
+      </w:r>
+      <w:proofErr w:type="spellStart"/>
+      <w:r>
+        <w:rPr>
+          <w:rFonts w:ascii="微软雅黑" w:eastAsia="微软雅黑" w:hAnsi="微软雅黑"/>
+          <w:color w:val="414141"/>
+          <w:szCs w:val="21"/>
+        </w:rPr>
+        <w:t>SpringB</w:t>
       </w:r>
       <w:r>
         <w:rPr>
@@ -2277,7 +2344,16 @@
           <w:color w:val="414141"/>
           <w:szCs w:val="21"/>
         </w:rPr>
-        <w:t>t等开源框架</w:t>
+        <w:t>t</w:t>
+      </w:r>
+      <w:proofErr w:type="spellEnd"/>
+      <w:r>
+        <w:rPr>
+          <w:rFonts w:ascii="微软雅黑" w:eastAsia="微软雅黑" w:hAnsi="微软雅黑"/>
+          <w:color w:val="414141"/>
+          <w:szCs w:val="21"/>
+        </w:rPr>
+        <w:t>等开源框架</w:t>
       </w:r>
       <w:r>
         <w:rPr>
@@ -2325,8 +2401,18 @@
           <w:color w:val="414141"/>
           <w:szCs w:val="21"/>
         </w:rPr>
-        <w:t>熟悉SpringCloud</w:t>
-      </w:r>
+        <w:t>熟悉</w:t>
+      </w:r>
+      <w:proofErr w:type="spellStart"/>
+      <w:r>
+        <w:rPr>
+          <w:rFonts w:ascii="微软雅黑" w:eastAsia="微软雅黑" w:hAnsi="微软雅黑" w:hint="eastAsia"/>
+          <w:color w:val="414141"/>
+          <w:szCs w:val="21"/>
+        </w:rPr>
+        <w:t>SpringCloud</w:t>
+      </w:r>
+      <w:proofErr w:type="spellEnd"/>
       <w:r>
         <w:rPr>
           <w:rFonts w:ascii="微软雅黑" w:eastAsia="微软雅黑" w:hAnsi="微软雅黑"/>
@@ -2402,7 +2488,25 @@
           <w:color w:val="414141"/>
           <w:szCs w:val="21"/>
         </w:rPr>
-        <w:t>注册中心Nacos、负载均衡器R</w:t>
+        <w:t>注册中心</w:t>
+      </w:r>
+      <w:proofErr w:type="spellStart"/>
+      <w:r>
+        <w:rPr>
+          <w:rFonts w:ascii="微软雅黑" w:eastAsia="微软雅黑" w:hAnsi="微软雅黑"/>
+          <w:color w:val="414141"/>
+          <w:szCs w:val="21"/>
+        </w:rPr>
+        <w:t>Nacos</w:t>
+      </w:r>
+      <w:proofErr w:type="spellEnd"/>
+      <w:r>
+        <w:rPr>
+          <w:rFonts w:ascii="微软雅黑" w:eastAsia="微软雅黑" w:hAnsi="微软雅黑"/>
+          <w:color w:val="414141"/>
+          <w:szCs w:val="21"/>
+        </w:rPr>
+        <w:t>、负载均衡器R</w:t>
       </w:r>
       <w:r>
         <w:rPr>
@@ -2434,7 +2538,16 @@
           <w:color w:val="414141"/>
           <w:szCs w:val="21"/>
         </w:rPr>
-        <w:t>客户端调用工具OpenFei</w:t>
+        <w:t>客户端调用工具</w:t>
+      </w:r>
+      <w:proofErr w:type="spellStart"/>
+      <w:r>
+        <w:rPr>
+          <w:rFonts w:ascii="微软雅黑" w:eastAsia="微软雅黑" w:hAnsi="微软雅黑"/>
+          <w:color w:val="414141"/>
+          <w:szCs w:val="21"/>
+        </w:rPr>
+        <w:t>OpenFei</w:t>
       </w:r>
       <w:r>
         <w:rPr>
@@ -2452,6 +2565,7 @@
         </w:rPr>
         <w:t>n</w:t>
       </w:r>
+      <w:proofErr w:type="spellEnd"/>
       <w:r>
         <w:rPr>
           <w:rFonts w:ascii="微软雅黑" w:eastAsia="微软雅黑" w:hAnsi="微软雅黑" w:hint="eastAsia"/>
@@ -2492,6 +2606,7 @@
         </w:rPr>
         <w:t>，了解一些分布式事务</w:t>
       </w:r>
+      <w:proofErr w:type="spellStart"/>
       <w:r>
         <w:rPr>
           <w:rFonts w:ascii="微软雅黑" w:eastAsia="微软雅黑" w:hAnsi="微软雅黑" w:hint="eastAsia"/>
@@ -2508,6 +2623,7 @@
         </w:rPr>
         <w:t>eata</w:t>
       </w:r>
+      <w:proofErr w:type="spellEnd"/>
       <w:r>
         <w:rPr>
           <w:rFonts w:ascii="微软雅黑" w:eastAsia="微软雅黑" w:hAnsi="微软雅黑" w:hint="eastAsia"/>
@@ -3729,16 +3845,54 @@
         <w:snapToGrid w:val="0"/>
         <w:ind w:firstLineChars="0"/>
       </w:pPr>
+      <w:r>
+        <w:rPr>
+          <w:rFonts w:hint="eastAsia"/>
+        </w:rPr>
+        <w:t>运用</w:t>
+      </w:r>
+      <w:r>
+        <w:t xml:space="preserve">Spring Cloud Alibaba </w:t>
+      </w:r>
+      <w:proofErr w:type="spellStart"/>
+      <w:r>
+        <w:t>Nacos</w:t>
+      </w:r>
+      <w:proofErr w:type="spellEnd"/>
+      <w:r>
+        <w:t>作为项目中的注册中心和配置中心</w:t>
+      </w:r>
+      <w:r>
+        <w:rPr>
+          <w:rFonts w:hint="eastAsia"/>
+        </w:rPr>
+        <w:t>。</w:t>
+      </w:r>
     </w:p>
     <w:p>
       <w:pPr>
+        <w:pStyle w:val="a7"/>
+        <w:numPr>
+          <w:ilvl w:val="0"/>
+          <w:numId w:val="2"/>
+        </w:numPr>
         <w:tabs>
           <w:tab w:val="left" w:pos="3828"/>
           <w:tab w:val="left" w:pos="7655"/>
         </w:tabs>
         <w:adjustRightInd w:val="0"/>
         <w:snapToGrid w:val="0"/>
-      </w:pPr>
+        <w:ind w:firstLineChars="0"/>
+      </w:pPr>
+      <w:r>
+        <w:rPr>
+          <w:rFonts w:hint="eastAsia"/>
+        </w:rPr>
+        <w:t>使用</w:t>
+      </w:r>
+      <w:r>
+        <w:t>Mongo存储用户热数据，以保证用户热数据高扩展和高性能指标</w:t>
+      </w:r>
     </w:p>
     <w:p>
       <w:pPr>
@@ -3749,10 +3903,21 @@
         <w:adjustRightInd w:val="0"/>
         <w:snapToGrid w:val="0"/>
       </w:pPr>
+    </w:p>
+    <w:p>
+      <w:pPr>
+        <w:tabs>
+          <w:tab w:val="left" w:pos="3828"/>
+          <w:tab w:val="left" w:pos="7655"/>
+        </w:tabs>
+        <w:adjustRightInd w:val="0"/>
+        <w:snapToGrid w:val="0"/>
+      </w:pPr>
       <w:r>
         <w:rPr>
           <w:noProof/>
         </w:rPr>
+        <w:lastRenderedPageBreak/>
         <mc:AlternateContent>
           <mc:Choice Requires="wpg">
             <w:drawing>
@@ -4500,13 +4665,23 @@
           <w:szCs w:val="21"/>
         </w:rPr>
       </w:pPr>
-      <w:r>
-        <w:rPr>
-          <w:rFonts w:ascii="微软雅黑" w:eastAsia="微软雅黑" w:hAnsi="微软雅黑" w:hint="eastAsia"/>
-          <w:color w:val="414141"/>
-          <w:szCs w:val="21"/>
-        </w:rPr>
-        <w:t>Github：</w:t>
+      <w:proofErr w:type="spellStart"/>
+      <w:r>
+        <w:rPr>
+          <w:rFonts w:ascii="微软雅黑" w:eastAsia="微软雅黑" w:hAnsi="微软雅黑" w:hint="eastAsia"/>
+          <w:color w:val="414141"/>
+          <w:szCs w:val="21"/>
+        </w:rPr>
+        <w:t>Github</w:t>
+      </w:r>
+      <w:proofErr w:type="spellEnd"/>
+      <w:r>
+        <w:rPr>
+          <w:rFonts w:ascii="微软雅黑" w:eastAsia="微软雅黑" w:hAnsi="微软雅黑" w:hint="eastAsia"/>
+          <w:color w:val="414141"/>
+          <w:szCs w:val="21"/>
+        </w:rPr>
+        <w:t>：</w:t>
       </w:r>
       <w:r>
         <w:rPr>

</xml_diff>

<commit_message>
vault backup: 2024-03-06 18:59:11
</commit_message>
<xml_diff>
--- a/02-Code/面试/简历/简历0.2.docx
+++ b/02-Code/面试/简历/简历0.2.docx
@@ -2008,23 +2008,13 @@
         </w:rPr>
         <w:t>握</w:t>
       </w:r>
-      <w:proofErr w:type="spellStart"/>
-      <w:r>
-        <w:rPr>
-          <w:rFonts w:ascii="微软雅黑" w:eastAsia="微软雅黑" w:hAnsi="微软雅黑"/>
-          <w:color w:val="414141"/>
-          <w:szCs w:val="21"/>
-        </w:rPr>
-        <w:t>JavaSE</w:t>
-      </w:r>
-      <w:proofErr w:type="spellEnd"/>
-      <w:r>
-        <w:rPr>
-          <w:rFonts w:ascii="微软雅黑" w:eastAsia="微软雅黑" w:hAnsi="微软雅黑"/>
-          <w:color w:val="414141"/>
-          <w:szCs w:val="21"/>
-        </w:rPr>
-        <w:t>基础知识，熟悉多线程编程</w:t>
+      <w:r>
+        <w:rPr>
+          <w:rFonts w:ascii="微软雅黑" w:eastAsia="微软雅黑" w:hAnsi="微软雅黑"/>
+          <w:color w:val="414141"/>
+          <w:szCs w:val="21"/>
+        </w:rPr>
+        <w:t>JavaSE基础知识，熟悉多线程编程</w:t>
       </w:r>
       <w:r>
         <w:rPr>
@@ -2130,34 +2120,7 @@
           <w:color w:val="414141"/>
           <w:szCs w:val="21"/>
         </w:rPr>
-        <w:t>，</w:t>
-      </w:r>
-      <w:proofErr w:type="spellStart"/>
-      <w:r>
-        <w:rPr>
-          <w:rFonts w:ascii="微软雅黑" w:eastAsia="微软雅黑" w:hAnsi="微软雅黑" w:hint="eastAsia"/>
-          <w:color w:val="414141"/>
-          <w:szCs w:val="21"/>
-        </w:rPr>
-        <w:t>Pinia</w:t>
-      </w:r>
-      <w:proofErr w:type="spellEnd"/>
-      <w:r>
-        <w:rPr>
-          <w:rFonts w:ascii="微软雅黑" w:eastAsia="微软雅黑" w:hAnsi="微软雅黑" w:hint="eastAsia"/>
-          <w:color w:val="414141"/>
-          <w:szCs w:val="21"/>
-        </w:rPr>
-        <w:t>，</w:t>
-      </w:r>
-      <w:proofErr w:type="spellStart"/>
-      <w:r>
-        <w:rPr>
-          <w:rFonts w:ascii="微软雅黑" w:eastAsia="微软雅黑" w:hAnsi="微软雅黑" w:hint="eastAsia"/>
-          <w:color w:val="414141"/>
-          <w:szCs w:val="21"/>
-        </w:rPr>
-        <w:t>Vue</w:t>
+        <w:t>，Pinia，Vue</w:t>
       </w:r>
       <w:r>
         <w:rPr>
@@ -2167,7 +2130,6 @@
         </w:rPr>
         <w:t>Router</w:t>
       </w:r>
-      <w:proofErr w:type="spellEnd"/>
       <w:r>
         <w:rPr>
           <w:rFonts w:ascii="微软雅黑" w:eastAsia="微软雅黑" w:hAnsi="微软雅黑"/>
@@ -2182,25 +2144,7 @@
           <w:color w:val="414141"/>
           <w:szCs w:val="21"/>
         </w:rPr>
-        <w:t>，并能够熟练使用Vue，</w:t>
-      </w:r>
-      <w:proofErr w:type="spellStart"/>
-      <w:r>
-        <w:rPr>
-          <w:rFonts w:ascii="微软雅黑" w:eastAsia="微软雅黑" w:hAnsi="微软雅黑" w:hint="eastAsia"/>
-          <w:color w:val="414141"/>
-          <w:szCs w:val="21"/>
-        </w:rPr>
-        <w:t>Uniapp</w:t>
-      </w:r>
-      <w:proofErr w:type="spellEnd"/>
-      <w:r>
-        <w:rPr>
-          <w:rFonts w:ascii="微软雅黑" w:eastAsia="微软雅黑" w:hAnsi="微软雅黑" w:hint="eastAsia"/>
-          <w:color w:val="414141"/>
-          <w:szCs w:val="21"/>
-        </w:rPr>
-        <w:t>等框架协同Element</w:t>
+        <w:t>，并能够熟练使用Vue，Uniapp等框架协同Element</w:t>
       </w:r>
       <w:r>
         <w:rPr>
@@ -2287,7 +2231,6 @@
         </w:rPr>
         <w:t>掌握</w:t>
       </w:r>
-      <w:proofErr w:type="spellStart"/>
       <w:r>
         <w:rPr>
           <w:rFonts w:ascii="微软雅黑" w:eastAsia="微软雅黑" w:hAnsi="微软雅黑"/>
@@ -2296,7 +2239,6 @@
         </w:rPr>
         <w:t>Mybatis</w:t>
       </w:r>
-      <w:proofErr w:type="spellEnd"/>
       <w:r>
         <w:rPr>
           <w:rFonts w:ascii="微软雅黑" w:eastAsia="微软雅黑" w:hAnsi="微软雅黑"/>
@@ -2319,16 +2261,7 @@
           <w:color w:val="414141"/>
           <w:szCs w:val="21"/>
         </w:rPr>
-        <w:t>、</w:t>
-      </w:r>
-      <w:proofErr w:type="spellStart"/>
-      <w:r>
-        <w:rPr>
-          <w:rFonts w:ascii="微软雅黑" w:eastAsia="微软雅黑" w:hAnsi="微软雅黑"/>
-          <w:color w:val="414141"/>
-          <w:szCs w:val="21"/>
-        </w:rPr>
-        <w:t>SpringB</w:t>
+        <w:t>、SpringB</w:t>
       </w:r>
       <w:r>
         <w:rPr>
@@ -2344,16 +2277,7 @@
           <w:color w:val="414141"/>
           <w:szCs w:val="21"/>
         </w:rPr>
-        <w:t>t</w:t>
-      </w:r>
-      <w:proofErr w:type="spellEnd"/>
-      <w:r>
-        <w:rPr>
-          <w:rFonts w:ascii="微软雅黑" w:eastAsia="微软雅黑" w:hAnsi="微软雅黑"/>
-          <w:color w:val="414141"/>
-          <w:szCs w:val="21"/>
-        </w:rPr>
-        <w:t>等开源框架</w:t>
+        <w:t>t等开源框架</w:t>
       </w:r>
       <w:r>
         <w:rPr>
@@ -2401,18 +2325,8 @@
           <w:color w:val="414141"/>
           <w:szCs w:val="21"/>
         </w:rPr>
-        <w:t>熟悉</w:t>
-      </w:r>
-      <w:proofErr w:type="spellStart"/>
-      <w:r>
-        <w:rPr>
-          <w:rFonts w:ascii="微软雅黑" w:eastAsia="微软雅黑" w:hAnsi="微软雅黑" w:hint="eastAsia"/>
-          <w:color w:val="414141"/>
-          <w:szCs w:val="21"/>
-        </w:rPr>
-        <w:t>SpringCloud</w:t>
-      </w:r>
-      <w:proofErr w:type="spellEnd"/>
+        <w:t>熟悉SpringCloud</w:t>
+      </w:r>
       <w:r>
         <w:rPr>
           <w:rFonts w:ascii="微软雅黑" w:eastAsia="微软雅黑" w:hAnsi="微软雅黑"/>
@@ -2488,25 +2402,7 @@
           <w:color w:val="414141"/>
           <w:szCs w:val="21"/>
         </w:rPr>
-        <w:t>注册中心</w:t>
-      </w:r>
-      <w:proofErr w:type="spellStart"/>
-      <w:r>
-        <w:rPr>
-          <w:rFonts w:ascii="微软雅黑" w:eastAsia="微软雅黑" w:hAnsi="微软雅黑"/>
-          <w:color w:val="414141"/>
-          <w:szCs w:val="21"/>
-        </w:rPr>
-        <w:t>Nacos</w:t>
-      </w:r>
-      <w:proofErr w:type="spellEnd"/>
-      <w:r>
-        <w:rPr>
-          <w:rFonts w:ascii="微软雅黑" w:eastAsia="微软雅黑" w:hAnsi="微软雅黑"/>
-          <w:color w:val="414141"/>
-          <w:szCs w:val="21"/>
-        </w:rPr>
-        <w:t>、负载均衡器R</w:t>
+        <w:t>注册中心Nacos、负载均衡器R</w:t>
       </w:r>
       <w:r>
         <w:rPr>
@@ -2538,16 +2434,7 @@
           <w:color w:val="414141"/>
           <w:szCs w:val="21"/>
         </w:rPr>
-        <w:t>客户端调用工具</w:t>
-      </w:r>
-      <w:proofErr w:type="spellStart"/>
-      <w:r>
-        <w:rPr>
-          <w:rFonts w:ascii="微软雅黑" w:eastAsia="微软雅黑" w:hAnsi="微软雅黑"/>
-          <w:color w:val="414141"/>
-          <w:szCs w:val="21"/>
-        </w:rPr>
-        <w:t>OpenFei</w:t>
+        <w:t>客户端调用工具OpenFei</w:t>
       </w:r>
       <w:r>
         <w:rPr>
@@ -2565,7 +2452,6 @@
         </w:rPr>
         <w:t>n</w:t>
       </w:r>
-      <w:proofErr w:type="spellEnd"/>
       <w:r>
         <w:rPr>
           <w:rFonts w:ascii="微软雅黑" w:eastAsia="微软雅黑" w:hAnsi="微软雅黑" w:hint="eastAsia"/>
@@ -2606,7 +2492,6 @@
         </w:rPr>
         <w:t>，了解一些分布式事务</w:t>
       </w:r>
-      <w:proofErr w:type="spellStart"/>
       <w:r>
         <w:rPr>
           <w:rFonts w:ascii="微软雅黑" w:eastAsia="微软雅黑" w:hAnsi="微软雅黑" w:hint="eastAsia"/>
@@ -2623,7 +2508,6 @@
         </w:rPr>
         <w:t>eata</w:t>
       </w:r>
-      <w:proofErr w:type="spellEnd"/>
       <w:r>
         <w:rPr>
           <w:rFonts w:ascii="微软雅黑" w:eastAsia="微软雅黑" w:hAnsi="微软雅黑" w:hint="eastAsia"/>
@@ -3811,15 +3695,15 @@
           <w:color w:val="414141"/>
           <w:szCs w:val="21"/>
         </w:rPr>
-        <w:t>代替</w:t>
-      </w:r>
-      <w:r>
-        <w:rPr>
-          <w:rFonts w:ascii="微软雅黑" w:eastAsia="微软雅黑" w:hAnsi="微软雅黑" w:hint="eastAsia"/>
-          <w:color w:val="414141"/>
-          <w:szCs w:val="21"/>
-        </w:rPr>
-        <w:t>消息中间件设置</w:t>
+        <w:t>并</w:t>
+      </w:r>
+      <w:r>
+        <w:rPr>
+          <w:rFonts w:ascii="微软雅黑" w:eastAsia="微软雅黑" w:hAnsi="微软雅黑" w:hint="eastAsia"/>
+          <w:color w:val="414141"/>
+          <w:szCs w:val="21"/>
+        </w:rPr>
+        <w:t>实现</w:t>
       </w:r>
       <w:r>
         <w:rPr>
@@ -3852,15 +3736,7 @@
         <w:t>运用</w:t>
       </w:r>
       <w:r>
-        <w:t xml:space="preserve">Spring Cloud Alibaba </w:t>
-      </w:r>
-      <w:proofErr w:type="spellStart"/>
-      <w:r>
-        <w:t>Nacos</w:t>
-      </w:r>
-      <w:proofErr w:type="spellEnd"/>
-      <w:r>
-        <w:t>作为项目中的注册中心和配置中心</w:t>
+        <w:t>Spring Cloud Alibaba Nacos作为项目中的注册中心和配置中心</w:t>
       </w:r>
       <w:r>
         <w:rPr>
@@ -3921,7 +3797,7 @@
         <mc:AlternateContent>
           <mc:Choice Requires="wpg">
             <w:drawing>
-              <wp:anchor distT="0" distB="0" distL="114300" distR="114300" simplePos="0" relativeHeight="251657216" behindDoc="0" locked="0" layoutInCell="1" allowOverlap="1" wp14:anchorId="343B8C8C" wp14:editId="6F42764F">
+              <wp:anchor distT="0" distB="0" distL="114300" distR="114300" simplePos="0" relativeHeight="251658240" behindDoc="0" locked="0" layoutInCell="1" allowOverlap="1" wp14:anchorId="343B8C8C" wp14:editId="6F42764F">
                 <wp:simplePos x="0" y="0"/>
                 <wp:positionH relativeFrom="column">
                   <wp:posOffset>0</wp:posOffset>
@@ -4119,7 +3995,7 @@
           </mc:Choice>
           <mc:Fallback>
             <w:pict>
-              <v:group w14:anchorId="343B8C8C" id="组合 1083989295" o:spid="_x0000_s1050" style="position:absolute;left:0;text-align:left;margin-left:0;margin-top:0;width:513.15pt;height:33.35pt;z-index:251657216;mso-width-relative:margin" coordorigin="2629,10146" coordsize="10308,610" o:gfxdata="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">
+              <v:group w14:anchorId="343B8C8C" id="组合 1083989295" o:spid="_x0000_s1050" style="position:absolute;left:0;text-align:left;margin-left:0;margin-top:0;width:513.15pt;height:33.35pt;z-index:251658240;mso-width-relative:margin" coordorigin="2629,10146" coordsize="10308,610" o:gfxdata="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">
                 <v:group id="组合 182443263" o:spid="_x0000_s1051" style="position:absolute;left:2629;top:10214;width:10308;height:468" coordorigin="2775,3675" coordsize="10308,529" o:gfxdata="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">
                   <v:shape id="Shape 1794" o:spid="_x0000_s1052" style="position:absolute;left:2775;top:3675;width:2199;height:529;visibility:visible;mso-wrap-style:square;v-text-anchor:middle" coordsize="2199,529" o:gfxdata="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" path="m,l1769,r254,322l2199,528,,529,,xe" fillcolor="#19325b" stroked="f" strokeweight="1pt">
                     <v:path arrowok="t" o:connecttype="custom" o:connectlocs="0,0;1769,0;2023,322;2199,528;0,529;0,0" o:connectangles="0,0,0,0,0,0"/>
@@ -4665,23 +4541,13 @@
           <w:szCs w:val="21"/>
         </w:rPr>
       </w:pPr>
-      <w:proofErr w:type="spellStart"/>
-      <w:r>
-        <w:rPr>
-          <w:rFonts w:ascii="微软雅黑" w:eastAsia="微软雅黑" w:hAnsi="微软雅黑" w:hint="eastAsia"/>
-          <w:color w:val="414141"/>
-          <w:szCs w:val="21"/>
-        </w:rPr>
-        <w:t>Github</w:t>
-      </w:r>
-      <w:proofErr w:type="spellEnd"/>
-      <w:r>
-        <w:rPr>
-          <w:rFonts w:ascii="微软雅黑" w:eastAsia="微软雅黑" w:hAnsi="微软雅黑" w:hint="eastAsia"/>
-          <w:color w:val="414141"/>
-          <w:szCs w:val="21"/>
-        </w:rPr>
-        <w:t>：</w:t>
+      <w:r>
+        <w:rPr>
+          <w:rFonts w:ascii="微软雅黑" w:eastAsia="微软雅黑" w:hAnsi="微软雅黑" w:hint="eastAsia"/>
+          <w:color w:val="414141"/>
+          <w:szCs w:val="21"/>
+        </w:rPr>
+        <w:t>Github：</w:t>
       </w:r>
       <w:r>
         <w:rPr>

</xml_diff>

<commit_message>
vault backup: 2024-03-06 19:01:17
</commit_message>
<xml_diff>
--- a/02-Code/面试/简历/简历0.2.docx
+++ b/02-Code/面试/简历/简历0.2.docx
@@ -1634,7 +1634,7 @@
         <w:adjustRightInd w:val="0"/>
         <w:snapToGrid w:val="0"/>
         <w:rPr>
-          <w:rFonts w:ascii="微软雅黑" w:eastAsia="微软雅黑" w:hAnsi="微软雅黑"/>
+          <w:rFonts w:ascii="微软雅黑" w:eastAsia="微软雅黑" w:hAnsi="微软雅黑" w:hint="eastAsia"/>
           <w:color w:val="414141"/>
           <w:szCs w:val="21"/>
         </w:rPr>
@@ -1671,21 +1671,6 @@
         </w:rPr>
         <w:t>。</w:t>
       </w:r>
-    </w:p>
-    <w:p>
-      <w:pPr>
-        <w:tabs>
-          <w:tab w:val="left" w:pos="3828"/>
-          <w:tab w:val="left" w:pos="7655"/>
-        </w:tabs>
-        <w:adjustRightInd w:val="0"/>
-        <w:snapToGrid w:val="0"/>
-        <w:rPr>
-          <w:rFonts w:ascii="微软雅黑" w:eastAsia="微软雅黑" w:hAnsi="微软雅黑"/>
-          <w:color w:val="414141"/>
-          <w:szCs w:val="21"/>
-        </w:rPr>
-      </w:pPr>
     </w:p>
     <w:p>
       <w:pPr>
@@ -2008,13 +1993,23 @@
         </w:rPr>
         <w:t>握</w:t>
       </w:r>
-      <w:r>
-        <w:rPr>
-          <w:rFonts w:ascii="微软雅黑" w:eastAsia="微软雅黑" w:hAnsi="微软雅黑"/>
-          <w:color w:val="414141"/>
-          <w:szCs w:val="21"/>
-        </w:rPr>
-        <w:t>JavaSE基础知识，熟悉多线程编程</w:t>
+      <w:proofErr w:type="spellStart"/>
+      <w:r>
+        <w:rPr>
+          <w:rFonts w:ascii="微软雅黑" w:eastAsia="微软雅黑" w:hAnsi="微软雅黑"/>
+          <w:color w:val="414141"/>
+          <w:szCs w:val="21"/>
+        </w:rPr>
+        <w:t>JavaSE</w:t>
+      </w:r>
+      <w:proofErr w:type="spellEnd"/>
+      <w:r>
+        <w:rPr>
+          <w:rFonts w:ascii="微软雅黑" w:eastAsia="微软雅黑" w:hAnsi="微软雅黑"/>
+          <w:color w:val="414141"/>
+          <w:szCs w:val="21"/>
+        </w:rPr>
+        <w:t>基础知识，熟悉多线程编程</w:t>
       </w:r>
       <w:r>
         <w:rPr>
@@ -2120,7 +2115,34 @@
           <w:color w:val="414141"/>
           <w:szCs w:val="21"/>
         </w:rPr>
-        <w:t>，Pinia，Vue</w:t>
+        <w:t>，</w:t>
+      </w:r>
+      <w:proofErr w:type="spellStart"/>
+      <w:r>
+        <w:rPr>
+          <w:rFonts w:ascii="微软雅黑" w:eastAsia="微软雅黑" w:hAnsi="微软雅黑" w:hint="eastAsia"/>
+          <w:color w:val="414141"/>
+          <w:szCs w:val="21"/>
+        </w:rPr>
+        <w:t>Pinia</w:t>
+      </w:r>
+      <w:proofErr w:type="spellEnd"/>
+      <w:r>
+        <w:rPr>
+          <w:rFonts w:ascii="微软雅黑" w:eastAsia="微软雅黑" w:hAnsi="微软雅黑" w:hint="eastAsia"/>
+          <w:color w:val="414141"/>
+          <w:szCs w:val="21"/>
+        </w:rPr>
+        <w:t>，</w:t>
+      </w:r>
+      <w:proofErr w:type="spellStart"/>
+      <w:r>
+        <w:rPr>
+          <w:rFonts w:ascii="微软雅黑" w:eastAsia="微软雅黑" w:hAnsi="微软雅黑" w:hint="eastAsia"/>
+          <w:color w:val="414141"/>
+          <w:szCs w:val="21"/>
+        </w:rPr>
+        <w:t>Vue</w:t>
       </w:r>
       <w:r>
         <w:rPr>
@@ -2130,6 +2152,7 @@
         </w:rPr>
         <w:t>Router</w:t>
       </w:r>
+      <w:proofErr w:type="spellEnd"/>
       <w:r>
         <w:rPr>
           <w:rFonts w:ascii="微软雅黑" w:eastAsia="微软雅黑" w:hAnsi="微软雅黑"/>
@@ -2144,7 +2167,25 @@
           <w:color w:val="414141"/>
           <w:szCs w:val="21"/>
         </w:rPr>
-        <w:t>，并能够熟练使用Vue，Uniapp等框架协同Element</w:t>
+        <w:t>，并能够熟练使用Vue，</w:t>
+      </w:r>
+      <w:proofErr w:type="spellStart"/>
+      <w:r>
+        <w:rPr>
+          <w:rFonts w:ascii="微软雅黑" w:eastAsia="微软雅黑" w:hAnsi="微软雅黑" w:hint="eastAsia"/>
+          <w:color w:val="414141"/>
+          <w:szCs w:val="21"/>
+        </w:rPr>
+        <w:t>Uniapp</w:t>
+      </w:r>
+      <w:proofErr w:type="spellEnd"/>
+      <w:r>
+        <w:rPr>
+          <w:rFonts w:ascii="微软雅黑" w:eastAsia="微软雅黑" w:hAnsi="微软雅黑" w:hint="eastAsia"/>
+          <w:color w:val="414141"/>
+          <w:szCs w:val="21"/>
+        </w:rPr>
+        <w:t>等框架协同Element</w:t>
       </w:r>
       <w:r>
         <w:rPr>
@@ -2231,6 +2272,7 @@
         </w:rPr>
         <w:t>掌握</w:t>
       </w:r>
+      <w:proofErr w:type="spellStart"/>
       <w:r>
         <w:rPr>
           <w:rFonts w:ascii="微软雅黑" w:eastAsia="微软雅黑" w:hAnsi="微软雅黑"/>
@@ -2239,6 +2281,7 @@
         </w:rPr>
         <w:t>Mybatis</w:t>
       </w:r>
+      <w:proofErr w:type="spellEnd"/>
       <w:r>
         <w:rPr>
           <w:rFonts w:ascii="微软雅黑" w:eastAsia="微软雅黑" w:hAnsi="微软雅黑"/>
@@ -2261,7 +2304,16 @@
           <w:color w:val="414141"/>
           <w:szCs w:val="21"/>
         </w:rPr>
-        <w:t>、SpringB</w:t>
+        <w:t>、</w:t>
+      </w:r>
+      <w:proofErr w:type="spellStart"/>
+      <w:r>
+        <w:rPr>
+          <w:rFonts w:ascii="微软雅黑" w:eastAsia="微软雅黑" w:hAnsi="微软雅黑"/>
+          <w:color w:val="414141"/>
+          <w:szCs w:val="21"/>
+        </w:rPr>
+        <w:t>SpringB</w:t>
       </w:r>
       <w:r>
         <w:rPr>
@@ -2277,7 +2329,16 @@
           <w:color w:val="414141"/>
           <w:szCs w:val="21"/>
         </w:rPr>
-        <w:t>t等开源框架</w:t>
+        <w:t>t</w:t>
+      </w:r>
+      <w:proofErr w:type="spellEnd"/>
+      <w:r>
+        <w:rPr>
+          <w:rFonts w:ascii="微软雅黑" w:eastAsia="微软雅黑" w:hAnsi="微软雅黑"/>
+          <w:color w:val="414141"/>
+          <w:szCs w:val="21"/>
+        </w:rPr>
+        <w:t>等开源框架</w:t>
       </w:r>
       <w:r>
         <w:rPr>
@@ -2325,8 +2386,18 @@
           <w:color w:val="414141"/>
           <w:szCs w:val="21"/>
         </w:rPr>
-        <w:t>熟悉SpringCloud</w:t>
-      </w:r>
+        <w:t>熟悉</w:t>
+      </w:r>
+      <w:proofErr w:type="spellStart"/>
+      <w:r>
+        <w:rPr>
+          <w:rFonts w:ascii="微软雅黑" w:eastAsia="微软雅黑" w:hAnsi="微软雅黑" w:hint="eastAsia"/>
+          <w:color w:val="414141"/>
+          <w:szCs w:val="21"/>
+        </w:rPr>
+        <w:t>SpringCloud</w:t>
+      </w:r>
+      <w:proofErr w:type="spellEnd"/>
       <w:r>
         <w:rPr>
           <w:rFonts w:ascii="微软雅黑" w:eastAsia="微软雅黑" w:hAnsi="微软雅黑"/>
@@ -2402,7 +2473,25 @@
           <w:color w:val="414141"/>
           <w:szCs w:val="21"/>
         </w:rPr>
-        <w:t>注册中心Nacos、负载均衡器R</w:t>
+        <w:t>注册中心</w:t>
+      </w:r>
+      <w:proofErr w:type="spellStart"/>
+      <w:r>
+        <w:rPr>
+          <w:rFonts w:ascii="微软雅黑" w:eastAsia="微软雅黑" w:hAnsi="微软雅黑"/>
+          <w:color w:val="414141"/>
+          <w:szCs w:val="21"/>
+        </w:rPr>
+        <w:t>Nacos</w:t>
+      </w:r>
+      <w:proofErr w:type="spellEnd"/>
+      <w:r>
+        <w:rPr>
+          <w:rFonts w:ascii="微软雅黑" w:eastAsia="微软雅黑" w:hAnsi="微软雅黑"/>
+          <w:color w:val="414141"/>
+          <w:szCs w:val="21"/>
+        </w:rPr>
+        <w:t>、负载均衡器R</w:t>
       </w:r>
       <w:r>
         <w:rPr>
@@ -2434,7 +2523,16 @@
           <w:color w:val="414141"/>
           <w:szCs w:val="21"/>
         </w:rPr>
-        <w:t>客户端调用工具OpenFei</w:t>
+        <w:t>客户端调用工具</w:t>
+      </w:r>
+      <w:proofErr w:type="spellStart"/>
+      <w:r>
+        <w:rPr>
+          <w:rFonts w:ascii="微软雅黑" w:eastAsia="微软雅黑" w:hAnsi="微软雅黑"/>
+          <w:color w:val="414141"/>
+          <w:szCs w:val="21"/>
+        </w:rPr>
+        <w:t>OpenFei</w:t>
       </w:r>
       <w:r>
         <w:rPr>
@@ -2452,6 +2550,7 @@
         </w:rPr>
         <w:t>n</w:t>
       </w:r>
+      <w:proofErr w:type="spellEnd"/>
       <w:r>
         <w:rPr>
           <w:rFonts w:ascii="微软雅黑" w:eastAsia="微软雅黑" w:hAnsi="微软雅黑" w:hint="eastAsia"/>
@@ -2492,6 +2591,7 @@
         </w:rPr>
         <w:t>，了解一些分布式事务</w:t>
       </w:r>
+      <w:proofErr w:type="spellStart"/>
       <w:r>
         <w:rPr>
           <w:rFonts w:ascii="微软雅黑" w:eastAsia="微软雅黑" w:hAnsi="微软雅黑" w:hint="eastAsia"/>
@@ -2508,6 +2608,7 @@
         </w:rPr>
         <w:t>eata</w:t>
       </w:r>
+      <w:proofErr w:type="spellEnd"/>
       <w:r>
         <w:rPr>
           <w:rFonts w:ascii="微软雅黑" w:eastAsia="微软雅黑" w:hAnsi="微软雅黑" w:hint="eastAsia"/>
@@ -3736,7 +3837,15 @@
         <w:t>运用</w:t>
       </w:r>
       <w:r>
-        <w:t>Spring Cloud Alibaba Nacos作为项目中的注册中心和配置中心</w:t>
+        <w:t xml:space="preserve">Spring Cloud Alibaba </w:t>
+      </w:r>
+      <w:proofErr w:type="spellStart"/>
+      <w:r>
+        <w:t>Nacos</w:t>
+      </w:r>
+      <w:proofErr w:type="spellEnd"/>
+      <w:r>
+        <w:t>作为项目中的注册中心和配置中心</w:t>
       </w:r>
       <w:r>
         <w:rPr>
@@ -3772,13 +3881,48 @@
     </w:p>
     <w:p>
       <w:pPr>
+        <w:pStyle w:val="a7"/>
+        <w:numPr>
+          <w:ilvl w:val="0"/>
+          <w:numId w:val="2"/>
+        </w:numPr>
         <w:tabs>
           <w:tab w:val="left" w:pos="3828"/>
           <w:tab w:val="left" w:pos="7655"/>
         </w:tabs>
         <w:adjustRightInd w:val="0"/>
         <w:snapToGrid w:val="0"/>
-      </w:pPr>
+        <w:ind w:firstLineChars="0"/>
+      </w:pPr>
+      <w:r>
+        <w:rPr>
+          <w:rFonts w:hint="eastAsia"/>
+        </w:rPr>
+        <w:t>使用分布式任务框架</w:t>
+      </w:r>
+      <w:proofErr w:type="spellStart"/>
+      <w:r>
+        <w:rPr>
+          <w:rFonts w:hint="eastAsia"/>
+        </w:rPr>
+        <w:t>xxl</w:t>
+      </w:r>
+      <w:proofErr w:type="spellEnd"/>
+      <w:r>
+        <w:t>-</w:t>
+      </w:r>
+      <w:r>
+        <w:rPr>
+          <w:rFonts w:hint="eastAsia"/>
+        </w:rPr>
+        <w:t>job</w:t>
+      </w:r>
+      <w:r>
+        <w:rPr>
+          <w:rFonts w:hint="eastAsia"/>
+        </w:rPr>
+        <w:t>进行</w:t>
+      </w:r>
     </w:p>
     <w:p>
       <w:pPr>
@@ -3789,6 +3933,16 @@
         <w:adjustRightInd w:val="0"/>
         <w:snapToGrid w:val="0"/>
       </w:pPr>
+    </w:p>
+    <w:p>
+      <w:pPr>
+        <w:tabs>
+          <w:tab w:val="left" w:pos="3828"/>
+          <w:tab w:val="left" w:pos="7655"/>
+        </w:tabs>
+        <w:adjustRightInd w:val="0"/>
+        <w:snapToGrid w:val="0"/>
+      </w:pPr>
       <w:r>
         <w:rPr>
           <w:noProof/>
@@ -3797,7 +3951,7 @@
         <mc:AlternateContent>
           <mc:Choice Requires="wpg">
             <w:drawing>
-              <wp:anchor distT="0" distB="0" distL="114300" distR="114300" simplePos="0" relativeHeight="251658240" behindDoc="0" locked="0" layoutInCell="1" allowOverlap="1" wp14:anchorId="343B8C8C" wp14:editId="6F42764F">
+              <wp:anchor distT="0" distB="0" distL="114300" distR="114300" simplePos="0" relativeHeight="251657216" behindDoc="0" locked="0" layoutInCell="1" allowOverlap="1" wp14:anchorId="343B8C8C" wp14:editId="6F42764F">
                 <wp:simplePos x="0" y="0"/>
                 <wp:positionH relativeFrom="column">
                   <wp:posOffset>0</wp:posOffset>
@@ -3995,7 +4149,7 @@
           </mc:Choice>
           <mc:Fallback>
             <w:pict>
-              <v:group w14:anchorId="343B8C8C" id="组合 1083989295" o:spid="_x0000_s1050" style="position:absolute;left:0;text-align:left;margin-left:0;margin-top:0;width:513.15pt;height:33.35pt;z-index:251658240;mso-width-relative:margin" coordorigin="2629,10146" coordsize="10308,610" o:gfxdata="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">
+              <v:group w14:anchorId="343B8C8C" id="组合 1083989295" o:spid="_x0000_s1050" style="position:absolute;left:0;text-align:left;margin-left:0;margin-top:0;width:513.15pt;height:33.35pt;z-index:251657216;mso-width-relative:margin" coordorigin="2629,10146" coordsize="10308,610" o:gfxdata="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">
                 <v:group id="组合 182443263" o:spid="_x0000_s1051" style="position:absolute;left:2629;top:10214;width:10308;height:468" coordorigin="2775,3675" coordsize="10308,529" o:gfxdata="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">
                   <v:shape id="Shape 1794" o:spid="_x0000_s1052" style="position:absolute;left:2775;top:3675;width:2199;height:529;visibility:visible;mso-wrap-style:square;v-text-anchor:middle" coordsize="2199,529" o:gfxdata="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" path="m,l1769,r254,322l2199,528,,529,,xe" fillcolor="#19325b" stroked="f" strokeweight="1pt">
                     <v:path arrowok="t" o:connecttype="custom" o:connectlocs="0,0;1769,0;2023,322;2199,528;0,529;0,0" o:connectangles="0,0,0,0,0,0"/>
@@ -4541,13 +4695,23 @@
           <w:szCs w:val="21"/>
         </w:rPr>
       </w:pPr>
-      <w:r>
-        <w:rPr>
-          <w:rFonts w:ascii="微软雅黑" w:eastAsia="微软雅黑" w:hAnsi="微软雅黑" w:hint="eastAsia"/>
-          <w:color w:val="414141"/>
-          <w:szCs w:val="21"/>
-        </w:rPr>
-        <w:t>Github：</w:t>
+      <w:proofErr w:type="spellStart"/>
+      <w:r>
+        <w:rPr>
+          <w:rFonts w:ascii="微软雅黑" w:eastAsia="微软雅黑" w:hAnsi="微软雅黑" w:hint="eastAsia"/>
+          <w:color w:val="414141"/>
+          <w:szCs w:val="21"/>
+        </w:rPr>
+        <w:t>Github</w:t>
+      </w:r>
+      <w:proofErr w:type="spellEnd"/>
+      <w:r>
+        <w:rPr>
+          <w:rFonts w:ascii="微软雅黑" w:eastAsia="微软雅黑" w:hAnsi="微软雅黑" w:hint="eastAsia"/>
+          <w:color w:val="414141"/>
+          <w:szCs w:val="21"/>
+        </w:rPr>
+        <w:t>：</w:t>
       </w:r>
       <w:r>
         <w:rPr>

</xml_diff>

<commit_message>
vault backup: 2024-03-06 19:11:42
</commit_message>
<xml_diff>
--- a/02-Code/面试/简历/简历0.2.docx
+++ b/02-Code/面试/简历/简历0.2.docx
@@ -1993,23 +1993,13 @@
         </w:rPr>
         <w:t>握</w:t>
       </w:r>
-      <w:proofErr w:type="spellStart"/>
-      <w:r>
-        <w:rPr>
-          <w:rFonts w:ascii="微软雅黑" w:eastAsia="微软雅黑" w:hAnsi="微软雅黑"/>
-          <w:color w:val="414141"/>
-          <w:szCs w:val="21"/>
-        </w:rPr>
-        <w:t>JavaSE</w:t>
-      </w:r>
-      <w:proofErr w:type="spellEnd"/>
-      <w:r>
-        <w:rPr>
-          <w:rFonts w:ascii="微软雅黑" w:eastAsia="微软雅黑" w:hAnsi="微软雅黑"/>
-          <w:color w:val="414141"/>
-          <w:szCs w:val="21"/>
-        </w:rPr>
-        <w:t>基础知识，熟悉多线程编程</w:t>
+      <w:r>
+        <w:rPr>
+          <w:rFonts w:ascii="微软雅黑" w:eastAsia="微软雅黑" w:hAnsi="微软雅黑"/>
+          <w:color w:val="414141"/>
+          <w:szCs w:val="21"/>
+        </w:rPr>
+        <w:t>JavaSE基础知识，熟悉多线程编程</w:t>
       </w:r>
       <w:r>
         <w:rPr>
@@ -2115,34 +2105,7 @@
           <w:color w:val="414141"/>
           <w:szCs w:val="21"/>
         </w:rPr>
-        <w:t>，</w:t>
-      </w:r>
-      <w:proofErr w:type="spellStart"/>
-      <w:r>
-        <w:rPr>
-          <w:rFonts w:ascii="微软雅黑" w:eastAsia="微软雅黑" w:hAnsi="微软雅黑" w:hint="eastAsia"/>
-          <w:color w:val="414141"/>
-          <w:szCs w:val="21"/>
-        </w:rPr>
-        <w:t>Pinia</w:t>
-      </w:r>
-      <w:proofErr w:type="spellEnd"/>
-      <w:r>
-        <w:rPr>
-          <w:rFonts w:ascii="微软雅黑" w:eastAsia="微软雅黑" w:hAnsi="微软雅黑" w:hint="eastAsia"/>
-          <w:color w:val="414141"/>
-          <w:szCs w:val="21"/>
-        </w:rPr>
-        <w:t>，</w:t>
-      </w:r>
-      <w:proofErr w:type="spellStart"/>
-      <w:r>
-        <w:rPr>
-          <w:rFonts w:ascii="微软雅黑" w:eastAsia="微软雅黑" w:hAnsi="微软雅黑" w:hint="eastAsia"/>
-          <w:color w:val="414141"/>
-          <w:szCs w:val="21"/>
-        </w:rPr>
-        <w:t>Vue</w:t>
+        <w:t>，Pinia，Vue</w:t>
       </w:r>
       <w:r>
         <w:rPr>
@@ -2152,7 +2115,6 @@
         </w:rPr>
         <w:t>Router</w:t>
       </w:r>
-      <w:proofErr w:type="spellEnd"/>
       <w:r>
         <w:rPr>
           <w:rFonts w:ascii="微软雅黑" w:eastAsia="微软雅黑" w:hAnsi="微软雅黑"/>
@@ -2167,25 +2129,7 @@
           <w:color w:val="414141"/>
           <w:szCs w:val="21"/>
         </w:rPr>
-        <w:t>，并能够熟练使用Vue，</w:t>
-      </w:r>
-      <w:proofErr w:type="spellStart"/>
-      <w:r>
-        <w:rPr>
-          <w:rFonts w:ascii="微软雅黑" w:eastAsia="微软雅黑" w:hAnsi="微软雅黑" w:hint="eastAsia"/>
-          <w:color w:val="414141"/>
-          <w:szCs w:val="21"/>
-        </w:rPr>
-        <w:t>Uniapp</w:t>
-      </w:r>
-      <w:proofErr w:type="spellEnd"/>
-      <w:r>
-        <w:rPr>
-          <w:rFonts w:ascii="微软雅黑" w:eastAsia="微软雅黑" w:hAnsi="微软雅黑" w:hint="eastAsia"/>
-          <w:color w:val="414141"/>
-          <w:szCs w:val="21"/>
-        </w:rPr>
-        <w:t>等框架协同Element</w:t>
+        <w:t>，并能够熟练使用Vue，Uniapp等框架协同Element</w:t>
       </w:r>
       <w:r>
         <w:rPr>
@@ -2272,7 +2216,6 @@
         </w:rPr>
         <w:t>掌握</w:t>
       </w:r>
-      <w:proofErr w:type="spellStart"/>
       <w:r>
         <w:rPr>
           <w:rFonts w:ascii="微软雅黑" w:eastAsia="微软雅黑" w:hAnsi="微软雅黑"/>
@@ -2281,7 +2224,6 @@
         </w:rPr>
         <w:t>Mybatis</w:t>
       </w:r>
-      <w:proofErr w:type="spellEnd"/>
       <w:r>
         <w:rPr>
           <w:rFonts w:ascii="微软雅黑" w:eastAsia="微软雅黑" w:hAnsi="微软雅黑"/>
@@ -2304,16 +2246,7 @@
           <w:color w:val="414141"/>
           <w:szCs w:val="21"/>
         </w:rPr>
-        <w:t>、</w:t>
-      </w:r>
-      <w:proofErr w:type="spellStart"/>
-      <w:r>
-        <w:rPr>
-          <w:rFonts w:ascii="微软雅黑" w:eastAsia="微软雅黑" w:hAnsi="微软雅黑"/>
-          <w:color w:val="414141"/>
-          <w:szCs w:val="21"/>
-        </w:rPr>
-        <w:t>SpringB</w:t>
+        <w:t>、SpringB</w:t>
       </w:r>
       <w:r>
         <w:rPr>
@@ -2329,16 +2262,7 @@
           <w:color w:val="414141"/>
           <w:szCs w:val="21"/>
         </w:rPr>
-        <w:t>t</w:t>
-      </w:r>
-      <w:proofErr w:type="spellEnd"/>
-      <w:r>
-        <w:rPr>
-          <w:rFonts w:ascii="微软雅黑" w:eastAsia="微软雅黑" w:hAnsi="微软雅黑"/>
-          <w:color w:val="414141"/>
-          <w:szCs w:val="21"/>
-        </w:rPr>
-        <w:t>等开源框架</w:t>
+        <w:t>t等开源框架</w:t>
       </w:r>
       <w:r>
         <w:rPr>
@@ -2386,18 +2310,8 @@
           <w:color w:val="414141"/>
           <w:szCs w:val="21"/>
         </w:rPr>
-        <w:t>熟悉</w:t>
-      </w:r>
-      <w:proofErr w:type="spellStart"/>
-      <w:r>
-        <w:rPr>
-          <w:rFonts w:ascii="微软雅黑" w:eastAsia="微软雅黑" w:hAnsi="微软雅黑" w:hint="eastAsia"/>
-          <w:color w:val="414141"/>
-          <w:szCs w:val="21"/>
-        </w:rPr>
-        <w:t>SpringCloud</w:t>
-      </w:r>
-      <w:proofErr w:type="spellEnd"/>
+        <w:t>熟悉SpringCloud</w:t>
+      </w:r>
       <w:r>
         <w:rPr>
           <w:rFonts w:ascii="微软雅黑" w:eastAsia="微软雅黑" w:hAnsi="微软雅黑"/>
@@ -2473,25 +2387,7 @@
           <w:color w:val="414141"/>
           <w:szCs w:val="21"/>
         </w:rPr>
-        <w:t>注册中心</w:t>
-      </w:r>
-      <w:proofErr w:type="spellStart"/>
-      <w:r>
-        <w:rPr>
-          <w:rFonts w:ascii="微软雅黑" w:eastAsia="微软雅黑" w:hAnsi="微软雅黑"/>
-          <w:color w:val="414141"/>
-          <w:szCs w:val="21"/>
-        </w:rPr>
-        <w:t>Nacos</w:t>
-      </w:r>
-      <w:proofErr w:type="spellEnd"/>
-      <w:r>
-        <w:rPr>
-          <w:rFonts w:ascii="微软雅黑" w:eastAsia="微软雅黑" w:hAnsi="微软雅黑"/>
-          <w:color w:val="414141"/>
-          <w:szCs w:val="21"/>
-        </w:rPr>
-        <w:t>、负载均衡器R</w:t>
+        <w:t>注册中心Nacos、负载均衡器R</w:t>
       </w:r>
       <w:r>
         <w:rPr>
@@ -2523,16 +2419,7 @@
           <w:color w:val="414141"/>
           <w:szCs w:val="21"/>
         </w:rPr>
-        <w:t>客户端调用工具</w:t>
-      </w:r>
-      <w:proofErr w:type="spellStart"/>
-      <w:r>
-        <w:rPr>
-          <w:rFonts w:ascii="微软雅黑" w:eastAsia="微软雅黑" w:hAnsi="微软雅黑"/>
-          <w:color w:val="414141"/>
-          <w:szCs w:val="21"/>
-        </w:rPr>
-        <w:t>OpenFei</w:t>
+        <w:t>客户端调用工具OpenFei</w:t>
       </w:r>
       <w:r>
         <w:rPr>
@@ -2550,7 +2437,6 @@
         </w:rPr>
         <w:t>n</w:t>
       </w:r>
-      <w:proofErr w:type="spellEnd"/>
       <w:r>
         <w:rPr>
           <w:rFonts w:ascii="微软雅黑" w:eastAsia="微软雅黑" w:hAnsi="微软雅黑" w:hint="eastAsia"/>
@@ -2591,7 +2477,6 @@
         </w:rPr>
         <w:t>，了解一些分布式事务</w:t>
       </w:r>
-      <w:proofErr w:type="spellStart"/>
       <w:r>
         <w:rPr>
           <w:rFonts w:ascii="微软雅黑" w:eastAsia="微软雅黑" w:hAnsi="微软雅黑" w:hint="eastAsia"/>
@@ -2608,7 +2493,6 @@
         </w:rPr>
         <w:t>eata</w:t>
       </w:r>
-      <w:proofErr w:type="spellEnd"/>
       <w:r>
         <w:rPr>
           <w:rFonts w:ascii="微软雅黑" w:eastAsia="微软雅黑" w:hAnsi="微软雅黑" w:hint="eastAsia"/>
@@ -3837,15 +3721,7 @@
         <w:t>运用</w:t>
       </w:r>
       <w:r>
-        <w:t xml:space="preserve">Spring Cloud Alibaba </w:t>
-      </w:r>
-      <w:proofErr w:type="spellStart"/>
-      <w:r>
-        <w:t>Nacos</w:t>
-      </w:r>
-      <w:proofErr w:type="spellEnd"/>
-      <w:r>
-        <w:t>作为项目中的注册中心和配置中心</w:t>
+        <w:t>Spring Cloud Alibaba Nacos作为项目中的注册中心和配置中心</w:t>
       </w:r>
       <w:r>
         <w:rPr>
@@ -3900,14 +3776,12 @@
         </w:rPr>
         <w:t>使用分布式任务框架</w:t>
       </w:r>
-      <w:proofErr w:type="spellStart"/>
       <w:r>
         <w:rPr>
           <w:rFonts w:hint="eastAsia"/>
         </w:rPr>
         <w:t>xxl</w:t>
       </w:r>
-      <w:proofErr w:type="spellEnd"/>
       <w:r>
         <w:t>-</w:t>
       </w:r>
@@ -3921,7 +3795,13 @@
         <w:rPr>
           <w:rFonts w:hint="eastAsia"/>
         </w:rPr>
-        <w:t>进行</w:t>
+        <w:t>定时</w:t>
+      </w:r>
+      <w:r>
+        <w:rPr>
+          <w:rFonts w:hint="eastAsia"/>
+        </w:rPr>
+        <w:t>计算文章热度</w:t>
       </w:r>
     </w:p>
     <w:p>
@@ -4695,23 +4575,13 @@
           <w:szCs w:val="21"/>
         </w:rPr>
       </w:pPr>
-      <w:proofErr w:type="spellStart"/>
-      <w:r>
-        <w:rPr>
-          <w:rFonts w:ascii="微软雅黑" w:eastAsia="微软雅黑" w:hAnsi="微软雅黑" w:hint="eastAsia"/>
-          <w:color w:val="414141"/>
-          <w:szCs w:val="21"/>
-        </w:rPr>
-        <w:t>Github</w:t>
-      </w:r>
-      <w:proofErr w:type="spellEnd"/>
-      <w:r>
-        <w:rPr>
-          <w:rFonts w:ascii="微软雅黑" w:eastAsia="微软雅黑" w:hAnsi="微软雅黑" w:hint="eastAsia"/>
-          <w:color w:val="414141"/>
-          <w:szCs w:val="21"/>
-        </w:rPr>
-        <w:t>：</w:t>
+      <w:r>
+        <w:rPr>
+          <w:rFonts w:ascii="微软雅黑" w:eastAsia="微软雅黑" w:hAnsi="微软雅黑" w:hint="eastAsia"/>
+          <w:color w:val="414141"/>
+          <w:szCs w:val="21"/>
+        </w:rPr>
+        <w:t>Github：</w:t>
       </w:r>
       <w:r>
         <w:rPr>

</xml_diff>

<commit_message>
vault backup: 2024-03-06 21:39:15
</commit_message>
<xml_diff>
--- a/02-Code/面试/简历/简历0.2.docx
+++ b/02-Code/面试/简历/简历0.2.docx
@@ -668,6 +668,7 @@
                                   <w:szCs w:val="21"/>
                                 </w:rPr>
                               </w:pPr>
+                              <w:proofErr w:type="gramStart"/>
                               <w:r>
                                 <w:rPr>
                                   <w:rFonts w:ascii="微软雅黑" w:eastAsia="微软雅黑" w:hAnsi="微软雅黑" w:hint="eastAsia"/>
@@ -676,6 +677,7 @@
                                 </w:rPr>
                                 <w:t>邮</w:t>
                               </w:r>
+                              <w:proofErr w:type="gramEnd"/>
                               <w:r>
                                 <w:rPr>
                                   <w:rFonts w:ascii="微软雅黑" w:eastAsia="微软雅黑" w:hAnsi="微软雅黑"/>
@@ -873,7 +875,25 @@
                                   <w:color w:val="414141"/>
                                   <w:szCs w:val="21"/>
                                 </w:rPr>
-                                <w:t>位：全栈工程师</w:t>
+                                <w:t>位：全</w:t>
+                              </w:r>
+                              <w:proofErr w:type="gramStart"/>
+                              <w:r>
+                                <w:rPr>
+                                  <w:rFonts w:ascii="微软雅黑" w:eastAsia="微软雅黑" w:hAnsi="微软雅黑" w:hint="eastAsia"/>
+                                  <w:color w:val="414141"/>
+                                  <w:szCs w:val="21"/>
+                                </w:rPr>
+                                <w:t>栈</w:t>
+                              </w:r>
+                              <w:proofErr w:type="gramEnd"/>
+                              <w:r>
+                                <w:rPr>
+                                  <w:rFonts w:ascii="微软雅黑" w:eastAsia="微软雅黑" w:hAnsi="微软雅黑" w:hint="eastAsia"/>
+                                  <w:color w:val="414141"/>
+                                  <w:szCs w:val="21"/>
+                                </w:rPr>
+                                <w:t>工程师</w:t>
                               </w:r>
                             </w:p>
                           </w:txbxContent>
@@ -1039,6 +1059,7 @@
                             <w:szCs w:val="21"/>
                           </w:rPr>
                         </w:pPr>
+                        <w:proofErr w:type="gramStart"/>
                         <w:r>
                           <w:rPr>
                             <w:rFonts w:ascii="微软雅黑" w:eastAsia="微软雅黑" w:hAnsi="微软雅黑" w:hint="eastAsia"/>
@@ -1047,6 +1068,7 @@
                           </w:rPr>
                           <w:t>邮</w:t>
                         </w:r>
+                        <w:proofErr w:type="gramEnd"/>
                         <w:r>
                           <w:rPr>
                             <w:rFonts w:ascii="微软雅黑" w:eastAsia="微软雅黑" w:hAnsi="微软雅黑"/>
@@ -1223,7 +1245,25 @@
                             <w:color w:val="414141"/>
                             <w:szCs w:val="21"/>
                           </w:rPr>
-                          <w:t>位：全栈工程师</w:t>
+                          <w:t>位：全</w:t>
+                        </w:r>
+                        <w:proofErr w:type="gramStart"/>
+                        <w:r>
+                          <w:rPr>
+                            <w:rFonts w:ascii="微软雅黑" w:eastAsia="微软雅黑" w:hAnsi="微软雅黑" w:hint="eastAsia"/>
+                            <w:color w:val="414141"/>
+                            <w:szCs w:val="21"/>
+                          </w:rPr>
+                          <w:t>栈</w:t>
+                        </w:r>
+                        <w:proofErr w:type="gramEnd"/>
+                        <w:r>
+                          <w:rPr>
+                            <w:rFonts w:ascii="微软雅黑" w:eastAsia="微软雅黑" w:hAnsi="微软雅黑" w:hint="eastAsia"/>
+                            <w:color w:val="414141"/>
+                            <w:szCs w:val="21"/>
+                          </w:rPr>
+                          <w:t>工程师</w:t>
                         </w:r>
                       </w:p>
                     </w:txbxContent>
@@ -1993,13 +2033,23 @@
         </w:rPr>
         <w:t>握</w:t>
       </w:r>
-      <w:r>
-        <w:rPr>
-          <w:rFonts w:ascii="微软雅黑" w:eastAsia="微软雅黑" w:hAnsi="微软雅黑"/>
-          <w:color w:val="414141"/>
-          <w:szCs w:val="21"/>
-        </w:rPr>
-        <w:t>JavaSE基础知识，熟悉多线程编程</w:t>
+      <w:proofErr w:type="spellStart"/>
+      <w:r>
+        <w:rPr>
+          <w:rFonts w:ascii="微软雅黑" w:eastAsia="微软雅黑" w:hAnsi="微软雅黑"/>
+          <w:color w:val="414141"/>
+          <w:szCs w:val="21"/>
+        </w:rPr>
+        <w:t>JavaSE</w:t>
+      </w:r>
+      <w:proofErr w:type="spellEnd"/>
+      <w:r>
+        <w:rPr>
+          <w:rFonts w:ascii="微软雅黑" w:eastAsia="微软雅黑" w:hAnsi="微软雅黑"/>
+          <w:color w:val="414141"/>
+          <w:szCs w:val="21"/>
+        </w:rPr>
+        <w:t>基础知识，熟悉多线程编程</w:t>
       </w:r>
       <w:r>
         <w:rPr>
@@ -2105,7 +2155,34 @@
           <w:color w:val="414141"/>
           <w:szCs w:val="21"/>
         </w:rPr>
-        <w:t>，Pinia，Vue</w:t>
+        <w:t>，</w:t>
+      </w:r>
+      <w:proofErr w:type="spellStart"/>
+      <w:r>
+        <w:rPr>
+          <w:rFonts w:ascii="微软雅黑" w:eastAsia="微软雅黑" w:hAnsi="微软雅黑" w:hint="eastAsia"/>
+          <w:color w:val="414141"/>
+          <w:szCs w:val="21"/>
+        </w:rPr>
+        <w:t>Pinia</w:t>
+      </w:r>
+      <w:proofErr w:type="spellEnd"/>
+      <w:r>
+        <w:rPr>
+          <w:rFonts w:ascii="微软雅黑" w:eastAsia="微软雅黑" w:hAnsi="微软雅黑" w:hint="eastAsia"/>
+          <w:color w:val="414141"/>
+          <w:szCs w:val="21"/>
+        </w:rPr>
+        <w:t>，</w:t>
+      </w:r>
+      <w:proofErr w:type="spellStart"/>
+      <w:r>
+        <w:rPr>
+          <w:rFonts w:ascii="微软雅黑" w:eastAsia="微软雅黑" w:hAnsi="微软雅黑" w:hint="eastAsia"/>
+          <w:color w:val="414141"/>
+          <w:szCs w:val="21"/>
+        </w:rPr>
+        <w:t>Vue</w:t>
       </w:r>
       <w:r>
         <w:rPr>
@@ -2115,6 +2192,7 @@
         </w:rPr>
         <w:t>Router</w:t>
       </w:r>
+      <w:proofErr w:type="spellEnd"/>
       <w:r>
         <w:rPr>
           <w:rFonts w:ascii="微软雅黑" w:eastAsia="微软雅黑" w:hAnsi="微软雅黑"/>
@@ -2129,7 +2207,25 @@
           <w:color w:val="414141"/>
           <w:szCs w:val="21"/>
         </w:rPr>
-        <w:t>，并能够熟练使用Vue，Uniapp等框架协同Element</w:t>
+        <w:t>，并能够熟练使用Vue，</w:t>
+      </w:r>
+      <w:proofErr w:type="spellStart"/>
+      <w:r>
+        <w:rPr>
+          <w:rFonts w:ascii="微软雅黑" w:eastAsia="微软雅黑" w:hAnsi="微软雅黑" w:hint="eastAsia"/>
+          <w:color w:val="414141"/>
+          <w:szCs w:val="21"/>
+        </w:rPr>
+        <w:t>Uniapp</w:t>
+      </w:r>
+      <w:proofErr w:type="spellEnd"/>
+      <w:r>
+        <w:rPr>
+          <w:rFonts w:ascii="微软雅黑" w:eastAsia="微软雅黑" w:hAnsi="微软雅黑" w:hint="eastAsia"/>
+          <w:color w:val="414141"/>
+          <w:szCs w:val="21"/>
+        </w:rPr>
+        <w:t>等框架协同Element</w:t>
       </w:r>
       <w:r>
         <w:rPr>
@@ -2169,7 +2265,25 @@
           <w:color w:val="414141"/>
           <w:szCs w:val="21"/>
         </w:rPr>
-        <w:t>nt第三方库进行前端页面开发。</w:t>
+        <w:t>nt</w:t>
+      </w:r>
+      <w:proofErr w:type="gramStart"/>
+      <w:r>
+        <w:rPr>
+          <w:rFonts w:ascii="微软雅黑" w:eastAsia="微软雅黑" w:hAnsi="微软雅黑" w:hint="eastAsia"/>
+          <w:color w:val="414141"/>
+          <w:szCs w:val="21"/>
+        </w:rPr>
+        <w:t>第三方库进行</w:t>
+      </w:r>
+      <w:proofErr w:type="gramEnd"/>
+      <w:r>
+        <w:rPr>
+          <w:rFonts w:ascii="微软雅黑" w:eastAsia="微软雅黑" w:hAnsi="微软雅黑" w:hint="eastAsia"/>
+          <w:color w:val="414141"/>
+          <w:szCs w:val="21"/>
+        </w:rPr>
+        <w:t>前端页面开发。</w:t>
       </w:r>
     </w:p>
     <w:p>
@@ -2216,6 +2330,7 @@
         </w:rPr>
         <w:t>掌握</w:t>
       </w:r>
+      <w:proofErr w:type="spellStart"/>
       <w:r>
         <w:rPr>
           <w:rFonts w:ascii="微软雅黑" w:eastAsia="微软雅黑" w:hAnsi="微软雅黑"/>
@@ -2224,6 +2339,7 @@
         </w:rPr>
         <w:t>Mybatis</w:t>
       </w:r>
+      <w:proofErr w:type="spellEnd"/>
       <w:r>
         <w:rPr>
           <w:rFonts w:ascii="微软雅黑" w:eastAsia="微软雅黑" w:hAnsi="微软雅黑"/>
@@ -2246,7 +2362,16 @@
           <w:color w:val="414141"/>
           <w:szCs w:val="21"/>
         </w:rPr>
-        <w:t>、SpringB</w:t>
+        <w:t>、</w:t>
+      </w:r>
+      <w:proofErr w:type="spellStart"/>
+      <w:r>
+        <w:rPr>
+          <w:rFonts w:ascii="微软雅黑" w:eastAsia="微软雅黑" w:hAnsi="微软雅黑"/>
+          <w:color w:val="414141"/>
+          <w:szCs w:val="21"/>
+        </w:rPr>
+        <w:t>SpringB</w:t>
       </w:r>
       <w:r>
         <w:rPr>
@@ -2262,7 +2387,16 @@
           <w:color w:val="414141"/>
           <w:szCs w:val="21"/>
         </w:rPr>
-        <w:t>t等开源框架</w:t>
+        <w:t>t</w:t>
+      </w:r>
+      <w:proofErr w:type="spellEnd"/>
+      <w:r>
+        <w:rPr>
+          <w:rFonts w:ascii="微软雅黑" w:eastAsia="微软雅黑" w:hAnsi="微软雅黑"/>
+          <w:color w:val="414141"/>
+          <w:szCs w:val="21"/>
+        </w:rPr>
+        <w:t>等开源框架</w:t>
       </w:r>
       <w:r>
         <w:rPr>
@@ -2272,13 +2406,23 @@
         </w:rPr>
         <w:t>，</w:t>
       </w:r>
-      <w:r>
-        <w:rPr>
-          <w:rFonts w:ascii="微软雅黑" w:eastAsia="微软雅黑" w:hAnsi="微软雅黑" w:hint="eastAsia"/>
-          <w:color w:val="414141"/>
-          <w:szCs w:val="21"/>
-        </w:rPr>
-        <w:t>熟悉微服务架构下Restful风格开发</w:t>
+      <w:proofErr w:type="gramStart"/>
+      <w:r>
+        <w:rPr>
+          <w:rFonts w:ascii="微软雅黑" w:eastAsia="微软雅黑" w:hAnsi="微软雅黑" w:hint="eastAsia"/>
+          <w:color w:val="414141"/>
+          <w:szCs w:val="21"/>
+        </w:rPr>
+        <w:t>熟悉微服务</w:t>
+      </w:r>
+      <w:proofErr w:type="gramEnd"/>
+      <w:r>
+        <w:rPr>
+          <w:rFonts w:ascii="微软雅黑" w:eastAsia="微软雅黑" w:hAnsi="微软雅黑" w:hint="eastAsia"/>
+          <w:color w:val="414141"/>
+          <w:szCs w:val="21"/>
+        </w:rPr>
+        <w:t>架构下Restful风格开发</w:t>
       </w:r>
       <w:r>
         <w:rPr>
@@ -2310,8 +2454,18 @@
           <w:color w:val="414141"/>
           <w:szCs w:val="21"/>
         </w:rPr>
-        <w:t>熟悉SpringCloud</w:t>
-      </w:r>
+        <w:t>熟悉</w:t>
+      </w:r>
+      <w:proofErr w:type="spellStart"/>
+      <w:r>
+        <w:rPr>
+          <w:rFonts w:ascii="微软雅黑" w:eastAsia="微软雅黑" w:hAnsi="微软雅黑" w:hint="eastAsia"/>
+          <w:color w:val="414141"/>
+          <w:szCs w:val="21"/>
+        </w:rPr>
+        <w:t>SpringCloud</w:t>
+      </w:r>
+      <w:proofErr w:type="spellEnd"/>
       <w:r>
         <w:rPr>
           <w:rFonts w:ascii="微软雅黑" w:eastAsia="微软雅黑" w:hAnsi="微软雅黑"/>
@@ -2371,7 +2525,25 @@
           <w:color w:val="414141"/>
           <w:szCs w:val="21"/>
         </w:rPr>
-        <w:t>握微服务常用组件</w:t>
+        <w:t>握</w:t>
+      </w:r>
+      <w:proofErr w:type="gramStart"/>
+      <w:r>
+        <w:rPr>
+          <w:rFonts w:ascii="微软雅黑" w:eastAsia="微软雅黑" w:hAnsi="微软雅黑" w:hint="eastAsia"/>
+          <w:color w:val="414141"/>
+          <w:szCs w:val="21"/>
+        </w:rPr>
+        <w:t>微服务</w:t>
+      </w:r>
+      <w:proofErr w:type="gramEnd"/>
+      <w:r>
+        <w:rPr>
+          <w:rFonts w:ascii="微软雅黑" w:eastAsia="微软雅黑" w:hAnsi="微软雅黑" w:hint="eastAsia"/>
+          <w:color w:val="414141"/>
+          <w:szCs w:val="21"/>
+        </w:rPr>
+        <w:t>常用组件</w:t>
       </w:r>
       <w:r>
         <w:rPr>
@@ -2387,7 +2559,25 @@
           <w:color w:val="414141"/>
           <w:szCs w:val="21"/>
         </w:rPr>
-        <w:t>注册中心Nacos、负载均衡器R</w:t>
+        <w:t>注册中心</w:t>
+      </w:r>
+      <w:proofErr w:type="spellStart"/>
+      <w:r>
+        <w:rPr>
+          <w:rFonts w:ascii="微软雅黑" w:eastAsia="微软雅黑" w:hAnsi="微软雅黑"/>
+          <w:color w:val="414141"/>
+          <w:szCs w:val="21"/>
+        </w:rPr>
+        <w:t>Nacos</w:t>
+      </w:r>
+      <w:proofErr w:type="spellEnd"/>
+      <w:r>
+        <w:rPr>
+          <w:rFonts w:ascii="微软雅黑" w:eastAsia="微软雅黑" w:hAnsi="微软雅黑"/>
+          <w:color w:val="414141"/>
+          <w:szCs w:val="21"/>
+        </w:rPr>
+        <w:t>、负载均衡器R</w:t>
       </w:r>
       <w:r>
         <w:rPr>
@@ -2419,7 +2609,16 @@
           <w:color w:val="414141"/>
           <w:szCs w:val="21"/>
         </w:rPr>
-        <w:t>客户端调用工具OpenFei</w:t>
+        <w:t>客户端调用工具</w:t>
+      </w:r>
+      <w:proofErr w:type="spellStart"/>
+      <w:r>
+        <w:rPr>
+          <w:rFonts w:ascii="微软雅黑" w:eastAsia="微软雅黑" w:hAnsi="微软雅黑"/>
+          <w:color w:val="414141"/>
+          <w:szCs w:val="21"/>
+        </w:rPr>
+        <w:t>OpenFei</w:t>
       </w:r>
       <w:r>
         <w:rPr>
@@ -2437,6 +2636,7 @@
         </w:rPr>
         <w:t>n</w:t>
       </w:r>
+      <w:proofErr w:type="spellEnd"/>
       <w:r>
         <w:rPr>
           <w:rFonts w:ascii="微软雅黑" w:eastAsia="微软雅黑" w:hAnsi="微软雅黑" w:hint="eastAsia"/>
@@ -2477,6 +2677,7 @@
         </w:rPr>
         <w:t>，了解一些分布式事务</w:t>
       </w:r>
+      <w:proofErr w:type="spellStart"/>
       <w:r>
         <w:rPr>
           <w:rFonts w:ascii="微软雅黑" w:eastAsia="微软雅黑" w:hAnsi="微软雅黑" w:hint="eastAsia"/>
@@ -2493,6 +2694,7 @@
         </w:rPr>
         <w:t>eata</w:t>
       </w:r>
+      <w:proofErr w:type="spellEnd"/>
       <w:r>
         <w:rPr>
           <w:rFonts w:ascii="微软雅黑" w:eastAsia="微软雅黑" w:hAnsi="微软雅黑" w:hint="eastAsia"/>
@@ -2701,7 +2903,25 @@
           <w:color w:val="414141"/>
           <w:szCs w:val="21"/>
         </w:rPr>
-        <w:t>Docker容器化部署技术</w:t>
+        <w:t>Docker容器</w:t>
+      </w:r>
+      <w:proofErr w:type="gramStart"/>
+      <w:r>
+        <w:rPr>
+          <w:rFonts w:ascii="微软雅黑" w:eastAsia="微软雅黑" w:hAnsi="微软雅黑" w:hint="eastAsia"/>
+          <w:color w:val="414141"/>
+          <w:szCs w:val="21"/>
+        </w:rPr>
+        <w:t>化部署</w:t>
+      </w:r>
+      <w:proofErr w:type="gramEnd"/>
+      <w:r>
+        <w:rPr>
+          <w:rFonts w:ascii="微软雅黑" w:eastAsia="微软雅黑" w:hAnsi="微软雅黑" w:hint="eastAsia"/>
+          <w:color w:val="414141"/>
+          <w:szCs w:val="21"/>
+        </w:rPr>
+        <w:t>技术</w:t>
       </w:r>
       <w:r>
         <w:rPr>
@@ -3420,7 +3640,43 @@
           <w:color w:val="414141"/>
           <w:szCs w:val="21"/>
         </w:rPr>
-        <w:t>是仿今日头条的一个微服务项目</w:t>
+        <w:t>是</w:t>
+      </w:r>
+      <w:proofErr w:type="gramStart"/>
+      <w:r>
+        <w:rPr>
+          <w:rFonts w:ascii="微软雅黑" w:eastAsia="微软雅黑" w:hAnsi="微软雅黑" w:hint="eastAsia"/>
+          <w:color w:val="414141"/>
+          <w:szCs w:val="21"/>
+        </w:rPr>
+        <w:t>仿今日</w:t>
+      </w:r>
+      <w:proofErr w:type="gramEnd"/>
+      <w:r>
+        <w:rPr>
+          <w:rFonts w:ascii="微软雅黑" w:eastAsia="微软雅黑" w:hAnsi="微软雅黑" w:hint="eastAsia"/>
+          <w:color w:val="414141"/>
+          <w:szCs w:val="21"/>
+        </w:rPr>
+        <w:t>头条的一个</w:t>
+      </w:r>
+      <w:proofErr w:type="gramStart"/>
+      <w:r>
+        <w:rPr>
+          <w:rFonts w:ascii="微软雅黑" w:eastAsia="微软雅黑" w:hAnsi="微软雅黑" w:hint="eastAsia"/>
+          <w:color w:val="414141"/>
+          <w:szCs w:val="21"/>
+        </w:rPr>
+        <w:t>微服务</w:t>
+      </w:r>
+      <w:proofErr w:type="gramEnd"/>
+      <w:r>
+        <w:rPr>
+          <w:rFonts w:ascii="微软雅黑" w:eastAsia="微软雅黑" w:hAnsi="微软雅黑" w:hint="eastAsia"/>
+          <w:color w:val="414141"/>
+          <w:szCs w:val="21"/>
+        </w:rPr>
+        <w:t>项目</w:t>
       </w:r>
       <w:r>
         <w:rPr>
@@ -3534,7 +3790,25 @@
           <w:color w:val="414141"/>
           <w:szCs w:val="21"/>
         </w:rPr>
-        <w:t>与拦截器配合JWT与前端交互</w:t>
+        <w:t>与拦截</w:t>
+      </w:r>
+      <w:proofErr w:type="gramStart"/>
+      <w:r>
+        <w:rPr>
+          <w:rFonts w:ascii="微软雅黑" w:eastAsia="微软雅黑" w:hAnsi="微软雅黑" w:hint="eastAsia"/>
+          <w:color w:val="414141"/>
+          <w:szCs w:val="21"/>
+        </w:rPr>
+        <w:t>器配合</w:t>
+      </w:r>
+      <w:proofErr w:type="gramEnd"/>
+      <w:r>
+        <w:rPr>
+          <w:rFonts w:ascii="微软雅黑" w:eastAsia="微软雅黑" w:hAnsi="微软雅黑" w:hint="eastAsia"/>
+          <w:color w:val="414141"/>
+          <w:szCs w:val="21"/>
+        </w:rPr>
+        <w:t>JWT与前端交互</w:t>
       </w:r>
       <w:r>
         <w:rPr>
@@ -3649,6 +3923,11 @@
         <w:adjustRightInd w:val="0"/>
         <w:snapToGrid w:val="0"/>
         <w:ind w:firstLineChars="0"/>
+        <w:rPr>
+          <w:rFonts w:ascii="微软雅黑" w:eastAsia="微软雅黑" w:hAnsi="微软雅黑"/>
+          <w:color w:val="414141"/>
+          <w:szCs w:val="21"/>
+        </w:rPr>
       </w:pPr>
       <w:r>
         <w:rPr>
@@ -3664,7 +3943,25 @@
           <w:color w:val="414141"/>
           <w:szCs w:val="21"/>
         </w:rPr>
-        <w:t>Redis缓存技术，实现热数据的计算</w:t>
+        <w:t>Redis缓存技术，实现</w:t>
+      </w:r>
+      <w:proofErr w:type="gramStart"/>
+      <w:r>
+        <w:rPr>
+          <w:rFonts w:ascii="微软雅黑" w:eastAsia="微软雅黑" w:hAnsi="微软雅黑"/>
+          <w:color w:val="414141"/>
+          <w:szCs w:val="21"/>
+        </w:rPr>
+        <w:t>热数据</w:t>
+      </w:r>
+      <w:proofErr w:type="gramEnd"/>
+      <w:r>
+        <w:rPr>
+          <w:rFonts w:ascii="微软雅黑" w:eastAsia="微软雅黑" w:hAnsi="微软雅黑"/>
+          <w:color w:val="414141"/>
+          <w:szCs w:val="21"/>
+        </w:rPr>
+        <w:t>的计算</w:t>
       </w:r>
       <w:r>
         <w:rPr>
@@ -3713,19 +4010,51 @@
         <w:adjustRightInd w:val="0"/>
         <w:snapToGrid w:val="0"/>
         <w:ind w:firstLineChars="0"/>
-      </w:pPr>
-      <w:r>
-        <w:rPr>
-          <w:rFonts w:hint="eastAsia"/>
+        <w:rPr>
+          <w:rFonts w:ascii="微软雅黑" w:eastAsia="微软雅黑" w:hAnsi="微软雅黑"/>
+          <w:color w:val="414141"/>
+          <w:szCs w:val="21"/>
+        </w:rPr>
+      </w:pPr>
+      <w:r>
+        <w:rPr>
+          <w:rFonts w:ascii="微软雅黑" w:eastAsia="微软雅黑" w:hAnsi="微软雅黑" w:hint="eastAsia"/>
+          <w:color w:val="414141"/>
+          <w:szCs w:val="21"/>
         </w:rPr>
         <w:t>运用</w:t>
       </w:r>
       <w:r>
-        <w:t>Spring Cloud Alibaba Nacos作为项目中的注册中心和配置中心</w:t>
-      </w:r>
-      <w:r>
-        <w:rPr>
-          <w:rFonts w:hint="eastAsia"/>
+        <w:rPr>
+          <w:rFonts w:ascii="微软雅黑" w:eastAsia="微软雅黑" w:hAnsi="微软雅黑"/>
+          <w:color w:val="414141"/>
+          <w:szCs w:val="21"/>
+        </w:rPr>
+        <w:t xml:space="preserve">Spring Cloud Alibaba </w:t>
+      </w:r>
+      <w:proofErr w:type="spellStart"/>
+      <w:r>
+        <w:rPr>
+          <w:rFonts w:ascii="微软雅黑" w:eastAsia="微软雅黑" w:hAnsi="微软雅黑"/>
+          <w:color w:val="414141"/>
+          <w:szCs w:val="21"/>
+        </w:rPr>
+        <w:t>Nacos</w:t>
+      </w:r>
+      <w:proofErr w:type="spellEnd"/>
+      <w:r>
+        <w:rPr>
+          <w:rFonts w:ascii="微软雅黑" w:eastAsia="微软雅黑" w:hAnsi="微软雅黑"/>
+          <w:color w:val="414141"/>
+          <w:szCs w:val="21"/>
+        </w:rPr>
+        <w:t>作为项目中的注册中心和配置中心</w:t>
+      </w:r>
+      <w:r>
+        <w:rPr>
+          <w:rFonts w:ascii="微软雅黑" w:eastAsia="微软雅黑" w:hAnsi="微软雅黑" w:hint="eastAsia"/>
+          <w:color w:val="414141"/>
+          <w:szCs w:val="21"/>
         </w:rPr>
         <w:t>。</w:t>
       </w:r>
@@ -3744,15 +4073,45 @@
         <w:adjustRightInd w:val="0"/>
         <w:snapToGrid w:val="0"/>
         <w:ind w:firstLineChars="0"/>
-      </w:pPr>
-      <w:r>
-        <w:rPr>
-          <w:rFonts w:hint="eastAsia"/>
+        <w:rPr>
+          <w:rFonts w:ascii="微软雅黑" w:eastAsia="微软雅黑" w:hAnsi="微软雅黑"/>
+          <w:color w:val="414141"/>
+          <w:szCs w:val="21"/>
+        </w:rPr>
+      </w:pPr>
+      <w:r>
+        <w:rPr>
+          <w:rFonts w:ascii="微软雅黑" w:eastAsia="微软雅黑" w:hAnsi="微软雅黑" w:hint="eastAsia"/>
+          <w:color w:val="414141"/>
+          <w:szCs w:val="21"/>
         </w:rPr>
         <w:t>使用</w:t>
       </w:r>
       <w:r>
-        <w:t>Mongo存储用户热数据，以保证用户热数据高扩展和高性能指标</w:t>
+        <w:rPr>
+          <w:rFonts w:ascii="微软雅黑" w:eastAsia="微软雅黑" w:hAnsi="微软雅黑"/>
+          <w:color w:val="414141"/>
+          <w:szCs w:val="21"/>
+        </w:rPr>
+        <w:t>Mongo存储用户热数据，以保证用户</w:t>
+      </w:r>
+      <w:proofErr w:type="gramStart"/>
+      <w:r>
+        <w:rPr>
+          <w:rFonts w:ascii="微软雅黑" w:eastAsia="微软雅黑" w:hAnsi="微软雅黑"/>
+          <w:color w:val="414141"/>
+          <w:szCs w:val="21"/>
+        </w:rPr>
+        <w:t>热数据</w:t>
+      </w:r>
+      <w:proofErr w:type="gramEnd"/>
+      <w:r>
+        <w:rPr>
+          <w:rFonts w:ascii="微软雅黑" w:eastAsia="微软雅黑" w:hAnsi="微软雅黑"/>
+          <w:color w:val="414141"/>
+          <w:szCs w:val="21"/>
+        </w:rPr>
+        <w:t>高扩展和高性能指标</w:t>
       </w:r>
     </w:p>
     <w:p>
@@ -3769,37 +4128,59 @@
         <w:adjustRightInd w:val="0"/>
         <w:snapToGrid w:val="0"/>
         <w:ind w:firstLineChars="0"/>
-      </w:pPr>
-      <w:r>
-        <w:rPr>
-          <w:rFonts w:hint="eastAsia"/>
+        <w:rPr>
+          <w:rFonts w:ascii="微软雅黑" w:eastAsia="微软雅黑" w:hAnsi="微软雅黑"/>
+          <w:color w:val="414141"/>
+          <w:szCs w:val="21"/>
+        </w:rPr>
+      </w:pPr>
+      <w:r>
+        <w:rPr>
+          <w:rFonts w:ascii="微软雅黑" w:eastAsia="微软雅黑" w:hAnsi="微软雅黑" w:hint="eastAsia"/>
+          <w:color w:val="414141"/>
+          <w:szCs w:val="21"/>
         </w:rPr>
         <w:t>使用分布式任务框架</w:t>
       </w:r>
-      <w:r>
-        <w:rPr>
-          <w:rFonts w:hint="eastAsia"/>
+      <w:proofErr w:type="spellStart"/>
+      <w:r>
+        <w:rPr>
+          <w:rFonts w:ascii="微软雅黑" w:eastAsia="微软雅黑" w:hAnsi="微软雅黑" w:hint="eastAsia"/>
+          <w:color w:val="414141"/>
+          <w:szCs w:val="21"/>
         </w:rPr>
         <w:t>xxl</w:t>
       </w:r>
-      <w:r>
+      <w:proofErr w:type="spellEnd"/>
+      <w:r>
+        <w:rPr>
+          <w:rFonts w:ascii="微软雅黑" w:eastAsia="微软雅黑" w:hAnsi="微软雅黑"/>
+          <w:color w:val="414141"/>
+          <w:szCs w:val="21"/>
+        </w:rPr>
         <w:t>-</w:t>
       </w:r>
       <w:r>
         <w:rPr>
-          <w:rFonts w:hint="eastAsia"/>
+          <w:rFonts w:ascii="微软雅黑" w:eastAsia="微软雅黑" w:hAnsi="微软雅黑" w:hint="eastAsia"/>
+          <w:color w:val="414141"/>
+          <w:szCs w:val="21"/>
         </w:rPr>
         <w:t>job</w:t>
       </w:r>
       <w:r>
         <w:rPr>
-          <w:rFonts w:hint="eastAsia"/>
+          <w:rFonts w:ascii="微软雅黑" w:eastAsia="微软雅黑" w:hAnsi="微软雅黑" w:hint="eastAsia"/>
+          <w:color w:val="414141"/>
+          <w:szCs w:val="21"/>
         </w:rPr>
         <w:t>定时</w:t>
       </w:r>
       <w:r>
         <w:rPr>
-          <w:rFonts w:hint="eastAsia"/>
+          <w:rFonts w:ascii="微软雅黑" w:eastAsia="微软雅黑" w:hAnsi="微软雅黑" w:hint="eastAsia"/>
+          <w:color w:val="414141"/>
+          <w:szCs w:val="21"/>
         </w:rPr>
         <w:t>计算文章热度</w:t>
       </w:r>
@@ -3812,7 +4193,25 @@
         </w:tabs>
         <w:adjustRightInd w:val="0"/>
         <w:snapToGrid w:val="0"/>
-      </w:pPr>
+        <w:rPr>
+          <w:rFonts w:ascii="微软雅黑" w:eastAsia="微软雅黑" w:hAnsi="微软雅黑"/>
+          <w:b/>
+          <w:bCs/>
+          <w:color w:val="414141"/>
+          <w:szCs w:val="21"/>
+        </w:rPr>
+      </w:pPr>
+      <w:r>
+        <w:rPr>
+          <w:rFonts w:ascii="微软雅黑" w:eastAsia="微软雅黑" w:hAnsi="微软雅黑" w:hint="eastAsia"/>
+          <w:b/>
+          <w:bCs/>
+          <w:color w:val="414141"/>
+          <w:szCs w:val="21"/>
+        </w:rPr>
+        <w:lastRenderedPageBreak/>
+        <w:t>项目总结：</w:t>
+      </w:r>
     </w:p>
     <w:p>
       <w:pPr>
@@ -3822,16 +4221,97 @@
         </w:tabs>
         <w:adjustRightInd w:val="0"/>
         <w:snapToGrid w:val="0"/>
+        <w:rPr>
+          <w:rFonts w:hint="eastAsia"/>
+        </w:rPr>
+      </w:pPr>
+    </w:p>
+    <w:p>
+      <w:pPr>
+        <w:tabs>
+          <w:tab w:val="left" w:pos="3828"/>
+          <w:tab w:val="left" w:pos="7655"/>
+        </w:tabs>
+        <w:adjustRightInd w:val="0"/>
+        <w:snapToGrid w:val="0"/>
+        <w:rPr>
+          <w:rFonts w:ascii="微软雅黑" w:eastAsia="微软雅黑" w:hAnsi="微软雅黑" w:hint="eastAsia"/>
+          <w:b/>
+          <w:bCs/>
+          <w:color w:val="414141"/>
+          <w:szCs w:val="21"/>
+        </w:rPr>
+      </w:pPr>
+    </w:p>
+    <w:p>
+      <w:pPr>
+        <w:tabs>
+          <w:tab w:val="left" w:pos="3828"/>
+          <w:tab w:val="left" w:pos="7655"/>
+        </w:tabs>
+        <w:adjustRightInd w:val="0"/>
+        <w:snapToGrid w:val="0"/>
+        <w:rPr>
+          <w:rFonts w:ascii="微软雅黑" w:eastAsia="微软雅黑" w:hAnsi="微软雅黑"/>
+          <w:b/>
+          <w:bCs/>
+          <w:color w:val="414141"/>
+          <w:szCs w:val="21"/>
+        </w:rPr>
+      </w:pPr>
+      <w:r>
+        <w:rPr>
+          <w:rFonts w:ascii="微软雅黑" w:eastAsia="微软雅黑" w:hAnsi="微软雅黑" w:hint="eastAsia"/>
+          <w:b/>
+          <w:bCs/>
+          <w:color w:val="414141"/>
+          <w:szCs w:val="21"/>
+        </w:rPr>
+        <w:t>项目地址：</w:t>
+      </w:r>
+    </w:p>
+    <w:p>
+      <w:pPr>
+        <w:tabs>
+          <w:tab w:val="left" w:pos="3828"/>
+          <w:tab w:val="left" w:pos="7655"/>
+        </w:tabs>
+        <w:adjustRightInd w:val="0"/>
+        <w:snapToGrid w:val="0"/>
+        <w:rPr>
+          <w:rFonts w:ascii="微软雅黑" w:eastAsia="微软雅黑" w:hAnsi="微软雅黑" w:hint="eastAsia"/>
+          <w:color w:val="414141"/>
+          <w:szCs w:val="21"/>
+        </w:rPr>
+      </w:pPr>
+    </w:p>
+    <w:p>
+      <w:pPr>
+        <w:tabs>
+          <w:tab w:val="left" w:pos="3828"/>
+          <w:tab w:val="left" w:pos="7655"/>
+        </w:tabs>
+        <w:adjustRightInd w:val="0"/>
+        <w:snapToGrid w:val="0"/>
+      </w:pPr>
+    </w:p>
+    <w:p>
+      <w:pPr>
+        <w:tabs>
+          <w:tab w:val="left" w:pos="3828"/>
+          <w:tab w:val="left" w:pos="7655"/>
+        </w:tabs>
+        <w:adjustRightInd w:val="0"/>
+        <w:snapToGrid w:val="0"/>
       </w:pPr>
       <w:r>
         <w:rPr>
           <w:noProof/>
         </w:rPr>
-        <w:lastRenderedPageBreak/>
         <mc:AlternateContent>
           <mc:Choice Requires="wpg">
             <w:drawing>
-              <wp:anchor distT="0" distB="0" distL="114300" distR="114300" simplePos="0" relativeHeight="251657216" behindDoc="0" locked="0" layoutInCell="1" allowOverlap="1" wp14:anchorId="343B8C8C" wp14:editId="6F42764F">
+              <wp:anchor distT="0" distB="0" distL="114300" distR="114300" simplePos="0" relativeHeight="251658240" behindDoc="0" locked="0" layoutInCell="1" allowOverlap="1" wp14:anchorId="343B8C8C" wp14:editId="6F42764F">
                 <wp:simplePos x="0" y="0"/>
                 <wp:positionH relativeFrom="column">
                   <wp:posOffset>0</wp:posOffset>
@@ -4029,7 +4509,7 @@
           </mc:Choice>
           <mc:Fallback>
             <w:pict>
-              <v:group w14:anchorId="343B8C8C" id="组合 1083989295" o:spid="_x0000_s1050" style="position:absolute;left:0;text-align:left;margin-left:0;margin-top:0;width:513.15pt;height:33.35pt;z-index:251657216;mso-width-relative:margin" coordorigin="2629,10146" coordsize="10308,610" o:gfxdata="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">
+              <v:group w14:anchorId="343B8C8C" id="组合 1083989295" o:spid="_x0000_s1050" style="position:absolute;left:0;text-align:left;margin-left:0;margin-top:0;width:513.15pt;height:33.35pt;z-index:251658240;mso-width-relative:margin" coordorigin="2629,10146" coordsize="10308,610" o:gfxdata="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">
                 <v:group id="组合 182443263" o:spid="_x0000_s1051" style="position:absolute;left:2629;top:10214;width:10308;height:468" coordorigin="2775,3675" coordsize="10308,529" o:gfxdata="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">
                   <v:shape id="Shape 1794" o:spid="_x0000_s1052" style="position:absolute;left:2775;top:3675;width:2199;height:529;visibility:visible;mso-wrap-style:square;v-text-anchor:middle" coordsize="2199,529" o:gfxdata="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" path="m,l1769,r254,322l2199,528,,529,,xe" fillcolor="#19325b" stroked="f" strokeweight="1pt">
                     <v:path arrowok="t" o:connecttype="custom" o:connectlocs="0,0;1769,0;2023,322;2199,528;0,529;0,0" o:connectangles="0,0,0,0,0,0"/>
@@ -4093,13 +4573,23 @@
           <w:szCs w:val="21"/>
         </w:rPr>
       </w:pPr>
-      <w:r>
-        <w:rPr>
-          <w:rFonts w:ascii="微软雅黑" w:eastAsia="微软雅黑" w:hAnsi="微软雅黑" w:hint="eastAsia"/>
-          <w:color w:val="414141"/>
-          <w:szCs w:val="21"/>
-        </w:rPr>
-        <w:t xml:space="preserve">蓝桥杯 </w:t>
+      <w:proofErr w:type="gramStart"/>
+      <w:r>
+        <w:rPr>
+          <w:rFonts w:ascii="微软雅黑" w:eastAsia="微软雅黑" w:hAnsi="微软雅黑" w:hint="eastAsia"/>
+          <w:color w:val="414141"/>
+          <w:szCs w:val="21"/>
+        </w:rPr>
+        <w:t>蓝桥杯</w:t>
+      </w:r>
+      <w:proofErr w:type="gramEnd"/>
+      <w:r>
+        <w:rPr>
+          <w:rFonts w:ascii="微软雅黑" w:eastAsia="微软雅黑" w:hAnsi="微软雅黑" w:hint="eastAsia"/>
+          <w:color w:val="414141"/>
+          <w:szCs w:val="21"/>
+        </w:rPr>
+        <w:t xml:space="preserve"> </w:t>
       </w:r>
       <w:r>
         <w:rPr>
@@ -4570,27 +5060,39 @@
     <w:p>
       <w:pPr>
         <w:rPr>
-          <w:rFonts w:ascii="微软雅黑" w:eastAsia="微软雅黑" w:hAnsi="微软雅黑"/>
-          <w:color w:val="414141"/>
-          <w:szCs w:val="21"/>
-        </w:rPr>
-      </w:pPr>
-      <w:r>
-        <w:rPr>
-          <w:rFonts w:ascii="微软雅黑" w:eastAsia="微软雅黑" w:hAnsi="微软雅黑" w:hint="eastAsia"/>
-          <w:color w:val="414141"/>
-          <w:szCs w:val="21"/>
-        </w:rPr>
-        <w:t>Github：</w:t>
-      </w:r>
-      <w:r>
-        <w:rPr>
-          <w:rFonts w:ascii="微软雅黑" w:eastAsia="微软雅黑" w:hAnsi="微软雅黑"/>
-          <w:color w:val="414141"/>
-          <w:szCs w:val="21"/>
-        </w:rPr>
-        <w:t>https://github.com/congmucc</w:t>
-      </w:r>
+          <w:rFonts w:ascii="微软雅黑" w:eastAsia="微软雅黑" w:hAnsi="微软雅黑" w:hint="eastAsia"/>
+          <w:color w:val="414141"/>
+          <w:szCs w:val="21"/>
+        </w:rPr>
+      </w:pPr>
+      <w:proofErr w:type="spellStart"/>
+      <w:r>
+        <w:rPr>
+          <w:rFonts w:ascii="微软雅黑" w:eastAsia="微软雅黑" w:hAnsi="微软雅黑" w:hint="eastAsia"/>
+          <w:color w:val="414141"/>
+          <w:szCs w:val="21"/>
+        </w:rPr>
+        <w:t>Github</w:t>
+      </w:r>
+      <w:proofErr w:type="spellEnd"/>
+      <w:r>
+        <w:rPr>
+          <w:rFonts w:ascii="微软雅黑" w:eastAsia="微软雅黑" w:hAnsi="微软雅黑" w:hint="eastAsia"/>
+          <w:color w:val="414141"/>
+          <w:szCs w:val="21"/>
+        </w:rPr>
+        <w:t>：</w:t>
+      </w:r>
+      <w:hyperlink r:id="rId9" w:history="1">
+        <w:r>
+          <w:rPr>
+            <w:rStyle w:val="aa"/>
+            <w:rFonts w:ascii="微软雅黑" w:eastAsia="微软雅黑" w:hAnsi="微软雅黑"/>
+            <w:szCs w:val="21"/>
+          </w:rPr>
+          <w:t>https://github.com/congmucc</w:t>
+        </w:r>
+      </w:hyperlink>
     </w:p>
     <w:p>
       <w:pPr>
@@ -5570,12 +6072,23 @@
     <w:name w:val="Hyperlink"/>
     <w:basedOn w:val="a0"/>
     <w:uiPriority w:val="99"/>
-    <w:semiHidden/>
     <w:unhideWhenUsed/>
     <w:rsid w:val="001F3510"/>
     <w:rPr>
       <w:color w:val="0000FF"/>
       <w:u w:val="single"/>
+    </w:rPr>
+  </w:style>
+  <w:style w:type="character" w:styleId="ab">
+    <w:name w:val="Unresolved Mention"/>
+    <w:basedOn w:val="a0"/>
+    <w:uiPriority w:val="99"/>
+    <w:semiHidden/>
+    <w:unhideWhenUsed/>
+    <w:rsid w:val="00385888"/>
+    <w:rPr>
+      <w:color w:val="605E5C"/>
+      <w:shd w:val="clear" w:color="auto" w:fill="E1DFDD"/>
     </w:rPr>
   </w:style>
 </w:styles>

</xml_diff>

<commit_message>
vault backup: 2024-03-06 21:46:42
</commit_message>
<xml_diff>
--- a/02-Code/面试/简历/简历0.2.docx
+++ b/02-Code/面试/简历/简历0.2.docx
@@ -5,156 +5,10 @@
     <w:p>
       <w:pPr>
         <w:snapToGrid w:val="0"/>
-      </w:pPr>
-      <w:r>
-        <w:rPr>
-          <w:noProof/>
-        </w:rPr>
-        <mc:AlternateContent>
-          <mc:Choice Requires="wps">
-            <w:drawing>
-              <wp:anchor distT="0" distB="0" distL="114300" distR="114300" simplePos="0" relativeHeight="251653632" behindDoc="0" locked="0" layoutInCell="1" allowOverlap="1" wp14:anchorId="5EC80C6F" wp14:editId="37633EE8">
-                <wp:simplePos x="0" y="0"/>
-                <wp:positionH relativeFrom="margin">
-                  <wp:posOffset>-652780</wp:posOffset>
-                </wp:positionH>
-                <wp:positionV relativeFrom="paragraph">
-                  <wp:posOffset>-500380</wp:posOffset>
-                </wp:positionV>
-                <wp:extent cx="7924800" cy="504000"/>
-                <wp:effectExtent l="0" t="0" r="0" b="0"/>
-                <wp:wrapNone/>
-                <wp:docPr id="1" name="矩形 1"/>
-                <wp:cNvGraphicFramePr/>
-                <a:graphic xmlns:a="http://schemas.openxmlformats.org/drawingml/2006/main">
-                  <a:graphicData uri="http://schemas.microsoft.com/office/word/2010/wordprocessingShape">
-                    <wps:wsp>
-                      <wps:cNvSpPr/>
-                      <wps:spPr>
-                        <a:xfrm>
-                          <a:off x="0" y="0"/>
-                          <a:ext cx="7924800" cy="504000"/>
-                        </a:xfrm>
-                        <a:prstGeom prst="rect">
-                          <a:avLst/>
-                        </a:prstGeom>
-                        <a:solidFill>
-                          <a:schemeClr val="accent1">
-                            <a:lumMod val="50000"/>
-                          </a:schemeClr>
-                        </a:solidFill>
-                        <a:ln>
-                          <a:noFill/>
-                        </a:ln>
-                      </wps:spPr>
-                      <wps:style>
-                        <a:lnRef idx="2">
-                          <a:schemeClr val="accent1">
-                            <a:shade val="50000"/>
-                          </a:schemeClr>
-                        </a:lnRef>
-                        <a:fillRef idx="1">
-                          <a:schemeClr val="accent1"/>
-                        </a:fillRef>
-                        <a:effectRef idx="0">
-                          <a:schemeClr val="accent1"/>
-                        </a:effectRef>
-                        <a:fontRef idx="minor">
-                          <a:schemeClr val="lt1"/>
-                        </a:fontRef>
-                      </wps:style>
-                      <wps:txbx>
-                        <w:txbxContent>
-                          <w:p>
-                            <w:pPr>
-                              <w:snapToGrid w:val="0"/>
-                              <w:spacing w:line="560" w:lineRule="exact"/>
-                              <w:jc w:val="center"/>
-                              <w:rPr>
-                                <w:rFonts w:ascii="微软雅黑" w:eastAsia="微软雅黑" w:hAnsi="微软雅黑"/>
-                                <w:b/>
-                                <w:color w:val="F7CAAC" w:themeColor="accent2" w:themeTint="66"/>
-                                <w:sz w:val="24"/>
-                                <w:szCs w:val="28"/>
-                                <w14:textOutline w14:w="11112" w14:cap="flat" w14:cmpd="sng" w14:algn="ctr">
-                                  <w14:solidFill>
-                                    <w14:schemeClr w14:val="accent2"/>
-                                  </w14:solidFill>
-                                  <w14:prstDash w14:val="solid"/>
-                                  <w14:round/>
-                                </w14:textOutline>
-                              </w:rPr>
-                            </w:pPr>
-                            <w:r>
-                              <w:rPr>
-                                <w:rFonts w:ascii="华康俪金黑W8(P)" w:eastAsia="华康俪金黑W8(P)" w:hAnsi="微软雅黑" w:hint="eastAsia"/>
-                                <w:spacing w:val="20"/>
-                                <w:sz w:val="32"/>
-                                <w:szCs w:val="36"/>
-                              </w:rPr>
-                              <w:t>个人简历</w:t>
-                            </w:r>
-                          </w:p>
-                        </w:txbxContent>
-                      </wps:txbx>
-                      <wps:bodyPr rot="0" spcFirstLastPara="0" vertOverflow="overflow" horzOverflow="overflow" vert="horz" wrap="square" lIns="91440" tIns="45720" rIns="91440" bIns="45720" numCol="1" spcCol="0" rtlCol="0" fromWordArt="0" anchor="ctr" anchorCtr="0" forceAA="0" compatLnSpc="1">
-                        <a:prstTxWarp prst="textNoShape">
-                          <a:avLst/>
-                        </a:prstTxWarp>
-                        <a:noAutofit/>
-                      </wps:bodyPr>
-                    </wps:wsp>
-                  </a:graphicData>
-                </a:graphic>
-                <wp14:sizeRelV relativeFrom="margin">
-                  <wp14:pctHeight>0</wp14:pctHeight>
-                </wp14:sizeRelV>
-              </wp:anchor>
-            </w:drawing>
-          </mc:Choice>
-          <mc:Fallback>
-            <w:pict>
-              <v:rect w14:anchorId="5EC80C6F" id="矩形 1" o:spid="_x0000_s1026" style="position:absolute;left:0;text-align:left;margin-left:-51.4pt;margin-top:-39.4pt;width:624pt;height:39.7pt;z-index:251653632;visibility:visible;mso-wrap-style:square;mso-height-percent:0;mso-wrap-distance-left:9pt;mso-wrap-distance-top:0;mso-wrap-distance-right:9pt;mso-wrap-distance-bottom:0;mso-position-horizontal:absolute;mso-position-horizontal-relative:margin;mso-position-vertical:absolute;mso-position-vertical-relative:text;mso-height-percent:0;mso-height-relative:margin;v-text-anchor:middle" o:gfxdata="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" fillcolor="#1f3763 [1604]" stroked="f" strokeweight="1pt">
-                <v:textbox>
-                  <w:txbxContent>
-                    <w:p>
-                      <w:pPr>
-                        <w:snapToGrid w:val="0"/>
-                        <w:spacing w:line="560" w:lineRule="exact"/>
-                        <w:jc w:val="center"/>
-                        <w:rPr>
-                          <w:rFonts w:ascii="微软雅黑" w:eastAsia="微软雅黑" w:hAnsi="微软雅黑"/>
-                          <w:b/>
-                          <w:color w:val="F7CAAC" w:themeColor="accent2" w:themeTint="66"/>
-                          <w:sz w:val="24"/>
-                          <w:szCs w:val="28"/>
-                          <w14:textOutline w14:w="11112" w14:cap="flat" w14:cmpd="sng" w14:algn="ctr">
-                            <w14:solidFill>
-                              <w14:schemeClr w14:val="accent2"/>
-                            </w14:solidFill>
-                            <w14:prstDash w14:val="solid"/>
-                            <w14:round/>
-                          </w14:textOutline>
-                        </w:rPr>
-                      </w:pPr>
-                      <w:r>
-                        <w:rPr>
-                          <w:rFonts w:ascii="华康俪金黑W8(P)" w:eastAsia="华康俪金黑W8(P)" w:hAnsi="微软雅黑" w:hint="eastAsia"/>
-                          <w:spacing w:val="20"/>
-                          <w:sz w:val="32"/>
-                          <w:szCs w:val="36"/>
-                        </w:rPr>
-                        <w:t>个人简历</w:t>
-                      </w:r>
-                    </w:p>
-                  </w:txbxContent>
-                </v:textbox>
-                <w10:wrap anchorx="margin"/>
-              </v:rect>
-            </w:pict>
-          </mc:Fallback>
-        </mc:AlternateContent>
-      </w:r>
+        <w:rPr>
+          <w:rFonts w:hint="eastAsia"/>
+        </w:rPr>
+      </w:pPr>
       <w:r>
         <w:rPr>
           <w:noProof/>
@@ -162,13 +16,13 @@
         <mc:AlternateContent>
           <mc:Choice Requires="wpg">
             <w:drawing>
-              <wp:anchor distT="0" distB="0" distL="114300" distR="114300" simplePos="0" relativeHeight="251656704" behindDoc="0" locked="0" layoutInCell="1" allowOverlap="1" wp14:anchorId="716AC559" wp14:editId="4CA3A5DF">
+              <wp:anchor distT="0" distB="0" distL="114300" distR="114300" simplePos="0" relativeHeight="251662848" behindDoc="0" locked="0" layoutInCell="1" allowOverlap="1" wp14:anchorId="1D8D8D5B" wp14:editId="5A74947A">
                 <wp:simplePos x="0" y="0"/>
                 <wp:positionH relativeFrom="column">
-                  <wp:posOffset>-1</wp:posOffset>
+                  <wp:posOffset>0</wp:posOffset>
                 </wp:positionH>
                 <wp:positionV relativeFrom="paragraph">
-                  <wp:posOffset>64135</wp:posOffset>
+                  <wp:posOffset>0</wp:posOffset>
                 </wp:positionV>
                 <wp:extent cx="6517005" cy="423545"/>
                 <wp:effectExtent l="0" t="0" r="17145" b="0"/>
@@ -182,7 +36,7 @@
                       <wpg:grpSpPr>
                         <a:xfrm>
                           <a:off x="0" y="0"/>
-                          <a:ext cx="6517005" cy="423545"/>
+                          <a:ext cx="6517004" cy="423545"/>
                           <a:chOff x="2629" y="10146"/>
                           <a:chExt cx="10308" cy="610"/>
                         </a:xfrm>
@@ -360,18 +214,18 @@
           </mc:Choice>
           <mc:Fallback>
             <w:pict>
-              <v:group w14:anchorId="716AC559" id="组合 1228226193" o:spid="_x0000_s1027" style="position:absolute;left:0;text-align:left;margin-left:0;margin-top:5.05pt;width:513.15pt;height:33.35pt;z-index:251656704;mso-width-relative:margin" coordorigin="2629,10146" coordsize="10308,610" o:gfxdata="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">
-                <v:group id="组合 397099172" o:spid="_x0000_s1028" style="position:absolute;left:2629;top:10214;width:10308;height:468" coordorigin="2775,3675" coordsize="10308,529" o:gfxdata="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">
-                  <v:shape id="Shape 1794" o:spid="_x0000_s1029" style="position:absolute;left:2775;top:3675;width:2199;height:529;visibility:visible;mso-wrap-style:square;v-text-anchor:middle" coordsize="2199,529" o:gfxdata="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" path="m,l1769,r254,322l2199,528,,529,,xe" fillcolor="#19325b" stroked="f" strokeweight="1pt">
+              <v:group w14:anchorId="1D8D8D5B" id="组合 1228226193" o:spid="_x0000_s1026" style="position:absolute;left:0;text-align:left;margin-left:0;margin-top:0;width:513.15pt;height:33.35pt;z-index:251662848;mso-width-relative:margin" coordorigin="2629,10146" coordsize="10308,610" o:gfxdata="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">
+                <v:group id="组合 397099172" o:spid="_x0000_s1027" style="position:absolute;left:2629;top:10214;width:10308;height:468" coordorigin="2775,3675" coordsize="10308,529" o:gfxdata="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">
+                  <v:shape id="Shape 1794" o:spid="_x0000_s1028" style="position:absolute;left:2775;top:3675;width:2199;height:529;visibility:visible;mso-wrap-style:square;v-text-anchor:middle" coordsize="2199,529" o:gfxdata="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" path="m,l1769,r254,322l2199,528,,529,,xe" fillcolor="#19325b" stroked="f" strokeweight="1pt">
                     <v:path arrowok="t" o:connecttype="custom" o:connectlocs="0,0;1769,0;2023,322;2199,528;0,529;0,0" o:connectangles="0,0,0,0,0,0"/>
                   </v:shape>
-                  <v:line id="直线 1281" o:spid="_x0000_s1030" style="position:absolute;visibility:visible;mso-wrap-style:square" from="4863,4187" to="13083,4188" o:connectortype="straight" o:gfxdata="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" strokecolor="#19325b" strokeweight="1pt"/>
+                  <v:line id="直线 1281" o:spid="_x0000_s1029" style="position:absolute;visibility:visible;mso-wrap-style:square" from="4863,4187" to="13083,4188" o:connectortype="straight" o:gfxdata="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" strokecolor="#19325b" strokeweight="1pt"/>
                 </v:group>
                 <v:shapetype id="_x0000_t202" coordsize="21600,21600" o:spt="202" path="m,l,21600r21600,l21600,xe">
                   <v:stroke joinstyle="miter"/>
                   <v:path gradientshapeok="t" o:connecttype="rect"/>
                 </v:shapetype>
-                <v:shape id="文本框 563341104" o:spid="_x0000_s1031" type="#_x0000_t202" style="position:absolute;left:2806;top:10146;width:1398;height:610;visibility:visible;mso-wrap-style:square;v-text-anchor:top" o:gfxdata="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" filled="f" stroked="f" strokeweight=".5pt">
+                <v:shape id="文本框 563341104" o:spid="_x0000_s1030" type="#_x0000_t202" style="position:absolute;left:2806;top:10146;width:1398;height:610;visibility:visible;mso-wrap-style:square;v-text-anchor:top" o:gfxdata="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" filled="f" stroked="f" strokeweight=".5pt">
                   <v:textbox>
                     <w:txbxContent>
                       <w:p>
@@ -406,31 +260,178 @@
           </mc:Fallback>
         </mc:AlternateContent>
       </w:r>
+      <w:r>
+        <w:rPr>
+          <w:noProof/>
+        </w:rPr>
+        <mc:AlternateContent>
+          <mc:Choice Requires="wps">
+            <w:drawing>
+              <wp:anchor distT="0" distB="0" distL="114300" distR="114300" simplePos="0" relativeHeight="251653632" behindDoc="0" locked="0" layoutInCell="1" allowOverlap="1" wp14:anchorId="5EC80C6F" wp14:editId="702E3826">
+                <wp:simplePos x="0" y="0"/>
+                <wp:positionH relativeFrom="margin">
+                  <wp:posOffset>-652780</wp:posOffset>
+                </wp:positionH>
+                <wp:positionV relativeFrom="paragraph">
+                  <wp:posOffset>-500380</wp:posOffset>
+                </wp:positionV>
+                <wp:extent cx="7924800" cy="504000"/>
+                <wp:effectExtent l="0" t="0" r="0" b="0"/>
+                <wp:wrapNone/>
+                <wp:docPr id="1" name="矩形 1"/>
+                <wp:cNvGraphicFramePr/>
+                <a:graphic xmlns:a="http://schemas.openxmlformats.org/drawingml/2006/main">
+                  <a:graphicData uri="http://schemas.microsoft.com/office/word/2010/wordprocessingShape">
+                    <wps:wsp>
+                      <wps:cNvSpPr/>
+                      <wps:spPr>
+                        <a:xfrm>
+                          <a:off x="0" y="0"/>
+                          <a:ext cx="7924800" cy="504000"/>
+                        </a:xfrm>
+                        <a:prstGeom prst="rect">
+                          <a:avLst/>
+                        </a:prstGeom>
+                        <a:solidFill>
+                          <a:schemeClr val="accent1">
+                            <a:lumMod val="50000"/>
+                          </a:schemeClr>
+                        </a:solidFill>
+                        <a:ln>
+                          <a:noFill/>
+                        </a:ln>
+                      </wps:spPr>
+                      <wps:style>
+                        <a:lnRef idx="2">
+                          <a:schemeClr val="accent1">
+                            <a:shade val="50000"/>
+                          </a:schemeClr>
+                        </a:lnRef>
+                        <a:fillRef idx="1">
+                          <a:schemeClr val="accent1"/>
+                        </a:fillRef>
+                        <a:effectRef idx="0">
+                          <a:schemeClr val="accent1"/>
+                        </a:effectRef>
+                        <a:fontRef idx="minor">
+                          <a:schemeClr val="lt1"/>
+                        </a:fontRef>
+                      </wps:style>
+                      <wps:txbx>
+                        <w:txbxContent>
+                          <w:p>
+                            <w:pPr>
+                              <w:snapToGrid w:val="0"/>
+                              <w:spacing w:line="560" w:lineRule="exact"/>
+                              <w:jc w:val="center"/>
+                              <w:rPr>
+                                <w:rFonts w:ascii="微软雅黑" w:eastAsia="微软雅黑" w:hAnsi="微软雅黑"/>
+                                <w:b/>
+                                <w:color w:val="F7CAAC" w:themeColor="accent2" w:themeTint="66"/>
+                                <w:sz w:val="24"/>
+                                <w:szCs w:val="28"/>
+                                <w14:textOutline w14:w="11112" w14:cap="flat" w14:cmpd="sng" w14:algn="ctr">
+                                  <w14:solidFill>
+                                    <w14:schemeClr w14:val="accent2"/>
+                                  </w14:solidFill>
+                                  <w14:prstDash w14:val="solid"/>
+                                  <w14:round/>
+                                </w14:textOutline>
+                              </w:rPr>
+                            </w:pPr>
+                            <w:r>
+                              <w:rPr>
+                                <w:rFonts w:ascii="华康俪金黑W8(P)" w:eastAsia="华康俪金黑W8(P)" w:hAnsi="微软雅黑" w:hint="eastAsia"/>
+                                <w:spacing w:val="20"/>
+                                <w:sz w:val="32"/>
+                                <w:szCs w:val="36"/>
+                              </w:rPr>
+                              <w:t>个人简历</w:t>
+                            </w:r>
+                          </w:p>
+                        </w:txbxContent>
+                      </wps:txbx>
+                      <wps:bodyPr rot="0" spcFirstLastPara="0" vertOverflow="overflow" horzOverflow="overflow" vert="horz" wrap="square" lIns="91440" tIns="45720" rIns="91440" bIns="45720" numCol="1" spcCol="0" rtlCol="0" fromWordArt="0" anchor="ctr" anchorCtr="0" forceAA="0" compatLnSpc="1">
+                        <a:prstTxWarp prst="textNoShape">
+                          <a:avLst/>
+                        </a:prstTxWarp>
+                        <a:noAutofit/>
+                      </wps:bodyPr>
+                    </wps:wsp>
+                  </a:graphicData>
+                </a:graphic>
+                <wp14:sizeRelV relativeFrom="margin">
+                  <wp14:pctHeight>0</wp14:pctHeight>
+                </wp14:sizeRelV>
+              </wp:anchor>
+            </w:drawing>
+          </mc:Choice>
+          <mc:Fallback>
+            <w:pict>
+              <v:rect w14:anchorId="5EC80C6F" id="矩形 1" o:spid="_x0000_s1031" style="position:absolute;left:0;text-align:left;margin-left:-51.4pt;margin-top:-39.4pt;width:624pt;height:39.7pt;z-index:251653632;visibility:visible;mso-wrap-style:square;mso-height-percent:0;mso-wrap-distance-left:9pt;mso-wrap-distance-top:0;mso-wrap-distance-right:9pt;mso-wrap-distance-bottom:0;mso-position-horizontal:absolute;mso-position-horizontal-relative:margin;mso-position-vertical:absolute;mso-position-vertical-relative:text;mso-height-percent:0;mso-height-relative:margin;v-text-anchor:middle" o:gfxdata="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" fillcolor="#1f3763 [1604]" stroked="f" strokeweight="1pt">
+                <v:textbox>
+                  <w:txbxContent>
+                    <w:p>
+                      <w:pPr>
+                        <w:snapToGrid w:val="0"/>
+                        <w:spacing w:line="560" w:lineRule="exact"/>
+                        <w:jc w:val="center"/>
+                        <w:rPr>
+                          <w:rFonts w:ascii="微软雅黑" w:eastAsia="微软雅黑" w:hAnsi="微软雅黑"/>
+                          <w:b/>
+                          <w:color w:val="F7CAAC" w:themeColor="accent2" w:themeTint="66"/>
+                          <w:sz w:val="24"/>
+                          <w:szCs w:val="28"/>
+                          <w14:textOutline w14:w="11112" w14:cap="flat" w14:cmpd="sng" w14:algn="ctr">
+                            <w14:solidFill>
+                              <w14:schemeClr w14:val="accent2"/>
+                            </w14:solidFill>
+                            <w14:prstDash w14:val="solid"/>
+                            <w14:round/>
+                          </w14:textOutline>
+                        </w:rPr>
+                      </w:pPr>
+                      <w:r>
+                        <w:rPr>
+                          <w:rFonts w:ascii="华康俪金黑W8(P)" w:eastAsia="华康俪金黑W8(P)" w:hAnsi="微软雅黑" w:hint="eastAsia"/>
+                          <w:spacing w:val="20"/>
+                          <w:sz w:val="32"/>
+                          <w:szCs w:val="36"/>
+                        </w:rPr>
+                        <w:t>个人简历</w:t>
+                      </w:r>
+                    </w:p>
+                  </w:txbxContent>
+                </v:textbox>
+                <w10:wrap anchorx="margin"/>
+              </v:rect>
+            </w:pict>
+          </mc:Fallback>
+        </mc:AlternateContent>
+      </w:r>
     </w:p>
     <w:p>
       <w:pPr>
         <w:snapToGrid w:val="0"/>
-      </w:pPr>
-    </w:p>
-    <w:p>
-      <w:pPr>
-        <w:snapToGrid w:val="0"/>
+        <w:rPr>
+          <w:rFonts w:hint="eastAsia"/>
+        </w:rPr>
       </w:pPr>
       <w:r>
         <w:rPr>
           <w:noProof/>
         </w:rPr>
         <w:drawing>
-          <wp:anchor distT="0" distB="0" distL="114300" distR="114300" simplePos="0" relativeHeight="251655680" behindDoc="0" locked="0" layoutInCell="1" allowOverlap="1" wp14:anchorId="3DB18E4C" wp14:editId="1160E0FB">
+          <wp:anchor distT="0" distB="0" distL="114300" distR="114300" simplePos="0" relativeHeight="251657216" behindDoc="0" locked="0" layoutInCell="1" allowOverlap="1" wp14:anchorId="3DB18E4C" wp14:editId="2CB4F545">
             <wp:simplePos x="0" y="0"/>
             <wp:positionH relativeFrom="column">
-              <wp:posOffset>5596600</wp:posOffset>
+              <wp:posOffset>5271246</wp:posOffset>
             </wp:positionH>
             <wp:positionV relativeFrom="paragraph">
-              <wp:posOffset>95676</wp:posOffset>
+              <wp:posOffset>180041</wp:posOffset>
             </wp:positionV>
-            <wp:extent cx="1051560" cy="1282903"/>
-            <wp:effectExtent l="0" t="0" r="0" b="0"/>
+            <wp:extent cx="1097809" cy="1339327"/>
+            <wp:effectExtent l="0" t="0" r="7620" b="0"/>
             <wp:wrapNone/>
             <wp:docPr id="7" name="图片 7"/>
             <wp:cNvGraphicFramePr>
@@ -458,7 +459,7 @@
                   <pic:spPr>
                     <a:xfrm>
                       <a:off x="0" y="0"/>
-                      <a:ext cx="1051560" cy="1282903"/>
+                      <a:ext cx="1106524" cy="1349960"/>
                     </a:xfrm>
                     <a:prstGeom prst="rect">
                       <a:avLst/>
@@ -476,6 +477,14 @@
           </wp:anchor>
         </w:drawing>
       </w:r>
+    </w:p>
+    <w:p>
+      <w:pPr>
+        <w:snapToGrid w:val="0"/>
+        <w:rPr>
+          <w:rFonts w:hint="eastAsia"/>
+        </w:rPr>
+      </w:pPr>
       <w:r>
         <w:rPr>
           <w:noProof/>
@@ -483,17 +492,9 @@
         <mc:AlternateContent>
           <mc:Choice Requires="wpg">
             <w:drawing>
-              <wp:anchor distT="0" distB="0" distL="114300" distR="114300" simplePos="0" relativeHeight="251654656" behindDoc="0" locked="0" layoutInCell="1" allowOverlap="1" wp14:anchorId="3DBC11E5" wp14:editId="757129E3">
-                <wp:simplePos x="0" y="0"/>
-                <wp:positionH relativeFrom="column">
-                  <wp:posOffset>54610</wp:posOffset>
-                </wp:positionH>
-                <wp:positionV relativeFrom="page">
-                  <wp:posOffset>1010285</wp:posOffset>
-                </wp:positionV>
-                <wp:extent cx="5355613" cy="1016287"/>
+              <wp:inline distT="0" distB="0" distL="0" distR="0" wp14:anchorId="3DBC11E5" wp14:editId="4B07CA30">
+                <wp:extent cx="5355590" cy="1016000"/>
                 <wp:effectExtent l="0" t="0" r="0" b="0"/>
-                <wp:wrapNone/>
                 <wp:docPr id="6" name="组合 6"/>
                 <wp:cNvGraphicFramePr/>
                 <a:graphic xmlns:a="http://schemas.openxmlformats.org/drawingml/2006/main">
@@ -503,9 +504,9 @@
                       <wpg:grpSpPr>
                         <a:xfrm>
                           <a:off x="0" y="0"/>
-                          <a:ext cx="5355613" cy="1016287"/>
+                          <a:ext cx="5355590" cy="1016000"/>
                           <a:chOff x="0" y="421743"/>
-                          <a:chExt cx="5356355" cy="1017037"/>
+                          <a:chExt cx="5356336" cy="1017037"/>
                         </a:xfrm>
                       </wpg:grpSpPr>
                       <wps:wsp>
@@ -533,11 +534,6 @@
                               <w:pPr>
                                 <w:adjustRightInd w:val="0"/>
                                 <w:snapToGrid w:val="0"/>
-                                <w:rPr>
-                                  <w:rFonts w:ascii="微软雅黑" w:eastAsia="微软雅黑" w:hAnsi="微软雅黑"/>
-                                  <w:color w:val="414141"/>
-                                  <w:szCs w:val="21"/>
-                                </w:rPr>
                               </w:pPr>
                               <w:r>
                                 <w:rPr>
@@ -724,8 +720,8 @@
                         </wps:cNvSpPr>
                         <wps:spPr bwMode="auto">
                           <a:xfrm>
-                            <a:off x="3077025" y="421743"/>
-                            <a:ext cx="2279330" cy="1016749"/>
+                            <a:off x="3077006" y="421743"/>
+                            <a:ext cx="2279330" cy="1016748"/>
                           </a:xfrm>
                           <a:prstGeom prst="rect">
                             <a:avLst/>
@@ -848,7 +844,7 @@
                                 <w:adjustRightInd w:val="0"/>
                                 <w:snapToGrid w:val="0"/>
                                 <w:rPr>
-                                  <w:rFonts w:ascii="微软雅黑" w:eastAsia="微软雅黑" w:hAnsi="微软雅黑"/>
+                                  <w:rFonts w:ascii="微软雅黑" w:eastAsia="微软雅黑" w:hAnsi="微软雅黑" w:hint="eastAsia"/>
                                   <w:color w:val="414141"/>
                                   <w:szCs w:val="21"/>
                                 </w:rPr>
@@ -905,18 +901,12 @@
                     </wpg:wgp>
                   </a:graphicData>
                 </a:graphic>
-                <wp14:sizeRelH relativeFrom="margin">
-                  <wp14:pctWidth>0</wp14:pctWidth>
-                </wp14:sizeRelH>
-                <wp14:sizeRelV relativeFrom="margin">
-                  <wp14:pctHeight>0</wp14:pctHeight>
-                </wp14:sizeRelV>
-              </wp:anchor>
+              </wp:inline>
             </w:drawing>
           </mc:Choice>
           <mc:Fallback>
             <w:pict>
-              <v:group w14:anchorId="3DBC11E5" id="组合 6" o:spid="_x0000_s1032" style="position:absolute;left:0;text-align:left;margin-left:4.3pt;margin-top:79.55pt;width:421.7pt;height:80pt;z-index:251654656;mso-position-vertical-relative:page;mso-width-relative:margin;mso-height-relative:margin" coordorigin=",4217" coordsize="53563,10170" o:gfxdata="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">
+              <v:group w14:anchorId="3DBC11E5" id="组合 6" o:spid="_x0000_s1032" style="width:421.7pt;height:80pt;mso-position-horizontal-relative:char;mso-position-vertical-relative:line" coordorigin=",4217" coordsize="53563,10170" o:gfxdata="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">
                 <v:shape id="文本框 2" o:spid="_x0000_s1033" type="#_x0000_t202" style="position:absolute;top:4220;width:26984;height:10167;visibility:visible;mso-wrap-style:square;v-text-anchor:middle" o:gfxdata="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" filled="f" stroked="f">
                   <v:textbox style="mso-fit-shape-to-text:t">
                     <w:txbxContent>
@@ -924,11 +914,6 @@
                         <w:pPr>
                           <w:adjustRightInd w:val="0"/>
                           <w:snapToGrid w:val="0"/>
-                          <w:rPr>
-                            <w:rFonts w:ascii="微软雅黑" w:eastAsia="微软雅黑" w:hAnsi="微软雅黑"/>
-                            <w:color w:val="414141"/>
-                            <w:szCs w:val="21"/>
-                          </w:rPr>
                         </w:pPr>
                         <w:r>
                           <w:rPr>
@@ -1218,7 +1203,7 @@
                           <w:adjustRightInd w:val="0"/>
                           <w:snapToGrid w:val="0"/>
                           <w:rPr>
-                            <w:rFonts w:ascii="微软雅黑" w:eastAsia="微软雅黑" w:hAnsi="微软雅黑"/>
+                            <w:rFonts w:ascii="微软雅黑" w:eastAsia="微软雅黑" w:hAnsi="微软雅黑" w:hint="eastAsia"/>
                             <w:color w:val="414141"/>
                             <w:szCs w:val="21"/>
                           </w:rPr>
@@ -1269,7 +1254,7 @@
                     </w:txbxContent>
                   </v:textbox>
                 </v:shape>
-                <w10:wrap anchory="page"/>
+                <w10:anchorlock/>
               </v:group>
             </w:pict>
           </mc:Fallback>
@@ -1280,31 +1265,6 @@
       <w:pPr>
         <w:snapToGrid w:val="0"/>
       </w:pPr>
-    </w:p>
-    <w:p>
-      <w:pPr>
-        <w:snapToGrid w:val="0"/>
-      </w:pPr>
-    </w:p>
-    <w:p>
-      <w:pPr>
-        <w:snapToGrid w:val="0"/>
-      </w:pPr>
-    </w:p>
-    <w:p>
-      <w:pPr>
-        <w:snapToGrid w:val="0"/>
-      </w:pPr>
-    </w:p>
-    <w:p>
-      <w:pPr>
-        <w:snapToGrid w:val="0"/>
-      </w:pPr>
-    </w:p>
-    <w:p>
-      <w:pPr>
-        <w:snapToGrid w:val="0"/>
-      </w:pPr>
       <w:r>
         <w:rPr>
           <w:noProof/>
@@ -1312,7 +1272,7 @@
         <mc:AlternateContent>
           <mc:Choice Requires="wpg">
             <w:drawing>
-              <wp:anchor distT="0" distB="0" distL="114300" distR="114300" simplePos="0" relativeHeight="251660800" behindDoc="0" locked="0" layoutInCell="1" allowOverlap="1" wp14:anchorId="574B211C" wp14:editId="1532628A">
+              <wp:anchor distT="0" distB="0" distL="114300" distR="114300" simplePos="0" relativeHeight="251658752" behindDoc="0" locked="0" layoutInCell="1" allowOverlap="1" wp14:anchorId="574B211C" wp14:editId="397D3665">
                 <wp:simplePos x="0" y="0"/>
                 <wp:positionH relativeFrom="column">
                   <wp:posOffset>0</wp:posOffset>
@@ -1510,7 +1470,7 @@
           </mc:Choice>
           <mc:Fallback>
             <w:pict>
-              <v:group w14:anchorId="574B211C" id="组合 1000436427" o:spid="_x0000_s1035" style="position:absolute;left:0;text-align:left;margin-left:0;margin-top:-.05pt;width:513.15pt;height:33.35pt;z-index:251660800;mso-width-relative:margin" coordorigin="2629,10146" coordsize="10308,610" o:gfxdata="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">
+              <v:group w14:anchorId="574B211C" id="组合 1000436427" o:spid="_x0000_s1035" style="position:absolute;left:0;text-align:left;margin-left:0;margin-top:-.05pt;width:513.15pt;height:33.35pt;z-index:251658752;mso-position-horizontal-relative:text;mso-position-vertical-relative:text;mso-width-relative:margin" coordorigin="2629,10146" coordsize="10308,610" o:gfxdata="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">
                 <v:group id="组合 1467393753" o:spid="_x0000_s1036" style="position:absolute;left:2629;top:10214;width:10308;height:468" coordorigin="2775,3675" coordsize="10308,529" o:gfxdata="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">
                   <v:shape id="Shape 1794" o:spid="_x0000_s1037" style="position:absolute;left:2775;top:3675;width:2199;height:529;visibility:visible;mso-wrap-style:square;v-text-anchor:middle" coordsize="2199,529" o:gfxdata="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" path="m,l1769,r254,322l2199,528,,529,,xe" fillcolor="#19325b" stroked="f" strokeweight="1pt">
                     <v:path arrowok="t" o:connecttype="custom" o:connectlocs="0,0;1769,0;2023,322;2199,528;0,529;0,0" o:connectangles="0,0,0,0,0,0"/>
@@ -1561,7 +1521,7 @@
     <w:p>
       <w:pPr>
         <w:tabs>
-          <w:tab w:val="left" w:pos="5160"/>
+          <w:tab w:val="left" w:pos="4950"/>
           <w:tab w:val="left" w:pos="7655"/>
         </w:tabs>
         <w:adjustRightInd w:val="0"/>
@@ -1662,7 +1622,27 @@
           <w:color w:val="414141"/>
           <w:szCs w:val="21"/>
         </w:rPr>
-        <w:t xml:space="preserve">             河南开封科技传媒学院</w:t>
+        <w:t xml:space="preserve"> </w:t>
+      </w:r>
+      <w:r>
+        <w:rPr>
+          <w:rFonts w:ascii="微软雅黑" w:eastAsia="微软雅黑" w:hAnsi="微软雅黑"/>
+          <w:b/>
+          <w:bCs/>
+          <w:color w:val="414141"/>
+          <w:szCs w:val="21"/>
+        </w:rPr>
+        <w:t xml:space="preserve"> </w:t>
+      </w:r>
+      <w:r>
+        <w:rPr>
+          <w:rFonts w:ascii="微软雅黑" w:eastAsia="微软雅黑" w:hAnsi="微软雅黑" w:hint="eastAsia"/>
+          <w:b/>
+          <w:bCs/>
+          <w:color w:val="414141"/>
+          <w:szCs w:val="21"/>
+        </w:rPr>
+        <w:t xml:space="preserve">            河南开封科技传媒学院</w:t>
       </w:r>
     </w:p>
     <w:p>
@@ -1723,7 +1703,7 @@
         <mc:AlternateContent>
           <mc:Choice Requires="wpg">
             <w:drawing>
-              <wp:anchor distT="0" distB="0" distL="114300" distR="114300" simplePos="0" relativeHeight="251661824" behindDoc="0" locked="0" layoutInCell="1" allowOverlap="1" wp14:anchorId="05CCB837" wp14:editId="48FAFAEF">
+              <wp:anchor distT="0" distB="0" distL="114300" distR="114300" simplePos="0" relativeHeight="251659776" behindDoc="0" locked="0" layoutInCell="1" allowOverlap="1" wp14:anchorId="05CCB837" wp14:editId="139C81A8">
                 <wp:simplePos x="0" y="0"/>
                 <wp:positionH relativeFrom="column">
                   <wp:posOffset>0</wp:posOffset>
@@ -1931,7 +1911,7 @@
           </mc:Choice>
           <mc:Fallback>
             <w:pict>
-              <v:group w14:anchorId="05CCB837" id="组合 1184761763" o:spid="_x0000_s1040" style="position:absolute;left:0;text-align:left;margin-left:0;margin-top:-.05pt;width:513.15pt;height:33.35pt;z-index:251661824;mso-width-relative:margin" coordorigin="2629,10146" coordsize="10308,610" o:gfxdata="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">
+              <v:group w14:anchorId="05CCB837" id="组合 1184761763" o:spid="_x0000_s1040" style="position:absolute;left:0;text-align:left;margin-left:0;margin-top:-.05pt;width:513.15pt;height:33.35pt;z-index:251659776;mso-position-horizontal-relative:text;mso-position-vertical-relative:text;mso-width-relative:margin" coordorigin="2629,10146" coordsize="10308,610" o:gfxdata="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">
                 <v:group id="组合 1440217731" o:spid="_x0000_s1041" style="position:absolute;left:2629;top:10214;width:10308;height:468" coordorigin="2775,3675" coordsize="10308,529" o:gfxdata="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">
                   <v:shape id="Shape 1794" o:spid="_x0000_s1042" style="position:absolute;left:2775;top:3675;width:2199;height:529;visibility:visible;mso-wrap-style:square;v-text-anchor:middle" coordsize="2199,529" o:gfxdata="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" path="m,l1769,r254,322l2199,528,,529,,xe" fillcolor="#19325b" stroked="f" strokeweight="1pt">
                     <v:path arrowok="t" o:connecttype="custom" o:connectlocs="0,0;1769,0;2023,322;2199,528;0,529;0,0" o:connectangles="0,0,0,0,0,0"/>
@@ -3149,7 +3129,7 @@
         <w:snapToGrid w:val="0"/>
         <w:ind w:firstLineChars="0"/>
         <w:rPr>
-          <w:rFonts w:ascii="微软雅黑" w:eastAsia="微软雅黑" w:hAnsi="微软雅黑"/>
+          <w:rFonts w:ascii="微软雅黑" w:eastAsia="微软雅黑" w:hAnsi="微软雅黑" w:hint="eastAsia"/>
           <w:color w:val="414141"/>
           <w:szCs w:val="21"/>
         </w:rPr>
@@ -3234,11 +3214,6 @@
         </w:rPr>
         <w:t>。</w:t>
       </w:r>
-    </w:p>
-    <w:p>
-      <w:pPr>
-        <w:snapToGrid w:val="0"/>
-      </w:pPr>
     </w:p>
     <w:p>
       <w:pPr>
@@ -3251,7 +3226,7 @@
         <mc:AlternateContent>
           <mc:Choice Requires="wpg">
             <w:drawing>
-              <wp:anchor distT="0" distB="0" distL="114300" distR="114300" simplePos="0" relativeHeight="251657728" behindDoc="0" locked="0" layoutInCell="1" allowOverlap="1" wp14:anchorId="183D04A5" wp14:editId="3D1F27B1">
+              <wp:anchor distT="0" distB="0" distL="114300" distR="114300" simplePos="0" relativeHeight="251657728" behindDoc="0" locked="0" layoutInCell="1" allowOverlap="1" wp14:anchorId="183D04A5" wp14:editId="62B449B9">
                 <wp:simplePos x="0" y="0"/>
                 <wp:positionH relativeFrom="column">
                   <wp:posOffset>0</wp:posOffset>
@@ -3449,7 +3424,7 @@
           </mc:Choice>
           <mc:Fallback>
             <w:pict>
-              <v:group w14:anchorId="183D04A5" id="组合 521192110" o:spid="_x0000_s1045" style="position:absolute;left:0;text-align:left;margin-left:0;margin-top:-.05pt;width:513.15pt;height:33.35pt;z-index:251657728;mso-width-relative:margin" coordorigin="2629,10146" coordsize="10308,610" o:gfxdata="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">
+              <v:group w14:anchorId="183D04A5" id="组合 521192110" o:spid="_x0000_s1045" style="position:absolute;left:0;text-align:left;margin-left:0;margin-top:-.05pt;width:513.15pt;height:33.35pt;z-index:251657728;mso-position-horizontal-relative:text;mso-position-vertical-relative:text;mso-width-relative:margin" coordorigin="2629,10146" coordsize="10308,610" o:gfxdata="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">
                 <v:group id="组合 484109613" o:spid="_x0000_s1046" style="position:absolute;left:2629;top:10214;width:10308;height:468" coordorigin="2775,3675" coordsize="10308,529" o:gfxdata="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">
                   <v:shape id="Shape 1794" o:spid="_x0000_s1047" style="position:absolute;left:2775;top:3675;width:2199;height:529;visibility:visible;mso-wrap-style:square;v-text-anchor:middle" coordsize="2199,529" o:gfxdata="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" path="m,l1769,r254,322l2199,528,,529,,xe" fillcolor="#19325b" stroked="f" strokeweight="1pt">
                     <v:path arrowok="t" o:connecttype="custom" o:connectlocs="0,0;1769,0;2023,322;2199,528;0,529;0,0" o:connectangles="0,0,0,0,0,0"/>
@@ -4209,7 +4184,6 @@
           <w:color w:val="414141"/>
           <w:szCs w:val="21"/>
         </w:rPr>
-        <w:lastRenderedPageBreak/>
         <w:t>项目总结：</w:t>
       </w:r>
     </w:p>
@@ -4293,6 +4267,9 @@
         </w:tabs>
         <w:adjustRightInd w:val="0"/>
         <w:snapToGrid w:val="0"/>
+        <w:rPr>
+          <w:rFonts w:hint="eastAsia"/>
+        </w:rPr>
       </w:pPr>
     </w:p>
     <w:p>
@@ -4311,7 +4288,7 @@
         <mc:AlternateContent>
           <mc:Choice Requires="wpg">
             <w:drawing>
-              <wp:anchor distT="0" distB="0" distL="114300" distR="114300" simplePos="0" relativeHeight="251658240" behindDoc="0" locked="0" layoutInCell="1" allowOverlap="1" wp14:anchorId="343B8C8C" wp14:editId="6F42764F">
+              <wp:anchor distT="0" distB="0" distL="114300" distR="114300" simplePos="0" relativeHeight="251659264" behindDoc="0" locked="0" layoutInCell="1" allowOverlap="1" wp14:anchorId="343B8C8C" wp14:editId="54ABED1D">
                 <wp:simplePos x="0" y="0"/>
                 <wp:positionH relativeFrom="column">
                   <wp:posOffset>0</wp:posOffset>
@@ -4509,7 +4486,7 @@
           </mc:Choice>
           <mc:Fallback>
             <w:pict>
-              <v:group w14:anchorId="343B8C8C" id="组合 1083989295" o:spid="_x0000_s1050" style="position:absolute;left:0;text-align:left;margin-left:0;margin-top:0;width:513.15pt;height:33.35pt;z-index:251658240;mso-width-relative:margin" coordorigin="2629,10146" coordsize="10308,610" o:gfxdata="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">
+              <v:group w14:anchorId="343B8C8C" id="组合 1083989295" o:spid="_x0000_s1050" style="position:absolute;left:0;text-align:left;margin-left:0;margin-top:0;width:513.15pt;height:33.35pt;z-index:251659264;mso-position-horizontal-relative:text;mso-position-vertical-relative:text;mso-width-relative:margin" coordorigin="2629,10146" coordsize="10308,610" o:gfxdata="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">
                 <v:group id="组合 182443263" o:spid="_x0000_s1051" style="position:absolute;left:2629;top:10214;width:10308;height:468" coordorigin="2775,3675" coordsize="10308,529" o:gfxdata="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">
                   <v:shape id="Shape 1794" o:spid="_x0000_s1052" style="position:absolute;left:2775;top:3675;width:2199;height:529;visibility:visible;mso-wrap-style:square;v-text-anchor:middle" coordsize="2199,529" o:gfxdata="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" path="m,l1769,r254,322l2199,528,,529,,xe" fillcolor="#19325b" stroked="f" strokeweight="1pt">
                     <v:path arrowok="t" o:connecttype="custom" o:connectlocs="0,0;1769,0;2023,322;2199,528;0,529;0,0" o:connectangles="0,0,0,0,0,0"/>
@@ -4761,19 +4738,50 @@
         <w:snapToGrid w:val="0"/>
         <w:ind w:firstLineChars="0"/>
         <w:rPr>
-          <w:rFonts w:ascii="微软雅黑" w:eastAsia="微软雅黑" w:hAnsi="微软雅黑"/>
-          <w:color w:val="414141"/>
-          <w:szCs w:val="21"/>
-        </w:rPr>
-      </w:pPr>
-      <w:r>
-        <w:rPr>
-          <w:rFonts w:ascii="微软雅黑" w:eastAsia="微软雅黑" w:hAnsi="微软雅黑" w:hint="eastAsia"/>
-          <w:color w:val="414141"/>
-          <w:szCs w:val="21"/>
-        </w:rPr>
-        <w:t>大学生创新创业大赛</w:t>
-      </w:r>
+          <w:rFonts w:ascii="微软雅黑" w:eastAsia="微软雅黑" w:hAnsi="微软雅黑" w:hint="eastAsia"/>
+          <w:color w:val="414141"/>
+          <w:szCs w:val="21"/>
+        </w:rPr>
+      </w:pPr>
+      <w:r>
+        <w:rPr>
+          <w:rFonts w:ascii="微软雅黑" w:eastAsia="微软雅黑" w:hAnsi="微软雅黑" w:hint="eastAsia"/>
+          <w:color w:val="414141"/>
+          <w:szCs w:val="21"/>
+        </w:rPr>
+        <w:t xml:space="preserve">大学生创新创业大赛 </w:t>
+      </w:r>
+      <w:r>
+        <w:rPr>
+          <w:rFonts w:ascii="微软雅黑" w:eastAsia="微软雅黑" w:hAnsi="微软雅黑"/>
+          <w:color w:val="414141"/>
+          <w:szCs w:val="21"/>
+        </w:rPr>
+        <w:t xml:space="preserve">                                                             </w:t>
+      </w:r>
+      <w:r>
+        <w:rPr>
+          <w:rFonts w:ascii="微软雅黑" w:eastAsia="微软雅黑" w:hAnsi="微软雅黑" w:hint="eastAsia"/>
+          <w:color w:val="414141"/>
+          <w:szCs w:val="21"/>
+        </w:rPr>
+        <w:t>省奖</w:t>
+      </w:r>
+    </w:p>
+    <w:p>
+      <w:pPr>
+        <w:tabs>
+          <w:tab w:val="left" w:pos="3828"/>
+          <w:tab w:val="left" w:pos="7655"/>
+        </w:tabs>
+        <w:adjustRightInd w:val="0"/>
+        <w:snapToGrid w:val="0"/>
+        <w:rPr>
+          <w:rFonts w:ascii="微软雅黑" w:eastAsia="微软雅黑" w:hAnsi="微软雅黑" w:hint="eastAsia"/>
+          <w:color w:val="414141"/>
+          <w:szCs w:val="21"/>
+        </w:rPr>
+      </w:pPr>
       <w:r>
         <w:rPr>
           <w:noProof/>
@@ -4781,18 +4789,18 @@
         <mc:AlternateContent>
           <mc:Choice Requires="wpg">
             <w:drawing>
-              <wp:anchor distT="0" distB="0" distL="114300" distR="114300" simplePos="0" relativeHeight="251659776" behindDoc="0" locked="0" layoutInCell="1" allowOverlap="1" wp14:anchorId="7BC9F6E4" wp14:editId="63C199B3">
+              <wp:anchor distT="0" distB="0" distL="114300" distR="114300" simplePos="0" relativeHeight="251660800" behindDoc="0" locked="0" layoutInCell="1" allowOverlap="1" wp14:anchorId="774770E7" wp14:editId="7626D003">
                 <wp:simplePos x="0" y="0"/>
                 <wp:positionH relativeFrom="column">
                   <wp:posOffset>0</wp:posOffset>
                 </wp:positionH>
                 <wp:positionV relativeFrom="paragraph">
-                  <wp:posOffset>146739</wp:posOffset>
+                  <wp:posOffset>-635</wp:posOffset>
                 </wp:positionV>
                 <wp:extent cx="6517005" cy="423545"/>
                 <wp:effectExtent l="0" t="0" r="17145" b="0"/>
                 <wp:wrapNone/>
-                <wp:docPr id="1508435452" name="组合 1508435452"/>
+                <wp:docPr id="1928362411" name="组合 1928362411"/>
                 <wp:cNvGraphicFramePr/>
                 <a:graphic xmlns:a="http://schemas.openxmlformats.org/drawingml/2006/main">
                   <a:graphicData uri="http://schemas.microsoft.com/office/word/2010/wordprocessingGroup">
@@ -4807,7 +4815,7 @@
                         </a:xfrm>
                       </wpg:grpSpPr>
                       <wpg:grpSp>
-                        <wpg:cNvPr id="968829653" name="组合 968829653"/>
+                        <wpg:cNvPr id="1759152752" name="组合 1759152752"/>
                         <wpg:cNvGrpSpPr/>
                         <wpg:grpSpPr>
                           <a:xfrm>
@@ -4818,7 +4826,7 @@
                           </a:xfrm>
                         </wpg:grpSpPr>
                         <wps:wsp>
-                          <wps:cNvPr id="1937043466" name="Shape 1794"/>
+                          <wps:cNvPr id="743465627" name="Shape 1794"/>
                           <wps:cNvSpPr/>
                           <wps:spPr>
                             <a:xfrm>
@@ -4897,7 +4905,7 @@
                           <wps:bodyPr vert="horz" wrap="square" lIns="20090" tIns="20090" rIns="20090" bIns="20090" anchor="ctr" upright="1"/>
                         </wps:wsp>
                         <wps:wsp>
-                          <wps:cNvPr id="824806260" name="直线 1281"/>
+                          <wps:cNvPr id="1118192213" name="直线 1281"/>
                           <wps:cNvCnPr/>
                           <wps:spPr>
                             <a:xfrm>
@@ -4920,7 +4928,7 @@
                         </wps:wsp>
                       </wpg:grpSp>
                       <wps:wsp>
-                        <wps:cNvPr id="437002696" name="文本框 437002696"/>
+                        <wps:cNvPr id="17920934" name="文本框 17920934"/>
                         <wps:cNvSpPr txBox="1"/>
                         <wps:spPr>
                           <a:xfrm>
@@ -4959,7 +4967,17 @@
                                   <w:sz w:val="26"/>
                                   <w:szCs w:val="26"/>
                                 </w:rPr>
-                                <w:t>其他信息</w:t>
+                                <w:t>其他</w:t>
+                              </w:r>
+                              <w:r>
+                                <w:rPr>
+                                  <w:rFonts w:ascii="微软雅黑" w:eastAsia="微软雅黑" w:hAnsi="微软雅黑" w:hint="eastAsia"/>
+                                  <w:b/>
+                                  <w:color w:val="FFFFFF" w:themeColor="background1"/>
+                                  <w:sz w:val="26"/>
+                                  <w:szCs w:val="26"/>
+                                </w:rPr>
+                                <w:t>信息</w:t>
                               </w:r>
                             </w:p>
                           </w:txbxContent>
@@ -4979,14 +4997,14 @@
           </mc:Choice>
           <mc:Fallback>
             <w:pict>
-              <v:group w14:anchorId="7BC9F6E4" id="组合 1508435452" o:spid="_x0000_s1055" style="position:absolute;left:0;text-align:left;margin-left:0;margin-top:11.55pt;width:513.15pt;height:33.35pt;z-index:251659776;mso-width-relative:margin" coordorigin="2629,10146" coordsize="10308,610" o:gfxdata="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">
-                <v:group id="组合 968829653" o:spid="_x0000_s1056" style="position:absolute;left:2629;top:10214;width:10308;height:468" coordorigin="2775,3675" coordsize="10308,529" o:gfxdata="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">
-                  <v:shape id="Shape 1794" o:spid="_x0000_s1057" style="position:absolute;left:2775;top:3675;width:2199;height:529;visibility:visible;mso-wrap-style:square;v-text-anchor:middle" coordsize="2199,529" o:gfxdata="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" path="m,l1769,r254,322l2199,528,,529,,xe" fillcolor="#19325b" stroked="f" strokeweight="1pt">
+              <v:group w14:anchorId="774770E7" id="组合 1928362411" o:spid="_x0000_s1055" style="position:absolute;left:0;text-align:left;margin-left:0;margin-top:-.05pt;width:513.15pt;height:33.35pt;z-index:251660800;mso-position-horizontal-relative:text;mso-position-vertical-relative:text;mso-width-relative:margin" coordorigin="2629,10146" coordsize="10308,610" o:gfxdata="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">
+                <v:group id="组合 1759152752" o:spid="_x0000_s1056" style="position:absolute;left:2629;top:10214;width:10308;height:468" coordorigin="2775,3675" coordsize="10308,529" o:gfxdata="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">
+                  <v:shape id="Shape 1794" o:spid="_x0000_s1057" style="position:absolute;left:2775;top:3675;width:2199;height:529;visibility:visible;mso-wrap-style:square;v-text-anchor:middle" coordsize="2199,529" o:gfxdata="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" path="m,l1769,r254,322l2199,528,,529,,xe" fillcolor="#19325b" stroked="f" strokeweight="1pt">
                     <v:path arrowok="t" o:connecttype="custom" o:connectlocs="0,0;1769,0;2023,322;2199,528;0,529;0,0" o:connectangles="0,0,0,0,0,0"/>
                   </v:shape>
-                  <v:line id="直线 1281" o:spid="_x0000_s1058" style="position:absolute;visibility:visible;mso-wrap-style:square" from="4863,4187" to="13083,4188" o:connectortype="straight" o:gfxdata="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" strokecolor="#19325b" strokeweight="1pt"/>
+                  <v:line id="直线 1281" o:spid="_x0000_s1058" style="position:absolute;visibility:visible;mso-wrap-style:square" from="4863,4187" to="13083,4188" o:connectortype="straight" o:gfxdata="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" strokecolor="#19325b" strokeweight="1pt"/>
                 </v:group>
-                <v:shape id="文本框 437002696" o:spid="_x0000_s1059" type="#_x0000_t202" style="position:absolute;left:2806;top:10146;width:1398;height:610;visibility:visible;mso-wrap-style:square;v-text-anchor:top" o:gfxdata="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" filled="f" stroked="f" strokeweight=".5pt">
+                <v:shape id="文本框 17920934" o:spid="_x0000_s1059" type="#_x0000_t202" style="position:absolute;left:2806;top:10146;width:1398;height:610;visibility:visible;mso-wrap-style:square;v-text-anchor:top" o:gfxdata="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" filled="f" stroked="f" strokeweight=".5pt">
                   <v:textbox>
                     <w:txbxContent>
                       <w:p>
@@ -5010,7 +5028,17 @@
                             <w:sz w:val="26"/>
                             <w:szCs w:val="26"/>
                           </w:rPr>
-                          <w:t>其他信息</w:t>
+                          <w:t>其他</w:t>
+                        </w:r>
+                        <w:r>
+                          <w:rPr>
+                            <w:rFonts w:ascii="微软雅黑" w:eastAsia="微软雅黑" w:hAnsi="微软雅黑" w:hint="eastAsia"/>
+                            <w:b/>
+                            <w:color w:val="FFFFFF" w:themeColor="background1"/>
+                            <w:sz w:val="26"/>
+                            <w:szCs w:val="26"/>
+                          </w:rPr>
+                          <w:t>信息</w:t>
                         </w:r>
                       </w:p>
                     </w:txbxContent>
@@ -5021,32 +5049,7 @@
           </mc:Fallback>
         </mc:AlternateContent>
       </w:r>
-      <w:r>
-        <w:rPr>
-          <w:rFonts w:ascii="微软雅黑" w:eastAsia="微软雅黑" w:hAnsi="微软雅黑" w:hint="eastAsia"/>
-          <w:color w:val="414141"/>
-          <w:szCs w:val="21"/>
-        </w:rPr>
-        <w:t xml:space="preserve"> </w:t>
-      </w:r>
-      <w:r>
-        <w:rPr>
-          <w:rFonts w:ascii="微软雅黑" w:eastAsia="微软雅黑" w:hAnsi="微软雅黑"/>
-          <w:color w:val="414141"/>
-          <w:szCs w:val="21"/>
-        </w:rPr>
-        <w:t xml:space="preserve">                                                             </w:t>
-      </w:r>
-      <w:r>
-        <w:rPr>
-          <w:rFonts w:ascii="微软雅黑" w:eastAsia="微软雅黑" w:hAnsi="微软雅黑" w:hint="eastAsia"/>
-          <w:color w:val="414141"/>
-          <w:szCs w:val="21"/>
-        </w:rPr>
-        <w:t>省奖</w:t>
-      </w:r>
     </w:p>
-    <w:p/>
     <w:p>
       <w:pPr>
         <w:tabs>
@@ -5944,7 +5947,6 @@
   <w:style w:type="character" w:default="1" w:styleId="a0">
     <w:name w:val="Default Paragraph Font"/>
     <w:uiPriority w:val="1"/>
-    <w:semiHidden/>
     <w:unhideWhenUsed/>
   </w:style>
   <w:style w:type="table" w:default="1" w:styleId="a1">

</xml_diff>

<commit_message>
vault backup: 2024-03-06 23:06:27
</commit_message>
<xml_diff>
--- a/02-Code/面试/简历/简历0.2.docx
+++ b/02-Code/面试/简历/简历0.2.docx
@@ -664,7 +664,6 @@
                                   <w:szCs w:val="21"/>
                                 </w:rPr>
                               </w:pPr>
-                              <w:proofErr w:type="gramStart"/>
                               <w:r>
                                 <w:rPr>
                                   <w:rFonts w:ascii="微软雅黑" w:eastAsia="微软雅黑" w:hAnsi="微软雅黑" w:hint="eastAsia"/>
@@ -673,7 +672,6 @@
                                 </w:rPr>
                                 <w:t>邮</w:t>
                               </w:r>
-                              <w:proofErr w:type="gramEnd"/>
                               <w:r>
                                 <w:rPr>
                                   <w:rFonts w:ascii="微软雅黑" w:eastAsia="微软雅黑" w:hAnsi="微软雅黑"/>
@@ -871,25 +869,7 @@
                                   <w:color w:val="414141"/>
                                   <w:szCs w:val="21"/>
                                 </w:rPr>
-                                <w:t>位：全</w:t>
-                              </w:r>
-                              <w:proofErr w:type="gramStart"/>
-                              <w:r>
-                                <w:rPr>
-                                  <w:rFonts w:ascii="微软雅黑" w:eastAsia="微软雅黑" w:hAnsi="微软雅黑" w:hint="eastAsia"/>
-                                  <w:color w:val="414141"/>
-                                  <w:szCs w:val="21"/>
-                                </w:rPr>
-                                <w:t>栈</w:t>
-                              </w:r>
-                              <w:proofErr w:type="gramEnd"/>
-                              <w:r>
-                                <w:rPr>
-                                  <w:rFonts w:ascii="微软雅黑" w:eastAsia="微软雅黑" w:hAnsi="微软雅黑" w:hint="eastAsia"/>
-                                  <w:color w:val="414141"/>
-                                  <w:szCs w:val="21"/>
-                                </w:rPr>
-                                <w:t>工程师</w:t>
+                                <w:t>位：全栈工程师</w:t>
                               </w:r>
                             </w:p>
                           </w:txbxContent>
@@ -1044,7 +1024,6 @@
                             <w:szCs w:val="21"/>
                           </w:rPr>
                         </w:pPr>
-                        <w:proofErr w:type="gramStart"/>
                         <w:r>
                           <w:rPr>
                             <w:rFonts w:ascii="微软雅黑" w:eastAsia="微软雅黑" w:hAnsi="微软雅黑" w:hint="eastAsia"/>
@@ -1053,7 +1032,6 @@
                           </w:rPr>
                           <w:t>邮</w:t>
                         </w:r>
-                        <w:proofErr w:type="gramEnd"/>
                         <w:r>
                           <w:rPr>
                             <w:rFonts w:ascii="微软雅黑" w:eastAsia="微软雅黑" w:hAnsi="微软雅黑"/>
@@ -1230,25 +1208,7 @@
                             <w:color w:val="414141"/>
                             <w:szCs w:val="21"/>
                           </w:rPr>
-                          <w:t>位：全</w:t>
-                        </w:r>
-                        <w:proofErr w:type="gramStart"/>
-                        <w:r>
-                          <w:rPr>
-                            <w:rFonts w:ascii="微软雅黑" w:eastAsia="微软雅黑" w:hAnsi="微软雅黑" w:hint="eastAsia"/>
-                            <w:color w:val="414141"/>
-                            <w:szCs w:val="21"/>
-                          </w:rPr>
-                          <w:t>栈</w:t>
-                        </w:r>
-                        <w:proofErr w:type="gramEnd"/>
-                        <w:r>
-                          <w:rPr>
-                            <w:rFonts w:ascii="微软雅黑" w:eastAsia="微软雅黑" w:hAnsi="微软雅黑" w:hint="eastAsia"/>
-                            <w:color w:val="414141"/>
-                            <w:szCs w:val="21"/>
-                          </w:rPr>
-                          <w:t>工程师</w:t>
+                          <w:t>位：全栈工程师</w:t>
                         </w:r>
                       </w:p>
                     </w:txbxContent>
@@ -2013,23 +1973,13 @@
         </w:rPr>
         <w:t>握</w:t>
       </w:r>
-      <w:proofErr w:type="spellStart"/>
-      <w:r>
-        <w:rPr>
-          <w:rFonts w:ascii="微软雅黑" w:eastAsia="微软雅黑" w:hAnsi="微软雅黑"/>
-          <w:color w:val="414141"/>
-          <w:szCs w:val="21"/>
-        </w:rPr>
-        <w:t>JavaSE</w:t>
-      </w:r>
-      <w:proofErr w:type="spellEnd"/>
-      <w:r>
-        <w:rPr>
-          <w:rFonts w:ascii="微软雅黑" w:eastAsia="微软雅黑" w:hAnsi="微软雅黑"/>
-          <w:color w:val="414141"/>
-          <w:szCs w:val="21"/>
-        </w:rPr>
-        <w:t>基础知识，熟悉多线程编程</w:t>
+      <w:r>
+        <w:rPr>
+          <w:rFonts w:ascii="微软雅黑" w:eastAsia="微软雅黑" w:hAnsi="微软雅黑"/>
+          <w:color w:val="414141"/>
+          <w:szCs w:val="21"/>
+        </w:rPr>
+        <w:t>JavaSE基础知识，熟悉多线程编程</w:t>
       </w:r>
       <w:r>
         <w:rPr>
@@ -2135,34 +2085,7 @@
           <w:color w:val="414141"/>
           <w:szCs w:val="21"/>
         </w:rPr>
-        <w:t>，</w:t>
-      </w:r>
-      <w:proofErr w:type="spellStart"/>
-      <w:r>
-        <w:rPr>
-          <w:rFonts w:ascii="微软雅黑" w:eastAsia="微软雅黑" w:hAnsi="微软雅黑" w:hint="eastAsia"/>
-          <w:color w:val="414141"/>
-          <w:szCs w:val="21"/>
-        </w:rPr>
-        <w:t>Pinia</w:t>
-      </w:r>
-      <w:proofErr w:type="spellEnd"/>
-      <w:r>
-        <w:rPr>
-          <w:rFonts w:ascii="微软雅黑" w:eastAsia="微软雅黑" w:hAnsi="微软雅黑" w:hint="eastAsia"/>
-          <w:color w:val="414141"/>
-          <w:szCs w:val="21"/>
-        </w:rPr>
-        <w:t>，</w:t>
-      </w:r>
-      <w:proofErr w:type="spellStart"/>
-      <w:r>
-        <w:rPr>
-          <w:rFonts w:ascii="微软雅黑" w:eastAsia="微软雅黑" w:hAnsi="微软雅黑" w:hint="eastAsia"/>
-          <w:color w:val="414141"/>
-          <w:szCs w:val="21"/>
-        </w:rPr>
-        <w:t>Vue</w:t>
+        <w:t>，Pinia，Vue</w:t>
       </w:r>
       <w:r>
         <w:rPr>
@@ -2172,7 +2095,6 @@
         </w:rPr>
         <w:t>Router</w:t>
       </w:r>
-      <w:proofErr w:type="spellEnd"/>
       <w:r>
         <w:rPr>
           <w:rFonts w:ascii="微软雅黑" w:eastAsia="微软雅黑" w:hAnsi="微软雅黑"/>
@@ -2187,25 +2109,7 @@
           <w:color w:val="414141"/>
           <w:szCs w:val="21"/>
         </w:rPr>
-        <w:t>，并能够熟练使用Vue，</w:t>
-      </w:r>
-      <w:proofErr w:type="spellStart"/>
-      <w:r>
-        <w:rPr>
-          <w:rFonts w:ascii="微软雅黑" w:eastAsia="微软雅黑" w:hAnsi="微软雅黑" w:hint="eastAsia"/>
-          <w:color w:val="414141"/>
-          <w:szCs w:val="21"/>
-        </w:rPr>
-        <w:t>Uniapp</w:t>
-      </w:r>
-      <w:proofErr w:type="spellEnd"/>
-      <w:r>
-        <w:rPr>
-          <w:rFonts w:ascii="微软雅黑" w:eastAsia="微软雅黑" w:hAnsi="微软雅黑" w:hint="eastAsia"/>
-          <w:color w:val="414141"/>
-          <w:szCs w:val="21"/>
-        </w:rPr>
-        <w:t>等框架协同Element</w:t>
+        <w:t>，并能够使用Vue，Uniapp等框架协同Element</w:t>
       </w:r>
       <w:r>
         <w:rPr>
@@ -2245,25 +2149,7 @@
           <w:color w:val="414141"/>
           <w:szCs w:val="21"/>
         </w:rPr>
-        <w:t>nt</w:t>
-      </w:r>
-      <w:proofErr w:type="gramStart"/>
-      <w:r>
-        <w:rPr>
-          <w:rFonts w:ascii="微软雅黑" w:eastAsia="微软雅黑" w:hAnsi="微软雅黑" w:hint="eastAsia"/>
-          <w:color w:val="414141"/>
-          <w:szCs w:val="21"/>
-        </w:rPr>
-        <w:t>第三方库进行</w:t>
-      </w:r>
-      <w:proofErr w:type="gramEnd"/>
-      <w:r>
-        <w:rPr>
-          <w:rFonts w:ascii="微软雅黑" w:eastAsia="微软雅黑" w:hAnsi="微软雅黑" w:hint="eastAsia"/>
-          <w:color w:val="414141"/>
-          <w:szCs w:val="21"/>
-        </w:rPr>
-        <w:t>前端页面开发。</w:t>
+        <w:t>nt第三方库进行前端页面开发。</w:t>
       </w:r>
     </w:p>
     <w:p>
@@ -2310,7 +2196,6 @@
         </w:rPr>
         <w:t>掌握</w:t>
       </w:r>
-      <w:proofErr w:type="spellStart"/>
       <w:r>
         <w:rPr>
           <w:rFonts w:ascii="微软雅黑" w:eastAsia="微软雅黑" w:hAnsi="微软雅黑"/>
@@ -2319,7 +2204,6 @@
         </w:rPr>
         <w:t>Mybatis</w:t>
       </w:r>
-      <w:proofErr w:type="spellEnd"/>
       <w:r>
         <w:rPr>
           <w:rFonts w:ascii="微软雅黑" w:eastAsia="微软雅黑" w:hAnsi="微软雅黑"/>
@@ -2342,16 +2226,7 @@
           <w:color w:val="414141"/>
           <w:szCs w:val="21"/>
         </w:rPr>
-        <w:t>、</w:t>
-      </w:r>
-      <w:proofErr w:type="spellStart"/>
-      <w:r>
-        <w:rPr>
-          <w:rFonts w:ascii="微软雅黑" w:eastAsia="微软雅黑" w:hAnsi="微软雅黑"/>
-          <w:color w:val="414141"/>
-          <w:szCs w:val="21"/>
-        </w:rPr>
-        <w:t>SpringB</w:t>
+        <w:t>、SpringB</w:t>
       </w:r>
       <w:r>
         <w:rPr>
@@ -2367,16 +2242,7 @@
           <w:color w:val="414141"/>
           <w:szCs w:val="21"/>
         </w:rPr>
-        <w:t>t</w:t>
-      </w:r>
-      <w:proofErr w:type="spellEnd"/>
-      <w:r>
-        <w:rPr>
-          <w:rFonts w:ascii="微软雅黑" w:eastAsia="微软雅黑" w:hAnsi="微软雅黑"/>
-          <w:color w:val="414141"/>
-          <w:szCs w:val="21"/>
-        </w:rPr>
-        <w:t>等开源框架</w:t>
+        <w:t>t等开源框架</w:t>
       </w:r>
       <w:r>
         <w:rPr>
@@ -2386,23 +2252,13 @@
         </w:rPr>
         <w:t>，</w:t>
       </w:r>
-      <w:proofErr w:type="gramStart"/>
-      <w:r>
-        <w:rPr>
-          <w:rFonts w:ascii="微软雅黑" w:eastAsia="微软雅黑" w:hAnsi="微软雅黑" w:hint="eastAsia"/>
-          <w:color w:val="414141"/>
-          <w:szCs w:val="21"/>
-        </w:rPr>
-        <w:t>熟悉微服务</w:t>
-      </w:r>
-      <w:proofErr w:type="gramEnd"/>
-      <w:r>
-        <w:rPr>
-          <w:rFonts w:ascii="微软雅黑" w:eastAsia="微软雅黑" w:hAnsi="微软雅黑" w:hint="eastAsia"/>
-          <w:color w:val="414141"/>
-          <w:szCs w:val="21"/>
-        </w:rPr>
-        <w:t>架构下Restful风格开发</w:t>
+      <w:r>
+        <w:rPr>
+          <w:rFonts w:ascii="微软雅黑" w:eastAsia="微软雅黑" w:hAnsi="微软雅黑" w:hint="eastAsia"/>
+          <w:color w:val="414141"/>
+          <w:szCs w:val="21"/>
+        </w:rPr>
+        <w:t>熟悉微服务架构下Restful风格开发</w:t>
       </w:r>
       <w:r>
         <w:rPr>
@@ -2434,18 +2290,8 @@
           <w:color w:val="414141"/>
           <w:szCs w:val="21"/>
         </w:rPr>
-        <w:t>熟悉</w:t>
-      </w:r>
-      <w:proofErr w:type="spellStart"/>
-      <w:r>
-        <w:rPr>
-          <w:rFonts w:ascii="微软雅黑" w:eastAsia="微软雅黑" w:hAnsi="微软雅黑" w:hint="eastAsia"/>
-          <w:color w:val="414141"/>
-          <w:szCs w:val="21"/>
-        </w:rPr>
-        <w:t>SpringCloud</w:t>
-      </w:r>
-      <w:proofErr w:type="spellEnd"/>
+        <w:t>熟悉SpringCloud</w:t>
+      </w:r>
       <w:r>
         <w:rPr>
           <w:rFonts w:ascii="微软雅黑" w:eastAsia="微软雅黑" w:hAnsi="微软雅黑"/>
@@ -2505,25 +2351,7 @@
           <w:color w:val="414141"/>
           <w:szCs w:val="21"/>
         </w:rPr>
-        <w:t>握</w:t>
-      </w:r>
-      <w:proofErr w:type="gramStart"/>
-      <w:r>
-        <w:rPr>
-          <w:rFonts w:ascii="微软雅黑" w:eastAsia="微软雅黑" w:hAnsi="微软雅黑" w:hint="eastAsia"/>
-          <w:color w:val="414141"/>
-          <w:szCs w:val="21"/>
-        </w:rPr>
-        <w:t>微服务</w:t>
-      </w:r>
-      <w:proofErr w:type="gramEnd"/>
-      <w:r>
-        <w:rPr>
-          <w:rFonts w:ascii="微软雅黑" w:eastAsia="微软雅黑" w:hAnsi="微软雅黑" w:hint="eastAsia"/>
-          <w:color w:val="414141"/>
-          <w:szCs w:val="21"/>
-        </w:rPr>
-        <w:t>常用组件</w:t>
+        <w:t>握微服务常用组件</w:t>
       </w:r>
       <w:r>
         <w:rPr>
@@ -2539,25 +2367,7 @@
           <w:color w:val="414141"/>
           <w:szCs w:val="21"/>
         </w:rPr>
-        <w:t>注册中心</w:t>
-      </w:r>
-      <w:proofErr w:type="spellStart"/>
-      <w:r>
-        <w:rPr>
-          <w:rFonts w:ascii="微软雅黑" w:eastAsia="微软雅黑" w:hAnsi="微软雅黑"/>
-          <w:color w:val="414141"/>
-          <w:szCs w:val="21"/>
-        </w:rPr>
-        <w:t>Nacos</w:t>
-      </w:r>
-      <w:proofErr w:type="spellEnd"/>
-      <w:r>
-        <w:rPr>
-          <w:rFonts w:ascii="微软雅黑" w:eastAsia="微软雅黑" w:hAnsi="微软雅黑"/>
-          <w:color w:val="414141"/>
-          <w:szCs w:val="21"/>
-        </w:rPr>
-        <w:t>、负载均衡器R</w:t>
+        <w:t>注册中心Nacos、负载均衡器R</w:t>
       </w:r>
       <w:r>
         <w:rPr>
@@ -2589,16 +2399,7 @@
           <w:color w:val="414141"/>
           <w:szCs w:val="21"/>
         </w:rPr>
-        <w:t>客户端调用工具</w:t>
-      </w:r>
-      <w:proofErr w:type="spellStart"/>
-      <w:r>
-        <w:rPr>
-          <w:rFonts w:ascii="微软雅黑" w:eastAsia="微软雅黑" w:hAnsi="微软雅黑"/>
-          <w:color w:val="414141"/>
-          <w:szCs w:val="21"/>
-        </w:rPr>
-        <w:t>OpenFei</w:t>
+        <w:t>客户端调用工具OpenFei</w:t>
       </w:r>
       <w:r>
         <w:rPr>
@@ -2616,7 +2417,6 @@
         </w:rPr>
         <w:t>n</w:t>
       </w:r>
-      <w:proofErr w:type="spellEnd"/>
       <w:r>
         <w:rPr>
           <w:rFonts w:ascii="微软雅黑" w:eastAsia="微软雅黑" w:hAnsi="微软雅黑" w:hint="eastAsia"/>
@@ -2657,7 +2457,6 @@
         </w:rPr>
         <w:t>，了解一些分布式事务</w:t>
       </w:r>
-      <w:proofErr w:type="spellStart"/>
       <w:r>
         <w:rPr>
           <w:rFonts w:ascii="微软雅黑" w:eastAsia="微软雅黑" w:hAnsi="微软雅黑" w:hint="eastAsia"/>
@@ -2674,7 +2473,6 @@
         </w:rPr>
         <w:t>eata</w:t>
       </w:r>
-      <w:proofErr w:type="spellEnd"/>
       <w:r>
         <w:rPr>
           <w:rFonts w:ascii="微软雅黑" w:eastAsia="微软雅黑" w:hAnsi="微软雅黑" w:hint="eastAsia"/>
@@ -2682,6 +2480,22 @@
           <w:szCs w:val="21"/>
         </w:rPr>
         <w:t>。</w:t>
+      </w:r>
+      <w:r>
+        <w:rPr>
+          <w:rFonts w:ascii="微软雅黑" w:eastAsia="微软雅黑" w:hAnsi="微软雅黑"/>
+          <w:color w:val="414141"/>
+          <w:szCs w:val="21"/>
+        </w:rPr>
+        <w:t>------------------------</w:t>
+      </w:r>
+      <w:r>
+        <w:rPr>
+          <w:rFonts w:ascii="微软雅黑" w:eastAsia="微软雅黑" w:hAnsi="微软雅黑" w:hint="eastAsia"/>
+          <w:color w:val="414141"/>
+          <w:szCs w:val="21"/>
+        </w:rPr>
+        <w:t>off</w:t>
       </w:r>
     </w:p>
     <w:p>
@@ -2883,25 +2697,7 @@
           <w:color w:val="414141"/>
           <w:szCs w:val="21"/>
         </w:rPr>
-        <w:t>Docker容器</w:t>
-      </w:r>
-      <w:proofErr w:type="gramStart"/>
-      <w:r>
-        <w:rPr>
-          <w:rFonts w:ascii="微软雅黑" w:eastAsia="微软雅黑" w:hAnsi="微软雅黑" w:hint="eastAsia"/>
-          <w:color w:val="414141"/>
-          <w:szCs w:val="21"/>
-        </w:rPr>
-        <w:t>化部署</w:t>
-      </w:r>
-      <w:proofErr w:type="gramEnd"/>
-      <w:r>
-        <w:rPr>
-          <w:rFonts w:ascii="微软雅黑" w:eastAsia="微软雅黑" w:hAnsi="微软雅黑" w:hint="eastAsia"/>
-          <w:color w:val="414141"/>
-          <w:szCs w:val="21"/>
-        </w:rPr>
-        <w:t>技术</w:t>
+        <w:t>Docker容器化部署技术</w:t>
       </w:r>
       <w:r>
         <w:rPr>
@@ -3615,43 +3411,7 @@
           <w:color w:val="414141"/>
           <w:szCs w:val="21"/>
         </w:rPr>
-        <w:t>是</w:t>
-      </w:r>
-      <w:proofErr w:type="gramStart"/>
-      <w:r>
-        <w:rPr>
-          <w:rFonts w:ascii="微软雅黑" w:eastAsia="微软雅黑" w:hAnsi="微软雅黑" w:hint="eastAsia"/>
-          <w:color w:val="414141"/>
-          <w:szCs w:val="21"/>
-        </w:rPr>
-        <w:t>仿今日</w:t>
-      </w:r>
-      <w:proofErr w:type="gramEnd"/>
-      <w:r>
-        <w:rPr>
-          <w:rFonts w:ascii="微软雅黑" w:eastAsia="微软雅黑" w:hAnsi="微软雅黑" w:hint="eastAsia"/>
-          <w:color w:val="414141"/>
-          <w:szCs w:val="21"/>
-        </w:rPr>
-        <w:t>头条的一个</w:t>
-      </w:r>
-      <w:proofErr w:type="gramStart"/>
-      <w:r>
-        <w:rPr>
-          <w:rFonts w:ascii="微软雅黑" w:eastAsia="微软雅黑" w:hAnsi="微软雅黑" w:hint="eastAsia"/>
-          <w:color w:val="414141"/>
-          <w:szCs w:val="21"/>
-        </w:rPr>
-        <w:t>微服务</w:t>
-      </w:r>
-      <w:proofErr w:type="gramEnd"/>
-      <w:r>
-        <w:rPr>
-          <w:rFonts w:ascii="微软雅黑" w:eastAsia="微软雅黑" w:hAnsi="微软雅黑" w:hint="eastAsia"/>
-          <w:color w:val="414141"/>
-          <w:szCs w:val="21"/>
-        </w:rPr>
-        <w:t>项目</w:t>
+        <w:t>是仿今日头条的一个微服务项目</w:t>
       </w:r>
       <w:r>
         <w:rPr>
@@ -3765,25 +3525,7 @@
           <w:color w:val="414141"/>
           <w:szCs w:val="21"/>
         </w:rPr>
-        <w:t>与拦截</w:t>
-      </w:r>
-      <w:proofErr w:type="gramStart"/>
-      <w:r>
-        <w:rPr>
-          <w:rFonts w:ascii="微软雅黑" w:eastAsia="微软雅黑" w:hAnsi="微软雅黑" w:hint="eastAsia"/>
-          <w:color w:val="414141"/>
-          <w:szCs w:val="21"/>
-        </w:rPr>
-        <w:t>器配合</w:t>
-      </w:r>
-      <w:proofErr w:type="gramEnd"/>
-      <w:r>
-        <w:rPr>
-          <w:rFonts w:ascii="微软雅黑" w:eastAsia="微软雅黑" w:hAnsi="微软雅黑" w:hint="eastAsia"/>
-          <w:color w:val="414141"/>
-          <w:szCs w:val="21"/>
-        </w:rPr>
-        <w:t>JWT与前端交互</w:t>
+        <w:t>与拦截器配合JWT与前端交互</w:t>
       </w:r>
       <w:r>
         <w:rPr>
@@ -3918,25 +3660,7 @@
           <w:color w:val="414141"/>
           <w:szCs w:val="21"/>
         </w:rPr>
-        <w:t>Redis缓存技术，实现</w:t>
-      </w:r>
-      <w:proofErr w:type="gramStart"/>
-      <w:r>
-        <w:rPr>
-          <w:rFonts w:ascii="微软雅黑" w:eastAsia="微软雅黑" w:hAnsi="微软雅黑"/>
-          <w:color w:val="414141"/>
-          <w:szCs w:val="21"/>
-        </w:rPr>
-        <w:t>热数据</w:t>
-      </w:r>
-      <w:proofErr w:type="gramEnd"/>
-      <w:r>
-        <w:rPr>
-          <w:rFonts w:ascii="微软雅黑" w:eastAsia="微软雅黑" w:hAnsi="微软雅黑"/>
-          <w:color w:val="414141"/>
-          <w:szCs w:val="21"/>
-        </w:rPr>
-        <w:t>的计算</w:t>
+        <w:t>Redis缓存技术，实现热数据的计算</w:t>
       </w:r>
       <w:r>
         <w:rPr>
@@ -4005,25 +3729,7 @@
           <w:color w:val="414141"/>
           <w:szCs w:val="21"/>
         </w:rPr>
-        <w:t xml:space="preserve">Spring Cloud Alibaba </w:t>
-      </w:r>
-      <w:proofErr w:type="spellStart"/>
-      <w:r>
-        <w:rPr>
-          <w:rFonts w:ascii="微软雅黑" w:eastAsia="微软雅黑" w:hAnsi="微软雅黑"/>
-          <w:color w:val="414141"/>
-          <w:szCs w:val="21"/>
-        </w:rPr>
-        <w:t>Nacos</w:t>
-      </w:r>
-      <w:proofErr w:type="spellEnd"/>
-      <w:r>
-        <w:rPr>
-          <w:rFonts w:ascii="微软雅黑" w:eastAsia="微软雅黑" w:hAnsi="微软雅黑"/>
-          <w:color w:val="414141"/>
-          <w:szCs w:val="21"/>
-        </w:rPr>
-        <w:t>作为项目中的注册中心和配置中心</w:t>
+        <w:t>Spring Cloud Alibaba Nacos作为项目中的注册中心和配置中心</w:t>
       </w:r>
       <w:r>
         <w:rPr>
@@ -4068,25 +3774,7 @@
           <w:color w:val="414141"/>
           <w:szCs w:val="21"/>
         </w:rPr>
-        <w:t>Mongo存储用户热数据，以保证用户</w:t>
-      </w:r>
-      <w:proofErr w:type="gramStart"/>
-      <w:r>
-        <w:rPr>
-          <w:rFonts w:ascii="微软雅黑" w:eastAsia="微软雅黑" w:hAnsi="微软雅黑"/>
-          <w:color w:val="414141"/>
-          <w:szCs w:val="21"/>
-        </w:rPr>
-        <w:t>热数据</w:t>
-      </w:r>
-      <w:proofErr w:type="gramEnd"/>
-      <w:r>
-        <w:rPr>
-          <w:rFonts w:ascii="微软雅黑" w:eastAsia="微软雅黑" w:hAnsi="微软雅黑"/>
-          <w:color w:val="414141"/>
-          <w:szCs w:val="21"/>
-        </w:rPr>
-        <w:t>高扩展和高性能指标</w:t>
+        <w:t>Mongo存储用户热数据，以保证用户热数据高扩展和高性能指标</w:t>
       </w:r>
     </w:p>
     <w:p>
@@ -4117,7 +3805,6 @@
         </w:rPr>
         <w:t>使用分布式任务框架</w:t>
       </w:r>
-      <w:proofErr w:type="spellStart"/>
       <w:r>
         <w:rPr>
           <w:rFonts w:ascii="微软雅黑" w:eastAsia="微软雅黑" w:hAnsi="微软雅黑" w:hint="eastAsia"/>
@@ -4126,7 +3813,6 @@
         </w:rPr>
         <w:t>xxl</w:t>
       </w:r>
-      <w:proofErr w:type="spellEnd"/>
       <w:r>
         <w:rPr>
           <w:rFonts w:ascii="微软雅黑" w:eastAsia="微软雅黑" w:hAnsi="微软雅黑"/>
@@ -4550,23 +4236,13 @@
           <w:szCs w:val="21"/>
         </w:rPr>
       </w:pPr>
-      <w:proofErr w:type="gramStart"/>
-      <w:r>
-        <w:rPr>
-          <w:rFonts w:ascii="微软雅黑" w:eastAsia="微软雅黑" w:hAnsi="微软雅黑" w:hint="eastAsia"/>
-          <w:color w:val="414141"/>
-          <w:szCs w:val="21"/>
-        </w:rPr>
-        <w:t>蓝桥杯</w:t>
-      </w:r>
-      <w:proofErr w:type="gramEnd"/>
-      <w:r>
-        <w:rPr>
-          <w:rFonts w:ascii="微软雅黑" w:eastAsia="微软雅黑" w:hAnsi="微软雅黑" w:hint="eastAsia"/>
-          <w:color w:val="414141"/>
-          <w:szCs w:val="21"/>
-        </w:rPr>
-        <w:t xml:space="preserve"> </w:t>
+      <w:r>
+        <w:rPr>
+          <w:rFonts w:ascii="微软雅黑" w:eastAsia="微软雅黑" w:hAnsi="微软雅黑" w:hint="eastAsia"/>
+          <w:color w:val="414141"/>
+          <w:szCs w:val="21"/>
+        </w:rPr>
+        <w:t xml:space="preserve">蓝桥杯 </w:t>
       </w:r>
       <w:r>
         <w:rPr>
@@ -5068,23 +4744,13 @@
           <w:szCs w:val="21"/>
         </w:rPr>
       </w:pPr>
-      <w:proofErr w:type="spellStart"/>
-      <w:r>
-        <w:rPr>
-          <w:rFonts w:ascii="微软雅黑" w:eastAsia="微软雅黑" w:hAnsi="微软雅黑" w:hint="eastAsia"/>
-          <w:color w:val="414141"/>
-          <w:szCs w:val="21"/>
-        </w:rPr>
-        <w:t>Github</w:t>
-      </w:r>
-      <w:proofErr w:type="spellEnd"/>
-      <w:r>
-        <w:rPr>
-          <w:rFonts w:ascii="微软雅黑" w:eastAsia="微软雅黑" w:hAnsi="微软雅黑" w:hint="eastAsia"/>
-          <w:color w:val="414141"/>
-          <w:szCs w:val="21"/>
-        </w:rPr>
-        <w:t>：</w:t>
+      <w:r>
+        <w:rPr>
+          <w:rFonts w:ascii="微软雅黑" w:eastAsia="微软雅黑" w:hAnsi="微软雅黑" w:hint="eastAsia"/>
+          <w:color w:val="414141"/>
+          <w:szCs w:val="21"/>
+        </w:rPr>
+        <w:t>Github：</w:t>
       </w:r>
       <w:hyperlink r:id="rId9" w:history="1">
         <w:r>

</xml_diff>

<commit_message>
vault backup: 2024-03-10 10:32:39
</commit_message>
<xml_diff>
--- a/02-Code/面试/简历/简历0.2.docx
+++ b/02-Code/面试/简历/简历0.2.docx
@@ -5,9 +5,6 @@
     <w:p>
       <w:pPr>
         <w:snapToGrid w:val="0"/>
-        <w:rPr>
-          <w:rFonts w:hint="eastAsia"/>
-        </w:rPr>
       </w:pPr>
       <w:r>
         <w:rPr>
@@ -413,9 +410,6 @@
     <w:p>
       <w:pPr>
         <w:snapToGrid w:val="0"/>
-        <w:rPr>
-          <w:rFonts w:hint="eastAsia"/>
-        </w:rPr>
       </w:pPr>
       <w:r>
         <w:rPr>
@@ -481,9 +475,6 @@
     <w:p>
       <w:pPr>
         <w:snapToGrid w:val="0"/>
-        <w:rPr>
-          <w:rFonts w:hint="eastAsia"/>
-        </w:rPr>
       </w:pPr>
       <w:r>
         <w:rPr>
@@ -842,7 +833,7 @@
                                 <w:adjustRightInd w:val="0"/>
                                 <w:snapToGrid w:val="0"/>
                                 <w:rPr>
-                                  <w:rFonts w:ascii="微软雅黑" w:eastAsia="微软雅黑" w:hAnsi="微软雅黑" w:hint="eastAsia"/>
+                                  <w:rFonts w:ascii="微软雅黑" w:eastAsia="微软雅黑" w:hAnsi="微软雅黑"/>
                                   <w:color w:val="414141"/>
                                   <w:szCs w:val="21"/>
                                 </w:rPr>
@@ -1181,7 +1172,7 @@
                           <w:adjustRightInd w:val="0"/>
                           <w:snapToGrid w:val="0"/>
                           <w:rPr>
-                            <w:rFonts w:ascii="微软雅黑" w:eastAsia="微软雅黑" w:hAnsi="微软雅黑" w:hint="eastAsia"/>
+                            <w:rFonts w:ascii="微软雅黑" w:eastAsia="微软雅黑" w:hAnsi="微软雅黑"/>
                             <w:color w:val="414141"/>
                             <w:szCs w:val="21"/>
                           </w:rPr>
@@ -1614,7 +1605,7 @@
         <w:adjustRightInd w:val="0"/>
         <w:snapToGrid w:val="0"/>
         <w:rPr>
-          <w:rFonts w:ascii="微软雅黑" w:eastAsia="微软雅黑" w:hAnsi="微软雅黑" w:hint="eastAsia"/>
+          <w:rFonts w:ascii="微软雅黑" w:eastAsia="微软雅黑" w:hAnsi="微软雅黑"/>
           <w:color w:val="414141"/>
           <w:szCs w:val="21"/>
         </w:rPr>
@@ -2492,10 +2483,12 @@
       <w:r>
         <w:rPr>
           <w:rFonts w:ascii="微软雅黑" w:eastAsia="微软雅黑" w:hAnsi="微软雅黑" w:hint="eastAsia"/>
-          <w:color w:val="414141"/>
-          <w:szCs w:val="21"/>
-        </w:rPr>
-        <w:t>off</w:t>
+          <w:b/>
+          <w:bCs/>
+          <w:color w:val="414141"/>
+          <w:szCs w:val="21"/>
+        </w:rPr>
+        <w:t>delete</w:t>
       </w:r>
     </w:p>
     <w:p>
@@ -2925,7 +2918,7 @@
         <w:snapToGrid w:val="0"/>
         <w:ind w:firstLineChars="0"/>
         <w:rPr>
-          <w:rFonts w:ascii="微软雅黑" w:eastAsia="微软雅黑" w:hAnsi="微软雅黑" w:hint="eastAsia"/>
+          <w:rFonts w:ascii="微软雅黑" w:eastAsia="微软雅黑" w:hAnsi="微软雅黑"/>
           <w:color w:val="414141"/>
           <w:szCs w:val="21"/>
         </w:rPr>
@@ -3421,6 +3414,134 @@
         </w:rPr>
         <w:t>。</w:t>
       </w:r>
+      <w:r>
+        <w:rPr>
+          <w:rFonts w:ascii="微软雅黑" w:eastAsia="微软雅黑" w:hAnsi="微软雅黑" w:hint="eastAsia"/>
+          <w:color w:val="414141"/>
+          <w:szCs w:val="21"/>
+        </w:rPr>
+        <w:t>用户可以在系统中</w:t>
+      </w:r>
+      <w:r>
+        <w:rPr>
+          <w:rFonts w:ascii="微软雅黑" w:eastAsia="微软雅黑" w:hAnsi="微软雅黑" w:hint="eastAsia"/>
+          <w:color w:val="414141"/>
+          <w:szCs w:val="21"/>
+        </w:rPr>
+        <w:t>可以查询到通过文章热度排序的</w:t>
+      </w:r>
+      <w:r>
+        <w:rPr>
+          <w:rFonts w:ascii="微软雅黑" w:eastAsia="微软雅黑" w:hAnsi="微软雅黑" w:hint="eastAsia"/>
+          <w:color w:val="414141"/>
+          <w:szCs w:val="21"/>
+        </w:rPr>
+        <w:t>文章列表</w:t>
+      </w:r>
+      <w:r>
+        <w:rPr>
+          <w:rFonts w:ascii="微软雅黑" w:eastAsia="微软雅黑" w:hAnsi="微软雅黑" w:hint="eastAsia"/>
+          <w:color w:val="414141"/>
+          <w:szCs w:val="21"/>
+        </w:rPr>
+        <w:t>，</w:t>
+      </w:r>
+      <w:r>
+        <w:rPr>
+          <w:rFonts w:ascii="微软雅黑" w:eastAsia="微软雅黑" w:hAnsi="微软雅黑" w:hint="eastAsia"/>
+          <w:color w:val="414141"/>
+          <w:szCs w:val="21"/>
+        </w:rPr>
+        <w:t>可以体验文章的</w:t>
+      </w:r>
+      <w:r>
+        <w:rPr>
+          <w:rFonts w:ascii="微软雅黑" w:eastAsia="微软雅黑" w:hAnsi="微软雅黑" w:hint="eastAsia"/>
+          <w:color w:val="414141"/>
+          <w:szCs w:val="21"/>
+        </w:rPr>
+        <w:t>定时</w:t>
+      </w:r>
+      <w:r>
+        <w:rPr>
+          <w:rFonts w:ascii="微软雅黑" w:eastAsia="微软雅黑" w:hAnsi="微软雅黑" w:hint="eastAsia"/>
+          <w:color w:val="414141"/>
+          <w:szCs w:val="21"/>
+        </w:rPr>
+        <w:t>发布，审核，上线功能，并可以提交</w:t>
+      </w:r>
+      <w:r>
+        <w:rPr>
+          <w:rFonts w:ascii="微软雅黑" w:eastAsia="微软雅黑" w:hAnsi="微软雅黑" w:hint="eastAsia"/>
+          <w:color w:val="414141"/>
+          <w:szCs w:val="21"/>
+        </w:rPr>
+        <w:t>和收藏</w:t>
+      </w:r>
+      <w:r>
+        <w:rPr>
+          <w:rFonts w:ascii="微软雅黑" w:eastAsia="微软雅黑" w:hAnsi="微软雅黑" w:hint="eastAsia"/>
+          <w:color w:val="414141"/>
+          <w:szCs w:val="21"/>
+        </w:rPr>
+        <w:t>图片素材</w:t>
+      </w:r>
+      <w:r>
+        <w:rPr>
+          <w:rFonts w:ascii="微软雅黑" w:eastAsia="微软雅黑" w:hAnsi="微软雅黑" w:hint="eastAsia"/>
+          <w:color w:val="414141"/>
+          <w:szCs w:val="21"/>
+        </w:rPr>
+        <w:t>。</w:t>
+      </w:r>
+      <w:r>
+        <w:rPr>
+          <w:rFonts w:ascii="微软雅黑" w:eastAsia="微软雅黑" w:hAnsi="微软雅黑" w:hint="eastAsia"/>
+          <w:color w:val="414141"/>
+          <w:szCs w:val="21"/>
+        </w:rPr>
+        <w:t>用户可以对文章详情进行查看，对</w:t>
+      </w:r>
+      <w:r>
+        <w:rPr>
+          <w:rFonts w:ascii="微软雅黑" w:eastAsia="微软雅黑" w:hAnsi="微软雅黑" w:hint="eastAsia"/>
+          <w:color w:val="414141"/>
+          <w:szCs w:val="21"/>
+        </w:rPr>
+        <w:t>文章进行</w:t>
+      </w:r>
+      <w:r>
+        <w:rPr>
+          <w:rFonts w:ascii="微软雅黑" w:eastAsia="微软雅黑" w:hAnsi="微软雅黑"/>
+          <w:color w:val="414141"/>
+          <w:szCs w:val="21"/>
+        </w:rPr>
+        <w:t>点赞，评论，阅读，收藏</w:t>
+      </w:r>
+      <w:r>
+        <w:rPr>
+          <w:rFonts w:ascii="微软雅黑" w:eastAsia="微软雅黑" w:hAnsi="微软雅黑" w:hint="eastAsia"/>
+          <w:color w:val="414141"/>
+          <w:szCs w:val="21"/>
+        </w:rPr>
+        <w:t>等用户行为</w:t>
+      </w:r>
+      <w:r>
+        <w:rPr>
+          <w:rFonts w:ascii="微软雅黑" w:eastAsia="微软雅黑" w:hAnsi="微软雅黑" w:hint="eastAsia"/>
+          <w:color w:val="414141"/>
+          <w:szCs w:val="21"/>
+        </w:rPr>
+        <w:t>。</w:t>
+      </w:r>
+      <w:r>
+        <w:rPr>
+          <w:rFonts w:ascii="微软雅黑" w:eastAsia="微软雅黑" w:hAnsi="微软雅黑" w:hint="eastAsia"/>
+          <w:color w:val="414141"/>
+          <w:szCs w:val="21"/>
+        </w:rPr>
+        <w:t>用户还可以在搜索记录上进行搜索，并对关键词进行高亮处理。</w:t>
+      </w:r>
     </w:p>
     <w:p>
       <w:pPr>
@@ -3430,57 +3551,31 @@
         </w:tabs>
         <w:adjustRightInd w:val="0"/>
         <w:snapToGrid w:val="0"/>
-        <w:ind w:firstLine="420"/>
-        <w:rPr>
-          <w:rFonts w:ascii="微软雅黑" w:eastAsia="微软雅黑" w:hAnsi="微软雅黑"/>
+        <w:rPr>
+          <w:rFonts w:ascii="微软雅黑" w:eastAsia="微软雅黑" w:hAnsi="微软雅黑"/>
+          <w:color w:val="414141"/>
+          <w:szCs w:val="21"/>
+        </w:rPr>
+      </w:pPr>
+      <w:r>
+        <w:rPr>
+          <w:rFonts w:ascii="微软雅黑" w:eastAsia="微软雅黑" w:hAnsi="微软雅黑" w:hint="eastAsia"/>
           <w:b/>
           <w:bCs/>
           <w:color w:val="414141"/>
           <w:szCs w:val="21"/>
         </w:rPr>
-      </w:pPr>
-    </w:p>
-    <w:p>
-      <w:pPr>
-        <w:tabs>
-          <w:tab w:val="left" w:pos="3828"/>
-          <w:tab w:val="left" w:pos="7655"/>
-        </w:tabs>
-        <w:adjustRightInd w:val="0"/>
-        <w:snapToGrid w:val="0"/>
-        <w:ind w:firstLine="420"/>
-        <w:rPr>
-          <w:rFonts w:ascii="微软雅黑" w:eastAsia="微软雅黑" w:hAnsi="微软雅黑"/>
+        <w:t>运用技术</w:t>
+      </w:r>
+      <w:r>
+        <w:rPr>
+          <w:rFonts w:ascii="微软雅黑" w:eastAsia="微软雅黑" w:hAnsi="微软雅黑" w:hint="eastAsia"/>
           <w:b/>
           <w:bCs/>
           <w:color w:val="414141"/>
           <w:szCs w:val="21"/>
         </w:rPr>
-      </w:pPr>
-    </w:p>
-    <w:p>
-      <w:pPr>
-        <w:tabs>
-          <w:tab w:val="left" w:pos="3828"/>
-          <w:tab w:val="left" w:pos="7655"/>
-        </w:tabs>
-        <w:adjustRightInd w:val="0"/>
-        <w:snapToGrid w:val="0"/>
-        <w:rPr>
-          <w:rFonts w:ascii="微软雅黑" w:eastAsia="微软雅黑" w:hAnsi="微软雅黑"/>
-          <w:color w:val="414141"/>
-          <w:szCs w:val="21"/>
-        </w:rPr>
-      </w:pPr>
-      <w:r>
-        <w:rPr>
-          <w:rFonts w:ascii="微软雅黑" w:eastAsia="微软雅黑" w:hAnsi="微软雅黑" w:hint="eastAsia"/>
-          <w:b/>
-          <w:bCs/>
-          <w:color w:val="414141"/>
-          <w:szCs w:val="21"/>
-        </w:rPr>
-        <w:t>运用技术</w:t>
+        <w:t>：</w:t>
       </w:r>
     </w:p>
     <w:p>
@@ -3509,31 +3604,31 @@
           <w:color w:val="414141"/>
           <w:szCs w:val="21"/>
         </w:rPr>
-        <w:t>使用Gateway网关进行流速控制和服务熔断、</w:t>
-      </w:r>
-      <w:r>
-        <w:rPr>
-          <w:rFonts w:ascii="微软雅黑" w:eastAsia="微软雅黑" w:hAnsi="微软雅黑" w:hint="eastAsia"/>
-          <w:color w:val="414141"/>
-          <w:szCs w:val="21"/>
-        </w:rPr>
-        <w:t>并使用过滤器</w:t>
-      </w:r>
-      <w:r>
-        <w:rPr>
-          <w:rFonts w:ascii="微软雅黑" w:eastAsia="微软雅黑" w:hAnsi="微软雅黑" w:hint="eastAsia"/>
-          <w:color w:val="414141"/>
-          <w:szCs w:val="21"/>
-        </w:rPr>
-        <w:t>与拦截器配合JWT与前端交互</w:t>
-      </w:r>
-      <w:r>
-        <w:rPr>
-          <w:rFonts w:ascii="微软雅黑" w:eastAsia="微软雅黑" w:hAnsi="微软雅黑" w:hint="eastAsia"/>
-          <w:color w:val="414141"/>
-          <w:szCs w:val="21"/>
-        </w:rPr>
-        <w:t>。</w:t>
+        <w:t>运用</w:t>
+      </w:r>
+      <w:r>
+        <w:rPr>
+          <w:rFonts w:ascii="微软雅黑" w:eastAsia="微软雅黑" w:hAnsi="微软雅黑"/>
+          <w:color w:val="414141"/>
+          <w:szCs w:val="21"/>
+        </w:rPr>
+        <w:t>ES搜索技术，对冷数据、文章数据建立索引，</w:t>
+      </w:r>
+      <w:r>
+        <w:rPr>
+          <w:rFonts w:ascii="微软雅黑" w:eastAsia="微软雅黑" w:hAnsi="微软雅黑" w:hint="eastAsia"/>
+          <w:color w:val="414141"/>
+          <w:szCs w:val="21"/>
+        </w:rPr>
+        <w:t>并对关键字</w:t>
+      </w:r>
+      <w:r>
+        <w:rPr>
+          <w:rFonts w:ascii="微软雅黑" w:eastAsia="微软雅黑" w:hAnsi="微软雅黑" w:hint="eastAsia"/>
+          <w:color w:val="414141"/>
+          <w:szCs w:val="21"/>
+        </w:rPr>
+        <w:t>进行高亮处理。</w:t>
       </w:r>
     </w:p>
     <w:p>
@@ -3570,7 +3665,71 @@
           <w:color w:val="414141"/>
           <w:szCs w:val="21"/>
         </w:rPr>
-        <w:t>ES搜索技术，对冷数据、文章数据建立索引，以保证冷数据、文章查询性能</w:t>
+        <w:t>Kafka完成</w:t>
+      </w:r>
+      <w:r>
+        <w:rPr>
+          <w:rFonts w:ascii="微软雅黑" w:eastAsia="微软雅黑" w:hAnsi="微软雅黑" w:hint="eastAsia"/>
+          <w:color w:val="414141"/>
+          <w:szCs w:val="21"/>
+        </w:rPr>
+        <w:t>端到端的通信</w:t>
+      </w:r>
+      <w:r>
+        <w:rPr>
+          <w:rFonts w:ascii="微软雅黑" w:eastAsia="微软雅黑" w:hAnsi="微软雅黑"/>
+          <w:color w:val="414141"/>
+          <w:szCs w:val="21"/>
+        </w:rPr>
+        <w:t>；</w:t>
+      </w:r>
+      <w:r>
+        <w:rPr>
+          <w:rFonts w:ascii="微软雅黑" w:eastAsia="微软雅黑" w:hAnsi="微软雅黑" w:hint="eastAsia"/>
+          <w:color w:val="414141"/>
+          <w:szCs w:val="21"/>
+        </w:rPr>
+        <w:t>使用Kafka</w:t>
+      </w:r>
+      <w:r>
+        <w:rPr>
+          <w:rFonts w:ascii="微软雅黑" w:eastAsia="微软雅黑" w:hAnsi="微软雅黑"/>
+          <w:color w:val="414141"/>
+          <w:szCs w:val="21"/>
+        </w:rPr>
+        <w:t xml:space="preserve"> </w:t>
+      </w:r>
+      <w:r>
+        <w:rPr>
+          <w:rFonts w:ascii="微软雅黑" w:eastAsia="微软雅黑" w:hAnsi="微软雅黑" w:hint="eastAsia"/>
+          <w:color w:val="414141"/>
+          <w:szCs w:val="21"/>
+        </w:rPr>
+        <w:t>Stream</w:t>
+      </w:r>
+      <w:r>
+        <w:rPr>
+          <w:rFonts w:ascii="微软雅黑" w:eastAsia="微软雅黑" w:hAnsi="微软雅黑" w:hint="eastAsia"/>
+          <w:color w:val="414141"/>
+          <w:szCs w:val="21"/>
+        </w:rPr>
+        <w:t>进行</w:t>
+      </w:r>
+      <w:r>
+        <w:rPr>
+          <w:rFonts w:ascii="微软雅黑" w:eastAsia="微软雅黑" w:hAnsi="微软雅黑" w:hint="eastAsia"/>
+          <w:color w:val="414141"/>
+          <w:szCs w:val="21"/>
+        </w:rPr>
+        <w:t>文章热度的</w:t>
+      </w:r>
+      <w:r>
+        <w:rPr>
+          <w:rFonts w:ascii="微软雅黑" w:eastAsia="微软雅黑" w:hAnsi="微软雅黑" w:hint="eastAsia"/>
+          <w:color w:val="414141"/>
+          <w:szCs w:val="21"/>
+        </w:rPr>
+        <w:t>实时计算</w:t>
       </w:r>
       <w:r>
         <w:rPr>
@@ -3607,23 +3766,39 @@
           <w:color w:val="414141"/>
           <w:szCs w:val="21"/>
         </w:rPr>
-        <w:t>运用</w:t>
-      </w:r>
-      <w:r>
-        <w:rPr>
-          <w:rFonts w:ascii="微软雅黑" w:eastAsia="微软雅黑" w:hAnsi="微软雅黑"/>
-          <w:color w:val="414141"/>
-          <w:szCs w:val="21"/>
-        </w:rPr>
-        <w:t>Kafka完成内部系统消息通知；与客户端系统消息通知；以及实时数据计算</w:t>
-      </w:r>
-      <w:r>
-        <w:rPr>
-          <w:rFonts w:ascii="微软雅黑" w:eastAsia="微软雅黑" w:hAnsi="微软雅黑" w:hint="eastAsia"/>
-          <w:color w:val="414141"/>
-          <w:szCs w:val="21"/>
-        </w:rPr>
-        <w:t>。</w:t>
+        <w:t>实现</w:t>
+      </w:r>
+      <w:r>
+        <w:rPr>
+          <w:rFonts w:ascii="微软雅黑" w:eastAsia="微软雅黑" w:hAnsi="微软雅黑"/>
+          <w:color w:val="414141"/>
+          <w:szCs w:val="21"/>
+        </w:rPr>
+        <w:t>F</w:t>
+      </w:r>
+      <w:r>
+        <w:rPr>
+          <w:rFonts w:ascii="微软雅黑" w:eastAsia="微软雅黑" w:hAnsi="微软雅黑" w:hint="eastAsia"/>
+          <w:color w:val="414141"/>
+          <w:szCs w:val="21"/>
+        </w:rPr>
+        <w:t>eign远程调用服务降级处理</w:t>
+      </w:r>
+      <w:r>
+        <w:rPr>
+          <w:rFonts w:ascii="微软雅黑" w:eastAsia="微软雅黑" w:hAnsi="微软雅黑" w:hint="eastAsia"/>
+          <w:color w:val="414141"/>
+          <w:szCs w:val="21"/>
+        </w:rPr>
+        <w:t>并对文章审核</w:t>
+      </w:r>
+      <w:r>
+        <w:rPr>
+          <w:rFonts w:ascii="微软雅黑" w:eastAsia="微软雅黑" w:hAnsi="微软雅黑" w:hint="eastAsia"/>
+          <w:color w:val="414141"/>
+          <w:szCs w:val="21"/>
+        </w:rPr>
+        <w:t>等进行异步处理。</w:t>
       </w:r>
     </w:p>
     <w:p>
@@ -3660,7 +3835,15 @@
           <w:color w:val="414141"/>
           <w:szCs w:val="21"/>
         </w:rPr>
-        <w:t>Redis缓存技术，实现热数据的计算</w:t>
+        <w:t>Redis缓存技术，实现</w:t>
+      </w:r>
+      <w:r>
+        <w:rPr>
+          <w:rFonts w:ascii="微软雅黑" w:eastAsia="微软雅黑" w:hAnsi="微软雅黑" w:hint="eastAsia"/>
+          <w:color w:val="414141"/>
+          <w:szCs w:val="21"/>
+        </w:rPr>
+        <w:t>对热数据的快速访问</w:t>
       </w:r>
       <w:r>
         <w:rPr>
@@ -3677,6 +3860,14 @@
           <w:szCs w:val="21"/>
         </w:rPr>
         <w:t>并</w:t>
+      </w:r>
+      <w:r>
+        <w:rPr>
+          <w:rFonts w:ascii="微软雅黑" w:eastAsia="微软雅黑" w:hAnsi="微软雅黑" w:hint="eastAsia"/>
+          <w:color w:val="414141"/>
+          <w:szCs w:val="21"/>
+        </w:rPr>
+        <w:t>通过分布式锁</w:t>
       </w:r>
       <w:r>
         <w:rPr>
@@ -3774,7 +3965,47 @@
           <w:color w:val="414141"/>
           <w:szCs w:val="21"/>
         </w:rPr>
-        <w:t>Mongo存储用户热数据，以保证用户热数据高扩展和高性能指标</w:t>
+        <w:t>Mongo</w:t>
+      </w:r>
+      <w:r>
+        <w:rPr>
+          <w:rFonts w:ascii="微软雅黑" w:eastAsia="微软雅黑" w:hAnsi="微软雅黑" w:hint="eastAsia"/>
+          <w:color w:val="414141"/>
+          <w:szCs w:val="21"/>
+        </w:rPr>
+        <w:t>异步</w:t>
+      </w:r>
+      <w:r>
+        <w:rPr>
+          <w:rFonts w:ascii="微软雅黑" w:eastAsia="微软雅黑" w:hAnsi="微软雅黑" w:hint="eastAsia"/>
+          <w:color w:val="414141"/>
+          <w:szCs w:val="21"/>
+        </w:rPr>
+        <w:t>为每个用户存储搜索记录</w:t>
+      </w:r>
+      <w:r>
+        <w:rPr>
+          <w:rFonts w:ascii="微软雅黑" w:eastAsia="微软雅黑" w:hAnsi="微软雅黑" w:hint="eastAsia"/>
+          <w:color w:val="414141"/>
+          <w:szCs w:val="21"/>
+        </w:rPr>
+        <w:t>，</w:t>
+      </w:r>
+      <w:r>
+        <w:rPr>
+          <w:rFonts w:ascii="微软雅黑" w:eastAsia="微软雅黑" w:hAnsi="微软雅黑" w:hint="eastAsia"/>
+          <w:color w:val="414141"/>
+          <w:szCs w:val="21"/>
+        </w:rPr>
+        <w:t>以保证用户热数据高扩展和高性能指标</w:t>
+      </w:r>
+      <w:r>
+        <w:rPr>
+          <w:rFonts w:ascii="微软雅黑" w:eastAsia="微软雅黑" w:hAnsi="微软雅黑" w:hint="eastAsia"/>
+          <w:color w:val="414141"/>
+          <w:szCs w:val="21"/>
+        </w:rPr>
+        <w:t>。</w:t>
       </w:r>
     </w:p>
     <w:p>
@@ -3881,10 +4112,280 @@
         </w:tabs>
         <w:adjustRightInd w:val="0"/>
         <w:snapToGrid w:val="0"/>
-        <w:rPr>
-          <w:rFonts w:hint="eastAsia"/>
-        </w:rPr>
-      </w:pPr>
+        <w:ind w:firstLineChars="200" w:firstLine="420"/>
+        <w:rPr>
+          <w:rFonts w:ascii="微软雅黑" w:eastAsia="微软雅黑" w:hAnsi="微软雅黑"/>
+          <w:b/>
+          <w:bCs/>
+          <w:color w:val="414141"/>
+          <w:szCs w:val="21"/>
+        </w:rPr>
+      </w:pPr>
+      <w:r>
+        <w:rPr>
+          <w:rFonts w:ascii="微软雅黑" w:eastAsia="微软雅黑" w:hAnsi="微软雅黑" w:hint="eastAsia"/>
+          <w:color w:val="414141"/>
+          <w:szCs w:val="21"/>
+        </w:rPr>
+        <w:lastRenderedPageBreak/>
+        <w:t>通过项目了解微服务项目的基本运行逻辑。</w:t>
+      </w:r>
+      <w:r>
+        <w:rPr>
+          <w:rFonts w:ascii="微软雅黑" w:eastAsia="微软雅黑" w:hAnsi="微软雅黑" w:hint="eastAsia"/>
+          <w:color w:val="414141"/>
+          <w:szCs w:val="21"/>
+        </w:rPr>
+        <w:t>对</w:t>
+      </w:r>
+      <w:r>
+        <w:rPr>
+          <w:rFonts w:ascii="微软雅黑" w:eastAsia="微软雅黑" w:hAnsi="微软雅黑" w:hint="eastAsia"/>
+          <w:color w:val="414141"/>
+          <w:szCs w:val="21"/>
+        </w:rPr>
+        <w:t>文章详情等固定内容热数据可以存储到MinIO等本地存储。</w:t>
+      </w:r>
+      <w:r>
+        <w:rPr>
+          <w:rFonts w:ascii="微软雅黑" w:eastAsia="微软雅黑" w:hAnsi="微软雅黑" w:hint="eastAsia"/>
+          <w:color w:val="414141"/>
+          <w:szCs w:val="21"/>
+        </w:rPr>
+        <w:t>了解</w:t>
+      </w:r>
+      <w:r>
+        <w:rPr>
+          <w:rFonts w:ascii="微软雅黑" w:eastAsia="微软雅黑" w:hAnsi="微软雅黑" w:hint="eastAsia"/>
+          <w:color w:val="414141"/>
+          <w:szCs w:val="21"/>
+        </w:rPr>
+        <w:t>第三方</w:t>
+      </w:r>
+      <w:r>
+        <w:rPr>
+          <w:rFonts w:ascii="微软雅黑" w:eastAsia="微软雅黑" w:hAnsi="微软雅黑" w:hint="eastAsia"/>
+          <w:color w:val="414141"/>
+          <w:szCs w:val="21"/>
+        </w:rPr>
+        <w:t>api</w:t>
+      </w:r>
+      <w:r>
+        <w:rPr>
+          <w:rFonts w:ascii="微软雅黑" w:eastAsia="微软雅黑" w:hAnsi="微软雅黑" w:hint="eastAsia"/>
+          <w:color w:val="414141"/>
+          <w:szCs w:val="21"/>
+        </w:rPr>
+        <w:t>如</w:t>
+      </w:r>
+      <w:r>
+        <w:rPr>
+          <w:rFonts w:ascii="微软雅黑" w:eastAsia="微软雅黑" w:hAnsi="微软雅黑" w:hint="eastAsia"/>
+          <w:color w:val="414141"/>
+          <w:szCs w:val="21"/>
+        </w:rPr>
+        <w:t>图片审核，内容审核</w:t>
+      </w:r>
+      <w:r>
+        <w:rPr>
+          <w:rFonts w:ascii="微软雅黑" w:eastAsia="微软雅黑" w:hAnsi="微软雅黑" w:hint="eastAsia"/>
+          <w:color w:val="414141"/>
+          <w:szCs w:val="21"/>
+        </w:rPr>
+        <w:t>的使用</w:t>
+      </w:r>
+      <w:r>
+        <w:rPr>
+          <w:rFonts w:ascii="微软雅黑" w:eastAsia="微软雅黑" w:hAnsi="微软雅黑" w:hint="eastAsia"/>
+          <w:color w:val="414141"/>
+          <w:szCs w:val="21"/>
+        </w:rPr>
+        <w:t>。</w:t>
+      </w:r>
+      <w:r>
+        <w:rPr>
+          <w:rFonts w:ascii="微软雅黑" w:eastAsia="微软雅黑" w:hAnsi="微软雅黑" w:hint="eastAsia"/>
+          <w:color w:val="414141"/>
+          <w:szCs w:val="21"/>
+        </w:rPr>
+        <w:t>了解Redis实现延迟队列</w:t>
+      </w:r>
+      <w:r>
+        <w:rPr>
+          <w:rFonts w:ascii="微软雅黑" w:eastAsia="微软雅黑" w:hAnsi="微软雅黑" w:hint="eastAsia"/>
+          <w:color w:val="414141"/>
+          <w:szCs w:val="21"/>
+        </w:rPr>
+        <w:t>过程</w:t>
+      </w:r>
+      <w:r>
+        <w:rPr>
+          <w:rFonts w:ascii="微软雅黑" w:eastAsia="微软雅黑" w:hAnsi="微软雅黑" w:hint="eastAsia"/>
+          <w:color w:val="414141"/>
+          <w:szCs w:val="21"/>
+        </w:rPr>
+        <w:t>以及分布式锁的实现</w:t>
+      </w:r>
+      <w:r>
+        <w:rPr>
+          <w:rFonts w:ascii="微软雅黑" w:eastAsia="微软雅黑" w:hAnsi="微软雅黑" w:hint="eastAsia"/>
+          <w:color w:val="414141"/>
+          <w:szCs w:val="21"/>
+        </w:rPr>
+        <w:t>。</w:t>
+      </w:r>
+      <w:r>
+        <w:rPr>
+          <w:rFonts w:ascii="微软雅黑" w:eastAsia="微软雅黑" w:hAnsi="微软雅黑" w:hint="eastAsia"/>
+          <w:color w:val="414141"/>
+          <w:szCs w:val="21"/>
+        </w:rPr>
+        <w:t>对</w:t>
+      </w:r>
+      <w:r>
+        <w:rPr>
+          <w:rFonts w:ascii="微软雅黑" w:eastAsia="微软雅黑" w:hAnsi="微软雅黑" w:hint="eastAsia"/>
+          <w:color w:val="414141"/>
+          <w:szCs w:val="21"/>
+        </w:rPr>
+        <w:t>消息</w:t>
+      </w:r>
+      <w:r>
+        <w:rPr>
+          <w:rFonts w:ascii="微软雅黑" w:eastAsia="微软雅黑" w:hAnsi="微软雅黑" w:hint="eastAsia"/>
+          <w:color w:val="414141"/>
+          <w:szCs w:val="21"/>
+        </w:rPr>
+        <w:t>中间件kafka</w:t>
+      </w:r>
+      <w:r>
+        <w:rPr>
+          <w:rFonts w:ascii="微软雅黑" w:eastAsia="微软雅黑" w:hAnsi="微软雅黑" w:hint="eastAsia"/>
+          <w:color w:val="414141"/>
+          <w:szCs w:val="21"/>
+        </w:rPr>
+        <w:t>的使用</w:t>
+      </w:r>
+      <w:r>
+        <w:rPr>
+          <w:rFonts w:ascii="微软雅黑" w:eastAsia="微软雅黑" w:hAnsi="微软雅黑" w:hint="eastAsia"/>
+          <w:color w:val="414141"/>
+          <w:szCs w:val="21"/>
+        </w:rPr>
+        <w:t>以及</w:t>
+      </w:r>
+      <w:r>
+        <w:rPr>
+          <w:rFonts w:ascii="微软雅黑" w:eastAsia="微软雅黑" w:hAnsi="微软雅黑" w:hint="eastAsia"/>
+          <w:color w:val="414141"/>
+          <w:szCs w:val="21"/>
+        </w:rPr>
+        <w:t>对Kafka数据分析Kafka Stream</w:t>
+      </w:r>
+      <w:r>
+        <w:rPr>
+          <w:rFonts w:ascii="微软雅黑" w:eastAsia="微软雅黑" w:hAnsi="微软雅黑" w:hint="eastAsia"/>
+          <w:color w:val="414141"/>
+          <w:szCs w:val="21"/>
+        </w:rPr>
+        <w:t>处理相应的计算</w:t>
+      </w:r>
+      <w:r>
+        <w:rPr>
+          <w:rFonts w:ascii="微软雅黑" w:eastAsia="微软雅黑" w:hAnsi="微软雅黑" w:hint="eastAsia"/>
+          <w:color w:val="414141"/>
+          <w:szCs w:val="21"/>
+        </w:rPr>
+        <w:t>有了一定了解</w:t>
+      </w:r>
+      <w:r>
+        <w:rPr>
+          <w:rFonts w:ascii="微软雅黑" w:eastAsia="微软雅黑" w:hAnsi="微软雅黑" w:hint="eastAsia"/>
+          <w:color w:val="414141"/>
+          <w:szCs w:val="21"/>
+        </w:rPr>
+        <w:t>。</w:t>
+      </w:r>
+      <w:r>
+        <w:rPr>
+          <w:rFonts w:ascii="微软雅黑" w:eastAsia="微软雅黑" w:hAnsi="微软雅黑" w:hint="eastAsia"/>
+          <w:color w:val="414141"/>
+          <w:szCs w:val="21"/>
+        </w:rPr>
+        <w:t>学习到了新的分布式任务框架Xxl</w:t>
+      </w:r>
+      <w:r>
+        <w:rPr>
+          <w:rFonts w:ascii="微软雅黑" w:eastAsia="微软雅黑" w:hAnsi="微软雅黑"/>
+          <w:color w:val="414141"/>
+          <w:szCs w:val="21"/>
+        </w:rPr>
+        <w:t>-</w:t>
+      </w:r>
+      <w:r>
+        <w:rPr>
+          <w:rFonts w:ascii="微软雅黑" w:eastAsia="微软雅黑" w:hAnsi="微软雅黑" w:hint="eastAsia"/>
+          <w:color w:val="414141"/>
+          <w:szCs w:val="21"/>
+        </w:rPr>
+        <w:t>Job。</w:t>
+      </w:r>
+      <w:r>
+        <w:rPr>
+          <w:rFonts w:ascii="微软雅黑" w:eastAsia="微软雅黑" w:hAnsi="微软雅黑" w:hint="eastAsia"/>
+          <w:color w:val="414141"/>
+          <w:szCs w:val="21"/>
+        </w:rPr>
+        <w:t>了解了</w:t>
+      </w:r>
+      <w:r>
+        <w:rPr>
+          <w:rFonts w:ascii="微软雅黑" w:eastAsia="微软雅黑" w:hAnsi="微软雅黑" w:hint="eastAsia"/>
+          <w:color w:val="414141"/>
+          <w:szCs w:val="21"/>
+        </w:rPr>
+        <w:t>微服务相关的</w:t>
+      </w:r>
+      <w:r>
+        <w:rPr>
+          <w:rFonts w:ascii="微软雅黑" w:eastAsia="微软雅黑" w:hAnsi="微软雅黑" w:hint="eastAsia"/>
+          <w:color w:val="414141"/>
+          <w:szCs w:val="21"/>
+        </w:rPr>
+        <w:t>Dev</w:t>
+      </w:r>
+      <w:r>
+        <w:rPr>
+          <w:rFonts w:ascii="微软雅黑" w:eastAsia="微软雅黑" w:hAnsi="微软雅黑" w:hint="eastAsia"/>
+          <w:color w:val="414141"/>
+          <w:szCs w:val="21"/>
+        </w:rPr>
+        <w:t>Ops</w:t>
+      </w:r>
+      <w:r>
+        <w:rPr>
+          <w:rFonts w:ascii="微软雅黑" w:eastAsia="微软雅黑" w:hAnsi="微软雅黑" w:hint="eastAsia"/>
+          <w:color w:val="414141"/>
+          <w:szCs w:val="21"/>
+        </w:rPr>
+        <w:t>自动化</w:t>
+      </w:r>
+      <w:r>
+        <w:rPr>
+          <w:rFonts w:ascii="微软雅黑" w:eastAsia="微软雅黑" w:hAnsi="微软雅黑" w:hint="eastAsia"/>
+          <w:color w:val="414141"/>
+          <w:szCs w:val="21"/>
+        </w:rPr>
+        <w:t>部署的过程，如Jenkins</w:t>
+      </w:r>
+      <w:r>
+        <w:rPr>
+          <w:rFonts w:ascii="微软雅黑" w:eastAsia="微软雅黑" w:hAnsi="微软雅黑" w:hint="eastAsia"/>
+          <w:color w:val="414141"/>
+          <w:szCs w:val="21"/>
+        </w:rPr>
+        <w:t>的使用。</w:t>
+      </w:r>
     </w:p>
     <w:p>
       <w:pPr>
@@ -3895,13 +4396,23 @@
         <w:adjustRightInd w:val="0"/>
         <w:snapToGrid w:val="0"/>
         <w:rPr>
-          <w:rFonts w:ascii="微软雅黑" w:eastAsia="微软雅黑" w:hAnsi="微软雅黑" w:hint="eastAsia"/>
+          <w:rFonts w:ascii="微软雅黑" w:eastAsia="微软雅黑" w:hAnsi="微软雅黑"/>
           <w:b/>
           <w:bCs/>
           <w:color w:val="414141"/>
           <w:szCs w:val="21"/>
         </w:rPr>
       </w:pPr>
+      <w:r>
+        <w:rPr>
+          <w:rFonts w:ascii="微软雅黑" w:eastAsia="微软雅黑" w:hAnsi="微软雅黑" w:hint="eastAsia"/>
+          <w:b/>
+          <w:bCs/>
+          <w:color w:val="414141"/>
+          <w:szCs w:val="21"/>
+        </w:rPr>
+        <w:t>项目地址：</w:t>
+      </w:r>
     </w:p>
     <w:p>
       <w:pPr>
@@ -3913,21 +4424,25 @@
         <w:snapToGrid w:val="0"/>
         <w:rPr>
           <w:rFonts w:ascii="微软雅黑" w:eastAsia="微软雅黑" w:hAnsi="微软雅黑"/>
-          <w:b/>
-          <w:bCs/>
-          <w:color w:val="414141"/>
-          <w:szCs w:val="21"/>
-        </w:rPr>
-      </w:pPr>
-      <w:r>
-        <w:rPr>
-          <w:rFonts w:ascii="微软雅黑" w:eastAsia="微软雅黑" w:hAnsi="微软雅黑" w:hint="eastAsia"/>
-          <w:b/>
-          <w:bCs/>
-          <w:color w:val="414141"/>
-          <w:szCs w:val="21"/>
-        </w:rPr>
-        <w:t>项目地址：</w:t>
+          <w:color w:val="414141"/>
+          <w:szCs w:val="21"/>
+        </w:rPr>
+      </w:pPr>
+      <w:r>
+        <w:rPr>
+          <w:rFonts w:ascii="微软雅黑" w:eastAsia="微软雅黑" w:hAnsi="微软雅黑" w:hint="eastAsia"/>
+          <w:color w:val="414141"/>
+          <w:szCs w:val="21"/>
+        </w:rPr>
+        <w:t>Github：</w:t>
+      </w:r>
+      <w:r>
+        <w:rPr>
+          <w:rFonts w:ascii="微软雅黑" w:eastAsia="微软雅黑" w:hAnsi="微软雅黑"/>
+          <w:color w:val="414141"/>
+          <w:szCs w:val="21"/>
+        </w:rPr>
+        <w:t>https://github.com/congmucc/eason-leadnews</w:t>
       </w:r>
     </w:p>
     <w:p>
@@ -3939,11 +4454,113 @@
         <w:adjustRightInd w:val="0"/>
         <w:snapToGrid w:val="0"/>
         <w:rPr>
-          <w:rFonts w:ascii="微软雅黑" w:eastAsia="微软雅黑" w:hAnsi="微软雅黑" w:hint="eastAsia"/>
-          <w:color w:val="414141"/>
-          <w:szCs w:val="21"/>
-        </w:rPr>
-      </w:pPr>
+          <w:rFonts w:ascii="微软雅黑" w:eastAsia="微软雅黑" w:hAnsi="微软雅黑"/>
+          <w:b/>
+          <w:bCs/>
+          <w:color w:val="414141"/>
+          <w:szCs w:val="21"/>
+        </w:rPr>
+      </w:pPr>
+      <w:r>
+        <w:rPr>
+          <w:rFonts w:ascii="微软雅黑" w:eastAsia="微软雅黑" w:hAnsi="微软雅黑" w:hint="eastAsia"/>
+          <w:b/>
+          <w:bCs/>
+          <w:color w:val="414141"/>
+          <w:szCs w:val="21"/>
+        </w:rPr>
+        <w:t>一、</w:t>
+      </w:r>
+      <w:r>
+        <w:rPr>
+          <w:rFonts w:ascii="微软雅黑" w:eastAsia="微软雅黑" w:hAnsi="微软雅黑" w:hint="eastAsia"/>
+          <w:b/>
+          <w:bCs/>
+          <w:color w:val="414141"/>
+          <w:szCs w:val="21"/>
+        </w:rPr>
+        <w:t>仿</w:t>
+      </w:r>
+      <w:r>
+        <w:rPr>
+          <w:rFonts w:ascii="微软雅黑" w:eastAsia="微软雅黑" w:hAnsi="微软雅黑" w:hint="eastAsia"/>
+          <w:b/>
+          <w:bCs/>
+          <w:color w:val="414141"/>
+          <w:szCs w:val="21"/>
+        </w:rPr>
+        <w:t>1</w:t>
+      </w:r>
+      <w:r>
+        <w:rPr>
+          <w:rFonts w:ascii="微软雅黑" w:eastAsia="微软雅黑" w:hAnsi="微软雅黑"/>
+          <w:b/>
+          <w:bCs/>
+          <w:color w:val="414141"/>
+          <w:szCs w:val="21"/>
+        </w:rPr>
+        <w:t>23</w:t>
+      </w:r>
+      <w:r>
+        <w:rPr>
+          <w:rFonts w:ascii="微软雅黑" w:eastAsia="微软雅黑" w:hAnsi="微软雅黑"/>
+          <w:b/>
+          <w:bCs/>
+          <w:color w:val="414141"/>
+          <w:szCs w:val="21"/>
+        </w:rPr>
+        <w:t>06</w:t>
+      </w:r>
+      <w:r>
+        <w:rPr>
+          <w:rFonts w:ascii="微软雅黑" w:eastAsia="微软雅黑" w:hAnsi="微软雅黑" w:hint="eastAsia"/>
+          <w:b/>
+          <w:bCs/>
+          <w:color w:val="414141"/>
+          <w:szCs w:val="21"/>
+        </w:rPr>
+        <w:t>售票系统</w:t>
+      </w:r>
+      <w:r>
+        <w:rPr>
+          <w:rFonts w:ascii="微软雅黑" w:eastAsia="微软雅黑" w:hAnsi="微软雅黑"/>
+          <w:b/>
+          <w:bCs/>
+          <w:color w:val="414141"/>
+          <w:szCs w:val="21"/>
+        </w:rPr>
+        <w:tab/>
+      </w:r>
+      <w:r>
+        <w:rPr>
+          <w:rFonts w:ascii="微软雅黑" w:eastAsia="微软雅黑" w:hAnsi="微软雅黑" w:hint="eastAsia"/>
+          <w:b/>
+          <w:bCs/>
+          <w:color w:val="414141"/>
+          <w:szCs w:val="21"/>
+        </w:rPr>
+        <w:t>学校</w:t>
+      </w:r>
+      <w:r>
+        <w:rPr>
+          <w:rFonts w:ascii="微软雅黑" w:eastAsia="微软雅黑" w:hAnsi="微软雅黑"/>
+          <w:b/>
+          <w:bCs/>
+          <w:color w:val="414141"/>
+          <w:szCs w:val="21"/>
+        </w:rPr>
+        <w:tab/>
+      </w:r>
+      <w:r>
+        <w:rPr>
+          <w:rFonts w:ascii="微软雅黑" w:eastAsia="微软雅黑" w:hAnsi="微软雅黑" w:hint="eastAsia"/>
+          <w:b/>
+          <w:bCs/>
+          <w:color w:val="414141"/>
+          <w:szCs w:val="21"/>
+        </w:rPr>
+        <w:t>开源学习</w:t>
+      </w:r>
     </w:p>
     <w:p>
       <w:pPr>
@@ -3954,7 +4571,248 @@
         <w:adjustRightInd w:val="0"/>
         <w:snapToGrid w:val="0"/>
         <w:rPr>
-          <w:rFonts w:hint="eastAsia"/>
+          <w:rFonts w:ascii="微软雅黑" w:eastAsia="微软雅黑" w:hAnsi="微软雅黑"/>
+          <w:b/>
+          <w:bCs/>
+          <w:color w:val="414141"/>
+          <w:szCs w:val="21"/>
+        </w:rPr>
+      </w:pPr>
+      <w:r>
+        <w:rPr>
+          <w:rFonts w:ascii="微软雅黑" w:eastAsia="微软雅黑" w:hAnsi="微软雅黑" w:hint="eastAsia"/>
+          <w:b/>
+          <w:bCs/>
+          <w:color w:val="414141"/>
+          <w:szCs w:val="21"/>
+        </w:rPr>
+        <w:t>项目介绍</w:t>
+      </w:r>
+      <w:r>
+        <w:rPr>
+          <w:rFonts w:ascii="微软雅黑" w:eastAsia="微软雅黑" w:hAnsi="微软雅黑" w:hint="eastAsia"/>
+          <w:b/>
+          <w:bCs/>
+          <w:color w:val="414141"/>
+          <w:szCs w:val="21"/>
+        </w:rPr>
+        <w:t>：</w:t>
+      </w:r>
+    </w:p>
+    <w:p>
+      <w:pPr>
+        <w:tabs>
+          <w:tab w:val="left" w:pos="3828"/>
+          <w:tab w:val="left" w:pos="7655"/>
+        </w:tabs>
+        <w:adjustRightInd w:val="0"/>
+        <w:snapToGrid w:val="0"/>
+        <w:rPr>
+          <w:rFonts w:ascii="微软雅黑" w:eastAsia="微软雅黑" w:hAnsi="微软雅黑"/>
+          <w:b/>
+          <w:bCs/>
+          <w:color w:val="414141"/>
+          <w:szCs w:val="21"/>
+        </w:rPr>
+      </w:pPr>
+      <w:r>
+        <w:rPr>
+          <w:rFonts w:ascii="微软雅黑" w:eastAsia="微软雅黑" w:hAnsi="微软雅黑" w:hint="eastAsia"/>
+          <w:b/>
+          <w:bCs/>
+          <w:color w:val="414141"/>
+          <w:szCs w:val="21"/>
+        </w:rPr>
+        <w:t xml:space="preserve"> </w:t>
+      </w:r>
+      <w:r>
+        <w:rPr>
+          <w:rFonts w:ascii="微软雅黑" w:eastAsia="微软雅黑" w:hAnsi="微软雅黑"/>
+          <w:b/>
+          <w:bCs/>
+          <w:color w:val="414141"/>
+          <w:szCs w:val="21"/>
+        </w:rPr>
+        <w:t xml:space="preserve"> </w:t>
+      </w:r>
+    </w:p>
+    <w:p>
+      <w:pPr>
+        <w:tabs>
+          <w:tab w:val="left" w:pos="3828"/>
+          <w:tab w:val="left" w:pos="7655"/>
+        </w:tabs>
+        <w:adjustRightInd w:val="0"/>
+        <w:snapToGrid w:val="0"/>
+        <w:rPr>
+          <w:rFonts w:ascii="微软雅黑" w:eastAsia="微软雅黑" w:hAnsi="微软雅黑"/>
+          <w:color w:val="414141"/>
+          <w:szCs w:val="21"/>
+        </w:rPr>
+      </w:pPr>
+      <w:r>
+        <w:rPr>
+          <w:rFonts w:ascii="微软雅黑" w:eastAsia="微软雅黑" w:hAnsi="微软雅黑" w:hint="eastAsia"/>
+          <w:b/>
+          <w:bCs/>
+          <w:color w:val="414141"/>
+          <w:szCs w:val="21"/>
+        </w:rPr>
+        <w:t>运用技术</w:t>
+      </w:r>
+    </w:p>
+    <w:p>
+      <w:pPr>
+        <w:pStyle w:val="a7"/>
+        <w:numPr>
+          <w:ilvl w:val="0"/>
+          <w:numId w:val="2"/>
+        </w:numPr>
+        <w:tabs>
+          <w:tab w:val="left" w:pos="3828"/>
+          <w:tab w:val="left" w:pos="7655"/>
+        </w:tabs>
+        <w:adjustRightInd w:val="0"/>
+        <w:snapToGrid w:val="0"/>
+        <w:ind w:firstLineChars="0"/>
+        <w:rPr>
+          <w:rFonts w:ascii="微软雅黑" w:eastAsia="微软雅黑" w:hAnsi="微软雅黑"/>
+          <w:b/>
+          <w:bCs/>
+          <w:color w:val="414141"/>
+          <w:szCs w:val="21"/>
+        </w:rPr>
+      </w:pPr>
+    </w:p>
+    <w:p>
+      <w:pPr>
+        <w:tabs>
+          <w:tab w:val="left" w:pos="3828"/>
+          <w:tab w:val="left" w:pos="7655"/>
+        </w:tabs>
+        <w:adjustRightInd w:val="0"/>
+        <w:snapToGrid w:val="0"/>
+        <w:rPr>
+          <w:rFonts w:ascii="微软雅黑" w:eastAsia="微软雅黑" w:hAnsi="微软雅黑"/>
+          <w:b/>
+          <w:bCs/>
+          <w:color w:val="414141"/>
+          <w:szCs w:val="21"/>
+        </w:rPr>
+      </w:pPr>
+      <w:r>
+        <w:rPr>
+          <w:rFonts w:ascii="微软雅黑" w:eastAsia="微软雅黑" w:hAnsi="微软雅黑" w:hint="eastAsia"/>
+          <w:b/>
+          <w:bCs/>
+          <w:color w:val="414141"/>
+          <w:szCs w:val="21"/>
+        </w:rPr>
+        <w:t>项目总结：</w:t>
+      </w:r>
+    </w:p>
+    <w:p>
+      <w:pPr>
+        <w:tabs>
+          <w:tab w:val="left" w:pos="3828"/>
+          <w:tab w:val="left" w:pos="7655"/>
+        </w:tabs>
+        <w:adjustRightInd w:val="0"/>
+        <w:snapToGrid w:val="0"/>
+      </w:pPr>
+    </w:p>
+    <w:p>
+      <w:pPr>
+        <w:tabs>
+          <w:tab w:val="left" w:pos="3828"/>
+          <w:tab w:val="left" w:pos="7655"/>
+        </w:tabs>
+        <w:adjustRightInd w:val="0"/>
+        <w:snapToGrid w:val="0"/>
+        <w:rPr>
+          <w:rFonts w:ascii="微软雅黑" w:eastAsia="微软雅黑" w:hAnsi="微软雅黑"/>
+          <w:b/>
+          <w:bCs/>
+          <w:color w:val="414141"/>
+          <w:szCs w:val="21"/>
+        </w:rPr>
+      </w:pPr>
+      <w:r>
+        <w:rPr>
+          <w:rFonts w:ascii="微软雅黑" w:eastAsia="微软雅黑" w:hAnsi="微软雅黑" w:hint="eastAsia"/>
+          <w:b/>
+          <w:bCs/>
+          <w:color w:val="414141"/>
+          <w:szCs w:val="21"/>
+        </w:rPr>
+        <w:t>项目地址：</w:t>
+      </w:r>
+    </w:p>
+    <w:p>
+      <w:pPr>
+        <w:tabs>
+          <w:tab w:val="left" w:pos="3828"/>
+          <w:tab w:val="left" w:pos="7655"/>
+        </w:tabs>
+        <w:adjustRightInd w:val="0"/>
+        <w:snapToGrid w:val="0"/>
+        <w:rPr>
+          <w:rFonts w:ascii="微软雅黑" w:eastAsia="微软雅黑" w:hAnsi="微软雅黑"/>
+          <w:color w:val="414141"/>
+          <w:szCs w:val="21"/>
+        </w:rPr>
+      </w:pPr>
+      <w:r>
+        <w:rPr>
+          <w:rFonts w:ascii="微软雅黑" w:eastAsia="微软雅黑" w:hAnsi="微软雅黑" w:hint="eastAsia"/>
+          <w:color w:val="414141"/>
+          <w:szCs w:val="21"/>
+        </w:rPr>
+        <w:t>Github：</w:t>
+      </w:r>
+    </w:p>
+    <w:p>
+      <w:pPr>
+        <w:tabs>
+          <w:tab w:val="left" w:pos="3828"/>
+          <w:tab w:val="left" w:pos="7655"/>
+        </w:tabs>
+        <w:adjustRightInd w:val="0"/>
+        <w:snapToGrid w:val="0"/>
+        <w:rPr>
+          <w:rFonts w:ascii="微软雅黑" w:eastAsia="微软雅黑" w:hAnsi="微软雅黑"/>
+          <w:color w:val="414141"/>
+          <w:szCs w:val="21"/>
+        </w:rPr>
+      </w:pPr>
+    </w:p>
+    <w:p>
+      <w:pPr>
+        <w:tabs>
+          <w:tab w:val="left" w:pos="3828"/>
+          <w:tab w:val="left" w:pos="7655"/>
+        </w:tabs>
+        <w:adjustRightInd w:val="0"/>
+        <w:snapToGrid w:val="0"/>
+        <w:rPr>
+          <w:rFonts w:ascii="微软雅黑" w:eastAsia="微软雅黑" w:hAnsi="微软雅黑"/>
+          <w:color w:val="414141"/>
+          <w:szCs w:val="21"/>
+        </w:rPr>
+      </w:pPr>
+    </w:p>
+    <w:p>
+      <w:pPr>
+        <w:tabs>
+          <w:tab w:val="left" w:pos="3828"/>
+          <w:tab w:val="left" w:pos="7655"/>
+        </w:tabs>
+        <w:adjustRightInd w:val="0"/>
+        <w:snapToGrid w:val="0"/>
+        <w:rPr>
+          <w:rFonts w:ascii="微软雅黑" w:eastAsia="微软雅黑" w:hAnsi="微软雅黑"/>
+          <w:color w:val="414141"/>
+          <w:szCs w:val="21"/>
         </w:rPr>
       </w:pPr>
     </w:p>
@@ -4242,15 +5100,47 @@
           <w:color w:val="414141"/>
           <w:szCs w:val="21"/>
         </w:rPr>
-        <w:t xml:space="preserve">蓝桥杯 </w:t>
-      </w:r>
-      <w:r>
-        <w:rPr>
-          <w:rFonts w:ascii="微软雅黑" w:eastAsia="微软雅黑" w:hAnsi="微软雅黑"/>
-          <w:color w:val="414141"/>
-          <w:szCs w:val="21"/>
-        </w:rPr>
-        <w:t xml:space="preserve">                                                                         </w:t>
+        <w:t>蓝桥杯</w:t>
+      </w:r>
+      <w:r>
+        <w:rPr>
+          <w:rFonts w:ascii="微软雅黑" w:eastAsia="微软雅黑" w:hAnsi="微软雅黑" w:hint="eastAsia"/>
+          <w:color w:val="414141"/>
+          <w:szCs w:val="21"/>
+        </w:rPr>
+        <w:t>（C++组）</w:t>
+      </w:r>
+      <w:r>
+        <w:rPr>
+          <w:rFonts w:ascii="微软雅黑" w:eastAsia="微软雅黑" w:hAnsi="微软雅黑" w:hint="eastAsia"/>
+          <w:color w:val="414141"/>
+          <w:szCs w:val="21"/>
+        </w:rPr>
+        <w:t xml:space="preserve"> </w:t>
+      </w:r>
+      <w:r>
+        <w:rPr>
+          <w:rFonts w:ascii="微软雅黑" w:eastAsia="微软雅黑" w:hAnsi="微软雅黑"/>
+          <w:color w:val="414141"/>
+          <w:szCs w:val="21"/>
+        </w:rPr>
+        <w:t xml:space="preserve">               </w:t>
+      </w:r>
+      <w:r>
+        <w:rPr>
+          <w:rFonts w:ascii="微软雅黑" w:eastAsia="微软雅黑" w:hAnsi="微软雅黑"/>
+          <w:color w:val="414141"/>
+          <w:szCs w:val="21"/>
+        </w:rPr>
+        <w:t xml:space="preserve">    </w:t>
+      </w:r>
+      <w:r>
+        <w:rPr>
+          <w:rFonts w:ascii="微软雅黑" w:eastAsia="微软雅黑" w:hAnsi="微软雅黑"/>
+          <w:color w:val="414141"/>
+          <w:szCs w:val="21"/>
+        </w:rPr>
+        <w:t xml:space="preserve">                                           </w:t>
       </w:r>
       <w:r>
         <w:rPr>
@@ -4287,39 +5177,23 @@
           <w:color w:val="414141"/>
           <w:szCs w:val="21"/>
         </w:rPr>
-        <w:t xml:space="preserve">全国大学生数学建模竞赛 </w:t>
-      </w:r>
-      <w:r>
-        <w:rPr>
-          <w:rFonts w:ascii="微软雅黑" w:eastAsia="微软雅黑" w:hAnsi="微软雅黑"/>
-          <w:color w:val="414141"/>
-          <w:szCs w:val="21"/>
-        </w:rPr>
-        <w:t xml:space="preserve">                                                       </w:t>
-      </w:r>
-      <w:r>
-        <w:rPr>
-          <w:rFonts w:ascii="微软雅黑" w:eastAsia="微软雅黑" w:hAnsi="微软雅黑"/>
-          <w:color w:val="414141"/>
-          <w:szCs w:val="21"/>
-        </w:rPr>
-        <w:t xml:space="preserve"> </w:t>
-      </w:r>
-      <w:r>
-        <w:rPr>
-          <w:rFonts w:ascii="微软雅黑" w:eastAsia="微软雅黑" w:hAnsi="微软雅黑"/>
-          <w:color w:val="414141"/>
-          <w:szCs w:val="21"/>
-        </w:rPr>
-        <w:t xml:space="preserve"> </w:t>
-      </w:r>
-      <w:r>
-        <w:rPr>
-          <w:rFonts w:ascii="微软雅黑" w:eastAsia="微软雅黑" w:hAnsi="微软雅黑" w:hint="eastAsia"/>
-          <w:color w:val="414141"/>
-          <w:szCs w:val="21"/>
-        </w:rPr>
-        <w:t>省二</w:t>
+        <w:t>CET</w:t>
+      </w:r>
+      <w:r>
+        <w:rPr>
+          <w:rFonts w:ascii="微软雅黑" w:eastAsia="微软雅黑" w:hAnsi="微软雅黑"/>
+          <w:color w:val="414141"/>
+          <w:szCs w:val="21"/>
+        </w:rPr>
+        <w:t xml:space="preserve">4                                                                           </w:t>
+      </w:r>
+      <w:r>
+        <w:rPr>
+          <w:rFonts w:ascii="微软雅黑" w:eastAsia="微软雅黑" w:hAnsi="微软雅黑" w:hint="eastAsia"/>
+          <w:color w:val="414141"/>
+          <w:szCs w:val="21"/>
+        </w:rPr>
+        <w:t>已过</w:t>
       </w:r>
     </w:p>
     <w:p>
@@ -4348,23 +5222,15 @@
           <w:color w:val="414141"/>
           <w:szCs w:val="21"/>
         </w:rPr>
-        <w:t>CET</w:t>
-      </w:r>
-      <w:r>
-        <w:rPr>
-          <w:rFonts w:ascii="微软雅黑" w:eastAsia="微软雅黑" w:hAnsi="微软雅黑"/>
-          <w:color w:val="414141"/>
-          <w:szCs w:val="21"/>
-        </w:rPr>
-        <w:t xml:space="preserve">4 </w:t>
-      </w:r>
-      <w:r>
-        <w:rPr>
-          <w:rFonts w:ascii="微软雅黑" w:eastAsia="微软雅黑" w:hAnsi="微软雅黑"/>
-          <w:color w:val="414141"/>
-          <w:szCs w:val="21"/>
-        </w:rPr>
-        <w:t xml:space="preserve">                                                                   </w:t>
+        <w:t xml:space="preserve">全国大学生数学建模竞赛 </w:t>
+      </w:r>
+      <w:r>
+        <w:rPr>
+          <w:rFonts w:ascii="微软雅黑" w:eastAsia="微软雅黑" w:hAnsi="微软雅黑"/>
+          <w:color w:val="414141"/>
+          <w:szCs w:val="21"/>
+        </w:rPr>
+        <w:t xml:space="preserve">                                                       </w:t>
       </w:r>
       <w:r>
         <w:rPr>
@@ -4384,19 +5250,11 @@
       </w:r>
       <w:r>
         <w:rPr>
-          <w:rFonts w:ascii="微软雅黑" w:eastAsia="微软雅黑" w:hAnsi="微软雅黑"/>
-          <w:color w:val="414141"/>
-          <w:szCs w:val="21"/>
-        </w:rPr>
-        <w:t xml:space="preserve">     </w:t>
-      </w:r>
-      <w:r>
-        <w:rPr>
-          <w:rFonts w:ascii="微软雅黑" w:eastAsia="微软雅黑" w:hAnsi="微软雅黑" w:hint="eastAsia"/>
-          <w:color w:val="414141"/>
-          <w:szCs w:val="21"/>
-        </w:rPr>
-        <w:t>已过</w:t>
+          <w:rFonts w:ascii="微软雅黑" w:eastAsia="微软雅黑" w:hAnsi="微软雅黑" w:hint="eastAsia"/>
+          <w:color w:val="414141"/>
+          <w:szCs w:val="21"/>
+        </w:rPr>
+        <w:t>省二</w:t>
       </w:r>
     </w:p>
     <w:p>
@@ -4414,7 +5272,7 @@
         <w:snapToGrid w:val="0"/>
         <w:ind w:firstLineChars="0"/>
         <w:rPr>
-          <w:rFonts w:ascii="微软雅黑" w:eastAsia="微软雅黑" w:hAnsi="微软雅黑" w:hint="eastAsia"/>
+          <w:rFonts w:ascii="微软雅黑" w:eastAsia="微软雅黑" w:hAnsi="微软雅黑"/>
           <w:color w:val="414141"/>
           <w:szCs w:val="21"/>
         </w:rPr>
@@ -4453,7 +5311,7 @@
         <w:adjustRightInd w:val="0"/>
         <w:snapToGrid w:val="0"/>
         <w:rPr>
-          <w:rFonts w:ascii="微软雅黑" w:eastAsia="微软雅黑" w:hAnsi="微软雅黑" w:hint="eastAsia"/>
+          <w:rFonts w:ascii="微软雅黑" w:eastAsia="微软雅黑" w:hAnsi="微软雅黑"/>
           <w:color w:val="414141"/>
           <w:szCs w:val="21"/>
         </w:rPr>
@@ -4739,7 +5597,7 @@
     <w:p>
       <w:pPr>
         <w:rPr>
-          <w:rFonts w:ascii="微软雅黑" w:eastAsia="微软雅黑" w:hAnsi="微软雅黑" w:hint="eastAsia"/>
+          <w:rFonts w:ascii="微软雅黑" w:eastAsia="微软雅黑" w:hAnsi="微软雅黑"/>
           <w:color w:val="414141"/>
           <w:szCs w:val="21"/>
         </w:rPr>
@@ -4752,16 +5610,14 @@
         </w:rPr>
         <w:t>Github：</w:t>
       </w:r>
-      <w:hyperlink r:id="rId9" w:history="1">
-        <w:r>
-          <w:rPr>
-            <w:rStyle w:val="aa"/>
-            <w:rFonts w:ascii="微软雅黑" w:eastAsia="微软雅黑" w:hAnsi="微软雅黑"/>
-            <w:szCs w:val="21"/>
-          </w:rPr>
-          <w:t>https://github.com/congmucc</w:t>
-        </w:r>
-      </w:hyperlink>
+      <w:r>
+        <w:rPr>
+          <w:rFonts w:ascii="微软雅黑" w:eastAsia="微软雅黑" w:hAnsi="微软雅黑"/>
+          <w:color w:val="414141"/>
+          <w:szCs w:val="21"/>
+        </w:rPr>
+        <w:t>https://github.com/congmucc</w:t>
+      </w:r>
     </w:p>
     <w:p>
       <w:pPr>
@@ -5604,7 +6460,7 @@
   <w:style w:type="paragraph" w:default="1" w:styleId="a">
     <w:name w:val="Normal"/>
     <w:qFormat/>
-    <w:rsid w:val="0044764B"/>
+    <w:rsid w:val="00A76A2B"/>
     <w:pPr>
       <w:widowControl w:val="0"/>
       <w:jc w:val="both"/>
@@ -5613,6 +6469,7 @@
   <w:style w:type="character" w:default="1" w:styleId="a0">
     <w:name w:val="Default Paragraph Font"/>
     <w:uiPriority w:val="1"/>
+    <w:semiHidden/>
     <w:unhideWhenUsed/>
   </w:style>
   <w:style w:type="table" w:default="1" w:styleId="a1">
@@ -5758,6 +6615,62 @@
       <w:color w:val="605E5C"/>
       <w:shd w:val="clear" w:color="auto" w:fill="E1DFDD"/>
     </w:rPr>
+  </w:style>
+  <w:style w:type="paragraph" w:styleId="HTML">
+    <w:name w:val="HTML Preformatted"/>
+    <w:basedOn w:val="a"/>
+    <w:link w:val="HTML0"/>
+    <w:uiPriority w:val="99"/>
+    <w:semiHidden/>
+    <w:unhideWhenUsed/>
+    <w:rsid w:val="008C63F9"/>
+    <w:pPr>
+      <w:widowControl/>
+      <w:tabs>
+        <w:tab w:val="left" w:pos="916"/>
+        <w:tab w:val="left" w:pos="1832"/>
+        <w:tab w:val="left" w:pos="2748"/>
+        <w:tab w:val="left" w:pos="3664"/>
+        <w:tab w:val="left" w:pos="4580"/>
+        <w:tab w:val="left" w:pos="5496"/>
+        <w:tab w:val="left" w:pos="6412"/>
+        <w:tab w:val="left" w:pos="7328"/>
+        <w:tab w:val="left" w:pos="8244"/>
+        <w:tab w:val="left" w:pos="9160"/>
+        <w:tab w:val="left" w:pos="10076"/>
+        <w:tab w:val="left" w:pos="10992"/>
+        <w:tab w:val="left" w:pos="11908"/>
+        <w:tab w:val="left" w:pos="12824"/>
+        <w:tab w:val="left" w:pos="13740"/>
+        <w:tab w:val="left" w:pos="14656"/>
+      </w:tabs>
+      <w:jc w:val="left"/>
+    </w:pPr>
+    <w:rPr>
+      <w:rFonts w:ascii="宋体" w:eastAsia="宋体" w:hAnsi="宋体" w:cs="宋体"/>
+      <w:kern w:val="0"/>
+      <w:sz w:val="24"/>
+      <w:szCs w:val="24"/>
+    </w:rPr>
+  </w:style>
+  <w:style w:type="character" w:customStyle="1" w:styleId="HTML0">
+    <w:name w:val="HTML 预设格式 字符"/>
+    <w:basedOn w:val="a0"/>
+    <w:link w:val="HTML"/>
+    <w:uiPriority w:val="99"/>
+    <w:semiHidden/>
+    <w:rsid w:val="008C63F9"/>
+    <w:rPr>
+      <w:rFonts w:ascii="宋体" w:eastAsia="宋体" w:hAnsi="宋体" w:cs="宋体"/>
+      <w:kern w:val="0"/>
+      <w:sz w:val="24"/>
+      <w:szCs w:val="24"/>
+    </w:rPr>
+  </w:style>
+  <w:style w:type="character" w:customStyle="1" w:styleId="user-select-contain">
+    <w:name w:val="user-select-contain"/>
+    <w:basedOn w:val="a0"/>
+    <w:rsid w:val="008C63F9"/>
   </w:style>
 </w:styles>
 </file>

</xml_diff>

<commit_message>
vault backup: 2024-04-09 23:40:07
</commit_message>
<xml_diff>
--- a/02-Code/面试/简历/简历0.2.docx
+++ b/02-Code/面试/简历/简历0.2.docx
@@ -5,427 +5,49 @@
     <w:p>
       <w:pPr>
         <w:snapToGrid w:val="0"/>
-      </w:pPr>
-      <w:r>
-        <w:rPr>
-          <w:noProof/>
-        </w:rPr>
-        <mc:AlternateContent>
-          <mc:Choice Requires="wpg">
-            <w:drawing>
-              <wp:anchor distT="0" distB="0" distL="114300" distR="114300" simplePos="0" relativeHeight="251662848" behindDoc="0" locked="0" layoutInCell="1" allowOverlap="1" wp14:anchorId="1D8D8D5B" wp14:editId="5A74947A">
-                <wp:simplePos x="0" y="0"/>
-                <wp:positionH relativeFrom="column">
-                  <wp:posOffset>0</wp:posOffset>
-                </wp:positionH>
-                <wp:positionV relativeFrom="paragraph">
-                  <wp:posOffset>0</wp:posOffset>
-                </wp:positionV>
-                <wp:extent cx="6517005" cy="423545"/>
-                <wp:effectExtent l="0" t="0" r="17145" b="0"/>
-                <wp:wrapNone/>
-                <wp:docPr id="1228226193" name="组合 1228226193"/>
-                <wp:cNvGraphicFramePr/>
-                <a:graphic xmlns:a="http://schemas.openxmlformats.org/drawingml/2006/main">
-                  <a:graphicData uri="http://schemas.microsoft.com/office/word/2010/wordprocessingGroup">
-                    <wpg:wgp>
-                      <wpg:cNvGrpSpPr/>
-                      <wpg:grpSpPr>
-                        <a:xfrm>
-                          <a:off x="0" y="0"/>
-                          <a:ext cx="6517004" cy="423545"/>
-                          <a:chOff x="2629" y="10146"/>
-                          <a:chExt cx="10308" cy="610"/>
-                        </a:xfrm>
-                      </wpg:grpSpPr>
-                      <wpg:grpSp>
-                        <wpg:cNvPr id="397099172" name="组合 397099172"/>
-                        <wpg:cNvGrpSpPr/>
-                        <wpg:grpSpPr>
-                          <a:xfrm>
-                            <a:off x="2629" y="10214"/>
-                            <a:ext cx="10308" cy="468"/>
-                            <a:chOff x="2775" y="3675"/>
-                            <a:chExt cx="10308" cy="529"/>
-                          </a:xfrm>
-                        </wpg:grpSpPr>
-                        <wps:wsp>
-                          <wps:cNvPr id="562182585" name="Shape 1794"/>
-                          <wps:cNvSpPr/>
-                          <wps:spPr>
-                            <a:xfrm>
-                              <a:off x="2775" y="3675"/>
-                              <a:ext cx="2199" cy="529"/>
-                            </a:xfrm>
-                            <a:custGeom>
-                              <a:avLst/>
-                              <a:gdLst>
-                                <a:gd name="connsiteX0" fmla="*/ 0 w 2199"/>
-                                <a:gd name="connsiteY0" fmla="*/ 0 h 529"/>
-                                <a:gd name="connsiteX1" fmla="*/ 1769 w 2199"/>
-                                <a:gd name="connsiteY1" fmla="*/ 0 h 529"/>
-                                <a:gd name="connsiteX2" fmla="*/ 2023 w 2199"/>
-                                <a:gd name="connsiteY2" fmla="*/ 322 h 529"/>
-                                <a:gd name="connsiteX3" fmla="*/ 2199 w 2199"/>
-                                <a:gd name="connsiteY3" fmla="*/ 528 h 529"/>
-                                <a:gd name="connsiteX4" fmla="*/ 0 w 2199"/>
-                                <a:gd name="connsiteY4" fmla="*/ 529 h 529"/>
-                                <a:gd name="connsiteX5" fmla="*/ 0 w 2199"/>
-                                <a:gd name="connsiteY5" fmla="*/ 0 h 529"/>
-                              </a:gdLst>
-                              <a:ahLst/>
-                              <a:cxnLst>
-                                <a:cxn ang="0">
-                                  <a:pos x="connsiteX0" y="connsiteY0"/>
-                                </a:cxn>
-                                <a:cxn ang="0">
-                                  <a:pos x="connsiteX1" y="connsiteY1"/>
-                                </a:cxn>
-                                <a:cxn ang="0">
-                                  <a:pos x="connsiteX2" y="connsiteY2"/>
-                                </a:cxn>
-                                <a:cxn ang="0">
-                                  <a:pos x="connsiteX3" y="connsiteY3"/>
-                                </a:cxn>
-                                <a:cxn ang="0">
-                                  <a:pos x="connsiteX4" y="connsiteY4"/>
-                                </a:cxn>
-                                <a:cxn ang="0">
-                                  <a:pos x="connsiteX5" y="connsiteY5"/>
-                                </a:cxn>
-                              </a:cxnLst>
-                              <a:rect l="l" t="t" r="r" b="b"/>
-                              <a:pathLst>
-                                <a:path w="2199" h="529">
-                                  <a:moveTo>
-                                    <a:pt x="0" y="0"/>
-                                  </a:moveTo>
-                                  <a:lnTo>
-                                    <a:pt x="1769" y="0"/>
-                                  </a:lnTo>
-                                  <a:lnTo>
-                                    <a:pt x="2023" y="322"/>
-                                  </a:lnTo>
-                                  <a:lnTo>
-                                    <a:pt x="2199" y="528"/>
-                                  </a:lnTo>
-                                  <a:lnTo>
-                                    <a:pt x="0" y="529"/>
-                                  </a:lnTo>
-                                  <a:lnTo>
-                                    <a:pt x="0" y="0"/>
-                                  </a:lnTo>
-                                  <a:close/>
-                                </a:path>
-                              </a:pathLst>
-                            </a:custGeom>
-                            <a:solidFill>
-                              <a:srgbClr val="19325B"/>
-                            </a:solidFill>
-                            <a:ln w="12700">
-                              <a:noFill/>
-                            </a:ln>
-                          </wps:spPr>
-                          <wps:bodyPr vert="horz" wrap="square" lIns="20090" tIns="20090" rIns="20090" bIns="20090" anchor="ctr" upright="1"/>
-                        </wps:wsp>
-                        <wps:wsp>
-                          <wps:cNvPr id="369247636" name="直线 1281"/>
-                          <wps:cNvCnPr/>
-                          <wps:spPr>
-                            <a:xfrm>
-                              <a:off x="4863" y="4187"/>
-                              <a:ext cx="8220" cy="1"/>
-                            </a:xfrm>
-                            <a:prstGeom prst="line">
-                              <a:avLst/>
-                            </a:prstGeom>
-                            <a:ln w="12700" cap="flat" cmpd="sng">
-                              <a:solidFill>
-                                <a:srgbClr val="19325B"/>
-                              </a:solidFill>
-                              <a:prstDash val="solid"/>
-                              <a:headEnd type="none" w="med" len="med"/>
-                              <a:tailEnd type="none" w="med" len="med"/>
-                            </a:ln>
-                          </wps:spPr>
-                          <wps:bodyPr/>
-                        </wps:wsp>
-                      </wpg:grpSp>
-                      <wps:wsp>
-                        <wps:cNvPr id="563341104" name="文本框 563341104"/>
-                        <wps:cNvSpPr txBox="1"/>
-                        <wps:spPr>
-                          <a:xfrm>
-                            <a:off x="2806" y="10146"/>
-                            <a:ext cx="1398" cy="610"/>
-                          </a:xfrm>
-                          <a:prstGeom prst="rect">
-                            <a:avLst/>
-                          </a:prstGeom>
-                          <a:noFill/>
-                          <a:ln w="6350">
-                            <a:noFill/>
-                          </a:ln>
-                          <a:effectLst/>
-                        </wps:spPr>
-                        <wps:txbx>
-                          <w:txbxContent>
-                            <w:p>
-                              <w:pPr>
-                                <w:adjustRightInd w:val="0"/>
-                                <w:snapToGrid w:val="0"/>
-                                <w:jc w:val="distribute"/>
-                                <w:rPr>
-                                  <w:rFonts w:ascii="微软雅黑" w:eastAsia="微软雅黑" w:hAnsi="微软雅黑"/>
-                                  <w:b/>
-                                  <w:color w:val="FFFFFF" w:themeColor="background1"/>
-                                  <w:sz w:val="26"/>
-                                  <w:szCs w:val="26"/>
-                                </w:rPr>
-                              </w:pPr>
-                              <w:r>
-                                <w:rPr>
-                                  <w:rFonts w:ascii="微软雅黑" w:eastAsia="微软雅黑" w:hAnsi="微软雅黑" w:hint="eastAsia"/>
-                                  <w:b/>
-                                  <w:color w:val="FFFFFF" w:themeColor="background1"/>
-                                  <w:sz w:val="26"/>
-                                  <w:szCs w:val="26"/>
-                                </w:rPr>
-                                <w:t>基本信息</w:t>
-                              </w:r>
-                            </w:p>
-                          </w:txbxContent>
-                        </wps:txbx>
-                        <wps:bodyPr rot="0" spcFirstLastPara="0" vertOverflow="overflow" horzOverflow="overflow" vert="horz" wrap="square" lIns="91440" tIns="45720" rIns="91440" bIns="45720" numCol="1" spcCol="0" rtlCol="0" fromWordArt="0" anchor="t" anchorCtr="0" forceAA="0" compatLnSpc="1">
-                          <a:noAutofit/>
-                        </wps:bodyPr>
-                      </wps:wsp>
-                    </wpg:wgp>
-                  </a:graphicData>
-                </a:graphic>
-                <wp14:sizeRelH relativeFrom="margin">
-                  <wp14:pctWidth>0</wp14:pctWidth>
-                </wp14:sizeRelH>
-              </wp:anchor>
-            </w:drawing>
-          </mc:Choice>
-          <mc:Fallback>
-            <w:pict>
-              <v:group w14:anchorId="1D8D8D5B" id="组合 1228226193" o:spid="_x0000_s1026" style="position:absolute;left:0;text-align:left;margin-left:0;margin-top:0;width:513.15pt;height:33.35pt;z-index:251662848;mso-width-relative:margin" coordorigin="2629,10146" coordsize="10308,610" o:gfxdata="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">
-                <v:group id="组合 397099172" o:spid="_x0000_s1027" style="position:absolute;left:2629;top:10214;width:10308;height:468" coordorigin="2775,3675" coordsize="10308,529" o:gfxdata="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">
-                  <v:shape id="Shape 1794" o:spid="_x0000_s1028" style="position:absolute;left:2775;top:3675;width:2199;height:529;visibility:visible;mso-wrap-style:square;v-text-anchor:middle" coordsize="2199,529" o:gfxdata="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" path="m,l1769,r254,322l2199,528,,529,,xe" fillcolor="#19325b" stroked="f" strokeweight="1pt">
-                    <v:path arrowok="t" o:connecttype="custom" o:connectlocs="0,0;1769,0;2023,322;2199,528;0,529;0,0" o:connectangles="0,0,0,0,0,0"/>
-                  </v:shape>
-                  <v:line id="直线 1281" o:spid="_x0000_s1029" style="position:absolute;visibility:visible;mso-wrap-style:square" from="4863,4187" to="13083,4188" o:connectortype="straight" o:gfxdata="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" strokecolor="#19325b" strokeweight="1pt"/>
-                </v:group>
-                <v:shapetype id="_x0000_t202" coordsize="21600,21600" o:spt="202" path="m,l,21600r21600,l21600,xe">
-                  <v:stroke joinstyle="miter"/>
-                  <v:path gradientshapeok="t" o:connecttype="rect"/>
-                </v:shapetype>
-                <v:shape id="文本框 563341104" o:spid="_x0000_s1030" type="#_x0000_t202" style="position:absolute;left:2806;top:10146;width:1398;height:610;visibility:visible;mso-wrap-style:square;v-text-anchor:top" o:gfxdata="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" filled="f" stroked="f" strokeweight=".5pt">
-                  <v:textbox>
-                    <w:txbxContent>
-                      <w:p>
-                        <w:pPr>
-                          <w:adjustRightInd w:val="0"/>
-                          <w:snapToGrid w:val="0"/>
-                          <w:jc w:val="distribute"/>
-                          <w:rPr>
-                            <w:rFonts w:ascii="微软雅黑" w:eastAsia="微软雅黑" w:hAnsi="微软雅黑"/>
-                            <w:b/>
-                            <w:color w:val="FFFFFF" w:themeColor="background1"/>
-                            <w:sz w:val="26"/>
-                            <w:szCs w:val="26"/>
-                          </w:rPr>
-                        </w:pPr>
-                        <w:r>
-                          <w:rPr>
-                            <w:rFonts w:ascii="微软雅黑" w:eastAsia="微软雅黑" w:hAnsi="微软雅黑" w:hint="eastAsia"/>
-                            <w:b/>
-                            <w:color w:val="FFFFFF" w:themeColor="background1"/>
-                            <w:sz w:val="26"/>
-                            <w:szCs w:val="26"/>
-                          </w:rPr>
-                          <w:t>基本信息</w:t>
-                        </w:r>
-                      </w:p>
-                    </w:txbxContent>
-                  </v:textbox>
-                </v:shape>
-              </v:group>
-            </w:pict>
-          </mc:Fallback>
-        </mc:AlternateContent>
-      </w:r>
-      <w:r>
-        <w:rPr>
-          <w:noProof/>
-        </w:rPr>
-        <mc:AlternateContent>
-          <mc:Choice Requires="wps">
-            <w:drawing>
-              <wp:anchor distT="0" distB="0" distL="114300" distR="114300" simplePos="0" relativeHeight="251653632" behindDoc="0" locked="0" layoutInCell="1" allowOverlap="1" wp14:anchorId="5EC80C6F" wp14:editId="702E3826">
-                <wp:simplePos x="0" y="0"/>
-                <wp:positionH relativeFrom="margin">
-                  <wp:posOffset>-652780</wp:posOffset>
-                </wp:positionH>
-                <wp:positionV relativeFrom="paragraph">
-                  <wp:posOffset>-500380</wp:posOffset>
-                </wp:positionV>
-                <wp:extent cx="7924800" cy="504000"/>
-                <wp:effectExtent l="0" t="0" r="0" b="0"/>
-                <wp:wrapNone/>
-                <wp:docPr id="1" name="矩形 1"/>
-                <wp:cNvGraphicFramePr/>
-                <a:graphic xmlns:a="http://schemas.openxmlformats.org/drawingml/2006/main">
-                  <a:graphicData uri="http://schemas.microsoft.com/office/word/2010/wordprocessingShape">
-                    <wps:wsp>
-                      <wps:cNvSpPr/>
-                      <wps:spPr>
-                        <a:xfrm>
-                          <a:off x="0" y="0"/>
-                          <a:ext cx="7924800" cy="504000"/>
-                        </a:xfrm>
-                        <a:prstGeom prst="rect">
-                          <a:avLst/>
-                        </a:prstGeom>
-                        <a:solidFill>
-                          <a:schemeClr val="accent1">
-                            <a:lumMod val="50000"/>
-                          </a:schemeClr>
-                        </a:solidFill>
-                        <a:ln>
-                          <a:noFill/>
-                        </a:ln>
-                      </wps:spPr>
-                      <wps:style>
-                        <a:lnRef idx="2">
-                          <a:schemeClr val="accent1">
-                            <a:shade val="50000"/>
-                          </a:schemeClr>
-                        </a:lnRef>
-                        <a:fillRef idx="1">
-                          <a:schemeClr val="accent1"/>
-                        </a:fillRef>
-                        <a:effectRef idx="0">
-                          <a:schemeClr val="accent1"/>
-                        </a:effectRef>
-                        <a:fontRef idx="minor">
-                          <a:schemeClr val="lt1"/>
-                        </a:fontRef>
-                      </wps:style>
-                      <wps:txbx>
-                        <w:txbxContent>
-                          <w:p>
-                            <w:pPr>
-                              <w:snapToGrid w:val="0"/>
-                              <w:spacing w:line="560" w:lineRule="exact"/>
-                              <w:jc w:val="center"/>
-                              <w:rPr>
-                                <w:rFonts w:ascii="微软雅黑" w:eastAsia="微软雅黑" w:hAnsi="微软雅黑"/>
-                                <w:b/>
-                                <w:color w:val="F7CAAC" w:themeColor="accent2" w:themeTint="66"/>
-                                <w:sz w:val="24"/>
-                                <w:szCs w:val="28"/>
-                                <w14:textOutline w14:w="11112" w14:cap="flat" w14:cmpd="sng" w14:algn="ctr">
-                                  <w14:solidFill>
-                                    <w14:schemeClr w14:val="accent2"/>
-                                  </w14:solidFill>
-                                  <w14:prstDash w14:val="solid"/>
-                                  <w14:round/>
-                                </w14:textOutline>
-                              </w:rPr>
-                            </w:pPr>
-                            <w:r>
-                              <w:rPr>
-                                <w:rFonts w:ascii="华康俪金黑W8(P)" w:eastAsia="华康俪金黑W8(P)" w:hAnsi="微软雅黑" w:hint="eastAsia"/>
-                                <w:spacing w:val="20"/>
-                                <w:sz w:val="32"/>
-                                <w:szCs w:val="36"/>
-                              </w:rPr>
-                              <w:t>个人简历</w:t>
-                            </w:r>
-                          </w:p>
-                        </w:txbxContent>
-                      </wps:txbx>
-                      <wps:bodyPr rot="0" spcFirstLastPara="0" vertOverflow="overflow" horzOverflow="overflow" vert="horz" wrap="square" lIns="91440" tIns="45720" rIns="91440" bIns="45720" numCol="1" spcCol="0" rtlCol="0" fromWordArt="0" anchor="ctr" anchorCtr="0" forceAA="0" compatLnSpc="1">
-                        <a:prstTxWarp prst="textNoShape">
-                          <a:avLst/>
-                        </a:prstTxWarp>
-                        <a:noAutofit/>
-                      </wps:bodyPr>
-                    </wps:wsp>
-                  </a:graphicData>
-                </a:graphic>
-                <wp14:sizeRelV relativeFrom="margin">
-                  <wp14:pctHeight>0</wp14:pctHeight>
-                </wp14:sizeRelV>
-              </wp:anchor>
-            </w:drawing>
-          </mc:Choice>
-          <mc:Fallback>
-            <w:pict>
-              <v:rect w14:anchorId="5EC80C6F" id="矩形 1" o:spid="_x0000_s1031" style="position:absolute;left:0;text-align:left;margin-left:-51.4pt;margin-top:-39.4pt;width:624pt;height:39.7pt;z-index:251653632;visibility:visible;mso-wrap-style:square;mso-height-percent:0;mso-wrap-distance-left:9pt;mso-wrap-distance-top:0;mso-wrap-distance-right:9pt;mso-wrap-distance-bottom:0;mso-position-horizontal:absolute;mso-position-horizontal-relative:margin;mso-position-vertical:absolute;mso-position-vertical-relative:text;mso-height-percent:0;mso-height-relative:margin;v-text-anchor:middle" o:gfxdata="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" fillcolor="#1f3763 [1604]" stroked="f" strokeweight="1pt">
-                <v:textbox>
-                  <w:txbxContent>
-                    <w:p>
-                      <w:pPr>
-                        <w:snapToGrid w:val="0"/>
-                        <w:spacing w:line="560" w:lineRule="exact"/>
-                        <w:jc w:val="center"/>
-                        <w:rPr>
-                          <w:rFonts w:ascii="微软雅黑" w:eastAsia="微软雅黑" w:hAnsi="微软雅黑"/>
-                          <w:b/>
-                          <w:color w:val="F7CAAC" w:themeColor="accent2" w:themeTint="66"/>
-                          <w:sz w:val="24"/>
-                          <w:szCs w:val="28"/>
-                          <w14:textOutline w14:w="11112" w14:cap="flat" w14:cmpd="sng" w14:algn="ctr">
-                            <w14:solidFill>
-                              <w14:schemeClr w14:val="accent2"/>
-                            </w14:solidFill>
-                            <w14:prstDash w14:val="solid"/>
-                            <w14:round/>
-                          </w14:textOutline>
-                        </w:rPr>
-                      </w:pPr>
-                      <w:r>
-                        <w:rPr>
-                          <w:rFonts w:ascii="华康俪金黑W8(P)" w:eastAsia="华康俪金黑W8(P)" w:hAnsi="微软雅黑" w:hint="eastAsia"/>
-                          <w:spacing w:val="20"/>
-                          <w:sz w:val="32"/>
-                          <w:szCs w:val="36"/>
-                        </w:rPr>
-                        <w:t>个人简历</w:t>
-                      </w:r>
-                    </w:p>
-                  </w:txbxContent>
-                </v:textbox>
-                <w10:wrap anchorx="margin"/>
-              </v:rect>
-            </w:pict>
-          </mc:Fallback>
-        </mc:AlternateContent>
+        <w:rPr>
+          <w:rFonts w:ascii="微软雅黑" w:eastAsia="微软雅黑" w:hAnsi="微软雅黑" w:cs="微软雅黑" w:hint="eastAsia"/>
+          <w:b/>
+          <w:bCs/>
+          <w:color w:val="404040" w:themeColor="text1" w:themeTint="BF"/>
+          <w:kern w:val="0"/>
+          <w:szCs w:val="21"/>
+        </w:rPr>
+      </w:pPr>
+      <w:r>
+        <w:rPr>
+          <w:rFonts w:ascii="微软雅黑" w:eastAsia="微软雅黑" w:hAnsi="微软雅黑" w:cs="微软雅黑" w:hint="eastAsia"/>
+          <w:b/>
+          <w:bCs/>
+          <w:color w:val="404040" w:themeColor="text1" w:themeTint="BF"/>
+          <w:kern w:val="0"/>
+          <w:szCs w:val="21"/>
+        </w:rPr>
+        <w:t>个人资料</w:t>
       </w:r>
     </w:p>
     <w:p>
       <w:pPr>
         <w:snapToGrid w:val="0"/>
+        <w:rPr>
+          <w:rFonts w:hint="eastAsia"/>
+        </w:rPr>
       </w:pPr>
       <w:r>
         <w:rPr>
           <w:noProof/>
         </w:rPr>
         <w:drawing>
-          <wp:anchor distT="0" distB="0" distL="114300" distR="114300" simplePos="0" relativeHeight="251657216" behindDoc="0" locked="0" layoutInCell="1" allowOverlap="1" wp14:anchorId="3DB18E4C" wp14:editId="2CB4F545">
+          <wp:anchor distT="0" distB="0" distL="114300" distR="114300" simplePos="0" relativeHeight="251652608" behindDoc="0" locked="0" layoutInCell="1" allowOverlap="1" wp14:anchorId="3DB18E4C" wp14:editId="75A4B277">
             <wp:simplePos x="0" y="0"/>
             <wp:positionH relativeFrom="column">
-              <wp:posOffset>5271246</wp:posOffset>
+              <wp:posOffset>5697492</wp:posOffset>
             </wp:positionH>
             <wp:positionV relativeFrom="paragraph">
-              <wp:posOffset>180041</wp:posOffset>
+              <wp:posOffset>70580</wp:posOffset>
             </wp:positionV>
-            <wp:extent cx="1097809" cy="1339327"/>
-            <wp:effectExtent l="0" t="0" r="7620" b="0"/>
+            <wp:extent cx="821493" cy="1002222"/>
+            <wp:effectExtent l="0" t="0" r="0" b="7620"/>
             <wp:wrapNone/>
             <wp:docPr id="7" name="图片 7"/>
             <wp:cNvGraphicFramePr>
@@ -453,7 +75,7 @@
                   <pic:spPr>
                     <a:xfrm>
                       <a:off x="0" y="0"/>
-                      <a:ext cx="1106524" cy="1349960"/>
+                      <a:ext cx="821493" cy="1002222"/>
                     </a:xfrm>
                     <a:prstGeom prst="rect">
                       <a:avLst/>
@@ -471,6 +93,67 @@
           </wp:anchor>
         </w:drawing>
       </w:r>
+      <w:r>
+        <w:rPr>
+          <w:noProof/>
+        </w:rPr>
+        <mc:AlternateContent>
+          <mc:Choice Requires="wps">
+            <w:drawing>
+              <wp:anchor distT="0" distB="0" distL="114300" distR="114300" simplePos="0" relativeHeight="251656704" behindDoc="0" locked="0" layoutInCell="1" allowOverlap="1" wp14:anchorId="3CFD6F66" wp14:editId="4A38D336">
+                <wp:simplePos x="0" y="0"/>
+                <wp:positionH relativeFrom="column">
+                  <wp:posOffset>0</wp:posOffset>
+                </wp:positionH>
+                <wp:positionV relativeFrom="paragraph">
+                  <wp:posOffset>9525</wp:posOffset>
+                </wp:positionV>
+                <wp:extent cx="6588125" cy="0"/>
+                <wp:effectExtent l="0" t="9525" r="3175" b="9525"/>
+                <wp:wrapNone/>
+                <wp:docPr id="964260402" name="直接连接符 964260402"/>
+                <wp:cNvGraphicFramePr/>
+                <a:graphic xmlns:a="http://schemas.openxmlformats.org/drawingml/2006/main">
+                  <a:graphicData uri="http://schemas.microsoft.com/office/word/2010/wordprocessingShape">
+                    <wps:wsp>
+                      <wps:cNvCnPr/>
+                      <wps:spPr>
+                        <a:xfrm>
+                          <a:off x="0" y="0"/>
+                          <a:ext cx="6588125" cy="0"/>
+                        </a:xfrm>
+                        <a:prstGeom prst="line">
+                          <a:avLst/>
+                        </a:prstGeom>
+                        <a:noFill/>
+                        <a:ln w="19050" cap="flat" cmpd="sng" algn="ctr">
+                          <a:solidFill>
+                            <a:schemeClr val="tx1">
+                              <a:lumMod val="75000"/>
+                              <a:lumOff val="25000"/>
+                            </a:schemeClr>
+                          </a:solidFill>
+                          <a:prstDash val="solid"/>
+                          <a:miter lim="800000"/>
+                        </a:ln>
+                        <a:effectLst/>
+                      </wps:spPr>
+                      <wps:bodyPr/>
+                    </wps:wsp>
+                  </a:graphicData>
+                </a:graphic>
+              </wp:anchor>
+            </w:drawing>
+          </mc:Choice>
+          <mc:Fallback>
+            <w:pict>
+              <v:line w14:anchorId="38443EB3" id="直接连接符 964260402" o:spid="_x0000_s1026" style="position:absolute;z-index:251656704;visibility:visible;mso-wrap-style:square;mso-wrap-distance-left:9pt;mso-wrap-distance-top:0;mso-wrap-distance-right:9pt;mso-wrap-distance-bottom:0;mso-position-horizontal:absolute;mso-position-horizontal-relative:text;mso-position-vertical:absolute;mso-position-vertical-relative:text" from="0,.75pt" to="518.75pt,.75pt" o:gfxdata="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" strokecolor="#404040 [2429]" strokeweight="1.5pt">
+                <v:stroke joinstyle="miter"/>
+              </v:line>
+            </w:pict>
+          </mc:Fallback>
+        </mc:AlternateContent>
+      </w:r>
     </w:p>
     <w:p>
       <w:pPr>
@@ -483,7 +166,7 @@
         <mc:AlternateContent>
           <mc:Choice Requires="wpg">
             <w:drawing>
-              <wp:inline distT="0" distB="0" distL="0" distR="0" wp14:anchorId="3DBC11E5" wp14:editId="4B07CA30">
+              <wp:inline distT="0" distB="0" distL="0" distR="0" wp14:anchorId="3DBC11E5" wp14:editId="68C7C5C1">
                 <wp:extent cx="5355590" cy="1016000"/>
                 <wp:effectExtent l="0" t="0" r="0" b="0"/>
                 <wp:docPr id="6" name="组合 6"/>
@@ -655,6 +338,7 @@
                                   <w:szCs w:val="21"/>
                                 </w:rPr>
                               </w:pPr>
+                              <w:proofErr w:type="gramStart"/>
                               <w:r>
                                 <w:rPr>
                                   <w:rFonts w:ascii="微软雅黑" w:eastAsia="微软雅黑" w:hAnsi="微软雅黑" w:hint="eastAsia"/>
@@ -663,6 +347,7 @@
                                 </w:rPr>
                                 <w:t>邮</w:t>
                               </w:r>
+                              <w:proofErr w:type="gramEnd"/>
                               <w:r>
                                 <w:rPr>
                                   <w:rFonts w:ascii="微软雅黑" w:eastAsia="微软雅黑" w:hAnsi="微软雅黑"/>
@@ -860,7 +545,25 @@
                                   <w:color w:val="414141"/>
                                   <w:szCs w:val="21"/>
                                 </w:rPr>
-                                <w:t>位：全栈工程师</w:t>
+                                <w:t>位：全</w:t>
+                              </w:r>
+                              <w:proofErr w:type="gramStart"/>
+                              <w:r>
+                                <w:rPr>
+                                  <w:rFonts w:ascii="微软雅黑" w:eastAsia="微软雅黑" w:hAnsi="微软雅黑" w:hint="eastAsia"/>
+                                  <w:color w:val="414141"/>
+                                  <w:szCs w:val="21"/>
+                                </w:rPr>
+                                <w:t>栈</w:t>
+                              </w:r>
+                              <w:proofErr w:type="gramEnd"/>
+                              <w:r>
+                                <w:rPr>
+                                  <w:rFonts w:ascii="微软雅黑" w:eastAsia="微软雅黑" w:hAnsi="微软雅黑" w:hint="eastAsia"/>
+                                  <w:color w:val="414141"/>
+                                  <w:szCs w:val="21"/>
+                                </w:rPr>
+                                <w:t>工程师</w:t>
                               </w:r>
                             </w:p>
                           </w:txbxContent>
@@ -877,8 +580,12 @@
           </mc:Choice>
           <mc:Fallback>
             <w:pict>
-              <v:group w14:anchorId="3DBC11E5" id="组合 6" o:spid="_x0000_s1032" style="width:421.7pt;height:80pt;mso-position-horizontal-relative:char;mso-position-vertical-relative:line" coordorigin=",4217" coordsize="53563,10170" o:gfxdata="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">
-                <v:shape id="文本框 2" o:spid="_x0000_s1033" type="#_x0000_t202" style="position:absolute;top:4220;width:26984;height:10167;visibility:visible;mso-wrap-style:square;v-text-anchor:middle" o:gfxdata="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" filled="f" stroked="f">
+              <v:group w14:anchorId="3DBC11E5" id="组合 6" o:spid="_x0000_s1026" style="width:421.7pt;height:80pt;mso-position-horizontal-relative:char;mso-position-vertical-relative:line" coordorigin=",4217" coordsize="53563,10170" o:gfxdata="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">
+                <v:shapetype id="_x0000_t202" coordsize="21600,21600" o:spt="202" path="m,l,21600r21600,l21600,xe">
+                  <v:stroke joinstyle="miter"/>
+                  <v:path gradientshapeok="t" o:connecttype="rect"/>
+                </v:shapetype>
+                <v:shape id="文本框 2" o:spid="_x0000_s1027" type="#_x0000_t202" style="position:absolute;top:4220;width:26984;height:10167;visibility:visible;mso-wrap-style:square;v-text-anchor:middle" o:gfxdata="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" filled="f" stroked="f">
                   <v:textbox style="mso-fit-shape-to-text:t">
                     <w:txbxContent>
                       <w:p>
@@ -1015,6 +722,7 @@
                             <w:szCs w:val="21"/>
                           </w:rPr>
                         </w:pPr>
+                        <w:proofErr w:type="gramStart"/>
                         <w:r>
                           <w:rPr>
                             <w:rFonts w:ascii="微软雅黑" w:eastAsia="微软雅黑" w:hAnsi="微软雅黑" w:hint="eastAsia"/>
@@ -1023,6 +731,7 @@
                           </w:rPr>
                           <w:t>邮</w:t>
                         </w:r>
+                        <w:proofErr w:type="gramEnd"/>
                         <w:r>
                           <w:rPr>
                             <w:rFonts w:ascii="微软雅黑" w:eastAsia="微软雅黑" w:hAnsi="微软雅黑"/>
@@ -1059,7 +768,7 @@
                     </w:txbxContent>
                   </v:textbox>
                 </v:shape>
-                <v:shape id="文本框 2" o:spid="_x0000_s1034" type="#_x0000_t202" style="position:absolute;left:30770;top:4217;width:22793;height:10167;visibility:visible;mso-wrap-style:square;v-text-anchor:middle" o:gfxdata="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" filled="f" stroked="f">
+                <v:shape id="文本框 2" o:spid="_x0000_s1028" type="#_x0000_t202" style="position:absolute;left:30770;top:4217;width:22793;height:10167;visibility:visible;mso-wrap-style:square;v-text-anchor:middle" o:gfxdata="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" filled="f" stroked="f">
                   <v:textbox style="mso-fit-shape-to-text:t">
                     <w:txbxContent>
                       <w:p>
@@ -1199,7 +908,25 @@
                             <w:color w:val="414141"/>
                             <w:szCs w:val="21"/>
                           </w:rPr>
-                          <w:t>位：全栈工程师</w:t>
+                          <w:t>位：全</w:t>
+                        </w:r>
+                        <w:proofErr w:type="gramStart"/>
+                        <w:r>
+                          <w:rPr>
+                            <w:rFonts w:ascii="微软雅黑" w:eastAsia="微软雅黑" w:hAnsi="微软雅黑" w:hint="eastAsia"/>
+                            <w:color w:val="414141"/>
+                            <w:szCs w:val="21"/>
+                          </w:rPr>
+                          <w:t>栈</w:t>
+                        </w:r>
+                        <w:proofErr w:type="gramEnd"/>
+                        <w:r>
+                          <w:rPr>
+                            <w:rFonts w:ascii="微软雅黑" w:eastAsia="微软雅黑" w:hAnsi="微软雅黑" w:hint="eastAsia"/>
+                            <w:color w:val="414141"/>
+                            <w:szCs w:val="21"/>
+                          </w:rPr>
+                          <w:t>工程师</w:t>
                         </w:r>
                       </w:p>
                     </w:txbxContent>
@@ -1214,6 +941,31 @@
     </w:p>
     <w:p>
       <w:pPr>
+        <w:pStyle w:val="ac"/>
+        <w:spacing w:before="0" w:beforeAutospacing="0" w:after="0" w:afterAutospacing="0" w:line="380" w:lineRule="exact"/>
+        <w:rPr>
+          <w:rFonts w:ascii="微软雅黑" w:eastAsia="微软雅黑" w:hAnsi="微软雅黑" w:cs="微软雅黑" w:hint="eastAsia"/>
+          <w:b/>
+          <w:bCs/>
+          <w:color w:val="404040" w:themeColor="text1" w:themeTint="BF"/>
+          <w:sz w:val="21"/>
+          <w:szCs w:val="21"/>
+        </w:rPr>
+      </w:pPr>
+      <w:r>
+        <w:rPr>
+          <w:rFonts w:ascii="微软雅黑" w:eastAsia="微软雅黑" w:hAnsi="微软雅黑" w:cs="微软雅黑" w:hint="eastAsia"/>
+          <w:b/>
+          <w:bCs/>
+          <w:color w:val="404040" w:themeColor="text1" w:themeTint="BF"/>
+          <w:sz w:val="21"/>
+          <w:szCs w:val="21"/>
+        </w:rPr>
+        <w:t>教育经历</w:t>
+      </w:r>
+    </w:p>
+    <w:p>
+      <w:pPr>
         <w:snapToGrid w:val="0"/>
       </w:pPr>
       <w:r>
@@ -1221,253 +973,62 @@
           <w:noProof/>
         </w:rPr>
         <mc:AlternateContent>
-          <mc:Choice Requires="wpg">
+          <mc:Choice Requires="wps">
             <w:drawing>
-              <wp:anchor distT="0" distB="0" distL="114300" distR="114300" simplePos="0" relativeHeight="251658752" behindDoc="0" locked="0" layoutInCell="1" allowOverlap="1" wp14:anchorId="574B211C" wp14:editId="397D3665">
+              <wp:anchor distT="0" distB="0" distL="114300" distR="114300" simplePos="0" relativeHeight="251662848" behindDoc="0" locked="0" layoutInCell="1" allowOverlap="1" wp14:anchorId="4ABA9CC3" wp14:editId="010B8B7F">
                 <wp:simplePos x="0" y="0"/>
                 <wp:positionH relativeFrom="column">
                   <wp:posOffset>0</wp:posOffset>
                 </wp:positionH>
                 <wp:positionV relativeFrom="paragraph">
-                  <wp:posOffset>-635</wp:posOffset>
+                  <wp:posOffset>8890</wp:posOffset>
                 </wp:positionV>
-                <wp:extent cx="6517005" cy="423545"/>
-                <wp:effectExtent l="0" t="0" r="17145" b="0"/>
+                <wp:extent cx="6588125" cy="0"/>
+                <wp:effectExtent l="0" t="9525" r="3175" b="9525"/>
                 <wp:wrapNone/>
-                <wp:docPr id="1000436427" name="组合 1000436427"/>
+                <wp:docPr id="672289990" name="直接连接符 672289990"/>
                 <wp:cNvGraphicFramePr/>
                 <a:graphic xmlns:a="http://schemas.openxmlformats.org/drawingml/2006/main">
-                  <a:graphicData uri="http://schemas.microsoft.com/office/word/2010/wordprocessingGroup">
-                    <wpg:wgp>
-                      <wpg:cNvGrpSpPr/>
-                      <wpg:grpSpPr>
+                  <a:graphicData uri="http://schemas.microsoft.com/office/word/2010/wordprocessingShape">
+                    <wps:wsp>
+                      <wps:cNvCnPr/>
+                      <wps:spPr>
                         <a:xfrm>
                           <a:off x="0" y="0"/>
-                          <a:ext cx="6517005" cy="423545"/>
-                          <a:chOff x="2629" y="10146"/>
-                          <a:chExt cx="10308" cy="610"/>
+                          <a:ext cx="6588125" cy="0"/>
                         </a:xfrm>
-                      </wpg:grpSpPr>
-                      <wpg:grpSp>
-                        <wpg:cNvPr id="1467393753" name="组合 1467393753"/>
-                        <wpg:cNvGrpSpPr/>
-                        <wpg:grpSpPr>
-                          <a:xfrm>
-                            <a:off x="2629" y="10214"/>
-                            <a:ext cx="10308" cy="468"/>
-                            <a:chOff x="2775" y="3675"/>
-                            <a:chExt cx="10308" cy="529"/>
-                          </a:xfrm>
-                        </wpg:grpSpPr>
-                        <wps:wsp>
-                          <wps:cNvPr id="1310251065" name="Shape 1794"/>
-                          <wps:cNvSpPr/>
-                          <wps:spPr>
-                            <a:xfrm>
-                              <a:off x="2775" y="3675"/>
-                              <a:ext cx="2199" cy="529"/>
-                            </a:xfrm>
-                            <a:custGeom>
-                              <a:avLst/>
-                              <a:gdLst>
-                                <a:gd name="connsiteX0" fmla="*/ 0 w 2199"/>
-                                <a:gd name="connsiteY0" fmla="*/ 0 h 529"/>
-                                <a:gd name="connsiteX1" fmla="*/ 1769 w 2199"/>
-                                <a:gd name="connsiteY1" fmla="*/ 0 h 529"/>
-                                <a:gd name="connsiteX2" fmla="*/ 2023 w 2199"/>
-                                <a:gd name="connsiteY2" fmla="*/ 322 h 529"/>
-                                <a:gd name="connsiteX3" fmla="*/ 2199 w 2199"/>
-                                <a:gd name="connsiteY3" fmla="*/ 528 h 529"/>
-                                <a:gd name="connsiteX4" fmla="*/ 0 w 2199"/>
-                                <a:gd name="connsiteY4" fmla="*/ 529 h 529"/>
-                                <a:gd name="connsiteX5" fmla="*/ 0 w 2199"/>
-                                <a:gd name="connsiteY5" fmla="*/ 0 h 529"/>
-                              </a:gdLst>
-                              <a:ahLst/>
-                              <a:cxnLst>
-                                <a:cxn ang="0">
-                                  <a:pos x="connsiteX0" y="connsiteY0"/>
-                                </a:cxn>
-                                <a:cxn ang="0">
-                                  <a:pos x="connsiteX1" y="connsiteY1"/>
-                                </a:cxn>
-                                <a:cxn ang="0">
-                                  <a:pos x="connsiteX2" y="connsiteY2"/>
-                                </a:cxn>
-                                <a:cxn ang="0">
-                                  <a:pos x="connsiteX3" y="connsiteY3"/>
-                                </a:cxn>
-                                <a:cxn ang="0">
-                                  <a:pos x="connsiteX4" y="connsiteY4"/>
-                                </a:cxn>
-                                <a:cxn ang="0">
-                                  <a:pos x="connsiteX5" y="connsiteY5"/>
-                                </a:cxn>
-                              </a:cxnLst>
-                              <a:rect l="l" t="t" r="r" b="b"/>
-                              <a:pathLst>
-                                <a:path w="2199" h="529">
-                                  <a:moveTo>
-                                    <a:pt x="0" y="0"/>
-                                  </a:moveTo>
-                                  <a:lnTo>
-                                    <a:pt x="1769" y="0"/>
-                                  </a:lnTo>
-                                  <a:lnTo>
-                                    <a:pt x="2023" y="322"/>
-                                  </a:lnTo>
-                                  <a:lnTo>
-                                    <a:pt x="2199" y="528"/>
-                                  </a:lnTo>
-                                  <a:lnTo>
-                                    <a:pt x="0" y="529"/>
-                                  </a:lnTo>
-                                  <a:lnTo>
-                                    <a:pt x="0" y="0"/>
-                                  </a:lnTo>
-                                  <a:close/>
-                                </a:path>
-                              </a:pathLst>
-                            </a:custGeom>
-                            <a:solidFill>
-                              <a:srgbClr val="19325B"/>
-                            </a:solidFill>
-                            <a:ln w="12700">
-                              <a:noFill/>
-                            </a:ln>
-                          </wps:spPr>
-                          <wps:bodyPr vert="horz" wrap="square" lIns="20090" tIns="20090" rIns="20090" bIns="20090" anchor="ctr" upright="1"/>
-                        </wps:wsp>
-                        <wps:wsp>
-                          <wps:cNvPr id="722280889" name="直线 1281"/>
-                          <wps:cNvCnPr/>
-                          <wps:spPr>
-                            <a:xfrm>
-                              <a:off x="4863" y="4187"/>
-                              <a:ext cx="8220" cy="1"/>
-                            </a:xfrm>
-                            <a:prstGeom prst="line">
-                              <a:avLst/>
-                            </a:prstGeom>
-                            <a:ln w="12700" cap="flat" cmpd="sng">
-                              <a:solidFill>
-                                <a:srgbClr val="19325B"/>
-                              </a:solidFill>
-                              <a:prstDash val="solid"/>
-                              <a:headEnd type="none" w="med" len="med"/>
-                              <a:tailEnd type="none" w="med" len="med"/>
-                            </a:ln>
-                          </wps:spPr>
-                          <wps:bodyPr/>
-                        </wps:wsp>
-                      </wpg:grpSp>
-                      <wps:wsp>
-                        <wps:cNvPr id="202290501" name="文本框 202290501"/>
-                        <wps:cNvSpPr txBox="1"/>
-                        <wps:spPr>
-                          <a:xfrm>
-                            <a:off x="2806" y="10146"/>
-                            <a:ext cx="1398" cy="610"/>
-                          </a:xfrm>
-                          <a:prstGeom prst="rect">
-                            <a:avLst/>
-                          </a:prstGeom>
-                          <a:noFill/>
-                          <a:ln w="6350">
-                            <a:noFill/>
-                          </a:ln>
-                          <a:effectLst/>
-                        </wps:spPr>
-                        <wps:txbx>
-                          <w:txbxContent>
-                            <w:p>
-                              <w:pPr>
-                                <w:adjustRightInd w:val="0"/>
-                                <w:snapToGrid w:val="0"/>
-                                <w:jc w:val="distribute"/>
-                                <w:rPr>
-                                  <w:rFonts w:ascii="微软雅黑" w:eastAsia="微软雅黑" w:hAnsi="微软雅黑"/>
-                                  <w:b/>
-                                  <w:color w:val="FFFFFF" w:themeColor="background1"/>
-                                  <w:sz w:val="26"/>
-                                  <w:szCs w:val="26"/>
-                                </w:rPr>
-                              </w:pPr>
-                              <w:r>
-                                <w:rPr>
-                                  <w:rFonts w:ascii="微软雅黑" w:eastAsia="微软雅黑" w:hAnsi="微软雅黑" w:hint="eastAsia"/>
-                                  <w:b/>
-                                  <w:color w:val="FFFFFF" w:themeColor="background1"/>
-                                  <w:sz w:val="26"/>
-                                  <w:szCs w:val="26"/>
-                                </w:rPr>
-                                <w:t>基本信息</w:t>
-                              </w:r>
-                            </w:p>
-                          </w:txbxContent>
-                        </wps:txbx>
-                        <wps:bodyPr rot="0" spcFirstLastPara="0" vertOverflow="overflow" horzOverflow="overflow" vert="horz" wrap="square" lIns="91440" tIns="45720" rIns="91440" bIns="45720" numCol="1" spcCol="0" rtlCol="0" fromWordArt="0" anchor="t" anchorCtr="0" forceAA="0" compatLnSpc="1">
-                          <a:noAutofit/>
-                        </wps:bodyPr>
-                      </wps:wsp>
-                    </wpg:wgp>
+                        <a:prstGeom prst="line">
+                          <a:avLst/>
+                        </a:prstGeom>
+                        <a:noFill/>
+                        <a:ln w="19050" cap="flat" cmpd="sng" algn="ctr">
+                          <a:solidFill>
+                            <a:schemeClr val="tx1">
+                              <a:lumMod val="75000"/>
+                              <a:lumOff val="25000"/>
+                            </a:schemeClr>
+                          </a:solidFill>
+                          <a:prstDash val="solid"/>
+                          <a:miter lim="800000"/>
+                        </a:ln>
+                        <a:effectLst/>
+                      </wps:spPr>
+                      <wps:bodyPr/>
+                    </wps:wsp>
                   </a:graphicData>
                 </a:graphic>
-                <wp14:sizeRelH relativeFrom="margin">
-                  <wp14:pctWidth>0</wp14:pctWidth>
-                </wp14:sizeRelH>
               </wp:anchor>
             </w:drawing>
           </mc:Choice>
           <mc:Fallback>
             <w:pict>
-              <v:group w14:anchorId="574B211C" id="组合 1000436427" o:spid="_x0000_s1035" style="position:absolute;left:0;text-align:left;margin-left:0;margin-top:-.05pt;width:513.15pt;height:33.35pt;z-index:251658752;mso-position-horizontal-relative:text;mso-position-vertical-relative:text;mso-width-relative:margin" coordorigin="2629,10146" coordsize="10308,610" o:gfxdata="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">
-                <v:group id="组合 1467393753" o:spid="_x0000_s1036" style="position:absolute;left:2629;top:10214;width:10308;height:468" coordorigin="2775,3675" coordsize="10308,529" o:gfxdata="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">
-                  <v:shape id="Shape 1794" o:spid="_x0000_s1037" style="position:absolute;left:2775;top:3675;width:2199;height:529;visibility:visible;mso-wrap-style:square;v-text-anchor:middle" coordsize="2199,529" o:gfxdata="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" path="m,l1769,r254,322l2199,528,,529,,xe" fillcolor="#19325b" stroked="f" strokeweight="1pt">
-                    <v:path arrowok="t" o:connecttype="custom" o:connectlocs="0,0;1769,0;2023,322;2199,528;0,529;0,0" o:connectangles="0,0,0,0,0,0"/>
-                  </v:shape>
-                  <v:line id="直线 1281" o:spid="_x0000_s1038" style="position:absolute;visibility:visible;mso-wrap-style:square" from="4863,4187" to="13083,4188" o:connectortype="straight" o:gfxdata="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" strokecolor="#19325b" strokeweight="1pt"/>
-                </v:group>
-                <v:shape id="文本框 202290501" o:spid="_x0000_s1039" type="#_x0000_t202" style="position:absolute;left:2806;top:10146;width:1398;height:610;visibility:visible;mso-wrap-style:square;v-text-anchor:top" o:gfxdata="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" filled="f" stroked="f" strokeweight=".5pt">
-                  <v:textbox>
-                    <w:txbxContent>
-                      <w:p>
-                        <w:pPr>
-                          <w:adjustRightInd w:val="0"/>
-                          <w:snapToGrid w:val="0"/>
-                          <w:jc w:val="distribute"/>
-                          <w:rPr>
-                            <w:rFonts w:ascii="微软雅黑" w:eastAsia="微软雅黑" w:hAnsi="微软雅黑"/>
-                            <w:b/>
-                            <w:color w:val="FFFFFF" w:themeColor="background1"/>
-                            <w:sz w:val="26"/>
-                            <w:szCs w:val="26"/>
-                          </w:rPr>
-                        </w:pPr>
-                        <w:r>
-                          <w:rPr>
-                            <w:rFonts w:ascii="微软雅黑" w:eastAsia="微软雅黑" w:hAnsi="微软雅黑" w:hint="eastAsia"/>
-                            <w:b/>
-                            <w:color w:val="FFFFFF" w:themeColor="background1"/>
-                            <w:sz w:val="26"/>
-                            <w:szCs w:val="26"/>
-                          </w:rPr>
-                          <w:t>基本信息</w:t>
-                        </w:r>
-                      </w:p>
-                    </w:txbxContent>
-                  </v:textbox>
-                </v:shape>
-              </v:group>
+              <v:line w14:anchorId="2492C1AA" id="直接连接符 672289990" o:spid="_x0000_s1026" style="position:absolute;z-index:251662848;visibility:visible;mso-wrap-style:square;mso-wrap-distance-left:9pt;mso-wrap-distance-top:0;mso-wrap-distance-right:9pt;mso-wrap-distance-bottom:0;mso-position-horizontal:absolute;mso-position-horizontal-relative:text;mso-position-vertical:absolute;mso-position-vertical-relative:text" from="0,.7pt" to="518.75pt,.7pt" o:gfxdata="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" strokecolor="#404040 [2429]" strokeweight="1.5pt">
+                <v:stroke joinstyle="miter"/>
+              </v:line>
             </w:pict>
           </mc:Fallback>
         </mc:AlternateContent>
       </w:r>
-    </w:p>
-    <w:p>
-      <w:pPr>
-        <w:snapToGrid w:val="0"/>
-      </w:pPr>
     </w:p>
     <w:p>
       <w:pPr>
@@ -1598,50 +1159,8 @@
     </w:p>
     <w:p>
       <w:pPr>
-        <w:tabs>
-          <w:tab w:val="left" w:pos="3828"/>
-          <w:tab w:val="left" w:pos="7655"/>
-        </w:tabs>
-        <w:adjustRightInd w:val="0"/>
         <w:snapToGrid w:val="0"/>
-        <w:rPr>
-          <w:rFonts w:ascii="微软雅黑" w:eastAsia="微软雅黑" w:hAnsi="微软雅黑"/>
-          <w:color w:val="414141"/>
-          <w:szCs w:val="21"/>
-        </w:rPr>
-      </w:pPr>
-      <w:r>
-        <w:rPr>
-          <w:rFonts w:ascii="微软雅黑" w:eastAsia="微软雅黑" w:hAnsi="微软雅黑" w:hint="eastAsia"/>
-          <w:color w:val="414141"/>
-          <w:szCs w:val="21"/>
-        </w:rPr>
-        <w:t>主修课程：</w:t>
-      </w:r>
-      <w:r>
-        <w:rPr>
-          <w:rFonts w:ascii="微软雅黑" w:eastAsia="微软雅黑" w:hAnsi="微软雅黑" w:hint="eastAsia"/>
-          <w:color w:val="414141"/>
-          <w:szCs w:val="21"/>
-        </w:rPr>
-        <w:t>软件工程、软件项目管理、4</w:t>
-      </w:r>
-      <w:r>
-        <w:rPr>
-          <w:rFonts w:ascii="微软雅黑" w:eastAsia="微软雅黑" w:hAnsi="微软雅黑"/>
-          <w:color w:val="414141"/>
-          <w:szCs w:val="21"/>
-        </w:rPr>
-        <w:t>08</w:t>
-      </w:r>
-      <w:r>
-        <w:rPr>
-          <w:rFonts w:ascii="微软雅黑" w:eastAsia="微软雅黑" w:hAnsi="微软雅黑" w:hint="eastAsia"/>
-          <w:color w:val="414141"/>
-          <w:szCs w:val="21"/>
-        </w:rPr>
-        <w:t>。</w:t>
-      </w:r>
+      </w:pPr>
     </w:p>
     <w:p>
       <w:pPr>
@@ -1654,13 +1173,13 @@
         <mc:AlternateContent>
           <mc:Choice Requires="wpg">
             <w:drawing>
-              <wp:anchor distT="0" distB="0" distL="114300" distR="114300" simplePos="0" relativeHeight="251659776" behindDoc="0" locked="0" layoutInCell="1" allowOverlap="1" wp14:anchorId="05CCB837" wp14:editId="139C81A8">
+              <wp:anchor distT="0" distB="0" distL="114300" distR="114300" simplePos="0" relativeHeight="251654656" behindDoc="0" locked="0" layoutInCell="1" allowOverlap="1" wp14:anchorId="05CCB837" wp14:editId="4A5F6F2C">
                 <wp:simplePos x="0" y="0"/>
                 <wp:positionH relativeFrom="column">
-                  <wp:posOffset>0</wp:posOffset>
+                  <wp:posOffset>4255</wp:posOffset>
                 </wp:positionH>
                 <wp:positionV relativeFrom="paragraph">
-                  <wp:posOffset>-635</wp:posOffset>
+                  <wp:posOffset>4581</wp:posOffset>
                 </wp:positionV>
                 <wp:extent cx="6517005" cy="423545"/>
                 <wp:effectExtent l="0" t="0" r="17145" b="0"/>
@@ -1862,14 +1381,14 @@
           </mc:Choice>
           <mc:Fallback>
             <w:pict>
-              <v:group w14:anchorId="05CCB837" id="组合 1184761763" o:spid="_x0000_s1040" style="position:absolute;left:0;text-align:left;margin-left:0;margin-top:-.05pt;width:513.15pt;height:33.35pt;z-index:251659776;mso-position-horizontal-relative:text;mso-position-vertical-relative:text;mso-width-relative:margin" coordorigin="2629,10146" coordsize="10308,610" o:gfxdata="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">
-                <v:group id="组合 1440217731" o:spid="_x0000_s1041" style="position:absolute;left:2629;top:10214;width:10308;height:468" coordorigin="2775,3675" coordsize="10308,529" o:gfxdata="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">
-                  <v:shape id="Shape 1794" o:spid="_x0000_s1042" style="position:absolute;left:2775;top:3675;width:2199;height:529;visibility:visible;mso-wrap-style:square;v-text-anchor:middle" coordsize="2199,529" o:gfxdata="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" path="m,l1769,r254,322l2199,528,,529,,xe" fillcolor="#19325b" stroked="f" strokeweight="1pt">
+              <v:group w14:anchorId="05CCB837" id="组合 1184761763" o:spid="_x0000_s1029" style="position:absolute;left:0;text-align:left;margin-left:.35pt;margin-top:.35pt;width:513.15pt;height:33.35pt;z-index:251654656;mso-position-horizontal-relative:text;mso-position-vertical-relative:text;mso-width-relative:margin" coordorigin="2629,10146" coordsize="10308,610" o:gfxdata="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">
+                <v:group id="组合 1440217731" o:spid="_x0000_s1030" style="position:absolute;left:2629;top:10214;width:10308;height:468" coordorigin="2775,3675" coordsize="10308,529" o:gfxdata="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">
+                  <v:shape id="Shape 1794" o:spid="_x0000_s1031" style="position:absolute;left:2775;top:3675;width:2199;height:529;visibility:visible;mso-wrap-style:square;v-text-anchor:middle" coordsize="2199,529" o:gfxdata="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" path="m,l1769,r254,322l2199,528,,529,,xe" fillcolor="#19325b" stroked="f" strokeweight="1pt">
                     <v:path arrowok="t" o:connecttype="custom" o:connectlocs="0,0;1769,0;2023,322;2199,528;0,529;0,0" o:connectangles="0,0,0,0,0,0"/>
                   </v:shape>
-                  <v:line id="直线 1281" o:spid="_x0000_s1043" style="position:absolute;visibility:visible;mso-wrap-style:square" from="4863,4187" to="13083,4188" o:connectortype="straight" o:gfxdata="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" strokecolor="#19325b" strokeweight="1pt"/>
+                  <v:line id="直线 1281" o:spid="_x0000_s1032" style="position:absolute;visibility:visible;mso-wrap-style:square" from="4863,4187" to="13083,4188" o:connectortype="straight" o:gfxdata="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" strokecolor="#19325b" strokeweight="1pt"/>
                 </v:group>
-                <v:shape id="文本框 157716856" o:spid="_x0000_s1044" type="#_x0000_t202" style="position:absolute;left:2806;top:10146;width:1398;height:610;visibility:visible;mso-wrap-style:square;v-text-anchor:top" o:gfxdata="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" filled="f" stroked="f" strokeweight=".5pt">
+                <v:shape id="文本框 157716856" o:spid="_x0000_s1033" type="#_x0000_t202" style="position:absolute;left:2806;top:10146;width:1398;height:610;visibility:visible;mso-wrap-style:square;v-text-anchor:top" o:gfxdata="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" filled="f" stroked="f" strokeweight=".5pt">
                   <v:textbox>
                     <w:txbxContent>
                       <w:p>
@@ -1917,8 +1436,26 @@
     </w:p>
     <w:p>
       <w:pPr>
+        <w:tabs>
+          <w:tab w:val="left" w:pos="3828"/>
+          <w:tab w:val="left" w:pos="7655"/>
+        </w:tabs>
+        <w:adjustRightInd w:val="0"/>
         <w:snapToGrid w:val="0"/>
-      </w:pPr>
+        <w:rPr>
+          <w:rFonts w:ascii="微软雅黑" w:eastAsia="微软雅黑" w:hAnsi="微软雅黑"/>
+          <w:color w:val="414141"/>
+          <w:szCs w:val="21"/>
+        </w:rPr>
+      </w:pPr>
+      <w:r>
+        <w:rPr>
+          <w:rFonts w:ascii="微软雅黑" w:eastAsia="微软雅黑" w:hAnsi="微软雅黑" w:hint="eastAsia"/>
+          <w:color w:val="414141"/>
+          <w:szCs w:val="21"/>
+        </w:rPr>
+        <w:t>。</w:t>
+      </w:r>
     </w:p>
     <w:p>
       <w:pPr>
@@ -1935,58 +1472,29 @@
         <w:snapToGrid w:val="0"/>
         <w:ind w:firstLineChars="0"/>
         <w:rPr>
-          <w:rFonts w:ascii="微软雅黑" w:eastAsia="微软雅黑" w:hAnsi="微软雅黑"/>
-          <w:color w:val="414141"/>
-          <w:szCs w:val="21"/>
-        </w:rPr>
-      </w:pPr>
-      <w:r>
-        <w:rPr>
-          <w:rFonts w:ascii="微软雅黑" w:eastAsia="微软雅黑" w:hAnsi="微软雅黑" w:hint="eastAsia"/>
-          <w:color w:val="414141"/>
-          <w:szCs w:val="21"/>
-        </w:rPr>
-        <w:t>熟练</w:t>
-      </w:r>
-      <w:r>
-        <w:rPr>
-          <w:rFonts w:ascii="微软雅黑" w:eastAsia="微软雅黑" w:hAnsi="微软雅黑" w:hint="eastAsia"/>
-          <w:color w:val="414141"/>
-          <w:szCs w:val="21"/>
-        </w:rPr>
-        <w:t>掌</w:t>
-      </w:r>
-      <w:r>
-        <w:rPr>
-          <w:rFonts w:ascii="微软雅黑" w:eastAsia="微软雅黑" w:hAnsi="微软雅黑" w:hint="eastAsia"/>
-          <w:color w:val="414141"/>
-          <w:szCs w:val="21"/>
-        </w:rPr>
-        <w:t>握</w:t>
-      </w:r>
-      <w:r>
-        <w:rPr>
-          <w:rFonts w:ascii="微软雅黑" w:eastAsia="微软雅黑" w:hAnsi="微软雅黑"/>
-          <w:color w:val="414141"/>
-          <w:szCs w:val="21"/>
-        </w:rPr>
-        <w:t>JavaSE基础知识，熟悉多线程编程</w:t>
-      </w:r>
-      <w:r>
-        <w:rPr>
-          <w:rFonts w:ascii="微软雅黑" w:eastAsia="微软雅黑" w:hAnsi="微软雅黑" w:hint="eastAsia"/>
-          <w:color w:val="414141"/>
-          <w:szCs w:val="21"/>
-        </w:rPr>
-        <w:t>，具备良好编码习惯</w:t>
-      </w:r>
-      <w:r>
-        <w:rPr>
-          <w:rFonts w:ascii="微软雅黑" w:eastAsia="微软雅黑" w:hAnsi="微软雅黑" w:hint="eastAsia"/>
-          <w:color w:val="414141"/>
-          <w:szCs w:val="21"/>
-        </w:rPr>
-        <w:t>。</w:t>
+          <w:rFonts w:ascii="微软雅黑" w:eastAsia="微软雅黑" w:hAnsi="微软雅黑" w:hint="eastAsia"/>
+          <w:color w:val="414141"/>
+          <w:sz w:val="18"/>
+          <w:szCs w:val="18"/>
+        </w:rPr>
+      </w:pPr>
+      <w:r>
+        <w:rPr>
+          <w:rFonts w:ascii="微软雅黑" w:eastAsia="微软雅黑" w:hAnsi="微软雅黑" w:hint="eastAsia"/>
+          <w:color w:val="414141"/>
+          <w:sz w:val="18"/>
+          <w:szCs w:val="18"/>
+        </w:rPr>
+        <w:t>熟练掌握Golang、熟悉Solidity，对Ethereum区块链有较大兴趣并了解基本知识。</w:t>
+      </w:r>
+      <w:r>
+        <w:rPr>
+          <w:rFonts w:ascii="微软雅黑" w:eastAsia="微软雅黑" w:hAnsi="微软雅黑"/>
+          <w:color w:val="414141"/>
+          <w:sz w:val="18"/>
+          <w:szCs w:val="18"/>
+        </w:rPr>
+        <w:br/>
       </w:r>
     </w:p>
     <w:p>
@@ -2015,7 +1523,167 @@
           <w:color w:val="414141"/>
           <w:szCs w:val="21"/>
         </w:rPr>
-        <w:t>熟练掌握Golang、熟悉Solidity，对Ethereum区块链有较大兴趣并了解基本知识。</w:t>
+        <w:t>熟练掌握</w:t>
+      </w:r>
+      <w:r>
+        <w:rPr>
+          <w:rFonts w:ascii="微软雅黑" w:eastAsia="微软雅黑" w:hAnsi="微软雅黑"/>
+          <w:color w:val="414141"/>
+          <w:szCs w:val="21"/>
+        </w:rPr>
+        <w:t>JavaScript</w:t>
+      </w:r>
+      <w:r>
+        <w:rPr>
+          <w:rFonts w:ascii="微软雅黑" w:eastAsia="微软雅黑" w:hAnsi="微软雅黑" w:hint="eastAsia"/>
+          <w:color w:val="414141"/>
+          <w:szCs w:val="21"/>
+        </w:rPr>
+        <w:t>，T</w:t>
+      </w:r>
+      <w:r>
+        <w:rPr>
+          <w:rFonts w:ascii="微软雅黑" w:eastAsia="微软雅黑" w:hAnsi="微软雅黑"/>
+          <w:color w:val="414141"/>
+          <w:szCs w:val="21"/>
+        </w:rPr>
+        <w:t>ypeScript</w:t>
+      </w:r>
+      <w:r>
+        <w:rPr>
+          <w:rFonts w:ascii="微软雅黑" w:eastAsia="微软雅黑" w:hAnsi="微软雅黑" w:hint="eastAsia"/>
+          <w:color w:val="414141"/>
+          <w:szCs w:val="21"/>
+        </w:rPr>
+        <w:t>，</w:t>
+      </w:r>
+      <w:proofErr w:type="spellStart"/>
+      <w:r>
+        <w:rPr>
+          <w:rFonts w:ascii="微软雅黑" w:eastAsia="微软雅黑" w:hAnsi="微软雅黑" w:hint="eastAsia"/>
+          <w:color w:val="414141"/>
+          <w:szCs w:val="21"/>
+        </w:rPr>
+        <w:t>Pinia</w:t>
+      </w:r>
+      <w:proofErr w:type="spellEnd"/>
+      <w:r>
+        <w:rPr>
+          <w:rFonts w:ascii="微软雅黑" w:eastAsia="微软雅黑" w:hAnsi="微软雅黑" w:hint="eastAsia"/>
+          <w:color w:val="414141"/>
+          <w:szCs w:val="21"/>
+        </w:rPr>
+        <w:t>，</w:t>
+      </w:r>
+      <w:proofErr w:type="spellStart"/>
+      <w:r>
+        <w:rPr>
+          <w:rFonts w:ascii="微软雅黑" w:eastAsia="微软雅黑" w:hAnsi="微软雅黑" w:hint="eastAsia"/>
+          <w:color w:val="414141"/>
+          <w:szCs w:val="21"/>
+        </w:rPr>
+        <w:t>Vue</w:t>
+      </w:r>
+      <w:r>
+        <w:rPr>
+          <w:rFonts w:ascii="微软雅黑" w:eastAsia="微软雅黑" w:hAnsi="微软雅黑"/>
+          <w:color w:val="414141"/>
+          <w:szCs w:val="21"/>
+        </w:rPr>
+        <w:t>Router</w:t>
+      </w:r>
+      <w:proofErr w:type="spellEnd"/>
+      <w:r>
+        <w:rPr>
+          <w:rFonts w:ascii="微软雅黑" w:eastAsia="微软雅黑" w:hAnsi="微软雅黑"/>
+          <w:color w:val="414141"/>
+          <w:szCs w:val="21"/>
+        </w:rPr>
+        <w:t>等前端技术</w:t>
+      </w:r>
+      <w:r>
+        <w:rPr>
+          <w:rFonts w:ascii="微软雅黑" w:eastAsia="微软雅黑" w:hAnsi="微软雅黑" w:hint="eastAsia"/>
+          <w:color w:val="414141"/>
+          <w:szCs w:val="21"/>
+        </w:rPr>
+        <w:t>，并能够使用Vue，</w:t>
+      </w:r>
+      <w:proofErr w:type="spellStart"/>
+      <w:r>
+        <w:rPr>
+          <w:rFonts w:ascii="微软雅黑" w:eastAsia="微软雅黑" w:hAnsi="微软雅黑" w:hint="eastAsia"/>
+          <w:color w:val="414141"/>
+          <w:szCs w:val="21"/>
+        </w:rPr>
+        <w:t>Uniapp</w:t>
+      </w:r>
+      <w:proofErr w:type="spellEnd"/>
+      <w:r>
+        <w:rPr>
+          <w:rFonts w:ascii="微软雅黑" w:eastAsia="微软雅黑" w:hAnsi="微软雅黑" w:hint="eastAsia"/>
+          <w:color w:val="414141"/>
+          <w:szCs w:val="21"/>
+        </w:rPr>
+        <w:t>等框架协同Element</w:t>
+      </w:r>
+      <w:r>
+        <w:rPr>
+          <w:rFonts w:ascii="微软雅黑" w:eastAsia="微软雅黑" w:hAnsi="微软雅黑"/>
+          <w:color w:val="414141"/>
+          <w:szCs w:val="21"/>
+        </w:rPr>
+        <w:t>-</w:t>
+      </w:r>
+      <w:r>
+        <w:rPr>
+          <w:rFonts w:ascii="微软雅黑" w:eastAsia="微软雅黑" w:hAnsi="微软雅黑" w:hint="eastAsia"/>
+          <w:color w:val="414141"/>
+          <w:szCs w:val="21"/>
+        </w:rPr>
+        <w:t>plus，</w:t>
+      </w:r>
+      <w:r>
+        <w:rPr>
+          <w:rFonts w:ascii="微软雅黑" w:eastAsia="微软雅黑" w:hAnsi="微软雅黑" w:hint="eastAsia"/>
+          <w:color w:val="414141"/>
+          <w:szCs w:val="21"/>
+        </w:rPr>
+        <w:t>V</w:t>
+      </w:r>
+      <w:r>
+        <w:rPr>
+          <w:rFonts w:ascii="微软雅黑" w:eastAsia="微软雅黑" w:hAnsi="微软雅黑"/>
+          <w:color w:val="414141"/>
+          <w:szCs w:val="21"/>
+        </w:rPr>
+        <w:t>a</w:t>
+      </w:r>
+      <w:r>
+        <w:rPr>
+          <w:rFonts w:ascii="微软雅黑" w:eastAsia="微软雅黑" w:hAnsi="微软雅黑" w:hint="eastAsia"/>
+          <w:color w:val="414141"/>
+          <w:szCs w:val="21"/>
+        </w:rPr>
+        <w:t>nt</w:t>
+      </w:r>
+      <w:proofErr w:type="gramStart"/>
+      <w:r>
+        <w:rPr>
+          <w:rFonts w:ascii="微软雅黑" w:eastAsia="微软雅黑" w:hAnsi="微软雅黑" w:hint="eastAsia"/>
+          <w:color w:val="414141"/>
+          <w:szCs w:val="21"/>
+        </w:rPr>
+        <w:t>第三方库进行</w:t>
+      </w:r>
+      <w:proofErr w:type="gramEnd"/>
+      <w:r>
+        <w:rPr>
+          <w:rFonts w:ascii="微软雅黑" w:eastAsia="微软雅黑" w:hAnsi="微软雅黑" w:hint="eastAsia"/>
+          <w:color w:val="414141"/>
+          <w:szCs w:val="21"/>
+        </w:rPr>
+        <w:t>前端页面开发。</w:t>
       </w:r>
     </w:p>
     <w:p>
@@ -2044,103 +1712,183 @@
           <w:color w:val="414141"/>
           <w:szCs w:val="21"/>
         </w:rPr>
-        <w:t>熟练掌握</w:t>
-      </w:r>
-      <w:r>
-        <w:rPr>
-          <w:rFonts w:ascii="微软雅黑" w:eastAsia="微软雅黑" w:hAnsi="微软雅黑"/>
-          <w:color w:val="414141"/>
-          <w:szCs w:val="21"/>
-        </w:rPr>
-        <w:t>JavaScript</w:t>
-      </w:r>
-      <w:r>
-        <w:rPr>
-          <w:rFonts w:ascii="微软雅黑" w:eastAsia="微软雅黑" w:hAnsi="微软雅黑" w:hint="eastAsia"/>
-          <w:color w:val="414141"/>
-          <w:szCs w:val="21"/>
-        </w:rPr>
-        <w:t>，T</w:t>
-      </w:r>
-      <w:r>
-        <w:rPr>
-          <w:rFonts w:ascii="微软雅黑" w:eastAsia="微软雅黑" w:hAnsi="微软雅黑"/>
-          <w:color w:val="414141"/>
-          <w:szCs w:val="21"/>
-        </w:rPr>
-        <w:t>ypeScript</w:t>
-      </w:r>
-      <w:r>
-        <w:rPr>
-          <w:rFonts w:ascii="微软雅黑" w:eastAsia="微软雅黑" w:hAnsi="微软雅黑" w:hint="eastAsia"/>
-          <w:color w:val="414141"/>
-          <w:szCs w:val="21"/>
-        </w:rPr>
-        <w:t>，Pinia，Vue</w:t>
-      </w:r>
-      <w:r>
-        <w:rPr>
-          <w:rFonts w:ascii="微软雅黑" w:eastAsia="微软雅黑" w:hAnsi="微软雅黑"/>
-          <w:color w:val="414141"/>
-          <w:szCs w:val="21"/>
-        </w:rPr>
-        <w:t>Router</w:t>
-      </w:r>
-      <w:r>
-        <w:rPr>
-          <w:rFonts w:ascii="微软雅黑" w:eastAsia="微软雅黑" w:hAnsi="微软雅黑"/>
-          <w:color w:val="414141"/>
-          <w:szCs w:val="21"/>
-        </w:rPr>
-        <w:t>等前端技术</w:t>
-      </w:r>
-      <w:r>
-        <w:rPr>
-          <w:rFonts w:ascii="微软雅黑" w:eastAsia="微软雅黑" w:hAnsi="微软雅黑" w:hint="eastAsia"/>
-          <w:color w:val="414141"/>
-          <w:szCs w:val="21"/>
-        </w:rPr>
-        <w:t>，并能够使用Vue，Uniapp等框架协同Element</w:t>
-      </w:r>
-      <w:r>
-        <w:rPr>
-          <w:rFonts w:ascii="微软雅黑" w:eastAsia="微软雅黑" w:hAnsi="微软雅黑"/>
-          <w:color w:val="414141"/>
-          <w:szCs w:val="21"/>
-        </w:rPr>
-        <w:t>-</w:t>
-      </w:r>
-      <w:r>
-        <w:rPr>
-          <w:rFonts w:ascii="微软雅黑" w:eastAsia="微软雅黑" w:hAnsi="微软雅黑" w:hint="eastAsia"/>
-          <w:color w:val="414141"/>
-          <w:szCs w:val="21"/>
-        </w:rPr>
-        <w:t>plus，</w:t>
-      </w:r>
-      <w:r>
-        <w:rPr>
-          <w:rFonts w:ascii="微软雅黑" w:eastAsia="微软雅黑" w:hAnsi="微软雅黑" w:hint="eastAsia"/>
-          <w:color w:val="414141"/>
-          <w:szCs w:val="21"/>
-        </w:rPr>
-        <w:t>V</w:t>
-      </w:r>
-      <w:r>
-        <w:rPr>
-          <w:rFonts w:ascii="微软雅黑" w:eastAsia="微软雅黑" w:hAnsi="微软雅黑"/>
-          <w:color w:val="414141"/>
-          <w:szCs w:val="21"/>
-        </w:rPr>
-        <w:t>a</w:t>
-      </w:r>
-      <w:r>
-        <w:rPr>
-          <w:rFonts w:ascii="微软雅黑" w:eastAsia="微软雅黑" w:hAnsi="微软雅黑" w:hint="eastAsia"/>
-          <w:color w:val="414141"/>
-          <w:szCs w:val="21"/>
-        </w:rPr>
-        <w:t>nt第三方库进行前端页面开发。</w:t>
+        <w:t>熟悉</w:t>
+      </w:r>
+      <w:r>
+        <w:rPr>
+          <w:rFonts w:ascii="微软雅黑" w:eastAsia="微软雅黑" w:hAnsi="微软雅黑"/>
+          <w:color w:val="414141"/>
+          <w:szCs w:val="21"/>
+        </w:rPr>
+        <w:t>WEB应用系统研发，熟练</w:t>
+      </w:r>
+      <w:r>
+        <w:rPr>
+          <w:rFonts w:ascii="微软雅黑" w:eastAsia="微软雅黑" w:hAnsi="微软雅黑" w:hint="eastAsia"/>
+          <w:color w:val="414141"/>
+          <w:szCs w:val="21"/>
+        </w:rPr>
+        <w:t>掌握</w:t>
+      </w:r>
+      <w:proofErr w:type="spellStart"/>
+      <w:r>
+        <w:rPr>
+          <w:rFonts w:ascii="微软雅黑" w:eastAsia="微软雅黑" w:hAnsi="微软雅黑"/>
+          <w:color w:val="414141"/>
+          <w:szCs w:val="21"/>
+        </w:rPr>
+        <w:t>Mybatis</w:t>
+      </w:r>
+      <w:proofErr w:type="spellEnd"/>
+      <w:r>
+        <w:rPr>
+          <w:rFonts w:ascii="微软雅黑" w:eastAsia="微软雅黑" w:hAnsi="微软雅黑"/>
+          <w:color w:val="414141"/>
+          <w:szCs w:val="21"/>
+        </w:rPr>
+        <w:t>/</w:t>
+      </w:r>
+      <w:r>
+        <w:rPr>
+          <w:rFonts w:ascii="微软雅黑" w:eastAsia="微软雅黑" w:hAnsi="微软雅黑" w:hint="eastAsia"/>
+          <w:color w:val="414141"/>
+          <w:szCs w:val="21"/>
+        </w:rPr>
+        <w:t>Puls</w:t>
+      </w:r>
+      <w:r>
+        <w:rPr>
+          <w:rFonts w:ascii="微软雅黑" w:eastAsia="微软雅黑" w:hAnsi="微软雅黑"/>
+          <w:color w:val="414141"/>
+          <w:szCs w:val="21"/>
+        </w:rPr>
+        <w:t>、</w:t>
+      </w:r>
+      <w:proofErr w:type="spellStart"/>
+      <w:r>
+        <w:rPr>
+          <w:rFonts w:ascii="微软雅黑" w:eastAsia="微软雅黑" w:hAnsi="微软雅黑"/>
+          <w:color w:val="414141"/>
+          <w:szCs w:val="21"/>
+        </w:rPr>
+        <w:t>SpringB</w:t>
+      </w:r>
+      <w:r>
+        <w:rPr>
+          <w:rFonts w:ascii="微软雅黑" w:eastAsia="微软雅黑" w:hAnsi="微软雅黑" w:hint="eastAsia"/>
+          <w:color w:val="414141"/>
+          <w:szCs w:val="21"/>
+        </w:rPr>
+        <w:t>oo</w:t>
+      </w:r>
+      <w:r>
+        <w:rPr>
+          <w:rFonts w:ascii="微软雅黑" w:eastAsia="微软雅黑" w:hAnsi="微软雅黑"/>
+          <w:color w:val="414141"/>
+          <w:szCs w:val="21"/>
+        </w:rPr>
+        <w:t>t</w:t>
+      </w:r>
+      <w:proofErr w:type="spellEnd"/>
+      <w:r>
+        <w:rPr>
+          <w:rFonts w:ascii="微软雅黑" w:eastAsia="微软雅黑" w:hAnsi="微软雅黑"/>
+          <w:color w:val="414141"/>
+          <w:szCs w:val="21"/>
+        </w:rPr>
+        <w:t>等开源框架</w:t>
+      </w:r>
+      <w:r>
+        <w:rPr>
+          <w:rFonts w:ascii="微软雅黑" w:eastAsia="微软雅黑" w:hAnsi="微软雅黑" w:hint="eastAsia"/>
+          <w:color w:val="414141"/>
+          <w:szCs w:val="21"/>
+        </w:rPr>
+        <w:t>，</w:t>
+      </w:r>
+      <w:proofErr w:type="gramStart"/>
+      <w:r>
+        <w:rPr>
+          <w:rFonts w:ascii="微软雅黑" w:eastAsia="微软雅黑" w:hAnsi="微软雅黑" w:hint="eastAsia"/>
+          <w:color w:val="414141"/>
+          <w:szCs w:val="21"/>
+        </w:rPr>
+        <w:t>熟悉微服务</w:t>
+      </w:r>
+      <w:proofErr w:type="gramEnd"/>
+      <w:r>
+        <w:rPr>
+          <w:rFonts w:ascii="微软雅黑" w:eastAsia="微软雅黑" w:hAnsi="微软雅黑" w:hint="eastAsia"/>
+          <w:color w:val="414141"/>
+          <w:szCs w:val="21"/>
+        </w:rPr>
+        <w:t>架构下Restful风格开发</w:t>
+      </w:r>
+      <w:r>
+        <w:rPr>
+          <w:rFonts w:ascii="微软雅黑" w:eastAsia="微软雅黑" w:hAnsi="微软雅黑" w:hint="eastAsia"/>
+          <w:color w:val="414141"/>
+          <w:szCs w:val="21"/>
+        </w:rPr>
+        <w:t>规范</w:t>
+      </w:r>
+      <w:r>
+        <w:rPr>
+          <w:rFonts w:ascii="微软雅黑" w:eastAsia="微软雅黑" w:hAnsi="微软雅黑" w:hint="eastAsia"/>
+          <w:color w:val="414141"/>
+          <w:szCs w:val="21"/>
+        </w:rPr>
+        <w:t>，</w:t>
+      </w:r>
+      <w:r>
+        <w:rPr>
+          <w:rFonts w:ascii="微软雅黑" w:eastAsia="微软雅黑" w:hAnsi="微软雅黑" w:hint="eastAsia"/>
+          <w:color w:val="414141"/>
+          <w:szCs w:val="21"/>
+        </w:rPr>
+        <w:t xml:space="preserve"> </w:t>
+      </w:r>
+      <w:r>
+        <w:rPr>
+          <w:rFonts w:ascii="微软雅黑" w:eastAsia="微软雅黑" w:hAnsi="微软雅黑" w:hint="eastAsia"/>
+          <w:color w:val="414141"/>
+          <w:szCs w:val="21"/>
+        </w:rPr>
+        <w:t>熟悉</w:t>
+      </w:r>
+      <w:proofErr w:type="spellStart"/>
+      <w:r>
+        <w:rPr>
+          <w:rFonts w:ascii="微软雅黑" w:eastAsia="微软雅黑" w:hAnsi="微软雅黑" w:hint="eastAsia"/>
+          <w:color w:val="414141"/>
+          <w:szCs w:val="21"/>
+        </w:rPr>
+        <w:t>SpringCloud</w:t>
+      </w:r>
+      <w:proofErr w:type="spellEnd"/>
+      <w:r>
+        <w:rPr>
+          <w:rFonts w:ascii="微软雅黑" w:eastAsia="微软雅黑" w:hAnsi="微软雅黑"/>
+          <w:color w:val="414141"/>
+          <w:szCs w:val="21"/>
+        </w:rPr>
+        <w:t xml:space="preserve"> </w:t>
+      </w:r>
+      <w:r>
+        <w:rPr>
+          <w:rFonts w:ascii="微软雅黑" w:eastAsia="微软雅黑" w:hAnsi="微软雅黑" w:hint="eastAsia"/>
+          <w:color w:val="414141"/>
+          <w:szCs w:val="21"/>
+        </w:rPr>
+        <w:t>Alibaba等</w:t>
+      </w:r>
+      <w:r>
+        <w:rPr>
+          <w:rFonts w:ascii="微软雅黑" w:eastAsia="微软雅黑" w:hAnsi="微软雅黑" w:hint="eastAsia"/>
+          <w:color w:val="414141"/>
+          <w:szCs w:val="21"/>
+        </w:rPr>
+        <w:t>。</w:t>
       </w:r>
     </w:p>
     <w:p>
@@ -2169,136 +1917,184 @@
           <w:color w:val="414141"/>
           <w:szCs w:val="21"/>
         </w:rPr>
-        <w:t>熟悉</w:t>
-      </w:r>
-      <w:r>
-        <w:rPr>
-          <w:rFonts w:ascii="微软雅黑" w:eastAsia="微软雅黑" w:hAnsi="微软雅黑"/>
-          <w:color w:val="414141"/>
-          <w:szCs w:val="21"/>
-        </w:rPr>
-        <w:t>WEB应用系统研发，熟练</w:t>
-      </w:r>
-      <w:r>
-        <w:rPr>
-          <w:rFonts w:ascii="微软雅黑" w:eastAsia="微软雅黑" w:hAnsi="微软雅黑" w:hint="eastAsia"/>
-          <w:color w:val="414141"/>
-          <w:szCs w:val="21"/>
-        </w:rPr>
-        <w:t>掌握</w:t>
-      </w:r>
-      <w:r>
-        <w:rPr>
-          <w:rFonts w:ascii="微软雅黑" w:eastAsia="微软雅黑" w:hAnsi="微软雅黑"/>
-          <w:color w:val="414141"/>
-          <w:szCs w:val="21"/>
-        </w:rPr>
-        <w:t>Mybatis</w:t>
-      </w:r>
-      <w:r>
-        <w:rPr>
-          <w:rFonts w:ascii="微软雅黑" w:eastAsia="微软雅黑" w:hAnsi="微软雅黑"/>
-          <w:color w:val="414141"/>
-          <w:szCs w:val="21"/>
-        </w:rPr>
-        <w:t>/</w:t>
-      </w:r>
-      <w:r>
-        <w:rPr>
-          <w:rFonts w:ascii="微软雅黑" w:eastAsia="微软雅黑" w:hAnsi="微软雅黑" w:hint="eastAsia"/>
-          <w:color w:val="414141"/>
-          <w:szCs w:val="21"/>
-        </w:rPr>
-        <w:t>Puls</w:t>
-      </w:r>
-      <w:r>
-        <w:rPr>
-          <w:rFonts w:ascii="微软雅黑" w:eastAsia="微软雅黑" w:hAnsi="微软雅黑"/>
-          <w:color w:val="414141"/>
-          <w:szCs w:val="21"/>
-        </w:rPr>
-        <w:t>、SpringB</w:t>
-      </w:r>
-      <w:r>
-        <w:rPr>
-          <w:rFonts w:ascii="微软雅黑" w:eastAsia="微软雅黑" w:hAnsi="微软雅黑" w:hint="eastAsia"/>
-          <w:color w:val="414141"/>
-          <w:szCs w:val="21"/>
-        </w:rPr>
-        <w:t>oo</w:t>
-      </w:r>
-      <w:r>
-        <w:rPr>
-          <w:rFonts w:ascii="微软雅黑" w:eastAsia="微软雅黑" w:hAnsi="微软雅黑"/>
-          <w:color w:val="414141"/>
-          <w:szCs w:val="21"/>
-        </w:rPr>
-        <w:t>t等开源框架</w:t>
-      </w:r>
-      <w:r>
-        <w:rPr>
-          <w:rFonts w:ascii="微软雅黑" w:eastAsia="微软雅黑" w:hAnsi="微软雅黑" w:hint="eastAsia"/>
-          <w:color w:val="414141"/>
-          <w:szCs w:val="21"/>
-        </w:rPr>
-        <w:t>，</w:t>
-      </w:r>
-      <w:r>
-        <w:rPr>
-          <w:rFonts w:ascii="微软雅黑" w:eastAsia="微软雅黑" w:hAnsi="微软雅黑" w:hint="eastAsia"/>
-          <w:color w:val="414141"/>
-          <w:szCs w:val="21"/>
-        </w:rPr>
-        <w:t>熟悉微服务架构下Restful风格开发</w:t>
-      </w:r>
-      <w:r>
-        <w:rPr>
-          <w:rFonts w:ascii="微软雅黑" w:eastAsia="微软雅黑" w:hAnsi="微软雅黑" w:hint="eastAsia"/>
-          <w:color w:val="414141"/>
-          <w:szCs w:val="21"/>
-        </w:rPr>
-        <w:t>规范</w:t>
-      </w:r>
-      <w:r>
-        <w:rPr>
-          <w:rFonts w:ascii="微软雅黑" w:eastAsia="微软雅黑" w:hAnsi="微软雅黑" w:hint="eastAsia"/>
-          <w:color w:val="414141"/>
-          <w:szCs w:val="21"/>
-        </w:rPr>
-        <w:t>，</w:t>
-      </w:r>
-      <w:r>
-        <w:rPr>
-          <w:rFonts w:ascii="微软雅黑" w:eastAsia="微软雅黑" w:hAnsi="微软雅黑" w:hint="eastAsia"/>
-          <w:color w:val="414141"/>
-          <w:szCs w:val="21"/>
-        </w:rPr>
-        <w:t xml:space="preserve"> </w:t>
-      </w:r>
-      <w:r>
-        <w:rPr>
-          <w:rFonts w:ascii="微软雅黑" w:eastAsia="微软雅黑" w:hAnsi="微软雅黑" w:hint="eastAsia"/>
-          <w:color w:val="414141"/>
-          <w:szCs w:val="21"/>
-        </w:rPr>
-        <w:t>熟悉SpringCloud</w:t>
-      </w:r>
-      <w:r>
-        <w:rPr>
-          <w:rFonts w:ascii="微软雅黑" w:eastAsia="微软雅黑" w:hAnsi="微软雅黑"/>
-          <w:color w:val="414141"/>
-          <w:szCs w:val="21"/>
-        </w:rPr>
-        <w:t xml:space="preserve"> </w:t>
-      </w:r>
-      <w:r>
-        <w:rPr>
-          <w:rFonts w:ascii="微软雅黑" w:eastAsia="微软雅黑" w:hAnsi="微软雅黑" w:hint="eastAsia"/>
-          <w:color w:val="414141"/>
-          <w:szCs w:val="21"/>
-        </w:rPr>
-        <w:t>Alibaba等</w:t>
-      </w:r>
+        <w:t>掌</w:t>
+      </w:r>
+      <w:r>
+        <w:rPr>
+          <w:rFonts w:ascii="微软雅黑" w:eastAsia="微软雅黑" w:hAnsi="微软雅黑" w:hint="eastAsia"/>
+          <w:color w:val="414141"/>
+          <w:szCs w:val="21"/>
+        </w:rPr>
+        <w:t>握</w:t>
+      </w:r>
+      <w:proofErr w:type="gramStart"/>
+      <w:r>
+        <w:rPr>
+          <w:rFonts w:ascii="微软雅黑" w:eastAsia="微软雅黑" w:hAnsi="微软雅黑" w:hint="eastAsia"/>
+          <w:color w:val="414141"/>
+          <w:szCs w:val="21"/>
+        </w:rPr>
+        <w:t>微服务</w:t>
+      </w:r>
+      <w:proofErr w:type="gramEnd"/>
+      <w:r>
+        <w:rPr>
+          <w:rFonts w:ascii="微软雅黑" w:eastAsia="微软雅黑" w:hAnsi="微软雅黑" w:hint="eastAsia"/>
+          <w:color w:val="414141"/>
+          <w:szCs w:val="21"/>
+        </w:rPr>
+        <w:t>常用组件</w:t>
+      </w:r>
+      <w:r>
+        <w:rPr>
+          <w:rFonts w:ascii="微软雅黑" w:eastAsia="微软雅黑" w:hAnsi="微软雅黑" w:hint="eastAsia"/>
+          <w:color w:val="414141"/>
+          <w:szCs w:val="21"/>
+        </w:rPr>
+        <w:t>：</w:t>
+      </w:r>
+      <w:r>
+        <w:rPr>
+          <w:rFonts w:ascii="微软雅黑" w:eastAsia="微软雅黑" w:hAnsi="微软雅黑"/>
+          <w:color w:val="414141"/>
+          <w:szCs w:val="21"/>
+        </w:rPr>
+        <w:t>注册中心</w:t>
+      </w:r>
+      <w:proofErr w:type="spellStart"/>
+      <w:r>
+        <w:rPr>
+          <w:rFonts w:ascii="微软雅黑" w:eastAsia="微软雅黑" w:hAnsi="微软雅黑"/>
+          <w:color w:val="414141"/>
+          <w:szCs w:val="21"/>
+        </w:rPr>
+        <w:t>Nacos</w:t>
+      </w:r>
+      <w:proofErr w:type="spellEnd"/>
+      <w:r>
+        <w:rPr>
+          <w:rFonts w:ascii="微软雅黑" w:eastAsia="微软雅黑" w:hAnsi="微软雅黑"/>
+          <w:color w:val="414141"/>
+          <w:szCs w:val="21"/>
+        </w:rPr>
+        <w:t>、负载均衡器R</w:t>
+      </w:r>
+      <w:r>
+        <w:rPr>
+          <w:rFonts w:ascii="微软雅黑" w:eastAsia="微软雅黑" w:hAnsi="微软雅黑" w:hint="eastAsia"/>
+          <w:color w:val="414141"/>
+          <w:szCs w:val="21"/>
+        </w:rPr>
+        <w:t>i</w:t>
+      </w:r>
+      <w:r>
+        <w:rPr>
+          <w:rFonts w:ascii="微软雅黑" w:eastAsia="微软雅黑" w:hAnsi="微软雅黑"/>
+          <w:color w:val="414141"/>
+          <w:szCs w:val="21"/>
+        </w:rPr>
+        <w:t>bbon</w:t>
+      </w:r>
+      <w:r>
+        <w:rPr>
+          <w:rFonts w:ascii="微软雅黑" w:eastAsia="微软雅黑" w:hAnsi="微软雅黑" w:hint="eastAsia"/>
+          <w:color w:val="414141"/>
+          <w:szCs w:val="21"/>
+        </w:rPr>
+        <w:t>、</w:t>
+      </w:r>
+      <w:r>
+        <w:rPr>
+          <w:rFonts w:ascii="微软雅黑" w:eastAsia="微软雅黑" w:hAnsi="微软雅黑"/>
+          <w:color w:val="414141"/>
+          <w:szCs w:val="21"/>
+        </w:rPr>
+        <w:t>客户端调用工具</w:t>
+      </w:r>
+      <w:proofErr w:type="spellStart"/>
+      <w:r>
+        <w:rPr>
+          <w:rFonts w:ascii="微软雅黑" w:eastAsia="微软雅黑" w:hAnsi="微软雅黑"/>
+          <w:color w:val="414141"/>
+          <w:szCs w:val="21"/>
+        </w:rPr>
+        <w:t>OpenFei</w:t>
+      </w:r>
+      <w:r>
+        <w:rPr>
+          <w:rFonts w:ascii="微软雅黑" w:eastAsia="微软雅黑" w:hAnsi="微软雅黑" w:hint="eastAsia"/>
+          <w:color w:val="414141"/>
+          <w:szCs w:val="21"/>
+        </w:rPr>
+        <w:t>g</w:t>
+      </w:r>
+      <w:r>
+        <w:rPr>
+          <w:rFonts w:ascii="微软雅黑" w:eastAsia="微软雅黑" w:hAnsi="微软雅黑"/>
+          <w:color w:val="414141"/>
+          <w:szCs w:val="21"/>
+        </w:rPr>
+        <w:t>n</w:t>
+      </w:r>
+      <w:proofErr w:type="spellEnd"/>
+      <w:r>
+        <w:rPr>
+          <w:rFonts w:ascii="微软雅黑" w:eastAsia="微软雅黑" w:hAnsi="微软雅黑" w:hint="eastAsia"/>
+          <w:color w:val="414141"/>
+          <w:szCs w:val="21"/>
+        </w:rPr>
+        <w:t>、</w:t>
+      </w:r>
+      <w:r>
+        <w:rPr>
+          <w:rFonts w:ascii="微软雅黑" w:eastAsia="微软雅黑" w:hAnsi="微软雅黑"/>
+          <w:color w:val="414141"/>
+          <w:szCs w:val="21"/>
+        </w:rPr>
+        <w:t>服务保护Sentinel、网关Gatewa</w:t>
+      </w:r>
+      <w:r>
+        <w:rPr>
+          <w:rFonts w:ascii="微软雅黑" w:eastAsia="微软雅黑" w:hAnsi="微软雅黑" w:hint="eastAsia"/>
+          <w:color w:val="414141"/>
+          <w:szCs w:val="21"/>
+        </w:rPr>
+        <w:t>y</w:t>
+      </w:r>
+      <w:r>
+        <w:rPr>
+          <w:rFonts w:ascii="微软雅黑" w:eastAsia="微软雅黑" w:hAnsi="微软雅黑"/>
+          <w:color w:val="414141"/>
+          <w:szCs w:val="21"/>
+        </w:rPr>
+        <w:t>等</w:t>
+      </w:r>
+      <w:r>
+        <w:rPr>
+          <w:rFonts w:ascii="微软雅黑" w:eastAsia="微软雅黑" w:hAnsi="微软雅黑" w:hint="eastAsia"/>
+          <w:color w:val="414141"/>
+          <w:szCs w:val="21"/>
+        </w:rPr>
+        <w:t>，了解一些分布式事务</w:t>
+      </w:r>
+      <w:proofErr w:type="spellStart"/>
+      <w:r>
+        <w:rPr>
+          <w:rFonts w:ascii="微软雅黑" w:eastAsia="微软雅黑" w:hAnsi="微软雅黑" w:hint="eastAsia"/>
+          <w:color w:val="414141"/>
+          <w:szCs w:val="21"/>
+        </w:rPr>
+        <w:t>S</w:t>
+      </w:r>
+      <w:r>
+        <w:rPr>
+          <w:rFonts w:ascii="微软雅黑" w:eastAsia="微软雅黑" w:hAnsi="微软雅黑" w:hint="eastAsia"/>
+          <w:color w:val="414141"/>
+          <w:szCs w:val="21"/>
+        </w:rPr>
+        <w:t>eata</w:t>
+      </w:r>
+      <w:proofErr w:type="spellEnd"/>
       <w:r>
         <w:rPr>
           <w:rFonts w:ascii="微软雅黑" w:eastAsia="微软雅黑" w:hAnsi="微软雅黑" w:hint="eastAsia"/>
@@ -2306,6 +2102,24 @@
           <w:szCs w:val="21"/>
         </w:rPr>
         <w:t>。</w:t>
+      </w:r>
+      <w:r>
+        <w:rPr>
+          <w:rFonts w:ascii="微软雅黑" w:eastAsia="微软雅黑" w:hAnsi="微软雅黑"/>
+          <w:color w:val="414141"/>
+          <w:szCs w:val="21"/>
+        </w:rPr>
+        <w:t>------------------------</w:t>
+      </w:r>
+      <w:r>
+        <w:rPr>
+          <w:rFonts w:ascii="微软雅黑" w:eastAsia="微软雅黑" w:hAnsi="微软雅黑" w:hint="eastAsia"/>
+          <w:b/>
+          <w:bCs/>
+          <w:color w:val="414141"/>
+          <w:szCs w:val="21"/>
+        </w:rPr>
+        <w:t>delete</w:t>
       </w:r>
     </w:p>
     <w:p>
@@ -2334,47 +2148,15 @@
           <w:color w:val="414141"/>
           <w:szCs w:val="21"/>
         </w:rPr>
-        <w:t>掌</w:t>
-      </w:r>
-      <w:r>
-        <w:rPr>
-          <w:rFonts w:ascii="微软雅黑" w:eastAsia="微软雅黑" w:hAnsi="微软雅黑" w:hint="eastAsia"/>
-          <w:color w:val="414141"/>
-          <w:szCs w:val="21"/>
-        </w:rPr>
-        <w:t>握微服务常用组件</w:t>
-      </w:r>
-      <w:r>
-        <w:rPr>
-          <w:rFonts w:ascii="微软雅黑" w:eastAsia="微软雅黑" w:hAnsi="微软雅黑" w:hint="eastAsia"/>
-          <w:color w:val="414141"/>
-          <w:szCs w:val="21"/>
-        </w:rPr>
-        <w:t>：</w:t>
-      </w:r>
-      <w:r>
-        <w:rPr>
-          <w:rFonts w:ascii="微软雅黑" w:eastAsia="微软雅黑" w:hAnsi="微软雅黑"/>
-          <w:color w:val="414141"/>
-          <w:szCs w:val="21"/>
-        </w:rPr>
-        <w:t>注册中心Nacos、负载均衡器R</w:t>
-      </w:r>
-      <w:r>
-        <w:rPr>
-          <w:rFonts w:ascii="微软雅黑" w:eastAsia="微软雅黑" w:hAnsi="微软雅黑" w:hint="eastAsia"/>
-          <w:color w:val="414141"/>
-          <w:szCs w:val="21"/>
-        </w:rPr>
-        <w:t>i</w:t>
-      </w:r>
-      <w:r>
-        <w:rPr>
-          <w:rFonts w:ascii="微软雅黑" w:eastAsia="微软雅黑" w:hAnsi="微软雅黑"/>
-          <w:color w:val="414141"/>
-          <w:szCs w:val="21"/>
-        </w:rPr>
-        <w:t>bbon</w:t>
+        <w:t>掌握</w:t>
+      </w:r>
+      <w:r>
+        <w:rPr>
+          <w:rFonts w:ascii="微软雅黑" w:eastAsia="微软雅黑" w:hAnsi="微软雅黑" w:hint="eastAsia"/>
+          <w:color w:val="414141"/>
+          <w:szCs w:val="21"/>
+        </w:rPr>
+        <w:t>Elasticsearch</w:t>
       </w:r>
       <w:r>
         <w:rPr>
@@ -2386,83 +2168,83 @@
       </w:r>
       <w:r>
         <w:rPr>
-          <w:rFonts w:ascii="微软雅黑" w:eastAsia="微软雅黑" w:hAnsi="微软雅黑"/>
-          <w:color w:val="414141"/>
-          <w:szCs w:val="21"/>
-        </w:rPr>
-        <w:t>客户端调用工具OpenFei</w:t>
-      </w:r>
-      <w:r>
-        <w:rPr>
-          <w:rFonts w:ascii="微软雅黑" w:eastAsia="微软雅黑" w:hAnsi="微软雅黑" w:hint="eastAsia"/>
-          <w:color w:val="414141"/>
-          <w:szCs w:val="21"/>
-        </w:rPr>
-        <w:t>g</w:t>
-      </w:r>
-      <w:r>
-        <w:rPr>
-          <w:rFonts w:ascii="微软雅黑" w:eastAsia="微软雅黑" w:hAnsi="微软雅黑"/>
-          <w:color w:val="414141"/>
-          <w:szCs w:val="21"/>
-        </w:rPr>
-        <w:t>n</w:t>
-      </w:r>
-      <w:r>
-        <w:rPr>
-          <w:rFonts w:ascii="微软雅黑" w:eastAsia="微软雅黑" w:hAnsi="微软雅黑" w:hint="eastAsia"/>
-          <w:color w:val="414141"/>
-          <w:szCs w:val="21"/>
-        </w:rPr>
-        <w:t>、</w:t>
-      </w:r>
-      <w:r>
-        <w:rPr>
-          <w:rFonts w:ascii="微软雅黑" w:eastAsia="微软雅黑" w:hAnsi="微软雅黑"/>
-          <w:color w:val="414141"/>
-          <w:szCs w:val="21"/>
-        </w:rPr>
-        <w:t>服务保护Sentinel、网关Gatewa</w:t>
-      </w:r>
-      <w:r>
-        <w:rPr>
-          <w:rFonts w:ascii="微软雅黑" w:eastAsia="微软雅黑" w:hAnsi="微软雅黑" w:hint="eastAsia"/>
-          <w:color w:val="414141"/>
-          <w:szCs w:val="21"/>
-        </w:rPr>
-        <w:t>y</w:t>
-      </w:r>
-      <w:r>
-        <w:rPr>
-          <w:rFonts w:ascii="微软雅黑" w:eastAsia="微软雅黑" w:hAnsi="微软雅黑"/>
-          <w:color w:val="414141"/>
-          <w:szCs w:val="21"/>
-        </w:rPr>
-        <w:t>等</w:t>
-      </w:r>
-      <w:r>
-        <w:rPr>
-          <w:rFonts w:ascii="微软雅黑" w:eastAsia="微软雅黑" w:hAnsi="微软雅黑" w:hint="eastAsia"/>
-          <w:color w:val="414141"/>
-          <w:szCs w:val="21"/>
-        </w:rPr>
-        <w:t>，了解一些分布式事务</w:t>
-      </w:r>
-      <w:r>
-        <w:rPr>
-          <w:rFonts w:ascii="微软雅黑" w:eastAsia="微软雅黑" w:hAnsi="微软雅黑" w:hint="eastAsia"/>
-          <w:color w:val="414141"/>
-          <w:szCs w:val="21"/>
-        </w:rPr>
-        <w:t>S</w:t>
-      </w:r>
-      <w:r>
-        <w:rPr>
-          <w:rFonts w:ascii="微软雅黑" w:eastAsia="微软雅黑" w:hAnsi="微软雅黑" w:hint="eastAsia"/>
-          <w:color w:val="414141"/>
-          <w:szCs w:val="21"/>
-        </w:rPr>
-        <w:t>eata</w:t>
+          <w:rFonts w:ascii="微软雅黑" w:eastAsia="微软雅黑" w:hAnsi="微软雅黑" w:hint="eastAsia"/>
+          <w:color w:val="414141"/>
+          <w:szCs w:val="21"/>
+        </w:rPr>
+        <w:t>RabbitMQ</w:t>
+      </w:r>
+      <w:r>
+        <w:rPr>
+          <w:rFonts w:ascii="微软雅黑" w:eastAsia="微软雅黑" w:hAnsi="微软雅黑"/>
+          <w:color w:val="414141"/>
+          <w:szCs w:val="21"/>
+        </w:rPr>
+        <w:t>/</w:t>
+      </w:r>
+      <w:r>
+        <w:rPr>
+          <w:rFonts w:ascii="微软雅黑" w:eastAsia="微软雅黑" w:hAnsi="微软雅黑" w:hint="eastAsia"/>
+          <w:color w:val="414141"/>
+          <w:szCs w:val="21"/>
+        </w:rPr>
+        <w:t>K</w:t>
+      </w:r>
+      <w:r>
+        <w:rPr>
+          <w:rFonts w:ascii="微软雅黑" w:eastAsia="微软雅黑" w:hAnsi="微软雅黑" w:hint="eastAsia"/>
+          <w:color w:val="414141"/>
+          <w:szCs w:val="21"/>
+        </w:rPr>
+        <w:t>a</w:t>
+      </w:r>
+      <w:r>
+        <w:rPr>
+          <w:rFonts w:ascii="微软雅黑" w:eastAsia="微软雅黑" w:hAnsi="微软雅黑" w:hint="eastAsia"/>
+          <w:color w:val="414141"/>
+          <w:szCs w:val="21"/>
+        </w:rPr>
+        <w:t>fka</w:t>
+      </w:r>
+      <w:r>
+        <w:rPr>
+          <w:rFonts w:ascii="微软雅黑" w:eastAsia="微软雅黑" w:hAnsi="微软雅黑" w:hint="eastAsia"/>
+          <w:color w:val="414141"/>
+          <w:szCs w:val="21"/>
+        </w:rPr>
+        <w:t>、Kafka</w:t>
+      </w:r>
+      <w:r>
+        <w:rPr>
+          <w:rFonts w:ascii="微软雅黑" w:eastAsia="微软雅黑" w:hAnsi="微软雅黑"/>
+          <w:color w:val="414141"/>
+          <w:szCs w:val="21"/>
+        </w:rPr>
+        <w:t xml:space="preserve"> </w:t>
+      </w:r>
+      <w:r>
+        <w:rPr>
+          <w:rFonts w:ascii="微软雅黑" w:eastAsia="微软雅黑" w:hAnsi="微软雅黑" w:hint="eastAsia"/>
+          <w:color w:val="414141"/>
+          <w:szCs w:val="21"/>
+        </w:rPr>
+        <w:t>Strea</w:t>
+      </w:r>
+      <w:r>
+        <w:rPr>
+          <w:rFonts w:ascii="微软雅黑" w:eastAsia="微软雅黑" w:hAnsi="微软雅黑" w:hint="eastAsia"/>
+          <w:color w:val="414141"/>
+          <w:szCs w:val="21"/>
+        </w:rPr>
+        <w:t>m</w:t>
+      </w:r>
+      <w:r>
+        <w:rPr>
+          <w:rFonts w:ascii="微软雅黑" w:eastAsia="微软雅黑" w:hAnsi="微软雅黑" w:hint="eastAsia"/>
+          <w:color w:val="414141"/>
+          <w:szCs w:val="21"/>
+        </w:rPr>
+        <w:t>等技术的基本使用</w:t>
       </w:r>
       <w:r>
         <w:rPr>
@@ -2471,24 +2253,6 @@
           <w:szCs w:val="21"/>
         </w:rPr>
         <w:t>。</w:t>
-      </w:r>
-      <w:r>
-        <w:rPr>
-          <w:rFonts w:ascii="微软雅黑" w:eastAsia="微软雅黑" w:hAnsi="微软雅黑"/>
-          <w:color w:val="414141"/>
-          <w:szCs w:val="21"/>
-        </w:rPr>
-        <w:t>------------------------</w:t>
-      </w:r>
-      <w:r>
-        <w:rPr>
-          <w:rFonts w:ascii="微软雅黑" w:eastAsia="微软雅黑" w:hAnsi="微软雅黑" w:hint="eastAsia"/>
-          <w:b/>
-          <w:bCs/>
-          <w:color w:val="414141"/>
-          <w:szCs w:val="21"/>
-        </w:rPr>
-        <w:t>delete</w:t>
       </w:r>
     </w:p>
     <w:p>
@@ -2517,111 +2281,81 @@
           <w:color w:val="414141"/>
           <w:szCs w:val="21"/>
         </w:rPr>
-        <w:t>掌握</w:t>
-      </w:r>
-      <w:r>
-        <w:rPr>
-          <w:rFonts w:ascii="微软雅黑" w:eastAsia="微软雅黑" w:hAnsi="微软雅黑" w:hint="eastAsia"/>
-          <w:color w:val="414141"/>
-          <w:szCs w:val="21"/>
-        </w:rPr>
-        <w:t>Elasticsearch</w:t>
-      </w:r>
-      <w:r>
-        <w:rPr>
-          <w:rFonts w:ascii="微软雅黑" w:eastAsia="微软雅黑" w:hAnsi="微软雅黑" w:hint="eastAsia"/>
-          <w:color w:val="414141"/>
-          <w:szCs w:val="21"/>
-        </w:rPr>
-        <w:t>、</w:t>
-      </w:r>
-      <w:r>
-        <w:rPr>
-          <w:rFonts w:ascii="微软雅黑" w:eastAsia="微软雅黑" w:hAnsi="微软雅黑" w:hint="eastAsia"/>
-          <w:color w:val="414141"/>
-          <w:szCs w:val="21"/>
-        </w:rPr>
-        <w:t>RabbitMQ</w:t>
-      </w:r>
-      <w:r>
-        <w:rPr>
-          <w:rFonts w:ascii="微软雅黑" w:eastAsia="微软雅黑" w:hAnsi="微软雅黑"/>
-          <w:color w:val="414141"/>
-          <w:szCs w:val="21"/>
-        </w:rPr>
-        <w:t>/</w:t>
-      </w:r>
-      <w:r>
-        <w:rPr>
-          <w:rFonts w:ascii="微软雅黑" w:eastAsia="微软雅黑" w:hAnsi="微软雅黑" w:hint="eastAsia"/>
-          <w:color w:val="414141"/>
-          <w:szCs w:val="21"/>
-        </w:rPr>
-        <w:t>K</w:t>
-      </w:r>
-      <w:r>
-        <w:rPr>
-          <w:rFonts w:ascii="微软雅黑" w:eastAsia="微软雅黑" w:hAnsi="微软雅黑" w:hint="eastAsia"/>
-          <w:color w:val="414141"/>
-          <w:szCs w:val="21"/>
-        </w:rPr>
-        <w:t>a</w:t>
-      </w:r>
-      <w:r>
-        <w:rPr>
-          <w:rFonts w:ascii="微软雅黑" w:eastAsia="微软雅黑" w:hAnsi="微软雅黑" w:hint="eastAsia"/>
-          <w:color w:val="414141"/>
-          <w:szCs w:val="21"/>
-        </w:rPr>
-        <w:t>fka</w:t>
-      </w:r>
-      <w:r>
-        <w:rPr>
-          <w:rFonts w:ascii="微软雅黑" w:eastAsia="微软雅黑" w:hAnsi="微软雅黑" w:hint="eastAsia"/>
-          <w:color w:val="414141"/>
-          <w:szCs w:val="21"/>
-        </w:rPr>
-        <w:t>、Kafka</w:t>
-      </w:r>
-      <w:r>
-        <w:rPr>
-          <w:rFonts w:ascii="微软雅黑" w:eastAsia="微软雅黑" w:hAnsi="微软雅黑"/>
-          <w:color w:val="414141"/>
-          <w:szCs w:val="21"/>
-        </w:rPr>
-        <w:t xml:space="preserve"> </w:t>
-      </w:r>
-      <w:r>
-        <w:rPr>
-          <w:rFonts w:ascii="微软雅黑" w:eastAsia="微软雅黑" w:hAnsi="微软雅黑" w:hint="eastAsia"/>
-          <w:color w:val="414141"/>
-          <w:szCs w:val="21"/>
-        </w:rPr>
-        <w:t>Strea</w:t>
-      </w:r>
-      <w:r>
-        <w:rPr>
-          <w:rFonts w:ascii="微软雅黑" w:eastAsia="微软雅黑" w:hAnsi="微软雅黑" w:hint="eastAsia"/>
-          <w:color w:val="414141"/>
-          <w:szCs w:val="21"/>
-        </w:rPr>
-        <w:t>m</w:t>
-      </w:r>
-      <w:r>
-        <w:rPr>
-          <w:rFonts w:ascii="微软雅黑" w:eastAsia="微软雅黑" w:hAnsi="微软雅黑" w:hint="eastAsia"/>
-          <w:color w:val="414141"/>
-          <w:szCs w:val="21"/>
-        </w:rPr>
-        <w:t>等技术的基本使用</w:t>
-      </w:r>
-      <w:r>
-        <w:rPr>
-          <w:rFonts w:ascii="微软雅黑" w:eastAsia="微软雅黑" w:hAnsi="微软雅黑" w:hint="eastAsia"/>
-          <w:color w:val="414141"/>
-          <w:szCs w:val="21"/>
-        </w:rPr>
-        <w:t>。</w:t>
+        <w:t>熟练</w:t>
+      </w:r>
+      <w:r>
+        <w:rPr>
+          <w:rFonts w:ascii="微软雅黑" w:eastAsia="微软雅黑" w:hAnsi="微软雅黑" w:hint="eastAsia"/>
+          <w:color w:val="414141"/>
+          <w:szCs w:val="21"/>
+        </w:rPr>
+        <w:t>Linux常用命令，</w:t>
+      </w:r>
+      <w:r>
+        <w:rPr>
+          <w:rFonts w:ascii="微软雅黑" w:eastAsia="微软雅黑" w:hAnsi="微软雅黑" w:hint="eastAsia"/>
+          <w:color w:val="414141"/>
+          <w:szCs w:val="21"/>
+        </w:rPr>
+        <w:t>可使用Tomcat服务器在Linux环境发布Web项目</w:t>
+      </w:r>
+      <w:r>
+        <w:rPr>
+          <w:rFonts w:ascii="微软雅黑" w:eastAsia="微软雅黑" w:hAnsi="微软雅黑" w:hint="eastAsia"/>
+          <w:color w:val="414141"/>
+          <w:szCs w:val="21"/>
+        </w:rPr>
+        <w:t>，</w:t>
+      </w:r>
+      <w:r>
+        <w:rPr>
+          <w:rFonts w:ascii="微软雅黑" w:eastAsia="微软雅黑" w:hAnsi="微软雅黑" w:hint="eastAsia"/>
+          <w:color w:val="414141"/>
+          <w:szCs w:val="21"/>
+        </w:rPr>
+        <w:t>熟练使用</w:t>
+      </w:r>
+      <w:r>
+        <w:rPr>
+          <w:rFonts w:ascii="微软雅黑" w:eastAsia="微软雅黑" w:hAnsi="微软雅黑" w:hint="eastAsia"/>
+          <w:color w:val="414141"/>
+          <w:szCs w:val="21"/>
+        </w:rPr>
+        <w:t>Docker容器</w:t>
+      </w:r>
+      <w:proofErr w:type="gramStart"/>
+      <w:r>
+        <w:rPr>
+          <w:rFonts w:ascii="微软雅黑" w:eastAsia="微软雅黑" w:hAnsi="微软雅黑" w:hint="eastAsia"/>
+          <w:color w:val="414141"/>
+          <w:szCs w:val="21"/>
+        </w:rPr>
+        <w:t>化部署</w:t>
+      </w:r>
+      <w:proofErr w:type="gramEnd"/>
+      <w:r>
+        <w:rPr>
+          <w:rFonts w:ascii="微软雅黑" w:eastAsia="微软雅黑" w:hAnsi="微软雅黑" w:hint="eastAsia"/>
+          <w:color w:val="414141"/>
+          <w:szCs w:val="21"/>
+        </w:rPr>
+        <w:t>技术</w:t>
+      </w:r>
+      <w:r>
+        <w:rPr>
+          <w:rFonts w:ascii="微软雅黑" w:eastAsia="微软雅黑" w:hAnsi="微软雅黑" w:hint="eastAsia"/>
+          <w:color w:val="414141"/>
+          <w:szCs w:val="21"/>
+        </w:rPr>
+        <w:t>以及</w:t>
+      </w:r>
+      <w:r>
+        <w:rPr>
+          <w:rFonts w:ascii="微软雅黑" w:eastAsia="微软雅黑" w:hAnsi="微软雅黑" w:hint="eastAsia"/>
+          <w:color w:val="414141"/>
+          <w:szCs w:val="21"/>
+        </w:rPr>
+        <w:t>Nginx实现部署前端项目。</w:t>
       </w:r>
     </w:p>
     <w:p>
@@ -2650,47 +2384,47 @@
           <w:color w:val="414141"/>
           <w:szCs w:val="21"/>
         </w:rPr>
-        <w:t>熟练</w:t>
-      </w:r>
-      <w:r>
-        <w:rPr>
-          <w:rFonts w:ascii="微软雅黑" w:eastAsia="微软雅黑" w:hAnsi="微软雅黑" w:hint="eastAsia"/>
-          <w:color w:val="414141"/>
-          <w:szCs w:val="21"/>
-        </w:rPr>
-        <w:t>Linux常用命令，</w:t>
-      </w:r>
-      <w:r>
-        <w:rPr>
-          <w:rFonts w:ascii="微软雅黑" w:eastAsia="微软雅黑" w:hAnsi="微软雅黑" w:hint="eastAsia"/>
-          <w:color w:val="414141"/>
-          <w:szCs w:val="21"/>
-        </w:rPr>
-        <w:t>可使用Tomcat服务器在Linux环境发布Web项目</w:t>
-      </w:r>
-      <w:r>
-        <w:rPr>
-          <w:rFonts w:ascii="微软雅黑" w:eastAsia="微软雅黑" w:hAnsi="微软雅黑" w:hint="eastAsia"/>
-          <w:color w:val="414141"/>
-          <w:szCs w:val="21"/>
-        </w:rPr>
-        <w:t>，</w:t>
-      </w:r>
-      <w:r>
-        <w:rPr>
-          <w:rFonts w:ascii="微软雅黑" w:eastAsia="微软雅黑" w:hAnsi="微软雅黑" w:hint="eastAsia"/>
-          <w:color w:val="414141"/>
-          <w:szCs w:val="21"/>
-        </w:rPr>
-        <w:t>熟练使用</w:t>
-      </w:r>
-      <w:r>
-        <w:rPr>
-          <w:rFonts w:ascii="微软雅黑" w:eastAsia="微软雅黑" w:hAnsi="微软雅黑" w:hint="eastAsia"/>
-          <w:color w:val="414141"/>
-          <w:szCs w:val="21"/>
-        </w:rPr>
-        <w:t>Docker容器化部署技术</w:t>
+        <w:t>熟悉</w:t>
+      </w:r>
+      <w:r>
+        <w:rPr>
+          <w:rFonts w:ascii="微软雅黑" w:eastAsia="微软雅黑" w:hAnsi="微软雅黑"/>
+          <w:color w:val="414141"/>
+          <w:szCs w:val="21"/>
+        </w:rPr>
+        <w:t>Redis基本数据类型的</w:t>
+      </w:r>
+      <w:r>
+        <w:rPr>
+          <w:rFonts w:ascii="微软雅黑" w:eastAsia="微软雅黑" w:hAnsi="微软雅黑" w:hint="eastAsia"/>
+          <w:color w:val="414141"/>
+          <w:szCs w:val="21"/>
+        </w:rPr>
+        <w:t>部分</w:t>
+      </w:r>
+      <w:r>
+        <w:rPr>
+          <w:rFonts w:ascii="微软雅黑" w:eastAsia="微软雅黑" w:hAnsi="微软雅黑"/>
+          <w:color w:val="414141"/>
+          <w:szCs w:val="21"/>
+        </w:rPr>
+        <w:t>缓存设计(分布式锁)，</w:t>
+      </w:r>
+      <w:r>
+        <w:rPr>
+          <w:rFonts w:ascii="微软雅黑" w:eastAsia="微软雅黑" w:hAnsi="微软雅黑" w:hint="eastAsia"/>
+          <w:color w:val="414141"/>
+          <w:szCs w:val="21"/>
+        </w:rPr>
+        <w:t>了解</w:t>
+      </w:r>
+      <w:r>
+        <w:rPr>
+          <w:rFonts w:ascii="微软雅黑" w:eastAsia="微软雅黑" w:hAnsi="微软雅黑"/>
+          <w:color w:val="414141"/>
+          <w:szCs w:val="21"/>
+        </w:rPr>
+        <w:t>Redis持久化、高可用机制</w:t>
       </w:r>
       <w:r>
         <w:rPr>
@@ -2706,7 +2440,55 @@
           <w:color w:val="414141"/>
           <w:szCs w:val="21"/>
         </w:rPr>
-        <w:t>Nginx实现部署前端项目。</w:t>
+        <w:t>缓存雪</w:t>
+      </w:r>
+      <w:r>
+        <w:rPr>
+          <w:rFonts w:ascii="微软雅黑" w:eastAsia="微软雅黑" w:hAnsi="微软雅黑" w:hint="eastAsia"/>
+          <w:color w:val="414141"/>
+          <w:szCs w:val="21"/>
+        </w:rPr>
+        <w:t>蹦</w:t>
+      </w:r>
+      <w:r>
+        <w:rPr>
+          <w:rFonts w:ascii="微软雅黑" w:eastAsia="微软雅黑" w:hAnsi="微软雅黑" w:hint="eastAsia"/>
+          <w:color w:val="414141"/>
+          <w:szCs w:val="21"/>
+        </w:rPr>
+        <w:t>、击穿、穿透等问题</w:t>
+      </w:r>
+      <w:r>
+        <w:rPr>
+          <w:rFonts w:ascii="微软雅黑" w:eastAsia="微软雅黑" w:hAnsi="微软雅黑" w:hint="eastAsia"/>
+          <w:color w:val="414141"/>
+          <w:szCs w:val="21"/>
+        </w:rPr>
+        <w:t>以及事务冲突的</w:t>
+      </w:r>
+      <w:r>
+        <w:rPr>
+          <w:rFonts w:ascii="微软雅黑" w:eastAsia="微软雅黑" w:hAnsi="微软雅黑" w:hint="eastAsia"/>
+          <w:color w:val="414141"/>
+          <w:szCs w:val="21"/>
+        </w:rPr>
+        <w:t>基本</w:t>
+      </w:r>
+      <w:r>
+        <w:rPr>
+          <w:rFonts w:ascii="微软雅黑" w:eastAsia="微软雅黑" w:hAnsi="微软雅黑" w:hint="eastAsia"/>
+          <w:color w:val="414141"/>
+          <w:szCs w:val="21"/>
+        </w:rPr>
+        <w:t>解决方案</w:t>
+      </w:r>
+      <w:r>
+        <w:rPr>
+          <w:rFonts w:ascii="微软雅黑" w:eastAsia="微软雅黑" w:hAnsi="微软雅黑" w:hint="eastAsia"/>
+          <w:color w:val="414141"/>
+          <w:szCs w:val="21"/>
+        </w:rPr>
+        <w:t>。</w:t>
       </w:r>
     </w:p>
     <w:p>
@@ -2735,111 +2517,39 @@
           <w:color w:val="414141"/>
           <w:szCs w:val="21"/>
         </w:rPr>
-        <w:t>熟悉</w:t>
-      </w:r>
-      <w:r>
-        <w:rPr>
-          <w:rFonts w:ascii="微软雅黑" w:eastAsia="微软雅黑" w:hAnsi="微软雅黑"/>
-          <w:color w:val="414141"/>
-          <w:szCs w:val="21"/>
-        </w:rPr>
-        <w:t>Redis基本数据类型的</w:t>
-      </w:r>
-      <w:r>
-        <w:rPr>
-          <w:rFonts w:ascii="微软雅黑" w:eastAsia="微软雅黑" w:hAnsi="微软雅黑" w:hint="eastAsia"/>
-          <w:color w:val="414141"/>
-          <w:szCs w:val="21"/>
-        </w:rPr>
-        <w:t>部分</w:t>
-      </w:r>
-      <w:r>
-        <w:rPr>
-          <w:rFonts w:ascii="微软雅黑" w:eastAsia="微软雅黑" w:hAnsi="微软雅黑"/>
-          <w:color w:val="414141"/>
-          <w:szCs w:val="21"/>
-        </w:rPr>
-        <w:t>缓存设计(分布式锁)，</w:t>
-      </w:r>
-      <w:r>
-        <w:rPr>
-          <w:rFonts w:ascii="微软雅黑" w:eastAsia="微软雅黑" w:hAnsi="微软雅黑" w:hint="eastAsia"/>
-          <w:color w:val="414141"/>
-          <w:szCs w:val="21"/>
-        </w:rPr>
-        <w:t>了解</w:t>
-      </w:r>
-      <w:r>
-        <w:rPr>
-          <w:rFonts w:ascii="微软雅黑" w:eastAsia="微软雅黑" w:hAnsi="微软雅黑"/>
-          <w:color w:val="414141"/>
-          <w:szCs w:val="21"/>
-        </w:rPr>
-        <w:t>Redis持久化、高可用机制</w:t>
-      </w:r>
-      <w:r>
-        <w:rPr>
-          <w:rFonts w:ascii="微软雅黑" w:eastAsia="微软雅黑" w:hAnsi="微软雅黑" w:hint="eastAsia"/>
-          <w:color w:val="414141"/>
-          <w:szCs w:val="21"/>
-        </w:rPr>
-        <w:t>以及</w:t>
-      </w:r>
-      <w:r>
-        <w:rPr>
-          <w:rFonts w:ascii="微软雅黑" w:eastAsia="微软雅黑" w:hAnsi="微软雅黑" w:hint="eastAsia"/>
-          <w:color w:val="414141"/>
-          <w:szCs w:val="21"/>
-        </w:rPr>
-        <w:t>缓存雪</w:t>
-      </w:r>
-      <w:r>
-        <w:rPr>
-          <w:rFonts w:ascii="微软雅黑" w:eastAsia="微软雅黑" w:hAnsi="微软雅黑" w:hint="eastAsia"/>
-          <w:color w:val="414141"/>
-          <w:szCs w:val="21"/>
-        </w:rPr>
-        <w:t>蹦</w:t>
-      </w:r>
-      <w:r>
-        <w:rPr>
-          <w:rFonts w:ascii="微软雅黑" w:eastAsia="微软雅黑" w:hAnsi="微软雅黑" w:hint="eastAsia"/>
-          <w:color w:val="414141"/>
-          <w:szCs w:val="21"/>
-        </w:rPr>
-        <w:t>、击穿、穿透等问题</w:t>
-      </w:r>
-      <w:r>
-        <w:rPr>
-          <w:rFonts w:ascii="微软雅黑" w:eastAsia="微软雅黑" w:hAnsi="微软雅黑" w:hint="eastAsia"/>
-          <w:color w:val="414141"/>
-          <w:szCs w:val="21"/>
-        </w:rPr>
-        <w:t>以及事务冲突的</w:t>
-      </w:r>
-      <w:r>
-        <w:rPr>
-          <w:rFonts w:ascii="微软雅黑" w:eastAsia="微软雅黑" w:hAnsi="微软雅黑" w:hint="eastAsia"/>
-          <w:color w:val="414141"/>
-          <w:szCs w:val="21"/>
-        </w:rPr>
-        <w:t>基本</w:t>
-      </w:r>
-      <w:r>
-        <w:rPr>
-          <w:rFonts w:ascii="微软雅黑" w:eastAsia="微软雅黑" w:hAnsi="微软雅黑" w:hint="eastAsia"/>
-          <w:color w:val="414141"/>
-          <w:szCs w:val="21"/>
-        </w:rPr>
-        <w:t>解决方案</w:t>
-      </w:r>
-      <w:r>
-        <w:rPr>
-          <w:rFonts w:ascii="微软雅黑" w:eastAsia="微软雅黑" w:hAnsi="微软雅黑" w:hint="eastAsia"/>
-          <w:color w:val="414141"/>
-          <w:szCs w:val="21"/>
-        </w:rPr>
-        <w:t>。</w:t>
+        <w:t>熟练使用MySQL数据库、MongoDB</w:t>
+      </w:r>
+      <w:r>
+        <w:rPr>
+          <w:rFonts w:ascii="微软雅黑" w:eastAsia="微软雅黑" w:hAnsi="微软雅黑" w:hint="eastAsia"/>
+          <w:color w:val="414141"/>
+          <w:szCs w:val="21"/>
+        </w:rPr>
+        <w:t>，</w:t>
+      </w:r>
+      <w:r>
+        <w:rPr>
+          <w:rFonts w:ascii="微软雅黑" w:eastAsia="微软雅黑" w:hAnsi="微软雅黑" w:hint="eastAsia"/>
+          <w:color w:val="414141"/>
+          <w:szCs w:val="21"/>
+        </w:rPr>
+        <w:t>了解B+树、索引、SOL优化</w:t>
+      </w:r>
+      <w:r>
+        <w:rPr>
+          <w:rFonts w:ascii="微软雅黑" w:eastAsia="微软雅黑" w:hAnsi="微软雅黑" w:hint="eastAsia"/>
+          <w:color w:val="414141"/>
+          <w:szCs w:val="21"/>
+        </w:rPr>
+        <w:t>、</w:t>
+      </w:r>
+      <w:r>
+        <w:rPr>
+          <w:rFonts w:ascii="微软雅黑" w:eastAsia="微软雅黑" w:hAnsi="微软雅黑" w:hint="eastAsia"/>
+          <w:color w:val="414141"/>
+          <w:szCs w:val="21"/>
+        </w:rPr>
+        <w:t>一定的持久化原理等。</w:t>
       </w:r>
     </w:p>
     <w:p>
@@ -2868,67 +2578,6 @@
           <w:color w:val="414141"/>
           <w:szCs w:val="21"/>
         </w:rPr>
-        <w:t>熟练使用MySQL数据库、MongoDB</w:t>
-      </w:r>
-      <w:r>
-        <w:rPr>
-          <w:rFonts w:ascii="微软雅黑" w:eastAsia="微软雅黑" w:hAnsi="微软雅黑" w:hint="eastAsia"/>
-          <w:color w:val="414141"/>
-          <w:szCs w:val="21"/>
-        </w:rPr>
-        <w:t>，</w:t>
-      </w:r>
-      <w:r>
-        <w:rPr>
-          <w:rFonts w:ascii="微软雅黑" w:eastAsia="微软雅黑" w:hAnsi="微软雅黑" w:hint="eastAsia"/>
-          <w:color w:val="414141"/>
-          <w:szCs w:val="21"/>
-        </w:rPr>
-        <w:t>了解B+树、索引、SOL优化</w:t>
-      </w:r>
-      <w:r>
-        <w:rPr>
-          <w:rFonts w:ascii="微软雅黑" w:eastAsia="微软雅黑" w:hAnsi="微软雅黑" w:hint="eastAsia"/>
-          <w:color w:val="414141"/>
-          <w:szCs w:val="21"/>
-        </w:rPr>
-        <w:t>、</w:t>
-      </w:r>
-      <w:r>
-        <w:rPr>
-          <w:rFonts w:ascii="微软雅黑" w:eastAsia="微软雅黑" w:hAnsi="微软雅黑" w:hint="eastAsia"/>
-          <w:color w:val="414141"/>
-          <w:szCs w:val="21"/>
-        </w:rPr>
-        <w:t>一定的持久化原理等。</w:t>
-      </w:r>
-    </w:p>
-    <w:p>
-      <w:pPr>
-        <w:pStyle w:val="a7"/>
-        <w:numPr>
-          <w:ilvl w:val="0"/>
-          <w:numId w:val="2"/>
-        </w:numPr>
-        <w:tabs>
-          <w:tab w:val="left" w:pos="3828"/>
-          <w:tab w:val="left" w:pos="7655"/>
-        </w:tabs>
-        <w:adjustRightInd w:val="0"/>
-        <w:snapToGrid w:val="0"/>
-        <w:ind w:firstLineChars="0"/>
-        <w:rPr>
-          <w:rFonts w:ascii="微软雅黑" w:eastAsia="微软雅黑" w:hAnsi="微软雅黑"/>
-          <w:color w:val="414141"/>
-          <w:szCs w:val="21"/>
-        </w:rPr>
-      </w:pPr>
-      <w:r>
-        <w:rPr>
-          <w:rFonts w:ascii="微软雅黑" w:eastAsia="微软雅黑" w:hAnsi="微软雅黑" w:hint="eastAsia"/>
-          <w:color w:val="414141"/>
-          <w:szCs w:val="21"/>
-        </w:rPr>
         <w:t>熟练使用Git进行版本控制，</w:t>
       </w:r>
       <w:r>
@@ -3015,7 +2664,7 @@
         <mc:AlternateContent>
           <mc:Choice Requires="wpg">
             <w:drawing>
-              <wp:anchor distT="0" distB="0" distL="114300" distR="114300" simplePos="0" relativeHeight="251657728" behindDoc="0" locked="0" layoutInCell="1" allowOverlap="1" wp14:anchorId="183D04A5" wp14:editId="62B449B9">
+              <wp:anchor distT="0" distB="0" distL="114300" distR="114300" simplePos="0" relativeHeight="251656704" behindDoc="0" locked="0" layoutInCell="1" allowOverlap="1" wp14:anchorId="183D04A5" wp14:editId="6433FAE7">
                 <wp:simplePos x="0" y="0"/>
                 <wp:positionH relativeFrom="column">
                   <wp:posOffset>0</wp:posOffset>
@@ -3213,14 +2862,14 @@
           </mc:Choice>
           <mc:Fallback>
             <w:pict>
-              <v:group w14:anchorId="183D04A5" id="组合 521192110" o:spid="_x0000_s1045" style="position:absolute;left:0;text-align:left;margin-left:0;margin-top:-.05pt;width:513.15pt;height:33.35pt;z-index:251657728;mso-position-horizontal-relative:text;mso-position-vertical-relative:text;mso-width-relative:margin" coordorigin="2629,10146" coordsize="10308,610" o:gfxdata="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">
-                <v:group id="组合 484109613" o:spid="_x0000_s1046" style="position:absolute;left:2629;top:10214;width:10308;height:468" coordorigin="2775,3675" coordsize="10308,529" o:gfxdata="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">
-                  <v:shape id="Shape 1794" o:spid="_x0000_s1047" style="position:absolute;left:2775;top:3675;width:2199;height:529;visibility:visible;mso-wrap-style:square;v-text-anchor:middle" coordsize="2199,529" o:gfxdata="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" path="m,l1769,r254,322l2199,528,,529,,xe" fillcolor="#19325b" stroked="f" strokeweight="1pt">
+              <v:group w14:anchorId="183D04A5" id="组合 521192110" o:spid="_x0000_s1034" style="position:absolute;left:0;text-align:left;margin-left:0;margin-top:-.05pt;width:513.15pt;height:33.35pt;z-index:251656704;mso-position-horizontal-relative:text;mso-position-vertical-relative:text;mso-width-relative:margin" coordorigin="2629,10146" coordsize="10308,610" o:gfxdata="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">
+                <v:group id="组合 484109613" o:spid="_x0000_s1035" style="position:absolute;left:2629;top:10214;width:10308;height:468" coordorigin="2775,3675" coordsize="10308,529" o:gfxdata="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">
+                  <v:shape id="Shape 1794" o:spid="_x0000_s1036" style="position:absolute;left:2775;top:3675;width:2199;height:529;visibility:visible;mso-wrap-style:square;v-text-anchor:middle" coordsize="2199,529" o:gfxdata="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" path="m,l1769,r254,322l2199,528,,529,,xe" fillcolor="#19325b" stroked="f" strokeweight="1pt">
                     <v:path arrowok="t" o:connecttype="custom" o:connectlocs="0,0;1769,0;2023,322;2199,528;0,529;0,0" o:connectangles="0,0,0,0,0,0"/>
                   </v:shape>
-                  <v:line id="直线 1281" o:spid="_x0000_s1048" style="position:absolute;visibility:visible;mso-wrap-style:square" from="4863,4187" to="13083,4188" o:connectortype="straight" o:gfxdata="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" strokecolor="#19325b" strokeweight="1pt"/>
+                  <v:line id="直线 1281" o:spid="_x0000_s1037" style="position:absolute;visibility:visible;mso-wrap-style:square" from="4863,4187" to="13083,4188" o:connectortype="straight" o:gfxdata="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" strokecolor="#19325b" strokeweight="1pt"/>
                 </v:group>
-                <v:shape id="文本框 1429195443" o:spid="_x0000_s1049" type="#_x0000_t202" style="position:absolute;left:2806;top:10146;width:1398;height:610;visibility:visible;mso-wrap-style:square;v-text-anchor:top" o:gfxdata="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" filled="f" stroked="f" strokeweight=".5pt">
+                <v:shape id="文本框 1429195443" o:spid="_x0000_s1038" type="#_x0000_t202" style="position:absolute;left:2806;top:10146;width:1398;height:610;visibility:visible;mso-wrap-style:square;v-text-anchor:top" o:gfxdata="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" filled="f" stroked="f" strokeweight=".5pt">
                   <v:textbox>
                     <w:txbxContent>
                       <w:p>
@@ -3404,7 +3053,43 @@
           <w:color w:val="414141"/>
           <w:szCs w:val="21"/>
         </w:rPr>
-        <w:t>是仿今日头条的一个微服务项目</w:t>
+        <w:t>是</w:t>
+      </w:r>
+      <w:proofErr w:type="gramStart"/>
+      <w:r>
+        <w:rPr>
+          <w:rFonts w:ascii="微软雅黑" w:eastAsia="微软雅黑" w:hAnsi="微软雅黑" w:hint="eastAsia"/>
+          <w:color w:val="414141"/>
+          <w:szCs w:val="21"/>
+        </w:rPr>
+        <w:t>仿今日</w:t>
+      </w:r>
+      <w:proofErr w:type="gramEnd"/>
+      <w:r>
+        <w:rPr>
+          <w:rFonts w:ascii="微软雅黑" w:eastAsia="微软雅黑" w:hAnsi="微软雅黑" w:hint="eastAsia"/>
+          <w:color w:val="414141"/>
+          <w:szCs w:val="21"/>
+        </w:rPr>
+        <w:t>头条的一个</w:t>
+      </w:r>
+      <w:proofErr w:type="gramStart"/>
+      <w:r>
+        <w:rPr>
+          <w:rFonts w:ascii="微软雅黑" w:eastAsia="微软雅黑" w:hAnsi="微软雅黑" w:hint="eastAsia"/>
+          <w:color w:val="414141"/>
+          <w:szCs w:val="21"/>
+        </w:rPr>
+        <w:t>微服务</w:t>
+      </w:r>
+      <w:proofErr w:type="gramEnd"/>
+      <w:r>
+        <w:rPr>
+          <w:rFonts w:ascii="微软雅黑" w:eastAsia="微软雅黑" w:hAnsi="微软雅黑" w:hint="eastAsia"/>
+          <w:color w:val="414141"/>
+          <w:szCs w:val="21"/>
+        </w:rPr>
+        <w:t>项目</w:t>
       </w:r>
       <w:r>
         <w:rPr>
@@ -3843,7 +3528,25 @@
           <w:color w:val="414141"/>
           <w:szCs w:val="21"/>
         </w:rPr>
-        <w:t>对热数据的快速访问</w:t>
+        <w:t>对</w:t>
+      </w:r>
+      <w:proofErr w:type="gramStart"/>
+      <w:r>
+        <w:rPr>
+          <w:rFonts w:ascii="微软雅黑" w:eastAsia="微软雅黑" w:hAnsi="微软雅黑" w:hint="eastAsia"/>
+          <w:color w:val="414141"/>
+          <w:szCs w:val="21"/>
+        </w:rPr>
+        <w:t>热数据</w:t>
+      </w:r>
+      <w:proofErr w:type="gramEnd"/>
+      <w:r>
+        <w:rPr>
+          <w:rFonts w:ascii="微软雅黑" w:eastAsia="微软雅黑" w:hAnsi="微软雅黑" w:hint="eastAsia"/>
+          <w:color w:val="414141"/>
+          <w:szCs w:val="21"/>
+        </w:rPr>
+        <w:t>的快速访问</w:t>
       </w:r>
       <w:r>
         <w:rPr>
@@ -3867,7 +3570,16 @@
           <w:color w:val="414141"/>
           <w:szCs w:val="21"/>
         </w:rPr>
-        <w:t>通过分布式锁</w:t>
+        <w:t>通过分布式</w:t>
+      </w:r>
+      <w:proofErr w:type="gramStart"/>
+      <w:r>
+        <w:rPr>
+          <w:rFonts w:ascii="微软雅黑" w:eastAsia="微软雅黑" w:hAnsi="微软雅黑" w:hint="eastAsia"/>
+          <w:color w:val="414141"/>
+          <w:szCs w:val="21"/>
+        </w:rPr>
+        <w:t>锁</w:t>
       </w:r>
       <w:r>
         <w:rPr>
@@ -3877,6 +3589,7 @@
         </w:rPr>
         <w:t>实现</w:t>
       </w:r>
+      <w:proofErr w:type="gramEnd"/>
       <w:r>
         <w:rPr>
           <w:rFonts w:ascii="微软雅黑" w:eastAsia="微软雅黑" w:hAnsi="微软雅黑" w:hint="eastAsia"/>
@@ -3920,7 +3633,25 @@
           <w:color w:val="414141"/>
           <w:szCs w:val="21"/>
         </w:rPr>
-        <w:t>Spring Cloud Alibaba Nacos作为项目中的注册中心和配置中心</w:t>
+        <w:t xml:space="preserve">Spring Cloud Alibaba </w:t>
+      </w:r>
+      <w:proofErr w:type="spellStart"/>
+      <w:r>
+        <w:rPr>
+          <w:rFonts w:ascii="微软雅黑" w:eastAsia="微软雅黑" w:hAnsi="微软雅黑"/>
+          <w:color w:val="414141"/>
+          <w:szCs w:val="21"/>
+        </w:rPr>
+        <w:t>Nacos</w:t>
+      </w:r>
+      <w:proofErr w:type="spellEnd"/>
+      <w:r>
+        <w:rPr>
+          <w:rFonts w:ascii="微软雅黑" w:eastAsia="微软雅黑" w:hAnsi="微软雅黑"/>
+          <w:color w:val="414141"/>
+          <w:szCs w:val="21"/>
+        </w:rPr>
+        <w:t>作为项目中的注册中心和配置中心</w:t>
       </w:r>
       <w:r>
         <w:rPr>
@@ -3967,6 +3698,7 @@
         </w:rPr>
         <w:t>Mongo</w:t>
       </w:r>
+      <w:proofErr w:type="gramStart"/>
       <w:r>
         <w:rPr>
           <w:rFonts w:ascii="微软雅黑" w:eastAsia="微软雅黑" w:hAnsi="微软雅黑" w:hint="eastAsia"/>
@@ -3981,7 +3713,16 @@
           <w:color w:val="414141"/>
           <w:szCs w:val="21"/>
         </w:rPr>
-        <w:t>为每个用户存储搜索记录</w:t>
+        <w:t>为</w:t>
+      </w:r>
+      <w:proofErr w:type="gramEnd"/>
+      <w:r>
+        <w:rPr>
+          <w:rFonts w:ascii="微软雅黑" w:eastAsia="微软雅黑" w:hAnsi="微软雅黑" w:hint="eastAsia"/>
+          <w:color w:val="414141"/>
+          <w:szCs w:val="21"/>
+        </w:rPr>
+        <w:t>每个用户存储搜索记录</w:t>
       </w:r>
       <w:r>
         <w:rPr>
@@ -3997,7 +3738,25 @@
           <w:color w:val="414141"/>
           <w:szCs w:val="21"/>
         </w:rPr>
-        <w:t>以保证用户热数据高扩展和高性能指标</w:t>
+        <w:t>以保证用户</w:t>
+      </w:r>
+      <w:proofErr w:type="gramStart"/>
+      <w:r>
+        <w:rPr>
+          <w:rFonts w:ascii="微软雅黑" w:eastAsia="微软雅黑" w:hAnsi="微软雅黑" w:hint="eastAsia"/>
+          <w:color w:val="414141"/>
+          <w:szCs w:val="21"/>
+        </w:rPr>
+        <w:t>热数据</w:t>
+      </w:r>
+      <w:proofErr w:type="gramEnd"/>
+      <w:r>
+        <w:rPr>
+          <w:rFonts w:ascii="微软雅黑" w:eastAsia="微软雅黑" w:hAnsi="微软雅黑" w:hint="eastAsia"/>
+          <w:color w:val="414141"/>
+          <w:szCs w:val="21"/>
+        </w:rPr>
+        <w:t>高扩展和高性能指标</w:t>
       </w:r>
       <w:r>
         <w:rPr>
@@ -4036,6 +3795,7 @@
         </w:rPr>
         <w:t>使用分布式任务框架</w:t>
       </w:r>
+      <w:proofErr w:type="spellStart"/>
       <w:r>
         <w:rPr>
           <w:rFonts w:ascii="微软雅黑" w:eastAsia="微软雅黑" w:hAnsi="微软雅黑" w:hint="eastAsia"/>
@@ -4044,6 +3804,7 @@
         </w:rPr>
         <w:t>xxl</w:t>
       </w:r>
+      <w:proofErr w:type="spellEnd"/>
       <w:r>
         <w:rPr>
           <w:rFonts w:ascii="微软雅黑" w:eastAsia="微软雅黑" w:hAnsi="微软雅黑"/>
@@ -4128,7 +3889,25 @@
           <w:szCs w:val="21"/>
         </w:rPr>
         <w:lastRenderedPageBreak/>
-        <w:t>通过项目了解微服务项目的基本运行逻辑。</w:t>
+        <w:t>通过项目了解</w:t>
+      </w:r>
+      <w:proofErr w:type="gramStart"/>
+      <w:r>
+        <w:rPr>
+          <w:rFonts w:ascii="微软雅黑" w:eastAsia="微软雅黑" w:hAnsi="微软雅黑" w:hint="eastAsia"/>
+          <w:color w:val="414141"/>
+          <w:szCs w:val="21"/>
+        </w:rPr>
+        <w:t>微服务</w:t>
+      </w:r>
+      <w:proofErr w:type="gramEnd"/>
+      <w:r>
+        <w:rPr>
+          <w:rFonts w:ascii="微软雅黑" w:eastAsia="微软雅黑" w:hAnsi="微软雅黑" w:hint="eastAsia"/>
+          <w:color w:val="414141"/>
+          <w:szCs w:val="21"/>
+        </w:rPr>
+        <w:t>项目的基本运行逻辑。</w:t>
       </w:r>
       <w:r>
         <w:rPr>
@@ -4144,7 +3923,25 @@
           <w:color w:val="414141"/>
           <w:szCs w:val="21"/>
         </w:rPr>
-        <w:t>文章详情等固定内容热数据可以存储到MinIO等本地存储。</w:t>
+        <w:t>文章详情等固定内容</w:t>
+      </w:r>
+      <w:proofErr w:type="gramStart"/>
+      <w:r>
+        <w:rPr>
+          <w:rFonts w:ascii="微软雅黑" w:eastAsia="微软雅黑" w:hAnsi="微软雅黑" w:hint="eastAsia"/>
+          <w:color w:val="414141"/>
+          <w:szCs w:val="21"/>
+        </w:rPr>
+        <w:t>热数据</w:t>
+      </w:r>
+      <w:proofErr w:type="gramEnd"/>
+      <w:r>
+        <w:rPr>
+          <w:rFonts w:ascii="微软雅黑" w:eastAsia="微软雅黑" w:hAnsi="微软雅黑" w:hint="eastAsia"/>
+          <w:color w:val="414141"/>
+          <w:szCs w:val="21"/>
+        </w:rPr>
+        <w:t>可以存储到MinIO等本地存储。</w:t>
       </w:r>
       <w:r>
         <w:rPr>
@@ -4162,6 +3959,7 @@
         </w:rPr>
         <w:t>第三方</w:t>
       </w:r>
+      <w:proofErr w:type="spellStart"/>
       <w:r>
         <w:rPr>
           <w:rFonts w:ascii="微软雅黑" w:eastAsia="微软雅黑" w:hAnsi="微软雅黑" w:hint="eastAsia"/>
@@ -4170,6 +3968,7 @@
         </w:rPr>
         <w:t>api</w:t>
       </w:r>
+      <w:proofErr w:type="spellEnd"/>
       <w:r>
         <w:rPr>
           <w:rFonts w:ascii="微软雅黑" w:eastAsia="微软雅黑" w:hAnsi="微软雅黑" w:hint="eastAsia"/>
@@ -4256,8 +4055,18 @@
           <w:color w:val="414141"/>
           <w:szCs w:val="21"/>
         </w:rPr>
-        <w:t>中间件kafka</w:t>
-      </w:r>
+        <w:t>中间件</w:t>
+      </w:r>
+      <w:proofErr w:type="spellStart"/>
+      <w:r>
+        <w:rPr>
+          <w:rFonts w:ascii="微软雅黑" w:eastAsia="微软雅黑" w:hAnsi="微软雅黑" w:hint="eastAsia"/>
+          <w:color w:val="414141"/>
+          <w:szCs w:val="21"/>
+        </w:rPr>
+        <w:t>kafka</w:t>
+      </w:r>
+      <w:proofErr w:type="spellEnd"/>
       <w:r>
         <w:rPr>
           <w:rFonts w:ascii="微软雅黑" w:eastAsia="微软雅黑" w:hAnsi="微软雅黑" w:hint="eastAsia"/>
@@ -4312,8 +4121,18 @@
           <w:color w:val="414141"/>
           <w:szCs w:val="21"/>
         </w:rPr>
-        <w:t>学习到了新的分布式任务框架Xxl</w:t>
-      </w:r>
+        <w:t>学习到了新的分布式任务框架</w:t>
+      </w:r>
+      <w:proofErr w:type="spellStart"/>
+      <w:r>
+        <w:rPr>
+          <w:rFonts w:ascii="微软雅黑" w:eastAsia="微软雅黑" w:hAnsi="微软雅黑" w:hint="eastAsia"/>
+          <w:color w:val="414141"/>
+          <w:szCs w:val="21"/>
+        </w:rPr>
+        <w:t>Xxl</w:t>
+      </w:r>
+      <w:proofErr w:type="spellEnd"/>
       <w:r>
         <w:rPr>
           <w:rFonts w:ascii="微软雅黑" w:eastAsia="微软雅黑" w:hAnsi="微软雅黑"/>
@@ -4338,13 +4157,23 @@
         </w:rPr>
         <w:t>了解了</w:t>
       </w:r>
-      <w:r>
-        <w:rPr>
-          <w:rFonts w:ascii="微软雅黑" w:eastAsia="微软雅黑" w:hAnsi="微软雅黑" w:hint="eastAsia"/>
-          <w:color w:val="414141"/>
-          <w:szCs w:val="21"/>
-        </w:rPr>
-        <w:t>微服务相关的</w:t>
+      <w:proofErr w:type="gramStart"/>
+      <w:r>
+        <w:rPr>
+          <w:rFonts w:ascii="微软雅黑" w:eastAsia="微软雅黑" w:hAnsi="微软雅黑" w:hint="eastAsia"/>
+          <w:color w:val="414141"/>
+          <w:szCs w:val="21"/>
+        </w:rPr>
+        <w:t>微服务</w:t>
+      </w:r>
+      <w:proofErr w:type="gramEnd"/>
+      <w:r>
+        <w:rPr>
+          <w:rFonts w:ascii="微软雅黑" w:eastAsia="微软雅黑" w:hAnsi="微软雅黑" w:hint="eastAsia"/>
+          <w:color w:val="414141"/>
+          <w:szCs w:val="21"/>
+        </w:rPr>
+        <w:t>相关的</w:t>
       </w:r>
       <w:r>
         <w:rPr>
@@ -4428,13 +4257,23 @@
           <w:szCs w:val="21"/>
         </w:rPr>
       </w:pPr>
-      <w:r>
-        <w:rPr>
-          <w:rFonts w:ascii="微软雅黑" w:eastAsia="微软雅黑" w:hAnsi="微软雅黑" w:hint="eastAsia"/>
-          <w:color w:val="414141"/>
-          <w:szCs w:val="21"/>
-        </w:rPr>
-        <w:t>Github：</w:t>
+      <w:proofErr w:type="spellStart"/>
+      <w:r>
+        <w:rPr>
+          <w:rFonts w:ascii="微软雅黑" w:eastAsia="微软雅黑" w:hAnsi="微软雅黑" w:hint="eastAsia"/>
+          <w:color w:val="414141"/>
+          <w:szCs w:val="21"/>
+        </w:rPr>
+        <w:t>Github</w:t>
+      </w:r>
+      <w:proofErr w:type="spellEnd"/>
+      <w:r>
+        <w:rPr>
+          <w:rFonts w:ascii="微软雅黑" w:eastAsia="微软雅黑" w:hAnsi="微软雅黑" w:hint="eastAsia"/>
+          <w:color w:val="414141"/>
+          <w:szCs w:val="21"/>
+        </w:rPr>
+        <w:t>：</w:t>
       </w:r>
       <w:r>
         <w:rPr>
@@ -4762,13 +4601,23 @@
           <w:szCs w:val="21"/>
         </w:rPr>
       </w:pPr>
-      <w:r>
-        <w:rPr>
-          <w:rFonts w:ascii="微软雅黑" w:eastAsia="微软雅黑" w:hAnsi="微软雅黑" w:hint="eastAsia"/>
-          <w:color w:val="414141"/>
-          <w:szCs w:val="21"/>
-        </w:rPr>
-        <w:t>Github：</w:t>
+      <w:proofErr w:type="spellStart"/>
+      <w:r>
+        <w:rPr>
+          <w:rFonts w:ascii="微软雅黑" w:eastAsia="微软雅黑" w:hAnsi="微软雅黑" w:hint="eastAsia"/>
+          <w:color w:val="414141"/>
+          <w:szCs w:val="21"/>
+        </w:rPr>
+        <w:t>Github</w:t>
+      </w:r>
+      <w:proofErr w:type="spellEnd"/>
+      <w:r>
+        <w:rPr>
+          <w:rFonts w:ascii="微软雅黑" w:eastAsia="微软雅黑" w:hAnsi="微软雅黑" w:hint="eastAsia"/>
+          <w:color w:val="414141"/>
+          <w:szCs w:val="21"/>
+        </w:rPr>
+        <w:t>：</w:t>
       </w:r>
     </w:p>
     <w:p>
@@ -4832,7 +4681,7 @@
         <mc:AlternateContent>
           <mc:Choice Requires="wpg">
             <w:drawing>
-              <wp:anchor distT="0" distB="0" distL="114300" distR="114300" simplePos="0" relativeHeight="251659264" behindDoc="0" locked="0" layoutInCell="1" allowOverlap="1" wp14:anchorId="343B8C8C" wp14:editId="54ABED1D">
+              <wp:anchor distT="0" distB="0" distL="114300" distR="114300" simplePos="0" relativeHeight="251658752" behindDoc="0" locked="0" layoutInCell="1" allowOverlap="1" wp14:anchorId="343B8C8C" wp14:editId="3D41F4C6">
                 <wp:simplePos x="0" y="0"/>
                 <wp:positionH relativeFrom="column">
                   <wp:posOffset>0</wp:posOffset>
@@ -5030,14 +4879,14 @@
           </mc:Choice>
           <mc:Fallback>
             <w:pict>
-              <v:group w14:anchorId="343B8C8C" id="组合 1083989295" o:spid="_x0000_s1050" style="position:absolute;left:0;text-align:left;margin-left:0;margin-top:0;width:513.15pt;height:33.35pt;z-index:251659264;mso-position-horizontal-relative:text;mso-position-vertical-relative:text;mso-width-relative:margin" coordorigin="2629,10146" coordsize="10308,610" o:gfxdata="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">
-                <v:group id="组合 182443263" o:spid="_x0000_s1051" style="position:absolute;left:2629;top:10214;width:10308;height:468" coordorigin="2775,3675" coordsize="10308,529" o:gfxdata="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">
-                  <v:shape id="Shape 1794" o:spid="_x0000_s1052" style="position:absolute;left:2775;top:3675;width:2199;height:529;visibility:visible;mso-wrap-style:square;v-text-anchor:middle" coordsize="2199,529" o:gfxdata="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" path="m,l1769,r254,322l2199,528,,529,,xe" fillcolor="#19325b" stroked="f" strokeweight="1pt">
+              <v:group w14:anchorId="343B8C8C" id="组合 1083989295" o:spid="_x0000_s1039" style="position:absolute;left:0;text-align:left;margin-left:0;margin-top:0;width:513.15pt;height:33.35pt;z-index:251658752;mso-position-horizontal-relative:text;mso-position-vertical-relative:text;mso-width-relative:margin" coordorigin="2629,10146" coordsize="10308,610" o:gfxdata="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">
+                <v:group id="组合 182443263" o:spid="_x0000_s1040" style="position:absolute;left:2629;top:10214;width:10308;height:468" coordorigin="2775,3675" coordsize="10308,529" o:gfxdata="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">
+                  <v:shape id="Shape 1794" o:spid="_x0000_s1041" style="position:absolute;left:2775;top:3675;width:2199;height:529;visibility:visible;mso-wrap-style:square;v-text-anchor:middle" coordsize="2199,529" o:gfxdata="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" path="m,l1769,r254,322l2199,528,,529,,xe" fillcolor="#19325b" stroked="f" strokeweight="1pt">
                     <v:path arrowok="t" o:connecttype="custom" o:connectlocs="0,0;1769,0;2023,322;2199,528;0,529;0,0" o:connectangles="0,0,0,0,0,0"/>
                   </v:shape>
-                  <v:line id="直线 1281" o:spid="_x0000_s1053" style="position:absolute;visibility:visible;mso-wrap-style:square" from="4863,4187" to="13083,4188" o:connectortype="straight" o:gfxdata="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" strokecolor="#19325b" strokeweight="1pt"/>
+                  <v:line id="直线 1281" o:spid="_x0000_s1042" style="position:absolute;visibility:visible;mso-wrap-style:square" from="4863,4187" to="13083,4188" o:connectortype="straight" o:gfxdata="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" strokecolor="#19325b" strokeweight="1pt"/>
                 </v:group>
-                <v:shape id="文本框 1722479521" o:spid="_x0000_s1054" type="#_x0000_t202" style="position:absolute;left:2806;top:10146;width:1398;height:610;visibility:visible;mso-wrap-style:square;v-text-anchor:top" o:gfxdata="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" filled="f" stroked="f" strokeweight=".5pt">
+                <v:shape id="文本框 1722479521" o:spid="_x0000_s1043" type="#_x0000_t202" style="position:absolute;left:2806;top:10146;width:1398;height:610;visibility:visible;mso-wrap-style:square;v-text-anchor:top" o:gfxdata="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" filled="f" stroked="f" strokeweight=".5pt">
                   <v:textbox>
                     <w:txbxContent>
                       <w:p>
@@ -5323,7 +5172,7 @@
         <mc:AlternateContent>
           <mc:Choice Requires="wpg">
             <w:drawing>
-              <wp:anchor distT="0" distB="0" distL="114300" distR="114300" simplePos="0" relativeHeight="251660800" behindDoc="0" locked="0" layoutInCell="1" allowOverlap="1" wp14:anchorId="774770E7" wp14:editId="7626D003">
+              <wp:anchor distT="0" distB="0" distL="114300" distR="114300" simplePos="0" relativeHeight="251659776" behindDoc="0" locked="0" layoutInCell="1" allowOverlap="1" wp14:anchorId="774770E7" wp14:editId="26582161">
                 <wp:simplePos x="0" y="0"/>
                 <wp:positionH relativeFrom="column">
                   <wp:posOffset>0</wp:posOffset>
@@ -5531,14 +5380,14 @@
           </mc:Choice>
           <mc:Fallback>
             <w:pict>
-              <v:group w14:anchorId="774770E7" id="组合 1928362411" o:spid="_x0000_s1055" style="position:absolute;left:0;text-align:left;margin-left:0;margin-top:-.05pt;width:513.15pt;height:33.35pt;z-index:251660800;mso-position-horizontal-relative:text;mso-position-vertical-relative:text;mso-width-relative:margin" coordorigin="2629,10146" coordsize="10308,610" o:gfxdata="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">
-                <v:group id="组合 1759152752" o:spid="_x0000_s1056" style="position:absolute;left:2629;top:10214;width:10308;height:468" coordorigin="2775,3675" coordsize="10308,529" o:gfxdata="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">
-                  <v:shape id="Shape 1794" o:spid="_x0000_s1057" style="position:absolute;left:2775;top:3675;width:2199;height:529;visibility:visible;mso-wrap-style:square;v-text-anchor:middle" coordsize="2199,529" o:gfxdata="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" path="m,l1769,r254,322l2199,528,,529,,xe" fillcolor="#19325b" stroked="f" strokeweight="1pt">
+              <v:group w14:anchorId="774770E7" id="组合 1928362411" o:spid="_x0000_s1044" style="position:absolute;left:0;text-align:left;margin-left:0;margin-top:-.05pt;width:513.15pt;height:33.35pt;z-index:251659776;mso-position-horizontal-relative:text;mso-position-vertical-relative:text;mso-width-relative:margin" coordorigin="2629,10146" coordsize="10308,610" o:gfxdata="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">
+                <v:group id="组合 1759152752" o:spid="_x0000_s1045" style="position:absolute;left:2629;top:10214;width:10308;height:468" coordorigin="2775,3675" coordsize="10308,529" o:gfxdata="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">
+                  <v:shape id="Shape 1794" o:spid="_x0000_s1046" style="position:absolute;left:2775;top:3675;width:2199;height:529;visibility:visible;mso-wrap-style:square;v-text-anchor:middle" coordsize="2199,529" o:gfxdata="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" path="m,l1769,r254,322l2199,528,,529,,xe" fillcolor="#19325b" stroked="f" strokeweight="1pt">
                     <v:path arrowok="t" o:connecttype="custom" o:connectlocs="0,0;1769,0;2023,322;2199,528;0,529;0,0" o:connectangles="0,0,0,0,0,0"/>
                   </v:shape>
-                  <v:line id="直线 1281" o:spid="_x0000_s1058" style="position:absolute;visibility:visible;mso-wrap-style:square" from="4863,4187" to="13083,4188" o:connectortype="straight" o:gfxdata="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" strokecolor="#19325b" strokeweight="1pt"/>
+                  <v:line id="直线 1281" o:spid="_x0000_s1047" style="position:absolute;visibility:visible;mso-wrap-style:square" from="4863,4187" to="13083,4188" o:connectortype="straight" o:gfxdata="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" strokecolor="#19325b" strokeweight="1pt"/>
                 </v:group>
-                <v:shape id="文本框 17920934" o:spid="_x0000_s1059" type="#_x0000_t202" style="position:absolute;left:2806;top:10146;width:1398;height:610;visibility:visible;mso-wrap-style:square;v-text-anchor:top" o:gfxdata="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" filled="f" stroked="f" strokeweight=".5pt">
+                <v:shape id="文本框 17920934" o:spid="_x0000_s1048" type="#_x0000_t202" style="position:absolute;left:2806;top:10146;width:1398;height:610;visibility:visible;mso-wrap-style:square;v-text-anchor:top" o:gfxdata="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" filled="f" stroked="f" strokeweight=".5pt">
                   <v:textbox>
                     <w:txbxContent>
                       <w:p>
@@ -5602,13 +5451,23 @@
           <w:szCs w:val="21"/>
         </w:rPr>
       </w:pPr>
-      <w:r>
-        <w:rPr>
-          <w:rFonts w:ascii="微软雅黑" w:eastAsia="微软雅黑" w:hAnsi="微软雅黑" w:hint="eastAsia"/>
-          <w:color w:val="414141"/>
-          <w:szCs w:val="21"/>
-        </w:rPr>
-        <w:t>Github：</w:t>
+      <w:proofErr w:type="spellStart"/>
+      <w:r>
+        <w:rPr>
+          <w:rFonts w:ascii="微软雅黑" w:eastAsia="微软雅黑" w:hAnsi="微软雅黑" w:hint="eastAsia"/>
+          <w:color w:val="414141"/>
+          <w:szCs w:val="21"/>
+        </w:rPr>
+        <w:t>Github</w:t>
+      </w:r>
+      <w:proofErr w:type="spellEnd"/>
+      <w:r>
+        <w:rPr>
+          <w:rFonts w:ascii="微软雅黑" w:eastAsia="微软雅黑" w:hAnsi="微软雅黑" w:hint="eastAsia"/>
+          <w:color w:val="414141"/>
+          <w:szCs w:val="21"/>
+        </w:rPr>
+        <w:t>：</w:t>
       </w:r>
       <w:r>
         <w:rPr>
@@ -5826,8 +5685,8 @@
   <w:abstractNum w:abstractNumId="1" w15:restartNumberingAfterBreak="0">
     <w:nsid w:val="14E83AF3"/>
     <w:multiLevelType w:val="hybridMultilevel"/>
-    <w:tmpl w:val="9C20FCF0"/>
-    <w:lvl w:ilvl="0" w:tplc="095A38CA">
+    <w:tmpl w:val="387EA14A"/>
+    <w:lvl w:ilvl="0" w:tplc="E9DE7950">
       <w:start w:val="1"/>
       <w:numFmt w:val="bullet"/>
       <w:lvlText w:val=""/>
@@ -5841,19 +5700,21 @@
         <w:szCs w:val="15"/>
       </w:rPr>
     </w:lvl>
-    <w:lvl w:ilvl="1" w:tplc="04090003" w:tentative="1">
+    <w:lvl w:ilvl="1" w:tplc="E9DE7950">
       <w:start w:val="1"/>
       <w:numFmt w:val="bullet"/>
-      <w:lvlText w:val=""/>
+      <w:lvlText w:val=""/>
       <w:lvlJc w:val="left"/>
       <w:pPr>
-        <w:ind w:left="840" w:hanging="420"/>
+        <w:ind w:left="568" w:hanging="284"/>
       </w:pPr>
       <w:rPr>
         <w:rFonts w:ascii="Wingdings" w:hAnsi="Wingdings" w:hint="default"/>
+        <w:sz w:val="15"/>
+        <w:szCs w:val="15"/>
       </w:rPr>
     </w:lvl>
-    <w:lvl w:ilvl="2" w:tplc="04090005" w:tentative="1">
+    <w:lvl w:ilvl="2" w:tplc="04090005">
       <w:start w:val="1"/>
       <w:numFmt w:val="bullet"/>
       <w:lvlText w:val=""/>
@@ -6053,6 +5914,345 @@
       </w:rPr>
     </w:lvl>
   </w:abstractNum>
+  <w:abstractNum w:abstractNumId="3" w15:restartNumberingAfterBreak="0">
+    <w:nsid w:val="1B4E3ABB"/>
+    <w:multiLevelType w:val="hybridMultilevel"/>
+    <w:tmpl w:val="B7C0C22C"/>
+    <w:lvl w:ilvl="0" w:tplc="C1EE748C">
+      <w:numFmt w:val="bullet"/>
+      <w:lvlText w:val="-"/>
+      <w:lvlJc w:val="left"/>
+      <w:pPr>
+        <w:ind w:left="644" w:hanging="360"/>
+      </w:pPr>
+      <w:rPr>
+        <w:rFonts w:ascii="微软雅黑" w:eastAsia="微软雅黑" w:hAnsi="微软雅黑" w:cstheme="minorBidi" w:hint="eastAsia"/>
+      </w:rPr>
+    </w:lvl>
+    <w:lvl w:ilvl="1" w:tplc="04090003" w:tentative="1">
+      <w:start w:val="1"/>
+      <w:numFmt w:val="bullet"/>
+      <w:lvlText w:val=""/>
+      <w:lvlJc w:val="left"/>
+      <w:pPr>
+        <w:ind w:left="1164" w:hanging="440"/>
+      </w:pPr>
+      <w:rPr>
+        <w:rFonts w:ascii="Wingdings" w:hAnsi="Wingdings" w:hint="default"/>
+      </w:rPr>
+    </w:lvl>
+    <w:lvl w:ilvl="2" w:tplc="04090005" w:tentative="1">
+      <w:start w:val="1"/>
+      <w:numFmt w:val="bullet"/>
+      <w:lvlText w:val=""/>
+      <w:lvlJc w:val="left"/>
+      <w:pPr>
+        <w:ind w:left="1604" w:hanging="440"/>
+      </w:pPr>
+      <w:rPr>
+        <w:rFonts w:ascii="Wingdings" w:hAnsi="Wingdings" w:hint="default"/>
+      </w:rPr>
+    </w:lvl>
+    <w:lvl w:ilvl="3" w:tplc="04090001" w:tentative="1">
+      <w:start w:val="1"/>
+      <w:numFmt w:val="bullet"/>
+      <w:lvlText w:val=""/>
+      <w:lvlJc w:val="left"/>
+      <w:pPr>
+        <w:ind w:left="2044" w:hanging="440"/>
+      </w:pPr>
+      <w:rPr>
+        <w:rFonts w:ascii="Wingdings" w:hAnsi="Wingdings" w:hint="default"/>
+      </w:rPr>
+    </w:lvl>
+    <w:lvl w:ilvl="4" w:tplc="04090003" w:tentative="1">
+      <w:start w:val="1"/>
+      <w:numFmt w:val="bullet"/>
+      <w:lvlText w:val=""/>
+      <w:lvlJc w:val="left"/>
+      <w:pPr>
+        <w:ind w:left="2484" w:hanging="440"/>
+      </w:pPr>
+      <w:rPr>
+        <w:rFonts w:ascii="Wingdings" w:hAnsi="Wingdings" w:hint="default"/>
+      </w:rPr>
+    </w:lvl>
+    <w:lvl w:ilvl="5" w:tplc="04090005" w:tentative="1">
+      <w:start w:val="1"/>
+      <w:numFmt w:val="bullet"/>
+      <w:lvlText w:val=""/>
+      <w:lvlJc w:val="left"/>
+      <w:pPr>
+        <w:ind w:left="2924" w:hanging="440"/>
+      </w:pPr>
+      <w:rPr>
+        <w:rFonts w:ascii="Wingdings" w:hAnsi="Wingdings" w:hint="default"/>
+      </w:rPr>
+    </w:lvl>
+    <w:lvl w:ilvl="6" w:tplc="04090001" w:tentative="1">
+      <w:start w:val="1"/>
+      <w:numFmt w:val="bullet"/>
+      <w:lvlText w:val=""/>
+      <w:lvlJc w:val="left"/>
+      <w:pPr>
+        <w:ind w:left="3364" w:hanging="440"/>
+      </w:pPr>
+      <w:rPr>
+        <w:rFonts w:ascii="Wingdings" w:hAnsi="Wingdings" w:hint="default"/>
+      </w:rPr>
+    </w:lvl>
+    <w:lvl w:ilvl="7" w:tplc="04090003" w:tentative="1">
+      <w:start w:val="1"/>
+      <w:numFmt w:val="bullet"/>
+      <w:lvlText w:val=""/>
+      <w:lvlJc w:val="left"/>
+      <w:pPr>
+        <w:ind w:left="3804" w:hanging="440"/>
+      </w:pPr>
+      <w:rPr>
+        <w:rFonts w:ascii="Wingdings" w:hAnsi="Wingdings" w:hint="default"/>
+      </w:rPr>
+    </w:lvl>
+    <w:lvl w:ilvl="8" w:tplc="04090005" w:tentative="1">
+      <w:start w:val="1"/>
+      <w:numFmt w:val="bullet"/>
+      <w:lvlText w:val=""/>
+      <w:lvlJc w:val="left"/>
+      <w:pPr>
+        <w:ind w:left="4244" w:hanging="440"/>
+      </w:pPr>
+      <w:rPr>
+        <w:rFonts w:ascii="Wingdings" w:hAnsi="Wingdings" w:hint="default"/>
+      </w:rPr>
+    </w:lvl>
+  </w:abstractNum>
+  <w:abstractNum w:abstractNumId="4" w15:restartNumberingAfterBreak="0">
+    <w:nsid w:val="2CE5110A"/>
+    <w:multiLevelType w:val="hybridMultilevel"/>
+    <w:tmpl w:val="97B6A054"/>
+    <w:lvl w:ilvl="0" w:tplc="AF968F58">
+      <w:numFmt w:val="bullet"/>
+      <w:lvlText w:val="-"/>
+      <w:lvlJc w:val="left"/>
+      <w:pPr>
+        <w:ind w:left="644" w:hanging="360"/>
+      </w:pPr>
+      <w:rPr>
+        <w:rFonts w:ascii="微软雅黑" w:eastAsia="微软雅黑" w:hAnsi="微软雅黑" w:cstheme="minorBidi" w:hint="eastAsia"/>
+      </w:rPr>
+    </w:lvl>
+    <w:lvl w:ilvl="1" w:tplc="04090003" w:tentative="1">
+      <w:start w:val="1"/>
+      <w:numFmt w:val="bullet"/>
+      <w:lvlText w:val=""/>
+      <w:lvlJc w:val="left"/>
+      <w:pPr>
+        <w:ind w:left="1164" w:hanging="440"/>
+      </w:pPr>
+      <w:rPr>
+        <w:rFonts w:ascii="Wingdings" w:hAnsi="Wingdings" w:hint="default"/>
+      </w:rPr>
+    </w:lvl>
+    <w:lvl w:ilvl="2" w:tplc="04090005" w:tentative="1">
+      <w:start w:val="1"/>
+      <w:numFmt w:val="bullet"/>
+      <w:lvlText w:val=""/>
+      <w:lvlJc w:val="left"/>
+      <w:pPr>
+        <w:ind w:left="1604" w:hanging="440"/>
+      </w:pPr>
+      <w:rPr>
+        <w:rFonts w:ascii="Wingdings" w:hAnsi="Wingdings" w:hint="default"/>
+      </w:rPr>
+    </w:lvl>
+    <w:lvl w:ilvl="3" w:tplc="04090001" w:tentative="1">
+      <w:start w:val="1"/>
+      <w:numFmt w:val="bullet"/>
+      <w:lvlText w:val=""/>
+      <w:lvlJc w:val="left"/>
+      <w:pPr>
+        <w:ind w:left="2044" w:hanging="440"/>
+      </w:pPr>
+      <w:rPr>
+        <w:rFonts w:ascii="Wingdings" w:hAnsi="Wingdings" w:hint="default"/>
+      </w:rPr>
+    </w:lvl>
+    <w:lvl w:ilvl="4" w:tplc="04090003" w:tentative="1">
+      <w:start w:val="1"/>
+      <w:numFmt w:val="bullet"/>
+      <w:lvlText w:val=""/>
+      <w:lvlJc w:val="left"/>
+      <w:pPr>
+        <w:ind w:left="2484" w:hanging="440"/>
+      </w:pPr>
+      <w:rPr>
+        <w:rFonts w:ascii="Wingdings" w:hAnsi="Wingdings" w:hint="default"/>
+      </w:rPr>
+    </w:lvl>
+    <w:lvl w:ilvl="5" w:tplc="04090005" w:tentative="1">
+      <w:start w:val="1"/>
+      <w:numFmt w:val="bullet"/>
+      <w:lvlText w:val=""/>
+      <w:lvlJc w:val="left"/>
+      <w:pPr>
+        <w:ind w:left="2924" w:hanging="440"/>
+      </w:pPr>
+      <w:rPr>
+        <w:rFonts w:ascii="Wingdings" w:hAnsi="Wingdings" w:hint="default"/>
+      </w:rPr>
+    </w:lvl>
+    <w:lvl w:ilvl="6" w:tplc="04090001" w:tentative="1">
+      <w:start w:val="1"/>
+      <w:numFmt w:val="bullet"/>
+      <w:lvlText w:val=""/>
+      <w:lvlJc w:val="left"/>
+      <w:pPr>
+        <w:ind w:left="3364" w:hanging="440"/>
+      </w:pPr>
+      <w:rPr>
+        <w:rFonts w:ascii="Wingdings" w:hAnsi="Wingdings" w:hint="default"/>
+      </w:rPr>
+    </w:lvl>
+    <w:lvl w:ilvl="7" w:tplc="04090003" w:tentative="1">
+      <w:start w:val="1"/>
+      <w:numFmt w:val="bullet"/>
+      <w:lvlText w:val=""/>
+      <w:lvlJc w:val="left"/>
+      <w:pPr>
+        <w:ind w:left="3804" w:hanging="440"/>
+      </w:pPr>
+      <w:rPr>
+        <w:rFonts w:ascii="Wingdings" w:hAnsi="Wingdings" w:hint="default"/>
+      </w:rPr>
+    </w:lvl>
+    <w:lvl w:ilvl="8" w:tplc="04090005" w:tentative="1">
+      <w:start w:val="1"/>
+      <w:numFmt w:val="bullet"/>
+      <w:lvlText w:val=""/>
+      <w:lvlJc w:val="left"/>
+      <w:pPr>
+        <w:ind w:left="4244" w:hanging="440"/>
+      </w:pPr>
+      <w:rPr>
+        <w:rFonts w:ascii="Wingdings" w:hAnsi="Wingdings" w:hint="default"/>
+      </w:rPr>
+    </w:lvl>
+  </w:abstractNum>
+  <w:abstractNum w:abstractNumId="5" w15:restartNumberingAfterBreak="0">
+    <w:nsid w:val="372261A1"/>
+    <w:multiLevelType w:val="hybridMultilevel"/>
+    <w:tmpl w:val="540E1AD2"/>
+    <w:lvl w:ilvl="0" w:tplc="095A38CA">
+      <w:start w:val="1"/>
+      <w:numFmt w:val="bullet"/>
+      <w:lvlText w:val=""/>
+      <w:lvlJc w:val="left"/>
+      <w:pPr>
+        <w:ind w:left="724" w:hanging="440"/>
+      </w:pPr>
+      <w:rPr>
+        <w:rFonts w:ascii="Wingdings" w:hAnsi="Wingdings" w:hint="default"/>
+        <w:sz w:val="15"/>
+        <w:szCs w:val="15"/>
+      </w:rPr>
+    </w:lvl>
+    <w:lvl w:ilvl="1" w:tplc="04090003" w:tentative="1">
+      <w:start w:val="1"/>
+      <w:numFmt w:val="bullet"/>
+      <w:lvlText w:val=""/>
+      <w:lvlJc w:val="left"/>
+      <w:pPr>
+        <w:ind w:left="1164" w:hanging="440"/>
+      </w:pPr>
+      <w:rPr>
+        <w:rFonts w:ascii="Wingdings" w:hAnsi="Wingdings" w:hint="default"/>
+      </w:rPr>
+    </w:lvl>
+    <w:lvl w:ilvl="2" w:tplc="04090005" w:tentative="1">
+      <w:start w:val="1"/>
+      <w:numFmt w:val="bullet"/>
+      <w:lvlText w:val=""/>
+      <w:lvlJc w:val="left"/>
+      <w:pPr>
+        <w:ind w:left="1604" w:hanging="440"/>
+      </w:pPr>
+      <w:rPr>
+        <w:rFonts w:ascii="Wingdings" w:hAnsi="Wingdings" w:hint="default"/>
+      </w:rPr>
+    </w:lvl>
+    <w:lvl w:ilvl="3" w:tplc="04090001" w:tentative="1">
+      <w:start w:val="1"/>
+      <w:numFmt w:val="bullet"/>
+      <w:lvlText w:val=""/>
+      <w:lvlJc w:val="left"/>
+      <w:pPr>
+        <w:ind w:left="2044" w:hanging="440"/>
+      </w:pPr>
+      <w:rPr>
+        <w:rFonts w:ascii="Wingdings" w:hAnsi="Wingdings" w:hint="default"/>
+      </w:rPr>
+    </w:lvl>
+    <w:lvl w:ilvl="4" w:tplc="04090003" w:tentative="1">
+      <w:start w:val="1"/>
+      <w:numFmt w:val="bullet"/>
+      <w:lvlText w:val=""/>
+      <w:lvlJc w:val="left"/>
+      <w:pPr>
+        <w:ind w:left="2484" w:hanging="440"/>
+      </w:pPr>
+      <w:rPr>
+        <w:rFonts w:ascii="Wingdings" w:hAnsi="Wingdings" w:hint="default"/>
+      </w:rPr>
+    </w:lvl>
+    <w:lvl w:ilvl="5" w:tplc="04090005" w:tentative="1">
+      <w:start w:val="1"/>
+      <w:numFmt w:val="bullet"/>
+      <w:lvlText w:val=""/>
+      <w:lvlJc w:val="left"/>
+      <w:pPr>
+        <w:ind w:left="2924" w:hanging="440"/>
+      </w:pPr>
+      <w:rPr>
+        <w:rFonts w:ascii="Wingdings" w:hAnsi="Wingdings" w:hint="default"/>
+      </w:rPr>
+    </w:lvl>
+    <w:lvl w:ilvl="6" w:tplc="04090001" w:tentative="1">
+      <w:start w:val="1"/>
+      <w:numFmt w:val="bullet"/>
+      <w:lvlText w:val=""/>
+      <w:lvlJc w:val="left"/>
+      <w:pPr>
+        <w:ind w:left="3364" w:hanging="440"/>
+      </w:pPr>
+      <w:rPr>
+        <w:rFonts w:ascii="Wingdings" w:hAnsi="Wingdings" w:hint="default"/>
+      </w:rPr>
+    </w:lvl>
+    <w:lvl w:ilvl="7" w:tplc="04090003" w:tentative="1">
+      <w:start w:val="1"/>
+      <w:numFmt w:val="bullet"/>
+      <w:lvlText w:val=""/>
+      <w:lvlJc w:val="left"/>
+      <w:pPr>
+        <w:ind w:left="3804" w:hanging="440"/>
+      </w:pPr>
+      <w:rPr>
+        <w:rFonts w:ascii="Wingdings" w:hAnsi="Wingdings" w:hint="default"/>
+      </w:rPr>
+    </w:lvl>
+    <w:lvl w:ilvl="8" w:tplc="04090005" w:tentative="1">
+      <w:start w:val="1"/>
+      <w:numFmt w:val="bullet"/>
+      <w:lvlText w:val=""/>
+      <w:lvlJc w:val="left"/>
+      <w:pPr>
+        <w:ind w:left="4244" w:hanging="440"/>
+      </w:pPr>
+      <w:rPr>
+        <w:rFonts w:ascii="Wingdings" w:hAnsi="Wingdings" w:hint="default"/>
+      </w:rPr>
+    </w:lvl>
+  </w:abstractNum>
   <w:num w:numId="1" w16cid:durableId="2019307603">
     <w:abstractNumId w:val="2"/>
   </w:num>
@@ -6061,6 +6261,15 @@
   </w:num>
   <w:num w:numId="3" w16cid:durableId="71851047">
     <w:abstractNumId w:val="0"/>
+  </w:num>
+  <w:num w:numId="4" w16cid:durableId="1219977908">
+    <w:abstractNumId w:val="3"/>
+  </w:num>
+  <w:num w:numId="5" w16cid:durableId="207453511">
+    <w:abstractNumId w:val="4"/>
+  </w:num>
+  <w:num w:numId="6" w16cid:durableId="995065071">
+    <w:abstractNumId w:val="5"/>
   </w:num>
 </w:numbering>
 </file>
@@ -6174,7 +6383,7 @@
     <w:lsdException w:name="E-mail Signature" w:semiHidden="1" w:unhideWhenUsed="1"/>
     <w:lsdException w:name="HTML Top of Form" w:semiHidden="1" w:unhideWhenUsed="1"/>
     <w:lsdException w:name="HTML Bottom of Form" w:semiHidden="1" w:unhideWhenUsed="1"/>
-    <w:lsdException w:name="Normal (Web)" w:semiHidden="1" w:unhideWhenUsed="1"/>
+    <w:lsdException w:name="Normal (Web)" w:semiHidden="1" w:unhideWhenUsed="1" w:qFormat="1"/>
     <w:lsdException w:name="HTML Acronym" w:semiHidden="1" w:unhideWhenUsed="1"/>
     <w:lsdException w:name="HTML Address" w:semiHidden="1" w:unhideWhenUsed="1"/>
     <w:lsdException w:name="HTML Cite" w:semiHidden="1" w:unhideWhenUsed="1"/>
@@ -6469,7 +6678,6 @@
   <w:style w:type="character" w:default="1" w:styleId="a0">
     <w:name w:val="Default Paragraph Font"/>
     <w:uiPriority w:val="1"/>
-    <w:semiHidden/>
     <w:unhideWhenUsed/>
   </w:style>
   <w:style w:type="table" w:default="1" w:styleId="a1">
@@ -6671,6 +6879,25 @@
     <w:name w:val="user-select-contain"/>
     <w:basedOn w:val="a0"/>
     <w:rsid w:val="008C63F9"/>
+  </w:style>
+  <w:style w:type="paragraph" w:styleId="ac">
+    <w:name w:val="Normal (Web)"/>
+    <w:basedOn w:val="a"/>
+    <w:uiPriority w:val="99"/>
+    <w:unhideWhenUsed/>
+    <w:qFormat/>
+    <w:rsid w:val="003E7F54"/>
+    <w:pPr>
+      <w:widowControl/>
+      <w:spacing w:before="100" w:beforeAutospacing="1" w:after="100" w:afterAutospacing="1"/>
+      <w:jc w:val="left"/>
+    </w:pPr>
+    <w:rPr>
+      <w:rFonts w:ascii="宋体" w:eastAsia="宋体" w:hAnsi="宋体" w:cs="宋体"/>
+      <w:kern w:val="0"/>
+      <w:sz w:val="24"/>
+      <w:szCs w:val="24"/>
+    </w:rPr>
   </w:style>
 </w:styles>
 </file>

</xml_diff>

<commit_message>
vault backup: 2024-04-10 00:33:26
</commit_message>
<xml_diff>
--- a/02-Code/面试/简历/简历0.2.docx
+++ b/02-Code/面试/简历/简历0.2.docx
@@ -6,6 +6,16 @@
       <w:pPr>
         <w:snapToGrid w:val="0"/>
         <w:rPr>
+          <w:rFonts w:ascii="微软雅黑" w:eastAsia="微软雅黑" w:hAnsi="微软雅黑" w:cs="微软雅黑"/>
+          <w:b/>
+          <w:bCs/>
+          <w:color w:val="404040" w:themeColor="text1" w:themeTint="BF"/>
+          <w:kern w:val="0"/>
+          <w:szCs w:val="21"/>
+        </w:rPr>
+      </w:pPr>
+      <w:r>
+        <w:rPr>
           <w:rFonts w:ascii="微软雅黑" w:eastAsia="微软雅黑" w:hAnsi="微软雅黑" w:cs="微软雅黑" w:hint="eastAsia"/>
           <w:b/>
           <w:bCs/>
@@ -13,32 +23,19 @@
           <w:kern w:val="0"/>
           <w:szCs w:val="21"/>
         </w:rPr>
-      </w:pPr>
-      <w:r>
-        <w:rPr>
-          <w:rFonts w:ascii="微软雅黑" w:eastAsia="微软雅黑" w:hAnsi="微软雅黑" w:cs="微软雅黑" w:hint="eastAsia"/>
-          <w:b/>
-          <w:bCs/>
-          <w:color w:val="404040" w:themeColor="text1" w:themeTint="BF"/>
-          <w:kern w:val="0"/>
-          <w:szCs w:val="21"/>
-        </w:rPr>
         <w:t>个人资料</w:t>
       </w:r>
     </w:p>
     <w:p>
       <w:pPr>
         <w:snapToGrid w:val="0"/>
-        <w:rPr>
-          <w:rFonts w:hint="eastAsia"/>
-        </w:rPr>
       </w:pPr>
       <w:r>
         <w:rPr>
           <w:noProof/>
         </w:rPr>
         <w:drawing>
-          <wp:anchor distT="0" distB="0" distL="114300" distR="114300" simplePos="0" relativeHeight="251652608" behindDoc="0" locked="0" layoutInCell="1" allowOverlap="1" wp14:anchorId="3DB18E4C" wp14:editId="75A4B277">
+          <wp:anchor distT="0" distB="0" distL="114300" distR="114300" simplePos="0" relativeHeight="251654656" behindDoc="0" locked="0" layoutInCell="1" allowOverlap="1" wp14:anchorId="3DB18E4C" wp14:editId="75A4B277">
             <wp:simplePos x="0" y="0"/>
             <wp:positionH relativeFrom="column">
               <wp:posOffset>5697492</wp:posOffset>
@@ -100,7 +97,7 @@
         <mc:AlternateContent>
           <mc:Choice Requires="wps">
             <w:drawing>
-              <wp:anchor distT="0" distB="0" distL="114300" distR="114300" simplePos="0" relativeHeight="251656704" behindDoc="0" locked="0" layoutInCell="1" allowOverlap="1" wp14:anchorId="3CFD6F66" wp14:editId="4A38D336">
+              <wp:anchor distT="0" distB="0" distL="114300" distR="114300" simplePos="0" relativeHeight="251657728" behindDoc="0" locked="0" layoutInCell="1" allowOverlap="1" wp14:anchorId="3CFD6F66" wp14:editId="4A38D336">
                 <wp:simplePos x="0" y="0"/>
                 <wp:positionH relativeFrom="column">
                   <wp:posOffset>0</wp:posOffset>
@@ -147,7 +144,7 @@
           </mc:Choice>
           <mc:Fallback>
             <w:pict>
-              <v:line w14:anchorId="38443EB3" id="直接连接符 964260402" o:spid="_x0000_s1026" style="position:absolute;z-index:251656704;visibility:visible;mso-wrap-style:square;mso-wrap-distance-left:9pt;mso-wrap-distance-top:0;mso-wrap-distance-right:9pt;mso-wrap-distance-bottom:0;mso-position-horizontal:absolute;mso-position-horizontal-relative:text;mso-position-vertical:absolute;mso-position-vertical-relative:text" from="0,.75pt" to="518.75pt,.75pt" o:gfxdata="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" strokecolor="#404040 [2429]" strokeweight="1.5pt">
+              <v:line w14:anchorId="424C1C81" id="直接连接符 964260402" o:spid="_x0000_s1026" style="position:absolute;z-index:251657728;visibility:visible;mso-wrap-style:square;mso-wrap-distance-left:9pt;mso-wrap-distance-top:0;mso-wrap-distance-right:9pt;mso-wrap-distance-bottom:0;mso-position-horizontal:absolute;mso-position-horizontal-relative:text;mso-position-vertical:absolute;mso-position-vertical-relative:text" from="0,.75pt" to="518.75pt,.75pt" o:gfxdata="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" strokecolor="#404040 [2429]" strokeweight="1.5pt">
                 <v:stroke joinstyle="miter"/>
               </v:line>
             </w:pict>
@@ -338,7 +335,6 @@
                                   <w:szCs w:val="21"/>
                                 </w:rPr>
                               </w:pPr>
-                              <w:proofErr w:type="gramStart"/>
                               <w:r>
                                 <w:rPr>
                                   <w:rFonts w:ascii="微软雅黑" w:eastAsia="微软雅黑" w:hAnsi="微软雅黑" w:hint="eastAsia"/>
@@ -347,7 +343,6 @@
                                 </w:rPr>
                                 <w:t>邮</w:t>
                               </w:r>
-                              <w:proofErr w:type="gramEnd"/>
                               <w:r>
                                 <w:rPr>
                                   <w:rFonts w:ascii="微软雅黑" w:eastAsia="微软雅黑" w:hAnsi="微软雅黑"/>
@@ -545,25 +540,7 @@
                                   <w:color w:val="414141"/>
                                   <w:szCs w:val="21"/>
                                 </w:rPr>
-                                <w:t>位：全</w:t>
-                              </w:r>
-                              <w:proofErr w:type="gramStart"/>
-                              <w:r>
-                                <w:rPr>
-                                  <w:rFonts w:ascii="微软雅黑" w:eastAsia="微软雅黑" w:hAnsi="微软雅黑" w:hint="eastAsia"/>
-                                  <w:color w:val="414141"/>
-                                  <w:szCs w:val="21"/>
-                                </w:rPr>
-                                <w:t>栈</w:t>
-                              </w:r>
-                              <w:proofErr w:type="gramEnd"/>
-                              <w:r>
-                                <w:rPr>
-                                  <w:rFonts w:ascii="微软雅黑" w:eastAsia="微软雅黑" w:hAnsi="微软雅黑" w:hint="eastAsia"/>
-                                  <w:color w:val="414141"/>
-                                  <w:szCs w:val="21"/>
-                                </w:rPr>
-                                <w:t>工程师</w:t>
+                                <w:t>位：全栈工程师</w:t>
                               </w:r>
                             </w:p>
                           </w:txbxContent>
@@ -722,7 +699,6 @@
                             <w:szCs w:val="21"/>
                           </w:rPr>
                         </w:pPr>
-                        <w:proofErr w:type="gramStart"/>
                         <w:r>
                           <w:rPr>
                             <w:rFonts w:ascii="微软雅黑" w:eastAsia="微软雅黑" w:hAnsi="微软雅黑" w:hint="eastAsia"/>
@@ -731,7 +707,6 @@
                           </w:rPr>
                           <w:t>邮</w:t>
                         </w:r>
-                        <w:proofErr w:type="gramEnd"/>
                         <w:r>
                           <w:rPr>
                             <w:rFonts w:ascii="微软雅黑" w:eastAsia="微软雅黑" w:hAnsi="微软雅黑"/>
@@ -908,25 +883,7 @@
                             <w:color w:val="414141"/>
                             <w:szCs w:val="21"/>
                           </w:rPr>
-                          <w:t>位：全</w:t>
-                        </w:r>
-                        <w:proofErr w:type="gramStart"/>
-                        <w:r>
-                          <w:rPr>
-                            <w:rFonts w:ascii="微软雅黑" w:eastAsia="微软雅黑" w:hAnsi="微软雅黑" w:hint="eastAsia"/>
-                            <w:color w:val="414141"/>
-                            <w:szCs w:val="21"/>
-                          </w:rPr>
-                          <w:t>栈</w:t>
-                        </w:r>
-                        <w:proofErr w:type="gramEnd"/>
-                        <w:r>
-                          <w:rPr>
-                            <w:rFonts w:ascii="微软雅黑" w:eastAsia="微软雅黑" w:hAnsi="微软雅黑" w:hint="eastAsia"/>
-                            <w:color w:val="414141"/>
-                            <w:szCs w:val="21"/>
-                          </w:rPr>
-                          <w:t>工程师</w:t>
+                          <w:t>位：全栈工程师</w:t>
                         </w:r>
                       </w:p>
                     </w:txbxContent>
@@ -944,6 +901,16 @@
         <w:pStyle w:val="ac"/>
         <w:spacing w:before="0" w:beforeAutospacing="0" w:after="0" w:afterAutospacing="0" w:line="380" w:lineRule="exact"/>
         <w:rPr>
+          <w:rFonts w:ascii="微软雅黑" w:eastAsia="微软雅黑" w:hAnsi="微软雅黑" w:cs="微软雅黑"/>
+          <w:b/>
+          <w:bCs/>
+          <w:color w:val="404040" w:themeColor="text1" w:themeTint="BF"/>
+          <w:sz w:val="21"/>
+          <w:szCs w:val="21"/>
+        </w:rPr>
+      </w:pPr>
+      <w:r>
+        <w:rPr>
           <w:rFonts w:ascii="微软雅黑" w:eastAsia="微软雅黑" w:hAnsi="微软雅黑" w:cs="微软雅黑" w:hint="eastAsia"/>
           <w:b/>
           <w:bCs/>
@@ -951,16 +918,6 @@
           <w:sz w:val="21"/>
           <w:szCs w:val="21"/>
         </w:rPr>
-      </w:pPr>
-      <w:r>
-        <w:rPr>
-          <w:rFonts w:ascii="微软雅黑" w:eastAsia="微软雅黑" w:hAnsi="微软雅黑" w:cs="微软雅黑" w:hint="eastAsia"/>
-          <w:b/>
-          <w:bCs/>
-          <w:color w:val="404040" w:themeColor="text1" w:themeTint="BF"/>
-          <w:sz w:val="21"/>
-          <w:szCs w:val="21"/>
-        </w:rPr>
         <w:t>教育经历</w:t>
       </w:r>
     </w:p>
@@ -975,7 +932,7 @@
         <mc:AlternateContent>
           <mc:Choice Requires="wps">
             <w:drawing>
-              <wp:anchor distT="0" distB="0" distL="114300" distR="114300" simplePos="0" relativeHeight="251662848" behindDoc="0" locked="0" layoutInCell="1" allowOverlap="1" wp14:anchorId="4ABA9CC3" wp14:editId="010B8B7F">
+              <wp:anchor distT="0" distB="0" distL="114300" distR="114300" simplePos="0" relativeHeight="251660800" behindDoc="0" locked="0" layoutInCell="1" allowOverlap="1" wp14:anchorId="4ABA9CC3" wp14:editId="010B8B7F">
                 <wp:simplePos x="0" y="0"/>
                 <wp:positionH relativeFrom="column">
                   <wp:posOffset>0</wp:posOffset>
@@ -1022,7 +979,7 @@
           </mc:Choice>
           <mc:Fallback>
             <w:pict>
-              <v:line w14:anchorId="2492C1AA" id="直接连接符 672289990" o:spid="_x0000_s1026" style="position:absolute;z-index:251662848;visibility:visible;mso-wrap-style:square;mso-wrap-distance-left:9pt;mso-wrap-distance-top:0;mso-wrap-distance-right:9pt;mso-wrap-distance-bottom:0;mso-position-horizontal:absolute;mso-position-horizontal-relative:text;mso-position-vertical:absolute;mso-position-vertical-relative:text" from="0,.7pt" to="518.75pt,.7pt" o:gfxdata="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" strokecolor="#404040 [2429]" strokeweight="1.5pt">
+              <v:line w14:anchorId="347BD11F" id="直接连接符 672289990" o:spid="_x0000_s1026" style="position:absolute;z-index:251660800;visibility:visible;mso-wrap-style:square;mso-wrap-distance-left:9pt;mso-wrap-distance-top:0;mso-wrap-distance-right:9pt;mso-wrap-distance-bottom:0;mso-position-horizontal:absolute;mso-position-horizontal-relative:text;mso-position-vertical:absolute;mso-position-vertical-relative:text" from="0,.7pt" to="518.75pt,.7pt" o:gfxdata="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" strokecolor="#404040 [2429]" strokeweight="1.5pt">
                 <v:stroke joinstyle="miter"/>
               </v:line>
             </w:pict>
@@ -1173,7 +1130,7 @@
         <mc:AlternateContent>
           <mc:Choice Requires="wpg">
             <w:drawing>
-              <wp:anchor distT="0" distB="0" distL="114300" distR="114300" simplePos="0" relativeHeight="251654656" behindDoc="0" locked="0" layoutInCell="1" allowOverlap="1" wp14:anchorId="05CCB837" wp14:editId="4A5F6F2C">
+              <wp:anchor distT="0" distB="0" distL="114300" distR="114300" simplePos="0" relativeHeight="251655680" behindDoc="0" locked="0" layoutInCell="1" allowOverlap="1" wp14:anchorId="05CCB837" wp14:editId="4A5F6F2C">
                 <wp:simplePos x="0" y="0"/>
                 <wp:positionH relativeFrom="column">
                   <wp:posOffset>4255</wp:posOffset>
@@ -1381,7 +1338,7 @@
           </mc:Choice>
           <mc:Fallback>
             <w:pict>
-              <v:group w14:anchorId="05CCB837" id="组合 1184761763" o:spid="_x0000_s1029" style="position:absolute;left:0;text-align:left;margin-left:.35pt;margin-top:.35pt;width:513.15pt;height:33.35pt;z-index:251654656;mso-position-horizontal-relative:text;mso-position-vertical-relative:text;mso-width-relative:margin" coordorigin="2629,10146" coordsize="10308,610" o:gfxdata="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">
+              <v:group w14:anchorId="05CCB837" id="组合 1184761763" o:spid="_x0000_s1029" style="position:absolute;left:0;text-align:left;margin-left:.35pt;margin-top:.35pt;width:513.15pt;height:33.35pt;z-index:251655680;mso-position-horizontal-relative:text;mso-position-vertical-relative:text;mso-width-relative:margin" coordorigin="2629,10146" coordsize="10308,610" o:gfxdata="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">
                 <v:group id="组合 1440217731" o:spid="_x0000_s1030" style="position:absolute;left:2629;top:10214;width:10308;height:468" coordorigin="2775,3675" coordsize="10308,529" o:gfxdata="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">
                   <v:shape id="Shape 1794" o:spid="_x0000_s1031" style="position:absolute;left:2775;top:3675;width:2199;height:529;visibility:visible;mso-wrap-style:square;v-text-anchor:middle" coordsize="2199,529" o:gfxdata="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" path="m,l1769,r254,322l2199,528,,529,,xe" fillcolor="#19325b" stroked="f" strokeweight="1pt">
                     <v:path arrowok="t" o:connecttype="custom" o:connectlocs="0,0;1769,0;2023,322;2199,528;0,529;0,0" o:connectangles="0,0,0,0,0,0"/>
@@ -1472,7 +1429,7 @@
         <w:snapToGrid w:val="0"/>
         <w:ind w:firstLineChars="0"/>
         <w:rPr>
-          <w:rFonts w:ascii="微软雅黑" w:eastAsia="微软雅黑" w:hAnsi="微软雅黑" w:hint="eastAsia"/>
+          <w:rFonts w:ascii="微软雅黑" w:eastAsia="微软雅黑" w:hAnsi="微软雅黑"/>
           <w:color w:val="414141"/>
           <w:sz w:val="18"/>
           <w:szCs w:val="18"/>
@@ -1665,25 +1622,7 @@
           <w:color w:val="414141"/>
           <w:szCs w:val="21"/>
         </w:rPr>
-        <w:t>nt</w:t>
-      </w:r>
-      <w:proofErr w:type="gramStart"/>
-      <w:r>
-        <w:rPr>
-          <w:rFonts w:ascii="微软雅黑" w:eastAsia="微软雅黑" w:hAnsi="微软雅黑" w:hint="eastAsia"/>
-          <w:color w:val="414141"/>
-          <w:szCs w:val="21"/>
-        </w:rPr>
-        <w:t>第三方库进行</w:t>
-      </w:r>
-      <w:proofErr w:type="gramEnd"/>
-      <w:r>
-        <w:rPr>
-          <w:rFonts w:ascii="微软雅黑" w:eastAsia="微软雅黑" w:hAnsi="微软雅黑" w:hint="eastAsia"/>
-          <w:color w:val="414141"/>
-          <w:szCs w:val="21"/>
-        </w:rPr>
-        <w:t>前端页面开发。</w:t>
+        <w:t>nt第三方库进行前端页面开发。</w:t>
       </w:r>
     </w:p>
     <w:p>
@@ -1806,23 +1745,13 @@
         </w:rPr>
         <w:t>，</w:t>
       </w:r>
-      <w:proofErr w:type="gramStart"/>
-      <w:r>
-        <w:rPr>
-          <w:rFonts w:ascii="微软雅黑" w:eastAsia="微软雅黑" w:hAnsi="微软雅黑" w:hint="eastAsia"/>
-          <w:color w:val="414141"/>
-          <w:szCs w:val="21"/>
-        </w:rPr>
-        <w:t>熟悉微服务</w:t>
-      </w:r>
-      <w:proofErr w:type="gramEnd"/>
-      <w:r>
-        <w:rPr>
-          <w:rFonts w:ascii="微软雅黑" w:eastAsia="微软雅黑" w:hAnsi="微软雅黑" w:hint="eastAsia"/>
-          <w:color w:val="414141"/>
-          <w:szCs w:val="21"/>
-        </w:rPr>
-        <w:t>架构下Restful风格开发</w:t>
+      <w:r>
+        <w:rPr>
+          <w:rFonts w:ascii="微软雅黑" w:eastAsia="微软雅黑" w:hAnsi="微软雅黑" w:hint="eastAsia"/>
+          <w:color w:val="414141"/>
+          <w:szCs w:val="21"/>
+        </w:rPr>
+        <w:t>熟悉微服务架构下Restful风格开发</w:t>
       </w:r>
       <w:r>
         <w:rPr>
@@ -1925,25 +1854,7 @@
           <w:color w:val="414141"/>
           <w:szCs w:val="21"/>
         </w:rPr>
-        <w:t>握</w:t>
-      </w:r>
-      <w:proofErr w:type="gramStart"/>
-      <w:r>
-        <w:rPr>
-          <w:rFonts w:ascii="微软雅黑" w:eastAsia="微软雅黑" w:hAnsi="微软雅黑" w:hint="eastAsia"/>
-          <w:color w:val="414141"/>
-          <w:szCs w:val="21"/>
-        </w:rPr>
-        <w:t>微服务</w:t>
-      </w:r>
-      <w:proofErr w:type="gramEnd"/>
-      <w:r>
-        <w:rPr>
-          <w:rFonts w:ascii="微软雅黑" w:eastAsia="微软雅黑" w:hAnsi="微软雅黑" w:hint="eastAsia"/>
-          <w:color w:val="414141"/>
-          <w:szCs w:val="21"/>
-        </w:rPr>
-        <w:t>常用组件</w:t>
+        <w:t>握微服务常用组件</w:t>
       </w:r>
       <w:r>
         <w:rPr>
@@ -2321,25 +2232,7 @@
           <w:color w:val="414141"/>
           <w:szCs w:val="21"/>
         </w:rPr>
-        <w:t>Docker容器</w:t>
-      </w:r>
-      <w:proofErr w:type="gramStart"/>
-      <w:r>
-        <w:rPr>
-          <w:rFonts w:ascii="微软雅黑" w:eastAsia="微软雅黑" w:hAnsi="微软雅黑" w:hint="eastAsia"/>
-          <w:color w:val="414141"/>
-          <w:szCs w:val="21"/>
-        </w:rPr>
-        <w:t>化部署</w:t>
-      </w:r>
-      <w:proofErr w:type="gramEnd"/>
-      <w:r>
-        <w:rPr>
-          <w:rFonts w:ascii="微软雅黑" w:eastAsia="微软雅黑" w:hAnsi="微软雅黑" w:hint="eastAsia"/>
-          <w:color w:val="414141"/>
-          <w:szCs w:val="21"/>
-        </w:rPr>
-        <w:t>技术</w:t>
+        <w:t>Docker容器化部署技术</w:t>
       </w:r>
       <w:r>
         <w:rPr>
@@ -3053,43 +2946,7 @@
           <w:color w:val="414141"/>
           <w:szCs w:val="21"/>
         </w:rPr>
-        <w:t>是</w:t>
-      </w:r>
-      <w:proofErr w:type="gramStart"/>
-      <w:r>
-        <w:rPr>
-          <w:rFonts w:ascii="微软雅黑" w:eastAsia="微软雅黑" w:hAnsi="微软雅黑" w:hint="eastAsia"/>
-          <w:color w:val="414141"/>
-          <w:szCs w:val="21"/>
-        </w:rPr>
-        <w:t>仿今日</w:t>
-      </w:r>
-      <w:proofErr w:type="gramEnd"/>
-      <w:r>
-        <w:rPr>
-          <w:rFonts w:ascii="微软雅黑" w:eastAsia="微软雅黑" w:hAnsi="微软雅黑" w:hint="eastAsia"/>
-          <w:color w:val="414141"/>
-          <w:szCs w:val="21"/>
-        </w:rPr>
-        <w:t>头条的一个</w:t>
-      </w:r>
-      <w:proofErr w:type="gramStart"/>
-      <w:r>
-        <w:rPr>
-          <w:rFonts w:ascii="微软雅黑" w:eastAsia="微软雅黑" w:hAnsi="微软雅黑" w:hint="eastAsia"/>
-          <w:color w:val="414141"/>
-          <w:szCs w:val="21"/>
-        </w:rPr>
-        <w:t>微服务</w:t>
-      </w:r>
-      <w:proofErr w:type="gramEnd"/>
-      <w:r>
-        <w:rPr>
-          <w:rFonts w:ascii="微软雅黑" w:eastAsia="微软雅黑" w:hAnsi="微软雅黑" w:hint="eastAsia"/>
-          <w:color w:val="414141"/>
-          <w:szCs w:val="21"/>
-        </w:rPr>
-        <w:t>项目</w:t>
+        <w:t>是仿今日头条的一个微服务项目</w:t>
       </w:r>
       <w:r>
         <w:rPr>
@@ -3528,25 +3385,7 @@
           <w:color w:val="414141"/>
           <w:szCs w:val="21"/>
         </w:rPr>
-        <w:t>对</w:t>
-      </w:r>
-      <w:proofErr w:type="gramStart"/>
-      <w:r>
-        <w:rPr>
-          <w:rFonts w:ascii="微软雅黑" w:eastAsia="微软雅黑" w:hAnsi="微软雅黑" w:hint="eastAsia"/>
-          <w:color w:val="414141"/>
-          <w:szCs w:val="21"/>
-        </w:rPr>
-        <w:t>热数据</w:t>
-      </w:r>
-      <w:proofErr w:type="gramEnd"/>
-      <w:r>
-        <w:rPr>
-          <w:rFonts w:ascii="微软雅黑" w:eastAsia="微软雅黑" w:hAnsi="微软雅黑" w:hint="eastAsia"/>
-          <w:color w:val="414141"/>
-          <w:szCs w:val="21"/>
-        </w:rPr>
-        <w:t>的快速访问</w:t>
+        <w:t>对热数据的快速访问</w:t>
       </w:r>
       <w:r>
         <w:rPr>
@@ -3570,16 +3409,7 @@
           <w:color w:val="414141"/>
           <w:szCs w:val="21"/>
         </w:rPr>
-        <w:t>通过分布式</w:t>
-      </w:r>
-      <w:proofErr w:type="gramStart"/>
-      <w:r>
-        <w:rPr>
-          <w:rFonts w:ascii="微软雅黑" w:eastAsia="微软雅黑" w:hAnsi="微软雅黑" w:hint="eastAsia"/>
-          <w:color w:val="414141"/>
-          <w:szCs w:val="21"/>
-        </w:rPr>
-        <w:t>锁</w:t>
+        <w:t>通过分布式锁</w:t>
       </w:r>
       <w:r>
         <w:rPr>
@@ -3589,7 +3419,6 @@
         </w:rPr>
         <w:t>实现</w:t>
       </w:r>
-      <w:proofErr w:type="gramEnd"/>
       <w:r>
         <w:rPr>
           <w:rFonts w:ascii="微软雅黑" w:eastAsia="微软雅黑" w:hAnsi="微软雅黑" w:hint="eastAsia"/>
@@ -3698,7 +3527,6 @@
         </w:rPr>
         <w:t>Mongo</w:t>
       </w:r>
-      <w:proofErr w:type="gramStart"/>
       <w:r>
         <w:rPr>
           <w:rFonts w:ascii="微软雅黑" w:eastAsia="微软雅黑" w:hAnsi="微软雅黑" w:hint="eastAsia"/>
@@ -3713,16 +3541,7 @@
           <w:color w:val="414141"/>
           <w:szCs w:val="21"/>
         </w:rPr>
-        <w:t>为</w:t>
-      </w:r>
-      <w:proofErr w:type="gramEnd"/>
-      <w:r>
-        <w:rPr>
-          <w:rFonts w:ascii="微软雅黑" w:eastAsia="微软雅黑" w:hAnsi="微软雅黑" w:hint="eastAsia"/>
-          <w:color w:val="414141"/>
-          <w:szCs w:val="21"/>
-        </w:rPr>
-        <w:t>每个用户存储搜索记录</w:t>
+        <w:t>为每个用户存储搜索记录</w:t>
       </w:r>
       <w:r>
         <w:rPr>
@@ -3738,25 +3557,7 @@
           <w:color w:val="414141"/>
           <w:szCs w:val="21"/>
         </w:rPr>
-        <w:t>以保证用户</w:t>
-      </w:r>
-      <w:proofErr w:type="gramStart"/>
-      <w:r>
-        <w:rPr>
-          <w:rFonts w:ascii="微软雅黑" w:eastAsia="微软雅黑" w:hAnsi="微软雅黑" w:hint="eastAsia"/>
-          <w:color w:val="414141"/>
-          <w:szCs w:val="21"/>
-        </w:rPr>
-        <w:t>热数据</w:t>
-      </w:r>
-      <w:proofErr w:type="gramEnd"/>
-      <w:r>
-        <w:rPr>
-          <w:rFonts w:ascii="微软雅黑" w:eastAsia="微软雅黑" w:hAnsi="微软雅黑" w:hint="eastAsia"/>
-          <w:color w:val="414141"/>
-          <w:szCs w:val="21"/>
-        </w:rPr>
-        <w:t>高扩展和高性能指标</w:t>
+        <w:t>以保证用户热数据高扩展和高性能指标</w:t>
       </w:r>
       <w:r>
         <w:rPr>
@@ -3889,25 +3690,7 @@
           <w:szCs w:val="21"/>
         </w:rPr>
         <w:lastRenderedPageBreak/>
-        <w:t>通过项目了解</w:t>
-      </w:r>
-      <w:proofErr w:type="gramStart"/>
-      <w:r>
-        <w:rPr>
-          <w:rFonts w:ascii="微软雅黑" w:eastAsia="微软雅黑" w:hAnsi="微软雅黑" w:hint="eastAsia"/>
-          <w:color w:val="414141"/>
-          <w:szCs w:val="21"/>
-        </w:rPr>
-        <w:t>微服务</w:t>
-      </w:r>
-      <w:proofErr w:type="gramEnd"/>
-      <w:r>
-        <w:rPr>
-          <w:rFonts w:ascii="微软雅黑" w:eastAsia="微软雅黑" w:hAnsi="微软雅黑" w:hint="eastAsia"/>
-          <w:color w:val="414141"/>
-          <w:szCs w:val="21"/>
-        </w:rPr>
-        <w:t>项目的基本运行逻辑。</w:t>
+        <w:t>通过项目了解微服务项目的基本运行逻辑。</w:t>
       </w:r>
       <w:r>
         <w:rPr>
@@ -3923,25 +3706,7 @@
           <w:color w:val="414141"/>
           <w:szCs w:val="21"/>
         </w:rPr>
-        <w:t>文章详情等固定内容</w:t>
-      </w:r>
-      <w:proofErr w:type="gramStart"/>
-      <w:r>
-        <w:rPr>
-          <w:rFonts w:ascii="微软雅黑" w:eastAsia="微软雅黑" w:hAnsi="微软雅黑" w:hint="eastAsia"/>
-          <w:color w:val="414141"/>
-          <w:szCs w:val="21"/>
-        </w:rPr>
-        <w:t>热数据</w:t>
-      </w:r>
-      <w:proofErr w:type="gramEnd"/>
-      <w:r>
-        <w:rPr>
-          <w:rFonts w:ascii="微软雅黑" w:eastAsia="微软雅黑" w:hAnsi="微软雅黑" w:hint="eastAsia"/>
-          <w:color w:val="414141"/>
-          <w:szCs w:val="21"/>
-        </w:rPr>
-        <w:t>可以存储到MinIO等本地存储。</w:t>
+        <w:t>文章详情等固定内容热数据可以存储到MinIO等本地存储。</w:t>
       </w:r>
       <w:r>
         <w:rPr>
@@ -4157,23 +3922,13 @@
         </w:rPr>
         <w:t>了解了</w:t>
       </w:r>
-      <w:proofErr w:type="gramStart"/>
-      <w:r>
-        <w:rPr>
-          <w:rFonts w:ascii="微软雅黑" w:eastAsia="微软雅黑" w:hAnsi="微软雅黑" w:hint="eastAsia"/>
-          <w:color w:val="414141"/>
-          <w:szCs w:val="21"/>
-        </w:rPr>
-        <w:t>微服务</w:t>
-      </w:r>
-      <w:proofErr w:type="gramEnd"/>
-      <w:r>
-        <w:rPr>
-          <w:rFonts w:ascii="微软雅黑" w:eastAsia="微软雅黑" w:hAnsi="微软雅黑" w:hint="eastAsia"/>
-          <w:color w:val="414141"/>
-          <w:szCs w:val="21"/>
-        </w:rPr>
-        <w:t>相关的</w:t>
+      <w:r>
+        <w:rPr>
+          <w:rFonts w:ascii="微软雅黑" w:eastAsia="微软雅黑" w:hAnsi="微软雅黑" w:hint="eastAsia"/>
+          <w:color w:val="414141"/>
+          <w:szCs w:val="21"/>
+        </w:rPr>
+        <w:t>微服务相关的</w:t>
       </w:r>
       <w:r>
         <w:rPr>
@@ -5685,8 +5440,8 @@
   <w:abstractNum w:abstractNumId="1" w15:restartNumberingAfterBreak="0">
     <w:nsid w:val="14E83AF3"/>
     <w:multiLevelType w:val="hybridMultilevel"/>
-    <w:tmpl w:val="387EA14A"/>
-    <w:lvl w:ilvl="0" w:tplc="E9DE7950">
+    <w:tmpl w:val="96107CA6"/>
+    <w:lvl w:ilvl="0" w:tplc="04090001">
       <w:start w:val="1"/>
       <w:numFmt w:val="bullet"/>
       <w:lvlText w:val=""/>
@@ -5700,10 +5455,10 @@
         <w:szCs w:val="15"/>
       </w:rPr>
     </w:lvl>
-    <w:lvl w:ilvl="1" w:tplc="E9DE7950">
+    <w:lvl w:ilvl="1" w:tplc="311EBEF4">
       <w:start w:val="1"/>
       <w:numFmt w:val="bullet"/>
-      <w:lvlText w:val=""/>
+      <w:lvlText w:val=""/>
       <w:lvlJc w:val="left"/>
       <w:pPr>
         <w:ind w:left="568" w:hanging="284"/>

</xml_diff>